<commit_message>
Continue document + adding some additional information
</commit_message>
<xml_diff>
--- a/PSA.docx
+++ b/PSA.docx
@@ -38,21 +38,942 @@
     </w:p>
     <w:p>
       <w:pPr>
-        <w:rPr>
-          <w:lang w:val="en-US"/>
-        </w:rPr>
-      </w:pPr>
-      <w:r>
-        <w:rPr>
-          <w:lang w:val="en-US"/>
-        </w:rPr>
-        <w:t>The document describes installation</w:t>
-      </w:r>
-      <w:r>
-        <w:rPr>
-          <w:lang w:val="en-US"/>
-        </w:rPr>
-        <w:t xml:space="preserve"> on Oracle 11c with APEX 5.0.3</w:t>
+        <w:pStyle w:val="Kop1"/>
+        <w:rPr>
+          <w:lang w:val="en-US"/>
+        </w:rPr>
+      </w:pPr>
+      <w:r>
+        <w:rPr>
+          <w:lang w:val="en-US"/>
+        </w:rPr>
+        <w:t>Jenkins</w:t>
+      </w:r>
+    </w:p>
+    <w:p>
+      <w:pPr>
+        <w:rPr>
+          <w:lang w:val="en-US"/>
+        </w:rPr>
+      </w:pPr>
+      <w:r>
+        <w:rPr>
+          <w:lang w:val="en-US"/>
+        </w:rPr>
+        <w:t xml:space="preserve">First install .NET 3.5. It’s very important to install the 3.5 version. You can find it over here: </w:t>
+      </w:r>
+      <w:hyperlink r:id="rId4" w:history="1">
+        <w:r>
+          <w:rPr>
+            <w:rStyle w:val="Hyperlink"/>
+            <w:lang w:val="en-US"/>
+          </w:rPr>
+          <w:t>https://www.microsoft.com/nl-be/download/details.aspx?id=21</w:t>
+        </w:r>
+      </w:hyperlink>
+    </w:p>
+    <w:p>
+      <w:pPr>
+        <w:rPr>
+          <w:lang w:val="en-US"/>
+        </w:rPr>
+      </w:pPr>
+      <w:r>
+        <w:rPr>
+          <w:noProof/>
+          <w:lang w:eastAsia="nl-BE"/>
+        </w:rPr>
+        <w:drawing>
+          <wp:inline distT="0" distB="0" distL="0" distR="0" wp14:anchorId="65FDA9AA" wp14:editId="4ABCFD69">
+            <wp:extent cx="4970219" cy="3333750"/>
+            <wp:effectExtent l="0" t="0" r="1905" b="0"/>
+            <wp:docPr id="7" name="Afbeelding 7"/>
+            <wp:cNvGraphicFramePr>
+              <a:graphicFrameLocks xmlns:a="http://schemas.openxmlformats.org/drawingml/2006/main" noChangeAspect="1"/>
+            </wp:cNvGraphicFramePr>
+            <a:graphic xmlns:a="http://schemas.openxmlformats.org/drawingml/2006/main">
+              <a:graphicData uri="http://schemas.openxmlformats.org/drawingml/2006/picture">
+                <pic:pic xmlns:pic="http://schemas.openxmlformats.org/drawingml/2006/picture">
+                  <pic:nvPicPr>
+                    <pic:cNvPr id="1" name=""/>
+                    <pic:cNvPicPr/>
+                  </pic:nvPicPr>
+                  <pic:blipFill>
+                    <a:blip r:embed="rId5"/>
+                    <a:stretch>
+                      <a:fillRect/>
+                    </a:stretch>
+                  </pic:blipFill>
+                  <pic:spPr>
+                    <a:xfrm>
+                      <a:off x="0" y="0"/>
+                      <a:ext cx="4977607" cy="3338706"/>
+                    </a:xfrm>
+                    <a:prstGeom prst="rect">
+                      <a:avLst/>
+                    </a:prstGeom>
+                  </pic:spPr>
+                </pic:pic>
+              </a:graphicData>
+            </a:graphic>
+          </wp:inline>
+        </w:drawing>
+      </w:r>
+    </w:p>
+    <w:p>
+      <w:pPr>
+        <w:rPr>
+          <w:lang w:val="en-US"/>
+        </w:rPr>
+      </w:pPr>
+      <w:r>
+        <w:rPr>
+          <w:lang w:val="en-US"/>
+        </w:rPr>
+        <w:t xml:space="preserve">Pick download and choose </w:t>
+      </w:r>
+      <w:r>
+        <w:rPr>
+          <w:b/>
+          <w:lang w:val="en-US"/>
+        </w:rPr>
+        <w:t>no thanks</w:t>
+      </w:r>
+      <w:r>
+        <w:rPr>
+          <w:b/>
+          <w:lang w:val="en-US"/>
+        </w:rPr>
+        <w:t xml:space="preserve"> and continue</w:t>
+      </w:r>
+      <w:r>
+        <w:rPr>
+          <w:lang w:val="en-US"/>
+        </w:rPr>
+        <w:t xml:space="preserve"> in the next option to continue.</w:t>
+      </w:r>
+      <w:r>
+        <w:rPr>
+          <w:lang w:val="en-US"/>
+        </w:rPr>
+        <w:br/>
+      </w:r>
+      <w:r>
+        <w:rPr>
+          <w:lang w:val="en-US"/>
+        </w:rPr>
+        <w:t>Execute the file</w:t>
+      </w:r>
+    </w:p>
+    <w:p>
+      <w:pPr>
+        <w:rPr>
+          <w:lang w:val="en-US"/>
+        </w:rPr>
+      </w:pPr>
+      <w:r>
+        <w:rPr>
+          <w:noProof/>
+          <w:lang w:eastAsia="nl-BE"/>
+        </w:rPr>
+        <w:drawing>
+          <wp:inline distT="0" distB="0" distL="0" distR="0" wp14:anchorId="32CF3545" wp14:editId="4BC1B7A5">
+            <wp:extent cx="3657600" cy="2814918"/>
+            <wp:effectExtent l="0" t="0" r="0" b="5080"/>
+            <wp:docPr id="8" name="Afbeelding 8"/>
+            <wp:cNvGraphicFramePr>
+              <a:graphicFrameLocks xmlns:a="http://schemas.openxmlformats.org/drawingml/2006/main" noChangeAspect="1"/>
+            </wp:cNvGraphicFramePr>
+            <a:graphic xmlns:a="http://schemas.openxmlformats.org/drawingml/2006/main">
+              <a:graphicData uri="http://schemas.openxmlformats.org/drawingml/2006/picture">
+                <pic:pic xmlns:pic="http://schemas.openxmlformats.org/drawingml/2006/picture">
+                  <pic:nvPicPr>
+                    <pic:cNvPr id="1" name=""/>
+                    <pic:cNvPicPr/>
+                  </pic:nvPicPr>
+                  <pic:blipFill>
+                    <a:blip r:embed="rId6"/>
+                    <a:stretch>
+                      <a:fillRect/>
+                    </a:stretch>
+                  </pic:blipFill>
+                  <pic:spPr>
+                    <a:xfrm>
+                      <a:off x="0" y="0"/>
+                      <a:ext cx="3658389" cy="2815525"/>
+                    </a:xfrm>
+                    <a:prstGeom prst="rect">
+                      <a:avLst/>
+                    </a:prstGeom>
+                  </pic:spPr>
+                </pic:pic>
+              </a:graphicData>
+            </a:graphic>
+          </wp:inline>
+        </w:drawing>
+      </w:r>
+    </w:p>
+    <w:p>
+      <w:pPr>
+        <w:rPr>
+          <w:lang w:val="en-US"/>
+        </w:rPr>
+      </w:pPr>
+      <w:r>
+        <w:rPr>
+          <w:noProof/>
+          <w:lang w:eastAsia="nl-BE"/>
+        </w:rPr>
+        <w:lastRenderedPageBreak/>
+        <w:drawing>
+          <wp:inline distT="0" distB="0" distL="0" distR="0" wp14:anchorId="20BD8F57" wp14:editId="38F7874C">
+            <wp:extent cx="4524375" cy="4210181"/>
+            <wp:effectExtent l="0" t="0" r="0" b="0"/>
+            <wp:docPr id="9" name="Afbeelding 9"/>
+            <wp:cNvGraphicFramePr>
+              <a:graphicFrameLocks xmlns:a="http://schemas.openxmlformats.org/drawingml/2006/main" noChangeAspect="1"/>
+            </wp:cNvGraphicFramePr>
+            <a:graphic xmlns:a="http://schemas.openxmlformats.org/drawingml/2006/main">
+              <a:graphicData uri="http://schemas.openxmlformats.org/drawingml/2006/picture">
+                <pic:pic xmlns:pic="http://schemas.openxmlformats.org/drawingml/2006/picture">
+                  <pic:nvPicPr>
+                    <pic:cNvPr id="1" name=""/>
+                    <pic:cNvPicPr/>
+                  </pic:nvPicPr>
+                  <pic:blipFill>
+                    <a:blip r:embed="rId7"/>
+                    <a:stretch>
+                      <a:fillRect/>
+                    </a:stretch>
+                  </pic:blipFill>
+                  <pic:spPr>
+                    <a:xfrm>
+                      <a:off x="0" y="0"/>
+                      <a:ext cx="4535200" cy="4220254"/>
+                    </a:xfrm>
+                    <a:prstGeom prst="rect">
+                      <a:avLst/>
+                    </a:prstGeom>
+                  </pic:spPr>
+                </pic:pic>
+              </a:graphicData>
+            </a:graphic>
+          </wp:inline>
+        </w:drawing>
+      </w:r>
+    </w:p>
+    <w:p>
+      <w:pPr>
+        <w:rPr>
+          <w:lang w:val="en-US"/>
+        </w:rPr>
+      </w:pPr>
+      <w:r>
+        <w:rPr>
+          <w:noProof/>
+          <w:lang w:eastAsia="nl-BE"/>
+        </w:rPr>
+        <w:drawing>
+          <wp:inline distT="0" distB="0" distL="0" distR="0" wp14:anchorId="298C8719" wp14:editId="6D95F3F0">
+            <wp:extent cx="4557257" cy="4200525"/>
+            <wp:effectExtent l="0" t="0" r="0" b="0"/>
+            <wp:docPr id="10" name="Afbeelding 10"/>
+            <wp:cNvGraphicFramePr>
+              <a:graphicFrameLocks xmlns:a="http://schemas.openxmlformats.org/drawingml/2006/main" noChangeAspect="1"/>
+            </wp:cNvGraphicFramePr>
+            <a:graphic xmlns:a="http://schemas.openxmlformats.org/drawingml/2006/main">
+              <a:graphicData uri="http://schemas.openxmlformats.org/drawingml/2006/picture">
+                <pic:pic xmlns:pic="http://schemas.openxmlformats.org/drawingml/2006/picture">
+                  <pic:nvPicPr>
+                    <pic:cNvPr id="1" name=""/>
+                    <pic:cNvPicPr/>
+                  </pic:nvPicPr>
+                  <pic:blipFill>
+                    <a:blip r:embed="rId8"/>
+                    <a:stretch>
+                      <a:fillRect/>
+                    </a:stretch>
+                  </pic:blipFill>
+                  <pic:spPr>
+                    <a:xfrm>
+                      <a:off x="0" y="0"/>
+                      <a:ext cx="4560898" cy="4203881"/>
+                    </a:xfrm>
+                    <a:prstGeom prst="rect">
+                      <a:avLst/>
+                    </a:prstGeom>
+                  </pic:spPr>
+                </pic:pic>
+              </a:graphicData>
+            </a:graphic>
+          </wp:inline>
+        </w:drawing>
+      </w:r>
+    </w:p>
+    <w:p>
+      <w:pPr>
+        <w:rPr>
+          <w:lang w:val="en-US"/>
+        </w:rPr>
+      </w:pPr>
+      <w:r>
+        <w:rPr>
+          <w:noProof/>
+          <w:lang w:eastAsia="nl-BE"/>
+        </w:rPr>
+        <w:lastRenderedPageBreak/>
+        <w:drawing>
+          <wp:inline distT="0" distB="0" distL="0" distR="0" wp14:anchorId="04F5A26A" wp14:editId="50FA67C2">
+            <wp:extent cx="4800600" cy="4476750"/>
+            <wp:effectExtent l="0" t="0" r="0" b="0"/>
+            <wp:docPr id="11" name="Afbeelding 11"/>
+            <wp:cNvGraphicFramePr>
+              <a:graphicFrameLocks xmlns:a="http://schemas.openxmlformats.org/drawingml/2006/main" noChangeAspect="1"/>
+            </wp:cNvGraphicFramePr>
+            <a:graphic xmlns:a="http://schemas.openxmlformats.org/drawingml/2006/main">
+              <a:graphicData uri="http://schemas.openxmlformats.org/drawingml/2006/picture">
+                <pic:pic xmlns:pic="http://schemas.openxmlformats.org/drawingml/2006/picture">
+                  <pic:nvPicPr>
+                    <pic:cNvPr id="1" name=""/>
+                    <pic:cNvPicPr/>
+                  </pic:nvPicPr>
+                  <pic:blipFill>
+                    <a:blip r:embed="rId9"/>
+                    <a:stretch>
+                      <a:fillRect/>
+                    </a:stretch>
+                  </pic:blipFill>
+                  <pic:spPr>
+                    <a:xfrm>
+                      <a:off x="0" y="0"/>
+                      <a:ext cx="4800600" cy="4476750"/>
+                    </a:xfrm>
+                    <a:prstGeom prst="rect">
+                      <a:avLst/>
+                    </a:prstGeom>
+                  </pic:spPr>
+                </pic:pic>
+              </a:graphicData>
+            </a:graphic>
+          </wp:inline>
+        </w:drawing>
+      </w:r>
+    </w:p>
+    <w:p>
+      <w:pPr>
+        <w:rPr>
+          <w:lang w:val="en-US"/>
+        </w:rPr>
+      </w:pPr>
+      <w:r>
+        <w:rPr>
+          <w:lang w:val="en-US"/>
+        </w:rPr>
+        <w:t xml:space="preserve">Click close and start the installation of </w:t>
+      </w:r>
+      <w:proofErr w:type="spellStart"/>
+      <w:r>
+        <w:rPr>
+          <w:lang w:val="en-US"/>
+        </w:rPr>
+        <w:t>Jenkinst</w:t>
+      </w:r>
+      <w:proofErr w:type="spellEnd"/>
+    </w:p>
+    <w:p>
+      <w:pPr>
+        <w:rPr>
+          <w:lang w:val="en-US"/>
+        </w:rPr>
+      </w:pPr>
+      <w:r>
+        <w:rPr>
+          <w:noProof/>
+          <w:lang w:eastAsia="nl-BE"/>
+        </w:rPr>
+        <w:drawing>
+          <wp:inline distT="0" distB="0" distL="0" distR="0" wp14:anchorId="428DBC87" wp14:editId="07D2CE79">
+            <wp:extent cx="5760720" cy="3393440"/>
+            <wp:effectExtent l="0" t="0" r="0" b="0"/>
+            <wp:docPr id="2" name="Afbeelding 2"/>
+            <wp:cNvGraphicFramePr>
+              <a:graphicFrameLocks xmlns:a="http://schemas.openxmlformats.org/drawingml/2006/main" noChangeAspect="1"/>
+            </wp:cNvGraphicFramePr>
+            <a:graphic xmlns:a="http://schemas.openxmlformats.org/drawingml/2006/main">
+              <a:graphicData uri="http://schemas.openxmlformats.org/drawingml/2006/picture">
+                <pic:pic xmlns:pic="http://schemas.openxmlformats.org/drawingml/2006/picture">
+                  <pic:nvPicPr>
+                    <pic:cNvPr id="1" name=""/>
+                    <pic:cNvPicPr/>
+                  </pic:nvPicPr>
+                  <pic:blipFill>
+                    <a:blip r:embed="rId10"/>
+                    <a:stretch>
+                      <a:fillRect/>
+                    </a:stretch>
+                  </pic:blipFill>
+                  <pic:spPr>
+                    <a:xfrm>
+                      <a:off x="0" y="0"/>
+                      <a:ext cx="5760720" cy="3393440"/>
+                    </a:xfrm>
+                    <a:prstGeom prst="rect">
+                      <a:avLst/>
+                    </a:prstGeom>
+                  </pic:spPr>
+                </pic:pic>
+              </a:graphicData>
+            </a:graphic>
+          </wp:inline>
+        </w:drawing>
+      </w:r>
+    </w:p>
+    <w:p>
+      <w:pPr>
+        <w:rPr>
+          <w:lang w:val="en-US"/>
+        </w:rPr>
+      </w:pPr>
+      <w:r>
+        <w:rPr>
+          <w:lang w:val="en-US"/>
+        </w:rPr>
+        <w:t>Use the windows version under LTS release</w:t>
+      </w:r>
+    </w:p>
+    <w:p>
+      <w:pPr>
+        <w:rPr>
+          <w:lang w:val="en-US"/>
+        </w:rPr>
+      </w:pPr>
+      <w:r>
+        <w:rPr>
+          <w:noProof/>
+          <w:lang w:eastAsia="nl-BE"/>
+        </w:rPr>
+        <w:lastRenderedPageBreak/>
+        <w:drawing>
+          <wp:inline distT="0" distB="0" distL="0" distR="0" wp14:anchorId="7A13D869" wp14:editId="0750BE96">
+            <wp:extent cx="4476719" cy="3371850"/>
+            <wp:effectExtent l="0" t="0" r="635" b="0"/>
+            <wp:docPr id="3" name="Afbeelding 3"/>
+            <wp:cNvGraphicFramePr>
+              <a:graphicFrameLocks xmlns:a="http://schemas.openxmlformats.org/drawingml/2006/main" noChangeAspect="1"/>
+            </wp:cNvGraphicFramePr>
+            <a:graphic xmlns:a="http://schemas.openxmlformats.org/drawingml/2006/main">
+              <a:graphicData uri="http://schemas.openxmlformats.org/drawingml/2006/picture">
+                <pic:pic xmlns:pic="http://schemas.openxmlformats.org/drawingml/2006/picture">
+                  <pic:nvPicPr>
+                    <pic:cNvPr id="1" name=""/>
+                    <pic:cNvPicPr/>
+                  </pic:nvPicPr>
+                  <pic:blipFill>
+                    <a:blip r:embed="rId11"/>
+                    <a:stretch>
+                      <a:fillRect/>
+                    </a:stretch>
+                  </pic:blipFill>
+                  <pic:spPr>
+                    <a:xfrm>
+                      <a:off x="0" y="0"/>
+                      <a:ext cx="4480539" cy="3374727"/>
+                    </a:xfrm>
+                    <a:prstGeom prst="rect">
+                      <a:avLst/>
+                    </a:prstGeom>
+                  </pic:spPr>
+                </pic:pic>
+              </a:graphicData>
+            </a:graphic>
+          </wp:inline>
+        </w:drawing>
+      </w:r>
+    </w:p>
+    <w:p>
+      <w:pPr>
+        <w:rPr>
+          <w:lang w:val="en-US"/>
+        </w:rPr>
+      </w:pPr>
+      <w:r>
+        <w:rPr>
+          <w:lang w:val="en-US"/>
+        </w:rPr>
+        <w:t xml:space="preserve">Save and unpack the zip. Run the </w:t>
+      </w:r>
+      <w:proofErr w:type="spellStart"/>
+      <w:r>
+        <w:rPr>
+          <w:lang w:val="en-US"/>
+        </w:rPr>
+        <w:t>msi</w:t>
+      </w:r>
+      <w:proofErr w:type="spellEnd"/>
+      <w:r>
+        <w:rPr>
+          <w:lang w:val="en-US"/>
+        </w:rPr>
+        <w:t xml:space="preserve"> installer.</w:t>
+      </w:r>
+    </w:p>
+    <w:p>
+      <w:pPr>
+        <w:rPr>
+          <w:lang w:val="en-US"/>
+        </w:rPr>
+      </w:pPr>
+      <w:r>
+        <w:rPr>
+          <w:noProof/>
+          <w:lang w:eastAsia="nl-BE"/>
+        </w:rPr>
+        <w:drawing>
+          <wp:inline distT="0" distB="0" distL="0" distR="0" wp14:anchorId="3F2B5C8E" wp14:editId="53AB6582">
+            <wp:extent cx="4733925" cy="3667125"/>
+            <wp:effectExtent l="0" t="0" r="9525" b="9525"/>
+            <wp:docPr id="4" name="Afbeelding 4"/>
+            <wp:cNvGraphicFramePr>
+              <a:graphicFrameLocks xmlns:a="http://schemas.openxmlformats.org/drawingml/2006/main" noChangeAspect="1"/>
+            </wp:cNvGraphicFramePr>
+            <a:graphic xmlns:a="http://schemas.openxmlformats.org/drawingml/2006/main">
+              <a:graphicData uri="http://schemas.openxmlformats.org/drawingml/2006/picture">
+                <pic:pic xmlns:pic="http://schemas.openxmlformats.org/drawingml/2006/picture">
+                  <pic:nvPicPr>
+                    <pic:cNvPr id="1" name=""/>
+                    <pic:cNvPicPr/>
+                  </pic:nvPicPr>
+                  <pic:blipFill>
+                    <a:blip r:embed="rId12"/>
+                    <a:stretch>
+                      <a:fillRect/>
+                    </a:stretch>
+                  </pic:blipFill>
+                  <pic:spPr>
+                    <a:xfrm>
+                      <a:off x="0" y="0"/>
+                      <a:ext cx="4733925" cy="3667125"/>
+                    </a:xfrm>
+                    <a:prstGeom prst="rect">
+                      <a:avLst/>
+                    </a:prstGeom>
+                  </pic:spPr>
+                </pic:pic>
+              </a:graphicData>
+            </a:graphic>
+          </wp:inline>
+        </w:drawing>
+      </w:r>
+    </w:p>
+    <w:p>
+      <w:pPr>
+        <w:rPr>
+          <w:lang w:val="en-US"/>
+        </w:rPr>
+      </w:pPr>
+      <w:r>
+        <w:rPr>
+          <w:noProof/>
+          <w:lang w:eastAsia="nl-BE"/>
+        </w:rPr>
+        <w:lastRenderedPageBreak/>
+        <w:drawing>
+          <wp:inline distT="0" distB="0" distL="0" distR="0" wp14:anchorId="1C10C41B" wp14:editId="16FCB44D">
+            <wp:extent cx="4743450" cy="3657600"/>
+            <wp:effectExtent l="0" t="0" r="0" b="0"/>
+            <wp:docPr id="5" name="Afbeelding 5"/>
+            <wp:cNvGraphicFramePr>
+              <a:graphicFrameLocks xmlns:a="http://schemas.openxmlformats.org/drawingml/2006/main" noChangeAspect="1"/>
+            </wp:cNvGraphicFramePr>
+            <a:graphic xmlns:a="http://schemas.openxmlformats.org/drawingml/2006/main">
+              <a:graphicData uri="http://schemas.openxmlformats.org/drawingml/2006/picture">
+                <pic:pic xmlns:pic="http://schemas.openxmlformats.org/drawingml/2006/picture">
+                  <pic:nvPicPr>
+                    <pic:cNvPr id="1" name=""/>
+                    <pic:cNvPicPr/>
+                  </pic:nvPicPr>
+                  <pic:blipFill>
+                    <a:blip r:embed="rId13"/>
+                    <a:stretch>
+                      <a:fillRect/>
+                    </a:stretch>
+                  </pic:blipFill>
+                  <pic:spPr>
+                    <a:xfrm>
+                      <a:off x="0" y="0"/>
+                      <a:ext cx="4743450" cy="3657600"/>
+                    </a:xfrm>
+                    <a:prstGeom prst="rect">
+                      <a:avLst/>
+                    </a:prstGeom>
+                  </pic:spPr>
+                </pic:pic>
+              </a:graphicData>
+            </a:graphic>
+          </wp:inline>
+        </w:drawing>
+      </w:r>
+    </w:p>
+    <w:p>
+      <w:pPr>
+        <w:rPr>
+          <w:lang w:val="en-US"/>
+        </w:rPr>
+      </w:pPr>
+      <w:r>
+        <w:rPr>
+          <w:noProof/>
+          <w:lang w:eastAsia="nl-BE"/>
+        </w:rPr>
+        <w:drawing>
+          <wp:inline distT="0" distB="0" distL="0" distR="0" wp14:anchorId="213B9045" wp14:editId="6588121B">
+            <wp:extent cx="4752975" cy="3667125"/>
+            <wp:effectExtent l="0" t="0" r="9525" b="9525"/>
+            <wp:docPr id="6" name="Afbeelding 6"/>
+            <wp:cNvGraphicFramePr>
+              <a:graphicFrameLocks xmlns:a="http://schemas.openxmlformats.org/drawingml/2006/main" noChangeAspect="1"/>
+            </wp:cNvGraphicFramePr>
+            <a:graphic xmlns:a="http://schemas.openxmlformats.org/drawingml/2006/main">
+              <a:graphicData uri="http://schemas.openxmlformats.org/drawingml/2006/picture">
+                <pic:pic xmlns:pic="http://schemas.openxmlformats.org/drawingml/2006/picture">
+                  <pic:nvPicPr>
+                    <pic:cNvPr id="1" name=""/>
+                    <pic:cNvPicPr/>
+                  </pic:nvPicPr>
+                  <pic:blipFill>
+                    <a:blip r:embed="rId14"/>
+                    <a:stretch>
+                      <a:fillRect/>
+                    </a:stretch>
+                  </pic:blipFill>
+                  <pic:spPr>
+                    <a:xfrm>
+                      <a:off x="0" y="0"/>
+                      <a:ext cx="4752975" cy="3667125"/>
+                    </a:xfrm>
+                    <a:prstGeom prst="rect">
+                      <a:avLst/>
+                    </a:prstGeom>
+                  </pic:spPr>
+                </pic:pic>
+              </a:graphicData>
+            </a:graphic>
+          </wp:inline>
+        </w:drawing>
+      </w:r>
+    </w:p>
+    <w:p>
+      <w:pPr>
+        <w:rPr>
+          <w:lang w:val="en-US"/>
+        </w:rPr>
+      </w:pPr>
+      <w:r>
+        <w:rPr>
+          <w:lang w:val="en-US"/>
+        </w:rPr>
+        <w:t>Click install. Jenkins will be installed in the program files folder.</w:t>
+      </w:r>
+    </w:p>
+    <w:p>
+      <w:pPr>
+        <w:rPr>
+          <w:lang w:val="en-US"/>
+        </w:rPr>
+      </w:pPr>
+      <w:r>
+        <w:rPr>
+          <w:noProof/>
+          <w:lang w:eastAsia="nl-BE"/>
+        </w:rPr>
+        <w:lastRenderedPageBreak/>
+        <w:drawing>
+          <wp:inline distT="0" distB="0" distL="0" distR="0" wp14:anchorId="65A7808E" wp14:editId="0BE6378E">
+            <wp:extent cx="4752975" cy="3648075"/>
+            <wp:effectExtent l="0" t="0" r="9525" b="9525"/>
+            <wp:docPr id="12" name="Afbeelding 12"/>
+            <wp:cNvGraphicFramePr>
+              <a:graphicFrameLocks xmlns:a="http://schemas.openxmlformats.org/drawingml/2006/main" noChangeAspect="1"/>
+            </wp:cNvGraphicFramePr>
+            <a:graphic xmlns:a="http://schemas.openxmlformats.org/drawingml/2006/main">
+              <a:graphicData uri="http://schemas.openxmlformats.org/drawingml/2006/picture">
+                <pic:pic xmlns:pic="http://schemas.openxmlformats.org/drawingml/2006/picture">
+                  <pic:nvPicPr>
+                    <pic:cNvPr id="1" name=""/>
+                    <pic:cNvPicPr/>
+                  </pic:nvPicPr>
+                  <pic:blipFill>
+                    <a:blip r:embed="rId15"/>
+                    <a:stretch>
+                      <a:fillRect/>
+                    </a:stretch>
+                  </pic:blipFill>
+                  <pic:spPr>
+                    <a:xfrm>
+                      <a:off x="0" y="0"/>
+                      <a:ext cx="4752975" cy="3648075"/>
+                    </a:xfrm>
+                    <a:prstGeom prst="rect">
+                      <a:avLst/>
+                    </a:prstGeom>
+                  </pic:spPr>
+                </pic:pic>
+              </a:graphicData>
+            </a:graphic>
+          </wp:inline>
+        </w:drawing>
+      </w:r>
+    </w:p>
+    <w:p>
+      <w:pPr>
+        <w:rPr>
+          <w:lang w:val="en-US"/>
+        </w:rPr>
+      </w:pPr>
+      <w:r>
+        <w:rPr>
+          <w:lang w:val="en-US"/>
+        </w:rPr>
+        <w:t>Jenkins should now be booting</w:t>
+      </w:r>
+    </w:p>
+    <w:p>
+      <w:pPr>
+        <w:rPr>
+          <w:lang w:val="en-US"/>
+        </w:rPr>
+      </w:pPr>
+      <w:r>
+        <w:rPr>
+          <w:noProof/>
+          <w:lang w:eastAsia="nl-BE"/>
+        </w:rPr>
+        <w:drawing>
+          <wp:inline distT="0" distB="0" distL="0" distR="0" wp14:anchorId="0711593F" wp14:editId="304CA6FE">
+            <wp:extent cx="5760720" cy="4050030"/>
+            <wp:effectExtent l="0" t="0" r="0" b="7620"/>
+            <wp:docPr id="13" name="Afbeelding 13"/>
+            <wp:cNvGraphicFramePr>
+              <a:graphicFrameLocks xmlns:a="http://schemas.openxmlformats.org/drawingml/2006/main" noChangeAspect="1"/>
+            </wp:cNvGraphicFramePr>
+            <a:graphic xmlns:a="http://schemas.openxmlformats.org/drawingml/2006/main">
+              <a:graphicData uri="http://schemas.openxmlformats.org/drawingml/2006/picture">
+                <pic:pic xmlns:pic="http://schemas.openxmlformats.org/drawingml/2006/picture">
+                  <pic:nvPicPr>
+                    <pic:cNvPr id="1" name=""/>
+                    <pic:cNvPicPr/>
+                  </pic:nvPicPr>
+                  <pic:blipFill>
+                    <a:blip r:embed="rId16"/>
+                    <a:stretch>
+                      <a:fillRect/>
+                    </a:stretch>
+                  </pic:blipFill>
+                  <pic:spPr>
+                    <a:xfrm>
+                      <a:off x="0" y="0"/>
+                      <a:ext cx="5760720" cy="4050030"/>
+                    </a:xfrm>
+                    <a:prstGeom prst="rect">
+                      <a:avLst/>
+                    </a:prstGeom>
+                  </pic:spPr>
+                </pic:pic>
+              </a:graphicData>
+            </a:graphic>
+          </wp:inline>
+        </w:drawing>
+      </w:r>
+    </w:p>
+    <w:p>
+      <w:pPr>
+        <w:rPr>
+          <w:rFonts w:asciiTheme="majorHAnsi" w:eastAsiaTheme="majorEastAsia" w:hAnsiTheme="majorHAnsi" w:cstheme="majorBidi"/>
+          <w:color w:val="2E74B5" w:themeColor="accent1" w:themeShade="BF"/>
+          <w:sz w:val="32"/>
+          <w:szCs w:val="32"/>
+          <w:lang w:val="en-US"/>
+        </w:rPr>
+      </w:pPr>
+      <w:r>
+        <w:rPr>
+          <w:lang w:val="en-US"/>
+        </w:rPr>
+        <w:br w:type="page"/>
+      </w:r>
+    </w:p>
+    <w:p>
+      <w:pPr>
+        <w:pStyle w:val="Kop1"/>
+        <w:rPr>
+          <w:lang w:val="en-US"/>
+        </w:rPr>
+      </w:pPr>
+      <w:r>
+        <w:rPr>
+          <w:lang w:val="en-US"/>
+        </w:rPr>
+        <w:lastRenderedPageBreak/>
+        <w:t>Changing the port of Jenkins</w:t>
+      </w:r>
+    </w:p>
+    <w:p>
+      <w:pPr>
+        <w:rPr>
+          <w:lang w:val="en-US"/>
+        </w:rPr>
+      </w:pPr>
+      <w:r>
+        <w:rPr>
+          <w:lang w:val="en-US"/>
+        </w:rPr>
+        <w:t xml:space="preserve">Open the Jenkins.xml in c:\Program Files\Jenkins in </w:t>
+      </w:r>
+      <w:proofErr w:type="spellStart"/>
+      <w:r>
+        <w:rPr>
+          <w:lang w:val="en-US"/>
+        </w:rPr>
+        <w:t>wordpad</w:t>
+      </w:r>
+      <w:proofErr w:type="spellEnd"/>
+    </w:p>
+    <w:p>
+      <w:pPr>
+        <w:rPr>
+          <w:lang w:val="en-US"/>
+        </w:rPr>
+      </w:pPr>
+      <w:r>
+        <w:rPr>
+          <w:noProof/>
+          <w:lang w:eastAsia="nl-BE"/>
+        </w:rPr>
+        <w:drawing>
+          <wp:inline distT="0" distB="0" distL="0" distR="0" wp14:anchorId="47E397B8" wp14:editId="372DDA3D">
+            <wp:extent cx="5467350" cy="3575594"/>
+            <wp:effectExtent l="0" t="0" r="0" b="6350"/>
+            <wp:docPr id="14" name="Afbeelding 14"/>
+            <wp:cNvGraphicFramePr>
+              <a:graphicFrameLocks xmlns:a="http://schemas.openxmlformats.org/drawingml/2006/main" noChangeAspect="1"/>
+            </wp:cNvGraphicFramePr>
+            <a:graphic xmlns:a="http://schemas.openxmlformats.org/drawingml/2006/main">
+              <a:graphicData uri="http://schemas.openxmlformats.org/drawingml/2006/picture">
+                <pic:pic xmlns:pic="http://schemas.openxmlformats.org/drawingml/2006/picture">
+                  <pic:nvPicPr>
+                    <pic:cNvPr id="1" name=""/>
+                    <pic:cNvPicPr/>
+                  </pic:nvPicPr>
+                  <pic:blipFill>
+                    <a:blip r:embed="rId17"/>
+                    <a:stretch>
+                      <a:fillRect/>
+                    </a:stretch>
+                  </pic:blipFill>
+                  <pic:spPr>
+                    <a:xfrm>
+                      <a:off x="0" y="0"/>
+                      <a:ext cx="5469327" cy="3576887"/>
+                    </a:xfrm>
+                    <a:prstGeom prst="rect">
+                      <a:avLst/>
+                    </a:prstGeom>
+                  </pic:spPr>
+                </pic:pic>
+              </a:graphicData>
+            </a:graphic>
+          </wp:inline>
+        </w:drawing>
+      </w:r>
+    </w:p>
+    <w:p>
+      <w:pPr>
+        <w:rPr>
+          <w:lang w:val="en-US"/>
+        </w:rPr>
+      </w:pPr>
+      <w:r>
+        <w:rPr>
+          <w:lang w:val="en-US"/>
+        </w:rPr>
+        <w:t xml:space="preserve">Find </w:t>
+      </w:r>
+      <w:proofErr w:type="spellStart"/>
+      <w:r>
+        <w:rPr>
+          <w:lang w:val="en-US"/>
+        </w:rPr>
+        <w:t>httpPort</w:t>
+      </w:r>
+      <w:proofErr w:type="spellEnd"/>
+      <w:r>
+        <w:rPr>
+          <w:lang w:val="en-US"/>
+        </w:rPr>
+        <w:t xml:space="preserve"> in the document and change it</w:t>
+      </w:r>
+    </w:p>
+    <w:p>
+      <w:pPr>
+        <w:rPr>
+          <w:lang w:val="en-US"/>
+        </w:rPr>
+      </w:pPr>
+      <w:r>
+        <w:rPr>
+          <w:noProof/>
+          <w:lang w:eastAsia="nl-BE"/>
+        </w:rPr>
+        <w:drawing>
+          <wp:inline distT="0" distB="0" distL="0" distR="0" wp14:anchorId="155507DB" wp14:editId="1FC0594B">
+            <wp:extent cx="5760720" cy="3927475"/>
+            <wp:effectExtent l="0" t="0" r="0" b="0"/>
+            <wp:docPr id="15" name="Afbeelding 15"/>
+            <wp:cNvGraphicFramePr>
+              <a:graphicFrameLocks xmlns:a="http://schemas.openxmlformats.org/drawingml/2006/main" noChangeAspect="1"/>
+            </wp:cNvGraphicFramePr>
+            <a:graphic xmlns:a="http://schemas.openxmlformats.org/drawingml/2006/main">
+              <a:graphicData uri="http://schemas.openxmlformats.org/drawingml/2006/picture">
+                <pic:pic xmlns:pic="http://schemas.openxmlformats.org/drawingml/2006/picture">
+                  <pic:nvPicPr>
+                    <pic:cNvPr id="1" name=""/>
+                    <pic:cNvPicPr/>
+                  </pic:nvPicPr>
+                  <pic:blipFill>
+                    <a:blip r:embed="rId18"/>
+                    <a:stretch>
+                      <a:fillRect/>
+                    </a:stretch>
+                  </pic:blipFill>
+                  <pic:spPr>
+                    <a:xfrm>
+                      <a:off x="0" y="0"/>
+                      <a:ext cx="5760720" cy="3927475"/>
+                    </a:xfrm>
+                    <a:prstGeom prst="rect">
+                      <a:avLst/>
+                    </a:prstGeom>
+                  </pic:spPr>
+                </pic:pic>
+              </a:graphicData>
+            </a:graphic>
+          </wp:inline>
+        </w:drawing>
+      </w:r>
+      <w:bookmarkStart w:id="0" w:name="_GoBack"/>
+      <w:bookmarkEnd w:id="0"/>
+    </w:p>
+    <w:p>
+      <w:pPr>
+        <w:rPr>
+          <w:lang w:val="en-US"/>
+        </w:rPr>
+      </w:pPr>
+      <w:r>
+        <w:rPr>
+          <w:lang w:val="en-US"/>
+        </w:rPr>
+        <w:t>Reboot the pc to make the changes active.</w:t>
       </w:r>
     </w:p>
     <w:p>
@@ -87,8 +1008,16 @@
         <w:rPr>
           <w:lang w:val="en-US"/>
         </w:rPr>
-        <w:t>The idea of building sql</w:t>
-      </w:r>
+        <w:t xml:space="preserve">The idea of building </w:t>
+      </w:r>
+      <w:proofErr w:type="spellStart"/>
+      <w:r>
+        <w:rPr>
+          <w:lang w:val="en-US"/>
+        </w:rPr>
+        <w:t>sql</w:t>
+      </w:r>
+      <w:proofErr w:type="spellEnd"/>
       <w:r>
         <w:rPr>
           <w:lang w:val="en-US"/>
@@ -145,7 +1074,7 @@
                     </pic:cNvPicPr>
                   </pic:nvPicPr>
                   <pic:blipFill>
-                    <a:blip r:embed="rId4">
+                    <a:blip r:embed="rId19">
                       <a:extLst>
                         <a:ext uri="{28A0092B-C50C-407E-A947-70E740481C1C}">
                           <a14:useLocalDpi xmlns:a14="http://schemas.microsoft.com/office/drawing/2010/main" val="0"/>
@@ -264,32 +1193,46 @@
         <w:rPr>
           <w:lang w:val="en-US"/>
         </w:rPr>
+        <w:t xml:space="preserve">Installing </w:t>
+      </w:r>
+      <w:proofErr w:type="spellStart"/>
+      <w:r>
+        <w:rPr>
+          <w:lang w:val="en-US"/>
+        </w:rPr>
+        <w:t>sql</w:t>
+      </w:r>
+      <w:proofErr w:type="spellEnd"/>
+    </w:p>
+    <w:p>
+      <w:pPr>
+        <w:rPr>
+          <w:lang w:val="en-US"/>
+        </w:rPr>
+      </w:pPr>
+    </w:p>
+    <w:p>
+      <w:pPr>
+        <w:pStyle w:val="Kop1"/>
+        <w:rPr>
+          <w:lang w:val="en-US"/>
+        </w:rPr>
+      </w:pPr>
+      <w:r>
+        <w:rPr>
+          <w:lang w:val="en-US"/>
+        </w:rPr>
         <w:lastRenderedPageBreak/>
-        <w:t>Installing sql</w:t>
-      </w:r>
-    </w:p>
-    <w:p>
-      <w:pPr>
-        <w:rPr>
-          <w:lang w:val="en-US"/>
-        </w:rPr>
-      </w:pPr>
-      <w:bookmarkStart w:id="0" w:name="_GoBack"/>
-      <w:bookmarkEnd w:id="0"/>
-    </w:p>
-    <w:p>
-      <w:pPr>
-        <w:pStyle w:val="Kop1"/>
-        <w:rPr>
-          <w:lang w:val="en-US"/>
-        </w:rPr>
-      </w:pPr>
-      <w:r>
-        <w:rPr>
-          <w:lang w:val="en-US"/>
-        </w:rPr>
-        <w:t>Installing plsql</w:t>
-      </w:r>
+        <w:t xml:space="preserve">Installing </w:t>
+      </w:r>
+      <w:proofErr w:type="spellStart"/>
+      <w:r>
+        <w:rPr>
+          <w:lang w:val="en-US"/>
+        </w:rPr>
+        <w:t>plsql</w:t>
+      </w:r>
+      <w:proofErr w:type="spellEnd"/>
     </w:p>
     <w:p>
       <w:pPr>
@@ -452,6 +1395,7 @@
     <w:lsdException w:name="HTML Sample" w:semiHidden="1" w:unhideWhenUsed="1"/>
     <w:lsdException w:name="HTML Typewriter" w:semiHidden="1" w:unhideWhenUsed="1"/>
     <w:lsdException w:name="HTML Variable" w:semiHidden="1" w:unhideWhenUsed="1"/>
+    <w:lsdException w:name="Normal Table" w:semiHidden="1" w:unhideWhenUsed="1"/>
     <w:lsdException w:name="annotation subject" w:semiHidden="1" w:unhideWhenUsed="1"/>
     <w:lsdException w:name="No List" w:semiHidden="1" w:unhideWhenUsed="1"/>
     <w:lsdException w:name="Outline List 1" w:semiHidden="1" w:unhideWhenUsed="1"/>
@@ -498,8 +1442,10 @@
     <w:lsdException w:name="Table Subtle 2" w:semiHidden="1" w:unhideWhenUsed="1"/>
     <w:lsdException w:name="Table Web 1" w:semiHidden="1" w:unhideWhenUsed="1"/>
     <w:lsdException w:name="Table Web 2" w:semiHidden="1" w:unhideWhenUsed="1"/>
+    <w:lsdException w:name="Table Web 3" w:semiHidden="1" w:unhideWhenUsed="1"/>
     <w:lsdException w:name="Balloon Text" w:semiHidden="1" w:unhideWhenUsed="1"/>
     <w:lsdException w:name="Table Grid" w:uiPriority="39"/>
+    <w:lsdException w:name="Table Theme" w:semiHidden="1" w:unhideWhenUsed="1"/>
     <w:lsdException w:name="Placeholder Text" w:semiHidden="1"/>
     <w:lsdException w:name="No Spacing" w:uiPriority="1" w:qFormat="1"/>
     <w:lsdException w:name="Light Shading" w:uiPriority="60"/>
@@ -1021,6 +1967,17 @@
       <w:spacing w:after="0" w:line="240" w:lineRule="auto"/>
     </w:pPr>
   </w:style>
+  <w:style w:type="character" w:styleId="Hyperlink">
+    <w:name w:val="Hyperlink"/>
+    <w:basedOn w:val="Standaardalinea-lettertype"/>
+    <w:uiPriority w:val="99"/>
+    <w:unhideWhenUsed/>
+    <w:rsid w:val="00206ABC"/>
+    <w:rPr>
+      <w:color w:val="0563C1" w:themeColor="hyperlink"/>
+      <w:u w:val="single"/>
+    </w:rPr>
+  </w:style>
 </w:styles>
 </file>
 

</xml_diff>

<commit_message>
Add documentation of maven + trying to setup first project
</commit_message>
<xml_diff>
--- a/PSA.docx
+++ b/PSA.docx
@@ -1,10 +1,10 @@
 
 <file path=word/document.xml><?xml version="1.0" encoding="utf-8"?>
-<w:document xmlns:wpc="http://schemas.microsoft.com/office/word/2010/wordprocessingCanvas" xmlns:cx="http://schemas.microsoft.com/office/drawing/2014/chartex" xmlns:cx1="http://schemas.microsoft.com/office/drawing/2015/9/8/chartex" xmlns:cx2="http://schemas.microsoft.com/office/drawing/2015/10/21/chartex" xmlns:mc="http://schemas.openxmlformats.org/markup-compatibility/2006" xmlns:o="urn:schemas-microsoft-com:office:office" xmlns:r="http://schemas.openxmlformats.org/officeDocument/2006/relationships" xmlns:m="http://schemas.openxmlformats.org/officeDocument/2006/math" xmlns:v="urn:schemas-microsoft-com:vml" xmlns:wp14="http://schemas.microsoft.com/office/word/2010/wordprocessingDrawing" xmlns:wp="http://schemas.openxmlformats.org/drawingml/2006/wordprocessingDrawing" xmlns:w10="urn:schemas-microsoft-com:office:word" xmlns:w="http://schemas.openxmlformats.org/wordprocessingml/2006/main" xmlns:w14="http://schemas.microsoft.com/office/word/2010/wordml" xmlns:w15="http://schemas.microsoft.com/office/word/2012/wordml" xmlns:w16se="http://schemas.microsoft.com/office/word/2015/wordml/symex" xmlns:wpg="http://schemas.microsoft.com/office/word/2010/wordprocessingGroup" xmlns:wpi="http://schemas.microsoft.com/office/word/2010/wordprocessingInk" xmlns:wne="http://schemas.microsoft.com/office/word/2006/wordml" xmlns:wps="http://schemas.microsoft.com/office/word/2010/wordprocessingShape" mc:Ignorable="w14 w15 w16se wp14">
+<w:document xmlns:wpc="http://schemas.microsoft.com/office/word/2010/wordprocessingCanvas" xmlns:mo="http://schemas.microsoft.com/office/mac/office/2008/main" xmlns:mc="http://schemas.openxmlformats.org/markup-compatibility/2006" xmlns:mv="urn:schemas-microsoft-com:mac:vml" xmlns:o="urn:schemas-microsoft-com:office:office" xmlns:r="http://schemas.openxmlformats.org/officeDocument/2006/relationships" xmlns:m="http://schemas.openxmlformats.org/officeDocument/2006/math" xmlns:v="urn:schemas-microsoft-com:vml" xmlns:wp14="http://schemas.microsoft.com/office/word/2010/wordprocessingDrawing" xmlns:wp="http://schemas.openxmlformats.org/drawingml/2006/wordprocessingDrawing" xmlns:w10="urn:schemas-microsoft-com:office:word" xmlns:w="http://schemas.openxmlformats.org/wordprocessingml/2006/main" xmlns:w14="http://schemas.microsoft.com/office/word/2010/wordml" xmlns:w15="http://schemas.microsoft.com/office/word/2012/wordml" xmlns:wpg="http://schemas.microsoft.com/office/word/2010/wordprocessingGroup" xmlns:wpi="http://schemas.microsoft.com/office/word/2010/wordprocessingInk" xmlns:wne="http://schemas.microsoft.com/office/word/2006/wordml" xmlns:wps="http://schemas.microsoft.com/office/word/2010/wordprocessingShape" mc:Ignorable="w14 w15 wp14">
   <w:body>
     <w:p>
       <w:pPr>
-        <w:pStyle w:val="Titel"/>
+        <w:pStyle w:val="Title"/>
         <w:rPr>
           <w:lang w:val="en-US"/>
         </w:rPr>
@@ -38,7 +38,7 @@
     </w:p>
     <w:p>
       <w:pPr>
-        <w:pStyle w:val="Kop1"/>
+        <w:pStyle w:val="Heading1"/>
         <w:rPr>
           <w:lang w:val="en-US"/>
         </w:rPr>
@@ -81,10 +81,10 @@
       <w:r>
         <w:rPr>
           <w:noProof/>
-          <w:lang w:eastAsia="nl-BE"/>
+          <w:lang w:val="en-US"/>
         </w:rPr>
         <w:drawing>
-          <wp:inline distT="0" distB="0" distL="0" distR="0" wp14:anchorId="65FDA9AA" wp14:editId="4ABCFD69">
+          <wp:inline distT="0" distB="0" distL="0" distR="0" wp14:anchorId="25DA68CD" wp14:editId="46F34E8C">
             <wp:extent cx="4970219" cy="3333750"/>
             <wp:effectExtent l="0" t="0" r="1905" b="0"/>
             <wp:docPr id="7" name="Afbeelding 7"/>
@@ -174,10 +174,10 @@
       <w:r>
         <w:rPr>
           <w:noProof/>
-          <w:lang w:eastAsia="nl-BE"/>
+          <w:lang w:val="en-US"/>
         </w:rPr>
         <w:drawing>
-          <wp:inline distT="0" distB="0" distL="0" distR="0" wp14:anchorId="32CF3545" wp14:editId="4BC1B7A5">
+          <wp:inline distT="0" distB="0" distL="0" distR="0" wp14:anchorId="7F193509" wp14:editId="051494DB">
             <wp:extent cx="3657600" cy="2814918"/>
             <wp:effectExtent l="0" t="0" r="0" b="5080"/>
             <wp:docPr id="8" name="Afbeelding 8"/>
@@ -222,11 +222,11 @@
       <w:r>
         <w:rPr>
           <w:noProof/>
-          <w:lang w:eastAsia="nl-BE"/>
+          <w:lang w:val="en-US"/>
         </w:rPr>
         <w:lastRenderedPageBreak/>
         <w:drawing>
-          <wp:inline distT="0" distB="0" distL="0" distR="0" wp14:anchorId="20BD8F57" wp14:editId="38F7874C">
+          <wp:inline distT="0" distB="0" distL="0" distR="0" wp14:anchorId="019F4F55" wp14:editId="57B32514">
             <wp:extent cx="4524375" cy="4210181"/>
             <wp:effectExtent l="0" t="0" r="0" b="0"/>
             <wp:docPr id="9" name="Afbeelding 9"/>
@@ -271,10 +271,10 @@
       <w:r>
         <w:rPr>
           <w:noProof/>
-          <w:lang w:eastAsia="nl-BE"/>
+          <w:lang w:val="en-US"/>
         </w:rPr>
         <w:drawing>
-          <wp:inline distT="0" distB="0" distL="0" distR="0" wp14:anchorId="298C8719" wp14:editId="6D95F3F0">
+          <wp:inline distT="0" distB="0" distL="0" distR="0" wp14:anchorId="0EA248C3" wp14:editId="02CE0D47">
             <wp:extent cx="4557257" cy="4200525"/>
             <wp:effectExtent l="0" t="0" r="0" b="0"/>
             <wp:docPr id="10" name="Afbeelding 10"/>
@@ -319,11 +319,11 @@
       <w:r>
         <w:rPr>
           <w:noProof/>
-          <w:lang w:eastAsia="nl-BE"/>
+          <w:lang w:val="en-US"/>
         </w:rPr>
         <w:lastRenderedPageBreak/>
         <w:drawing>
-          <wp:inline distT="0" distB="0" distL="0" distR="0" wp14:anchorId="04F5A26A" wp14:editId="50FA67C2">
+          <wp:inline distT="0" distB="0" distL="0" distR="0" wp14:anchorId="35E00541" wp14:editId="6E366BC0">
             <wp:extent cx="4800600" cy="4476750"/>
             <wp:effectExtent l="0" t="0" r="0" b="0"/>
             <wp:docPr id="11" name="Afbeelding 11"/>
@@ -389,10 +389,10 @@
       <w:r>
         <w:rPr>
           <w:noProof/>
-          <w:lang w:eastAsia="nl-BE"/>
+          <w:lang w:val="en-US"/>
         </w:rPr>
         <w:drawing>
-          <wp:inline distT="0" distB="0" distL="0" distR="0" wp14:anchorId="428DBC87" wp14:editId="07D2CE79">
+          <wp:inline distT="0" distB="0" distL="0" distR="0" wp14:anchorId="38D08D20" wp14:editId="33C2DF84">
             <wp:extent cx="5760720" cy="3393440"/>
             <wp:effectExtent l="0" t="0" r="0" b="0"/>
             <wp:docPr id="2" name="Afbeelding 2"/>
@@ -450,11 +450,11 @@
       <w:r>
         <w:rPr>
           <w:noProof/>
-          <w:lang w:eastAsia="nl-BE"/>
+          <w:lang w:val="en-US"/>
         </w:rPr>
         <w:lastRenderedPageBreak/>
         <w:drawing>
-          <wp:inline distT="0" distB="0" distL="0" distR="0" wp14:anchorId="7A13D869" wp14:editId="0750BE96">
+          <wp:inline distT="0" distB="0" distL="0" distR="0" wp14:anchorId="56058B17" wp14:editId="2DB5DDC7">
             <wp:extent cx="4476719" cy="3371850"/>
             <wp:effectExtent l="0" t="0" r="635" b="0"/>
             <wp:docPr id="3" name="Afbeelding 3"/>
@@ -526,10 +526,10 @@
       <w:r>
         <w:rPr>
           <w:noProof/>
-          <w:lang w:eastAsia="nl-BE"/>
+          <w:lang w:val="en-US"/>
         </w:rPr>
         <w:drawing>
-          <wp:inline distT="0" distB="0" distL="0" distR="0" wp14:anchorId="3F2B5C8E" wp14:editId="53AB6582">
+          <wp:inline distT="0" distB="0" distL="0" distR="0" wp14:anchorId="3509EEC4" wp14:editId="59199604">
             <wp:extent cx="4733925" cy="3667125"/>
             <wp:effectExtent l="0" t="0" r="9525" b="9525"/>
             <wp:docPr id="4" name="Afbeelding 4"/>
@@ -574,11 +574,11 @@
       <w:r>
         <w:rPr>
           <w:noProof/>
-          <w:lang w:eastAsia="nl-BE"/>
+          <w:lang w:val="en-US"/>
         </w:rPr>
         <w:lastRenderedPageBreak/>
         <w:drawing>
-          <wp:inline distT="0" distB="0" distL="0" distR="0" wp14:anchorId="1C10C41B" wp14:editId="16FCB44D">
+          <wp:inline distT="0" distB="0" distL="0" distR="0" wp14:anchorId="459CF5DD" wp14:editId="3190F408">
             <wp:extent cx="4743450" cy="3657600"/>
             <wp:effectExtent l="0" t="0" r="0" b="0"/>
             <wp:docPr id="5" name="Afbeelding 5"/>
@@ -623,10 +623,10 @@
       <w:r>
         <w:rPr>
           <w:noProof/>
-          <w:lang w:eastAsia="nl-BE"/>
+          <w:lang w:val="en-US"/>
         </w:rPr>
         <w:drawing>
-          <wp:inline distT="0" distB="0" distL="0" distR="0" wp14:anchorId="213B9045" wp14:editId="6588121B">
+          <wp:inline distT="0" distB="0" distL="0" distR="0" wp14:anchorId="20EE9B18" wp14:editId="7CC0A66E">
             <wp:extent cx="4752975" cy="3667125"/>
             <wp:effectExtent l="0" t="0" r="9525" b="9525"/>
             <wp:docPr id="6" name="Afbeelding 6"/>
@@ -684,11 +684,11 @@
       <w:r>
         <w:rPr>
           <w:noProof/>
-          <w:lang w:eastAsia="nl-BE"/>
+          <w:lang w:val="en-US"/>
         </w:rPr>
         <w:lastRenderedPageBreak/>
         <w:drawing>
-          <wp:inline distT="0" distB="0" distL="0" distR="0" wp14:anchorId="65A7808E" wp14:editId="0BE6378E">
+          <wp:inline distT="0" distB="0" distL="0" distR="0" wp14:anchorId="05BDCB71" wp14:editId="5D325CBB">
             <wp:extent cx="4752975" cy="3648075"/>
             <wp:effectExtent l="0" t="0" r="9525" b="9525"/>
             <wp:docPr id="12" name="Afbeelding 12"/>
@@ -746,10 +746,10 @@
       <w:r>
         <w:rPr>
           <w:noProof/>
-          <w:lang w:eastAsia="nl-BE"/>
+          <w:lang w:val="en-US"/>
         </w:rPr>
         <w:drawing>
-          <wp:inline distT="0" distB="0" distL="0" distR="0" wp14:anchorId="0711593F" wp14:editId="304CA6FE">
+          <wp:inline distT="0" distB="0" distL="0" distR="0" wp14:anchorId="701C51FD" wp14:editId="098251DF">
             <wp:extent cx="5760720" cy="4050030"/>
             <wp:effectExtent l="0" t="0" r="0" b="7620"/>
             <wp:docPr id="13" name="Afbeelding 13"/>
@@ -804,7 +804,7 @@
     </w:p>
     <w:p>
       <w:pPr>
-        <w:pStyle w:val="Kop1"/>
+        <w:pStyle w:val="Heading1"/>
         <w:rPr>
           <w:lang w:val="en-US"/>
         </w:rPr>
@@ -847,10 +847,10 @@
       <w:r>
         <w:rPr>
           <w:noProof/>
-          <w:lang w:eastAsia="nl-BE"/>
+          <w:lang w:val="en-US"/>
         </w:rPr>
         <w:drawing>
-          <wp:inline distT="0" distB="0" distL="0" distR="0" wp14:anchorId="47E397B8" wp14:editId="372DDA3D">
+          <wp:inline distT="0" distB="0" distL="0" distR="0" wp14:anchorId="678B8E55" wp14:editId="6FE0472A">
             <wp:extent cx="5467350" cy="3575594"/>
             <wp:effectExtent l="0" t="0" r="0" b="6350"/>
             <wp:docPr id="14" name="Afbeelding 14"/>
@@ -922,10 +922,10 @@
       <w:r>
         <w:rPr>
           <w:noProof/>
-          <w:lang w:eastAsia="nl-BE"/>
+          <w:lang w:val="en-US"/>
         </w:rPr>
         <w:drawing>
-          <wp:inline distT="0" distB="0" distL="0" distR="0" wp14:anchorId="155507DB" wp14:editId="1FC0594B">
+          <wp:inline distT="0" distB="0" distL="0" distR="0" wp14:anchorId="0A1712DE" wp14:editId="323B84D3">
             <wp:extent cx="5760720" cy="3927475"/>
             <wp:effectExtent l="0" t="0" r="0" b="0"/>
             <wp:docPr id="15" name="Afbeelding 15"/>
@@ -960,8 +960,6 @@
           </wp:inline>
         </w:drawing>
       </w:r>
-      <w:bookmarkStart w:id="0" w:name="_GoBack"/>
-      <w:bookmarkEnd w:id="0"/>
     </w:p>
     <w:p>
       <w:pPr>
@@ -985,7 +983,7 @@
     </w:p>
     <w:p>
       <w:pPr>
-        <w:pStyle w:val="Titel"/>
+        <w:pStyle w:val="Title"/>
         <w:rPr>
           <w:lang w:val="en-US"/>
         </w:rPr>
@@ -999,7 +997,7 @@
     </w:p>
     <w:p>
       <w:pPr>
-        <w:pStyle w:val="Kop1"/>
+        <w:pStyle w:val="Heading1"/>
         <w:rPr>
           <w:lang w:val="en-US"/>
         </w:rPr>
@@ -1054,10 +1052,10 @@
       <w:r>
         <w:rPr>
           <w:noProof/>
-          <w:lang w:eastAsia="nl-BE"/>
+          <w:lang w:val="en-US"/>
         </w:rPr>
         <w:drawing>
-          <wp:inline distT="0" distB="0" distL="0" distR="0">
+          <wp:inline distT="0" distB="0" distL="0" distR="0" wp14:anchorId="306352A4" wp14:editId="6D663C0F">
             <wp:extent cx="5760720" cy="4325055"/>
             <wp:effectExtent l="0" t="0" r="0" b="0"/>
             <wp:docPr id="1" name="Afbeelding 1" descr="http://image.slidesharecdn.com/continuousdbchangesdeliverywithliquibase-151218115945/95/continuous-db-changes-delivery-with-liquibase-6-638.jpg?cb=1450440088"/>
@@ -1163,80 +1161,282 @@
     </w:p>
     <w:p>
       <w:pPr>
-        <w:pStyle w:val="Kop1"/>
-        <w:rPr>
-          <w:lang w:val="en-US"/>
-        </w:rPr>
-      </w:pPr>
-      <w:r>
-        <w:rPr>
-          <w:lang w:val="en-US"/>
-        </w:rPr>
-        <w:t>Packaging a build</w:t>
-      </w:r>
-    </w:p>
-    <w:p>
-      <w:pPr>
-        <w:rPr>
-          <w:lang w:val="en-US"/>
-        </w:rPr>
-      </w:pPr>
-    </w:p>
-    <w:p>
-      <w:pPr>
-        <w:pStyle w:val="Kop1"/>
-        <w:rPr>
-          <w:lang w:val="en-US"/>
-        </w:rPr>
-      </w:pPr>
-      <w:r>
-        <w:rPr>
-          <w:lang w:val="en-US"/>
-        </w:rPr>
-        <w:t xml:space="preserve">Installing </w:t>
+        <w:rPr>
+          <w:rFonts w:asciiTheme="majorHAnsi" w:eastAsiaTheme="majorEastAsia" w:hAnsiTheme="majorHAnsi" w:cstheme="majorBidi"/>
+          <w:color w:val="2E74B5" w:themeColor="accent1" w:themeShade="BF"/>
+          <w:sz w:val="32"/>
+          <w:szCs w:val="32"/>
+          <w:lang w:val="en-US"/>
+        </w:rPr>
+      </w:pPr>
+      <w:r>
+        <w:rPr>
+          <w:lang w:val="en-US"/>
+        </w:rPr>
+        <w:br w:type="page"/>
+      </w:r>
+    </w:p>
+    <w:p>
+      <w:pPr>
+        <w:pStyle w:val="Heading1"/>
+        <w:rPr>
+          <w:lang w:val="en-US"/>
+        </w:rPr>
+      </w:pPr>
+      <w:r>
+        <w:rPr>
+          <w:lang w:val="en-US"/>
+        </w:rPr>
+        <w:lastRenderedPageBreak/>
+        <w:t>Configuring your PC</w:t>
+      </w:r>
+    </w:p>
+    <w:p>
+      <w:pPr>
+        <w:rPr>
+          <w:lang w:val="en-US"/>
+        </w:rPr>
+      </w:pPr>
+      <w:r>
+        <w:rPr>
+          <w:lang w:val="en-US"/>
+        </w:rPr>
+        <w:t>Installation of maven: M</w:t>
+      </w:r>
+      <w:r>
+        <w:rPr>
+          <w:lang w:val="en-US"/>
+        </w:rPr>
+        <w:t>a</w:t>
+      </w:r>
+      <w:r>
+        <w:rPr>
+          <w:lang w:val="en-US"/>
+        </w:rPr>
+        <w:t>ven is our build tool.</w:t>
+      </w:r>
+      <w:r>
+        <w:rPr>
+          <w:lang w:val="en-US"/>
+        </w:rPr>
+        <w:t xml:space="preserve"> </w:t>
+      </w:r>
+      <w:r>
+        <w:rPr>
+          <w:lang w:val="en-US"/>
+        </w:rPr>
+        <w:br/>
+        <w:t xml:space="preserve">Follow the instructions: </w:t>
+      </w:r>
+      <w:hyperlink r:id="rId20" w:history="1">
+        <w:r>
+          <w:rPr>
+            <w:rStyle w:val="Hyperlink"/>
+            <w:lang w:val="en-US"/>
+          </w:rPr>
+          <w:t>https://maven.apache.org/install.html</w:t>
+        </w:r>
+      </w:hyperlink>
+      <w:r>
+        <w:rPr>
+          <w:lang w:val="en-US"/>
+        </w:rPr>
+        <w:br/>
+        <w:t xml:space="preserve">Test maven  with </w:t>
       </w:r>
       <w:proofErr w:type="spellStart"/>
       <w:r>
         <w:rPr>
           <w:lang w:val="en-US"/>
         </w:rPr>
-        <w:t>sql</w:t>
+        <w:t>mvn</w:t>
       </w:r>
       <w:proofErr w:type="spellEnd"/>
-    </w:p>
-    <w:p>
-      <w:pPr>
-        <w:rPr>
-          <w:lang w:val="en-US"/>
-        </w:rPr>
-      </w:pPr>
-    </w:p>
-    <w:p>
-      <w:pPr>
-        <w:pStyle w:val="Kop1"/>
-        <w:rPr>
-          <w:lang w:val="en-US"/>
-        </w:rPr>
-      </w:pPr>
-      <w:r>
-        <w:rPr>
-          <w:lang w:val="en-US"/>
-        </w:rPr>
-        <w:lastRenderedPageBreak/>
-        <w:t xml:space="preserve">Installing </w:t>
+      <w:r>
+        <w:rPr>
+          <w:lang w:val="en-US"/>
+        </w:rPr>
+        <w:t xml:space="preserve"> –version in a command prompt or terminal</w:t>
+      </w:r>
+    </w:p>
+    <w:p>
+      <w:pPr>
+        <w:rPr>
+          <w:lang w:val="en-US"/>
+        </w:rPr>
+      </w:pPr>
+      <w:r>
+        <w:rPr>
+          <w:lang w:val="en-US"/>
+        </w:rPr>
+        <w:drawing>
+          <wp:inline distT="0" distB="0" distL="0" distR="0" wp14:anchorId="6769C1E0" wp14:editId="7AF00FD3">
+            <wp:extent cx="5760720" cy="1331595"/>
+            <wp:effectExtent l="0" t="0" r="5080" b="0"/>
+            <wp:docPr id="16" name="Picture 16"/>
+            <wp:cNvGraphicFramePr>
+              <a:graphicFrameLocks xmlns:a="http://schemas.openxmlformats.org/drawingml/2006/main" noChangeAspect="1"/>
+            </wp:cNvGraphicFramePr>
+            <a:graphic xmlns:a="http://schemas.openxmlformats.org/drawingml/2006/main">
+              <a:graphicData uri="http://schemas.openxmlformats.org/drawingml/2006/picture">
+                <pic:pic xmlns:pic="http://schemas.openxmlformats.org/drawingml/2006/picture">
+                  <pic:nvPicPr>
+                    <pic:cNvPr id="1" name=""/>
+                    <pic:cNvPicPr/>
+                  </pic:nvPicPr>
+                  <pic:blipFill>
+                    <a:blip r:embed="rId21"/>
+                    <a:stretch>
+                      <a:fillRect/>
+                    </a:stretch>
+                  </pic:blipFill>
+                  <pic:spPr>
+                    <a:xfrm>
+                      <a:off x="0" y="0"/>
+                      <a:ext cx="5760720" cy="1331595"/>
+                    </a:xfrm>
+                    <a:prstGeom prst="rect">
+                      <a:avLst/>
+                    </a:prstGeom>
+                  </pic:spPr>
+                </pic:pic>
+              </a:graphicData>
+            </a:graphic>
+          </wp:inline>
+        </w:drawing>
+      </w:r>
+    </w:p>
+    <w:p>
+      <w:r>
+        <w:rPr>
+          <w:lang w:val="en-US"/>
+        </w:rPr>
+        <w:t xml:space="preserve">Because Oracle is not providing it’s </w:t>
       </w:r>
       <w:proofErr w:type="spellStart"/>
       <w:r>
         <w:rPr>
           <w:lang w:val="en-US"/>
         </w:rPr>
-        <w:t>plsql</w:t>
+        <w:t>jdbc</w:t>
       </w:r>
       <w:proofErr w:type="spellEnd"/>
-    </w:p>
-    <w:p>
-      <w:pPr>
-        <w:pStyle w:val="Kop1"/>
+      <w:r>
+        <w:rPr>
+          <w:lang w:val="en-US"/>
+        </w:rPr>
+        <w:t xml:space="preserve"> driver by default in the maven repository we must install it manually. Dow</w:t>
+      </w:r>
+      <w:r>
+        <w:t xml:space="preserve">nload </w:t>
+      </w:r>
+      <w:hyperlink r:id="rId22" w:history="1">
+        <w:r>
+          <w:t>ojdbc6-11.1.0.7.0.jar</w:t>
+        </w:r>
+      </w:hyperlink>
+    </w:p>
+    <w:p>
+      <w:r>
+        <w:t>Install it with this command:</w:t>
+      </w:r>
+    </w:p>
+    <w:p>
+      <w:r>
+        <w:t>mvn install:install-file -DgroupId=com.oracle -DartifactId=ojdbc6 -Dversion=11.1.0.7 -Dpackaging=jar -Dfile=ojdbc6-11.1.0.7.0.jar -DgeneratePom=true</w:t>
+      </w:r>
+      <w:bookmarkStart w:id="0" w:name="_GoBack"/>
+      <w:bookmarkEnd w:id="0"/>
+    </w:p>
+    <w:p>
+      <w:pPr>
+        <w:rPr>
+          <w:rFonts w:eastAsia="Times New Roman"/>
+          <w:sz w:val="24"/>
+          <w:szCs w:val="24"/>
+          <w:lang w:val="en-US"/>
+        </w:rPr>
+      </w:pPr>
+      <w:r>
+        <w:drawing>
+          <wp:inline distT="0" distB="0" distL="0" distR="0" wp14:anchorId="297DD781" wp14:editId="4B4BABB6">
+            <wp:extent cx="5760720" cy="1193800"/>
+            <wp:effectExtent l="0" t="0" r="5080" b="0"/>
+            <wp:docPr id="17" name="Picture 17"/>
+            <wp:cNvGraphicFramePr>
+              <a:graphicFrameLocks xmlns:a="http://schemas.openxmlformats.org/drawingml/2006/main" noChangeAspect="1"/>
+            </wp:cNvGraphicFramePr>
+            <a:graphic xmlns:a="http://schemas.openxmlformats.org/drawingml/2006/main">
+              <a:graphicData uri="http://schemas.openxmlformats.org/drawingml/2006/picture">
+                <pic:pic xmlns:pic="http://schemas.openxmlformats.org/drawingml/2006/picture">
+                  <pic:nvPicPr>
+                    <pic:cNvPr id="1" name=""/>
+                    <pic:cNvPicPr/>
+                  </pic:nvPicPr>
+                  <pic:blipFill>
+                    <a:blip r:embed="rId23"/>
+                    <a:stretch>
+                      <a:fillRect/>
+                    </a:stretch>
+                  </pic:blipFill>
+                  <pic:spPr>
+                    <a:xfrm>
+                      <a:off x="0" y="0"/>
+                      <a:ext cx="5760720" cy="1193800"/>
+                    </a:xfrm>
+                    <a:prstGeom prst="rect">
+                      <a:avLst/>
+                    </a:prstGeom>
+                  </pic:spPr>
+                </pic:pic>
+              </a:graphicData>
+            </a:graphic>
+          </wp:inline>
+        </w:drawing>
+      </w:r>
+    </w:p>
+    <w:p>
+      <w:pPr>
+        <w:pStyle w:val="Heading1"/>
+        <w:rPr>
+          <w:lang w:val="en-US"/>
+        </w:rPr>
+      </w:pPr>
+      <w:r>
+        <w:rPr>
+          <w:lang w:val="en-US"/>
+        </w:rPr>
+        <w:t>First build of sample application</w:t>
+      </w:r>
+    </w:p>
+    <w:p>
+      <w:r>
+        <w:t>Create a folder structure within a sampleproject folder:</w:t>
+      </w:r>
+      <w:r>
+        <w:br/>
+        <w:t>-src/main/resources</w:t>
+      </w:r>
+      <w:r>
+        <w:br/>
+        <w:t>-src/main/sql</w:t>
+      </w:r>
+      <w:r>
+        <w:br/>
+        <w:t>-src/main/plsql</w:t>
+      </w:r>
+    </w:p>
+    <w:p>
+      <w:r>
+        <w:t>Create the initial pom:</w:t>
+      </w:r>
+      <w:r>
+        <w:br/>
+      </w:r>
+    </w:p>
+    <w:p>
+      <w:pPr>
+        <w:pStyle w:val="Heading1"/>
         <w:rPr>
           <w:lang w:val="en-US"/>
         </w:rPr>
@@ -1250,7 +1450,7 @@
     </w:p>
     <w:p>
       <w:pPr>
-        <w:pStyle w:val="Kop1"/>
+        <w:pStyle w:val="Heading1"/>
         <w:rPr>
           <w:lang w:val="en-US"/>
         </w:rPr>
@@ -1273,7 +1473,7 @@
 </file>
 
 <file path=word/styles.xml><?xml version="1.0" encoding="utf-8"?>
-<w:styles xmlns:mc="http://schemas.openxmlformats.org/markup-compatibility/2006" xmlns:r="http://schemas.openxmlformats.org/officeDocument/2006/relationships" xmlns:w="http://schemas.openxmlformats.org/wordprocessingml/2006/main" xmlns:w14="http://schemas.microsoft.com/office/word/2010/wordml" xmlns:w15="http://schemas.microsoft.com/office/word/2012/wordml" xmlns:w16se="http://schemas.microsoft.com/office/word/2015/wordml/symex" mc:Ignorable="w14 w15 w16se">
+<w:styles xmlns:mc="http://schemas.openxmlformats.org/markup-compatibility/2006" xmlns:r="http://schemas.openxmlformats.org/officeDocument/2006/relationships" xmlns:w="http://schemas.openxmlformats.org/wordprocessingml/2006/main" xmlns:w14="http://schemas.microsoft.com/office/word/2010/wordml" xmlns:w15="http://schemas.microsoft.com/office/word/2012/wordml" mc:Ignorable="w14 w15">
   <w:docDefaults>
     <w:rPrDefault>
       <w:rPr>
@@ -1289,7 +1489,7 @@
       </w:pPr>
     </w:pPrDefault>
   </w:docDefaults>
-  <w:latentStyles w:defLockedState="0" w:defUIPriority="99" w:defSemiHidden="0" w:defUnhideWhenUsed="0" w:defQFormat="0" w:count="372">
+  <w:latentStyles w:defLockedState="0" w:defUIPriority="99" w:defSemiHidden="0" w:defUnhideWhenUsed="0" w:defQFormat="0" w:count="380">
     <w:lsdException w:name="Normal" w:uiPriority="0" w:qFormat="1"/>
     <w:lsdException w:name="heading 1" w:uiPriority="9" w:qFormat="1"/>
     <w:lsdException w:name="heading 2" w:semiHidden="1" w:uiPriority="9" w:unhideWhenUsed="1"/>
@@ -1661,17 +1861,16 @@
     <w:lsdException w:name="List Table 5 Dark Accent 6" w:uiPriority="50"/>
     <w:lsdException w:name="List Table 6 Colorful Accent 6" w:uiPriority="51"/>
     <w:lsdException w:name="List Table 7 Colorful Accent 6" w:uiPriority="52"/>
-    <w:lsdException w:name="Mention" w:semiHidden="1" w:unhideWhenUsed="1"/>
   </w:latentStyles>
-  <w:style w:type="paragraph" w:default="1" w:styleId="Standaard">
+  <w:style w:type="paragraph" w:default="1" w:styleId="Normal">
     <w:name w:val="Normal"/>
     <w:qFormat/>
   </w:style>
-  <w:style w:type="paragraph" w:styleId="Kop1">
+  <w:style w:type="paragraph" w:styleId="Heading1">
     <w:name w:val="heading 1"/>
-    <w:basedOn w:val="Standaard"/>
-    <w:next w:val="Standaard"/>
-    <w:link w:val="Kop1Char"/>
+    <w:basedOn w:val="Normal"/>
+    <w:next w:val="Normal"/>
+    <w:link w:val="Heading1Char"/>
     <w:uiPriority w:val="9"/>
     <w:qFormat/>
     <w:rsid w:val="00A126DA"/>
@@ -1688,11 +1887,11 @@
       <w:szCs w:val="32"/>
     </w:rPr>
   </w:style>
-  <w:style w:type="paragraph" w:styleId="Kop2">
+  <w:style w:type="paragraph" w:styleId="Heading2">
     <w:name w:val="heading 2"/>
-    <w:basedOn w:val="Standaard"/>
-    <w:next w:val="Standaard"/>
-    <w:link w:val="Kop2Char"/>
+    <w:basedOn w:val="Normal"/>
+    <w:next w:val="Normal"/>
+    <w:link w:val="Heading2Char"/>
     <w:uiPriority w:val="9"/>
     <w:unhideWhenUsed/>
     <w:rsid w:val="00D064C8"/>
@@ -1709,11 +1908,11 @@
       <w:szCs w:val="26"/>
     </w:rPr>
   </w:style>
-  <w:style w:type="paragraph" w:styleId="Kop3">
+  <w:style w:type="paragraph" w:styleId="Heading3">
     <w:name w:val="heading 3"/>
-    <w:basedOn w:val="Standaard"/>
-    <w:next w:val="Standaard"/>
-    <w:link w:val="Kop3Char"/>
+    <w:basedOn w:val="Normal"/>
+    <w:next w:val="Normal"/>
+    <w:link w:val="Heading3Char"/>
     <w:uiPriority w:val="9"/>
     <w:unhideWhenUsed/>
     <w:rsid w:val="00D064C8"/>
@@ -1730,11 +1929,11 @@
       <w:szCs w:val="24"/>
     </w:rPr>
   </w:style>
-  <w:style w:type="paragraph" w:styleId="Kop4">
+  <w:style w:type="paragraph" w:styleId="Heading4">
     <w:name w:val="heading 4"/>
-    <w:basedOn w:val="Standaard"/>
-    <w:next w:val="Standaard"/>
-    <w:link w:val="Kop4Char"/>
+    <w:basedOn w:val="Normal"/>
+    <w:next w:val="Normal"/>
+    <w:link w:val="Heading4Char"/>
     <w:uiPriority w:val="9"/>
     <w:unhideWhenUsed/>
     <w:rsid w:val="00D064C8"/>
@@ -1751,11 +1950,11 @@
       <w:color w:val="2E74B5" w:themeColor="accent1" w:themeShade="BF"/>
     </w:rPr>
   </w:style>
-  <w:style w:type="paragraph" w:styleId="Kop5">
+  <w:style w:type="paragraph" w:styleId="Heading5">
     <w:name w:val="heading 5"/>
-    <w:basedOn w:val="Standaard"/>
-    <w:next w:val="Standaard"/>
-    <w:link w:val="Kop5Char"/>
+    <w:basedOn w:val="Normal"/>
+    <w:next w:val="Normal"/>
+    <w:link w:val="Heading5Char"/>
     <w:uiPriority w:val="9"/>
     <w:unhideWhenUsed/>
     <w:rsid w:val="00D064C8"/>
@@ -1770,11 +1969,11 @@
       <w:color w:val="2E74B5" w:themeColor="accent1" w:themeShade="BF"/>
     </w:rPr>
   </w:style>
-  <w:style w:type="paragraph" w:styleId="Kop6">
+  <w:style w:type="paragraph" w:styleId="Heading6">
     <w:name w:val="heading 6"/>
-    <w:basedOn w:val="Standaard"/>
-    <w:next w:val="Standaard"/>
-    <w:link w:val="Kop6Char"/>
+    <w:basedOn w:val="Normal"/>
+    <w:next w:val="Normal"/>
+    <w:link w:val="Heading6Char"/>
     <w:uiPriority w:val="9"/>
     <w:unhideWhenUsed/>
     <w:rsid w:val="00D064C8"/>
@@ -1789,11 +1988,11 @@
       <w:color w:val="1F4D78" w:themeColor="accent1" w:themeShade="7F"/>
     </w:rPr>
   </w:style>
-  <w:style w:type="paragraph" w:styleId="Kop7">
+  <w:style w:type="paragraph" w:styleId="Heading7">
     <w:name w:val="heading 7"/>
-    <w:basedOn w:val="Standaard"/>
-    <w:next w:val="Standaard"/>
-    <w:link w:val="Kop7Char"/>
+    <w:basedOn w:val="Normal"/>
+    <w:next w:val="Normal"/>
+    <w:link w:val="Heading7Char"/>
     <w:uiPriority w:val="9"/>
     <w:unhideWhenUsed/>
     <w:rsid w:val="00D064C8"/>
@@ -1810,13 +2009,13 @@
       <w:color w:val="1F4D78" w:themeColor="accent1" w:themeShade="7F"/>
     </w:rPr>
   </w:style>
-  <w:style w:type="character" w:default="1" w:styleId="Standaardalinea-lettertype">
+  <w:style w:type="character" w:default="1" w:styleId="DefaultParagraphFont">
     <w:name w:val="Default Paragraph Font"/>
     <w:uiPriority w:val="1"/>
     <w:semiHidden/>
     <w:unhideWhenUsed/>
   </w:style>
-  <w:style w:type="table" w:default="1" w:styleId="Standaardtabel">
+  <w:style w:type="table" w:default="1" w:styleId="TableNormal">
     <w:name w:val="Normal Table"/>
     <w:uiPriority w:val="99"/>
     <w:semiHidden/>
@@ -1831,16 +2030,16 @@
       </w:tblCellMar>
     </w:tblPr>
   </w:style>
-  <w:style w:type="numbering" w:default="1" w:styleId="Geenlijst">
+  <w:style w:type="numbering" w:default="1" w:styleId="NoList">
     <w:name w:val="No List"/>
     <w:uiPriority w:val="99"/>
     <w:semiHidden/>
     <w:unhideWhenUsed/>
   </w:style>
-  <w:style w:type="character" w:customStyle="1" w:styleId="Kop1Char">
-    <w:name w:val="Kop 1 Char"/>
-    <w:basedOn w:val="Standaardalinea-lettertype"/>
-    <w:link w:val="Kop1"/>
+  <w:style w:type="character" w:customStyle="1" w:styleId="Heading1Char">
+    <w:name w:val="Heading 1 Char"/>
+    <w:basedOn w:val="DefaultParagraphFont"/>
+    <w:link w:val="Heading1"/>
     <w:uiPriority w:val="9"/>
     <w:rsid w:val="00A126DA"/>
     <w:rPr>
@@ -1850,11 +2049,11 @@
       <w:szCs w:val="32"/>
     </w:rPr>
   </w:style>
-  <w:style w:type="paragraph" w:styleId="Titel">
+  <w:style w:type="paragraph" w:styleId="Title">
     <w:name w:val="Title"/>
-    <w:basedOn w:val="Standaard"/>
-    <w:next w:val="Standaard"/>
-    <w:link w:val="TitelChar"/>
+    <w:basedOn w:val="Normal"/>
+    <w:next w:val="Normal"/>
+    <w:link w:val="TitleChar"/>
     <w:uiPriority w:val="10"/>
     <w:qFormat/>
     <w:rsid w:val="00A126DA"/>
@@ -1870,10 +2069,10 @@
       <w:szCs w:val="56"/>
     </w:rPr>
   </w:style>
-  <w:style w:type="character" w:customStyle="1" w:styleId="TitelChar">
-    <w:name w:val="Titel Char"/>
-    <w:basedOn w:val="Standaardalinea-lettertype"/>
-    <w:link w:val="Titel"/>
+  <w:style w:type="character" w:customStyle="1" w:styleId="TitleChar">
+    <w:name w:val="Title Char"/>
+    <w:basedOn w:val="DefaultParagraphFont"/>
+    <w:link w:val="Title"/>
     <w:uiPriority w:val="10"/>
     <w:rsid w:val="00A126DA"/>
     <w:rPr>
@@ -1884,10 +2083,10 @@
       <w:szCs w:val="56"/>
     </w:rPr>
   </w:style>
-  <w:style w:type="character" w:customStyle="1" w:styleId="Kop2Char">
-    <w:name w:val="Kop 2 Char"/>
-    <w:basedOn w:val="Standaardalinea-lettertype"/>
-    <w:link w:val="Kop2"/>
+  <w:style w:type="character" w:customStyle="1" w:styleId="Heading2Char">
+    <w:name w:val="Heading 2 Char"/>
+    <w:basedOn w:val="DefaultParagraphFont"/>
+    <w:link w:val="Heading2"/>
     <w:uiPriority w:val="9"/>
     <w:rsid w:val="00D064C8"/>
     <w:rPr>
@@ -1897,10 +2096,10 @@
       <w:szCs w:val="26"/>
     </w:rPr>
   </w:style>
-  <w:style w:type="character" w:customStyle="1" w:styleId="Kop3Char">
-    <w:name w:val="Kop 3 Char"/>
-    <w:basedOn w:val="Standaardalinea-lettertype"/>
-    <w:link w:val="Kop3"/>
+  <w:style w:type="character" w:customStyle="1" w:styleId="Heading3Char">
+    <w:name w:val="Heading 3 Char"/>
+    <w:basedOn w:val="DefaultParagraphFont"/>
+    <w:link w:val="Heading3"/>
     <w:uiPriority w:val="9"/>
     <w:rsid w:val="00D064C8"/>
     <w:rPr>
@@ -1910,10 +2109,10 @@
       <w:szCs w:val="24"/>
     </w:rPr>
   </w:style>
-  <w:style w:type="character" w:customStyle="1" w:styleId="Kop4Char">
-    <w:name w:val="Kop 4 Char"/>
-    <w:basedOn w:val="Standaardalinea-lettertype"/>
-    <w:link w:val="Kop4"/>
+  <w:style w:type="character" w:customStyle="1" w:styleId="Heading4Char">
+    <w:name w:val="Heading 4 Char"/>
+    <w:basedOn w:val="DefaultParagraphFont"/>
+    <w:link w:val="Heading4"/>
     <w:uiPriority w:val="9"/>
     <w:rsid w:val="00D064C8"/>
     <w:rPr>
@@ -1923,10 +2122,10 @@
       <w:color w:val="2E74B5" w:themeColor="accent1" w:themeShade="BF"/>
     </w:rPr>
   </w:style>
-  <w:style w:type="character" w:customStyle="1" w:styleId="Kop5Char">
-    <w:name w:val="Kop 5 Char"/>
-    <w:basedOn w:val="Standaardalinea-lettertype"/>
-    <w:link w:val="Kop5"/>
+  <w:style w:type="character" w:customStyle="1" w:styleId="Heading5Char">
+    <w:name w:val="Heading 5 Char"/>
+    <w:basedOn w:val="DefaultParagraphFont"/>
+    <w:link w:val="Heading5"/>
     <w:uiPriority w:val="9"/>
     <w:rsid w:val="00D064C8"/>
     <w:rPr>
@@ -1934,10 +2133,10 @@
       <w:color w:val="2E74B5" w:themeColor="accent1" w:themeShade="BF"/>
     </w:rPr>
   </w:style>
-  <w:style w:type="character" w:customStyle="1" w:styleId="Kop6Char">
-    <w:name w:val="Kop 6 Char"/>
-    <w:basedOn w:val="Standaardalinea-lettertype"/>
-    <w:link w:val="Kop6"/>
+  <w:style w:type="character" w:customStyle="1" w:styleId="Heading6Char">
+    <w:name w:val="Heading 6 Char"/>
+    <w:basedOn w:val="DefaultParagraphFont"/>
+    <w:link w:val="Heading6"/>
     <w:uiPriority w:val="9"/>
     <w:rsid w:val="00D064C8"/>
     <w:rPr>
@@ -1945,10 +2144,10 @@
       <w:color w:val="1F4D78" w:themeColor="accent1" w:themeShade="7F"/>
     </w:rPr>
   </w:style>
-  <w:style w:type="character" w:customStyle="1" w:styleId="Kop7Char">
-    <w:name w:val="Kop 7 Char"/>
-    <w:basedOn w:val="Standaardalinea-lettertype"/>
-    <w:link w:val="Kop7"/>
+  <w:style w:type="character" w:customStyle="1" w:styleId="Heading7Char">
+    <w:name w:val="Heading 7 Char"/>
+    <w:basedOn w:val="DefaultParagraphFont"/>
+    <w:link w:val="Heading7"/>
     <w:uiPriority w:val="9"/>
     <w:rsid w:val="00D064C8"/>
     <w:rPr>
@@ -1958,7 +2157,7 @@
       <w:color w:val="1F4D78" w:themeColor="accent1" w:themeShade="7F"/>
     </w:rPr>
   </w:style>
-  <w:style w:type="paragraph" w:styleId="Geenafstand">
+  <w:style w:type="paragraph" w:styleId="NoSpacing">
     <w:name w:val="No Spacing"/>
     <w:uiPriority w:val="1"/>
     <w:qFormat/>
@@ -1969,7 +2168,7 @@
   </w:style>
   <w:style w:type="character" w:styleId="Hyperlink">
     <w:name w:val="Hyperlink"/>
-    <w:basedOn w:val="Standaardalinea-lettertype"/>
+    <w:basedOn w:val="DefaultParagraphFont"/>
     <w:uiPriority w:val="99"/>
     <w:unhideWhenUsed/>
     <w:rsid w:val="00206ABC"/>

</xml_diff>

<commit_message>
Created mainPom, installation + creation of sub project + documentation
</commit_message>
<xml_diff>
--- a/PSA.docx
+++ b/PSA.docx
@@ -1267,6 +1267,7 @@
       </w:pPr>
       <w:r>
         <w:rPr>
+          <w:noProof/>
           <w:lang w:val="en-US"/>
         </w:rPr>
         <w:drawing>
@@ -1345,8 +1346,6 @@
       <w:r>
         <w:t>mvn install:install-file -DgroupId=com.oracle -DartifactId=ojdbc6 -Dversion=11.1.0.7 -Dpackaging=jar -Dfile=ojdbc6-11.1.0.7.0.jar -DgeneratePom=true</w:t>
       </w:r>
-      <w:bookmarkStart w:id="0" w:name="_GoBack"/>
-      <w:bookmarkEnd w:id="0"/>
     </w:p>
     <w:p>
       <w:pPr>
@@ -1358,6 +1357,10 @@
         </w:rPr>
       </w:pPr>
       <w:r>
+        <w:rPr>
+          <w:noProof/>
+          <w:lang w:val="en-US"/>
+        </w:rPr>
         <w:drawing>
           <wp:inline distT="0" distB="0" distL="0" distR="0" wp14:anchorId="297DD781" wp14:editId="4B4BABB6">
             <wp:extent cx="5760720" cy="1193800"/>
@@ -1397,6 +1400,23 @@
     </w:p>
     <w:p>
       <w:pPr>
+        <w:rPr>
+          <w:rFonts w:asciiTheme="majorHAnsi" w:eastAsiaTheme="majorEastAsia" w:hAnsiTheme="majorHAnsi" w:cstheme="majorBidi"/>
+          <w:color w:val="2E74B5" w:themeColor="accent1" w:themeShade="BF"/>
+          <w:sz w:val="32"/>
+          <w:szCs w:val="32"/>
+          <w:lang w:val="en-US"/>
+        </w:rPr>
+      </w:pPr>
+      <w:r>
+        <w:rPr>
+          <w:lang w:val="en-US"/>
+        </w:rPr>
+        <w:br w:type="page"/>
+      </w:r>
+    </w:p>
+    <w:p>
+      <w:pPr>
         <w:pStyle w:val="Heading1"/>
         <w:rPr>
           <w:lang w:val="en-US"/>
@@ -1406,6 +1426,7 @@
         <w:rPr>
           <w:lang w:val="en-US"/>
         </w:rPr>
+        <w:lastRenderedPageBreak/>
         <w:t>First build of sample application</w:t>
       </w:r>
     </w:p>
@@ -1427,11 +1448,3767 @@
       </w:r>
     </w:p>
     <w:p>
-      <w:r>
-        <w:t>Create the initial pom:</w:t>
+      <w:pPr>
+        <w:spacing w:after="0"/>
+        <w:rPr>
+          <w:rFonts w:ascii="Courier" w:hAnsi="Courier"/>
+          <w:sz w:val="13"/>
+          <w:szCs w:val="13"/>
+        </w:rPr>
+      </w:pPr>
+      <w:r>
+        <w:t xml:space="preserve">Create the </w:t>
+      </w:r>
+      <w:r>
+        <w:t>main</w:t>
+      </w:r>
+      <w:r>
+        <w:t xml:space="preserve"> pom</w:t>
+      </w:r>
+      <w:r>
+        <w:t>. Th</w:t>
+      </w:r>
+      <w:r>
+        <w:t>is pom will contain properties of the servers. For the developpers this can be a pom without production properties. The build server should have information of all servers</w:t>
+      </w:r>
+      <w:r>
+        <w:t>:</w:t>
       </w:r>
       <w:r>
         <w:br/>
+      </w:r>
+      <w:r>
+        <w:rPr>
+          <w:rFonts w:ascii="Courier" w:hAnsi="Courier"/>
+          <w:sz w:val="13"/>
+          <w:szCs w:val="13"/>
+        </w:rPr>
+        <w:t>&lt;?xml version="1.0" encoding="UTF-8"?&gt;</w:t>
+      </w:r>
+    </w:p>
+    <w:p>
+      <w:pPr>
+        <w:spacing w:after="0"/>
+        <w:rPr>
+          <w:rFonts w:ascii="Courier" w:hAnsi="Courier"/>
+          <w:sz w:val="13"/>
+          <w:szCs w:val="13"/>
+        </w:rPr>
+      </w:pPr>
+      <w:r>
+        <w:rPr>
+          <w:rFonts w:ascii="Courier" w:hAnsi="Courier"/>
+          <w:sz w:val="13"/>
+          <w:szCs w:val="13"/>
+        </w:rPr>
+        <w:t xml:space="preserve">&lt;project xmlns="http://maven.apache.org/POM/4.0.0" </w:t>
+      </w:r>
+    </w:p>
+    <w:p>
+      <w:pPr>
+        <w:spacing w:after="0"/>
+        <w:rPr>
+          <w:rFonts w:ascii="Courier" w:hAnsi="Courier"/>
+          <w:sz w:val="13"/>
+          <w:szCs w:val="13"/>
+        </w:rPr>
+      </w:pPr>
+      <w:r>
+        <w:rPr>
+          <w:rFonts w:ascii="Courier" w:hAnsi="Courier"/>
+          <w:sz w:val="13"/>
+          <w:szCs w:val="13"/>
+        </w:rPr>
+        <w:tab/>
+      </w:r>
+      <w:r>
+        <w:rPr>
+          <w:rFonts w:ascii="Courier" w:hAnsi="Courier"/>
+          <w:sz w:val="13"/>
+          <w:szCs w:val="13"/>
+        </w:rPr>
+        <w:tab/>
+        <w:t xml:space="preserve"> xmlns:xsi="http://www.w3.org/2001/XMLSchema-instance" </w:t>
+      </w:r>
+    </w:p>
+    <w:p>
+      <w:pPr>
+        <w:spacing w:after="0"/>
+        <w:rPr>
+          <w:rFonts w:ascii="Courier" w:hAnsi="Courier"/>
+          <w:sz w:val="13"/>
+          <w:szCs w:val="13"/>
+        </w:rPr>
+      </w:pPr>
+      <w:r>
+        <w:rPr>
+          <w:rFonts w:ascii="Courier" w:hAnsi="Courier"/>
+          <w:sz w:val="13"/>
+          <w:szCs w:val="13"/>
+        </w:rPr>
+        <w:tab/>
+      </w:r>
+      <w:r>
+        <w:rPr>
+          <w:rFonts w:ascii="Courier" w:hAnsi="Courier"/>
+          <w:sz w:val="13"/>
+          <w:szCs w:val="13"/>
+        </w:rPr>
+        <w:tab/>
+        <w:t xml:space="preserve"> xsi:schemaLocation="http://maven.apache.org/POM/4.0.0 http://maven.apache.org/maven-v4_0_0.xsd"&gt;</w:t>
+      </w:r>
+    </w:p>
+    <w:p>
+      <w:pPr>
+        <w:spacing w:after="0"/>
+        <w:rPr>
+          <w:rFonts w:ascii="Courier" w:hAnsi="Courier"/>
+          <w:sz w:val="13"/>
+          <w:szCs w:val="13"/>
+        </w:rPr>
+      </w:pPr>
+      <w:r>
+        <w:rPr>
+          <w:rFonts w:ascii="Courier" w:hAnsi="Courier"/>
+          <w:sz w:val="13"/>
+          <w:szCs w:val="13"/>
+        </w:rPr>
+        <w:t xml:space="preserve">  </w:t>
+      </w:r>
+      <w:r>
+        <w:rPr>
+          <w:rFonts w:ascii="Courier" w:hAnsi="Courier"/>
+          <w:sz w:val="13"/>
+          <w:szCs w:val="13"/>
+        </w:rPr>
+        <w:t>&lt;modelVersion&gt;4.0.0&lt;/modelVersion&gt;</w:t>
+      </w:r>
+    </w:p>
+    <w:p>
+      <w:pPr>
+        <w:spacing w:after="0"/>
+        <w:rPr>
+          <w:rFonts w:ascii="Courier" w:hAnsi="Courier"/>
+          <w:sz w:val="13"/>
+          <w:szCs w:val="13"/>
+        </w:rPr>
+      </w:pPr>
+      <w:r>
+        <w:rPr>
+          <w:rFonts w:ascii="Courier" w:hAnsi="Courier"/>
+          <w:sz w:val="13"/>
+          <w:szCs w:val="13"/>
+        </w:rPr>
+        <w:t xml:space="preserve">  </w:t>
+      </w:r>
+      <w:r>
+        <w:rPr>
+          <w:rFonts w:ascii="Courier" w:hAnsi="Courier"/>
+          <w:sz w:val="13"/>
+          <w:szCs w:val="13"/>
+        </w:rPr>
+        <w:t>&lt;groupId&gt;com.project&lt;/groupId&gt;</w:t>
+      </w:r>
+    </w:p>
+    <w:p>
+      <w:pPr>
+        <w:spacing w:after="0"/>
+        <w:rPr>
+          <w:rFonts w:ascii="Courier" w:hAnsi="Courier"/>
+          <w:sz w:val="13"/>
+          <w:szCs w:val="13"/>
+        </w:rPr>
+      </w:pPr>
+      <w:r>
+        <w:rPr>
+          <w:rFonts w:ascii="Courier" w:hAnsi="Courier"/>
+          <w:sz w:val="13"/>
+          <w:szCs w:val="13"/>
+        </w:rPr>
+        <w:t xml:space="preserve">  </w:t>
+      </w:r>
+      <w:r>
+        <w:rPr>
+          <w:rFonts w:ascii="Courier" w:hAnsi="Courier"/>
+          <w:sz w:val="13"/>
+          <w:szCs w:val="13"/>
+        </w:rPr>
+        <w:t>&lt;artifactId&gt;mainpom&lt;/artifactId&gt;</w:t>
+      </w:r>
+    </w:p>
+    <w:p>
+      <w:pPr>
+        <w:spacing w:after="0"/>
+        <w:rPr>
+          <w:rFonts w:ascii="Courier" w:hAnsi="Courier"/>
+          <w:sz w:val="13"/>
+          <w:szCs w:val="13"/>
+        </w:rPr>
+      </w:pPr>
+      <w:r>
+        <w:rPr>
+          <w:rFonts w:ascii="Courier" w:hAnsi="Courier"/>
+          <w:sz w:val="13"/>
+          <w:szCs w:val="13"/>
+        </w:rPr>
+        <w:t xml:space="preserve">  </w:t>
+      </w:r>
+      <w:r>
+        <w:rPr>
+          <w:rFonts w:ascii="Courier" w:hAnsi="Courier"/>
+          <w:sz w:val="13"/>
+          <w:szCs w:val="13"/>
+        </w:rPr>
+        <w:t>&lt;packaging&gt;</w:t>
+      </w:r>
+      <w:r>
+        <w:rPr>
+          <w:rFonts w:ascii="Courier" w:hAnsi="Courier"/>
+          <w:sz w:val="13"/>
+          <w:szCs w:val="13"/>
+        </w:rPr>
+        <w:t>pom</w:t>
+      </w:r>
+      <w:r>
+        <w:rPr>
+          <w:rFonts w:ascii="Courier" w:hAnsi="Courier"/>
+          <w:sz w:val="13"/>
+          <w:szCs w:val="13"/>
+        </w:rPr>
+        <w:t>&lt;/packaging&gt;</w:t>
+      </w:r>
+    </w:p>
+    <w:p>
+      <w:pPr>
+        <w:spacing w:after="0"/>
+        <w:rPr>
+          <w:rFonts w:ascii="Courier" w:hAnsi="Courier"/>
+          <w:sz w:val="13"/>
+          <w:szCs w:val="13"/>
+        </w:rPr>
+      </w:pPr>
+      <w:r>
+        <w:rPr>
+          <w:rFonts w:ascii="Courier" w:hAnsi="Courier"/>
+          <w:sz w:val="13"/>
+          <w:szCs w:val="13"/>
+        </w:rPr>
+        <w:t xml:space="preserve">  </w:t>
+      </w:r>
+      <w:r>
+        <w:rPr>
+          <w:rFonts w:ascii="Courier" w:hAnsi="Courier"/>
+          <w:sz w:val="13"/>
+          <w:szCs w:val="13"/>
+        </w:rPr>
+        <w:t>&lt;version&gt;1.0-SNAPSHOT&lt;/version&gt;</w:t>
+      </w:r>
+    </w:p>
+    <w:p>
+      <w:pPr>
+        <w:spacing w:after="0"/>
+        <w:rPr>
+          <w:rFonts w:ascii="Courier" w:hAnsi="Courier"/>
+          <w:sz w:val="13"/>
+          <w:szCs w:val="13"/>
+        </w:rPr>
+      </w:pPr>
+      <w:r>
+        <w:rPr>
+          <w:rFonts w:ascii="Courier" w:hAnsi="Courier"/>
+          <w:sz w:val="13"/>
+          <w:szCs w:val="13"/>
+        </w:rPr>
+        <w:t xml:space="preserve">  </w:t>
+      </w:r>
+      <w:r>
+        <w:rPr>
+          <w:rFonts w:ascii="Courier" w:hAnsi="Courier"/>
+          <w:sz w:val="13"/>
+          <w:szCs w:val="13"/>
+        </w:rPr>
+        <w:t>&lt;name&gt;mainPom&lt;/name&gt;</w:t>
+      </w:r>
+    </w:p>
+    <w:p>
+      <w:pPr>
+        <w:spacing w:after="0"/>
+        <w:rPr>
+          <w:rFonts w:ascii="Courier" w:hAnsi="Courier"/>
+          <w:sz w:val="13"/>
+          <w:szCs w:val="13"/>
+        </w:rPr>
+      </w:pPr>
+    </w:p>
+    <w:p>
+      <w:pPr>
+        <w:spacing w:after="0"/>
+        <w:rPr>
+          <w:rFonts w:ascii="Courier" w:hAnsi="Courier"/>
+          <w:sz w:val="13"/>
+          <w:szCs w:val="13"/>
+        </w:rPr>
+      </w:pPr>
+      <w:r>
+        <w:rPr>
+          <w:rFonts w:ascii="Courier" w:hAnsi="Courier"/>
+          <w:sz w:val="13"/>
+          <w:szCs w:val="13"/>
+        </w:rPr>
+        <w:t xml:space="preserve">  </w:t>
+      </w:r>
+      <w:r>
+        <w:rPr>
+          <w:rFonts w:ascii="Courier" w:hAnsi="Courier"/>
+          <w:sz w:val="13"/>
+          <w:szCs w:val="13"/>
+        </w:rPr>
+        <w:t>&lt;profiles&gt;</w:t>
+      </w:r>
+    </w:p>
+    <w:p>
+      <w:pPr>
+        <w:spacing w:after="0"/>
+        <w:rPr>
+          <w:rFonts w:ascii="Courier" w:hAnsi="Courier"/>
+          <w:sz w:val="13"/>
+          <w:szCs w:val="13"/>
+        </w:rPr>
+      </w:pPr>
+      <w:r>
+        <w:rPr>
+          <w:rFonts w:ascii="Courier" w:hAnsi="Courier"/>
+          <w:sz w:val="13"/>
+          <w:szCs w:val="13"/>
+        </w:rPr>
+        <w:t xml:space="preserve">  </w:t>
+      </w:r>
+      <w:r>
+        <w:rPr>
+          <w:rFonts w:ascii="Courier" w:hAnsi="Courier"/>
+          <w:sz w:val="13"/>
+          <w:szCs w:val="13"/>
+        </w:rPr>
+        <w:t xml:space="preserve">  </w:t>
+      </w:r>
+      <w:r>
+        <w:rPr>
+          <w:rFonts w:ascii="Courier" w:hAnsi="Courier"/>
+          <w:sz w:val="13"/>
+          <w:szCs w:val="13"/>
+        </w:rPr>
+        <w:t>&lt;profile&gt;</w:t>
+      </w:r>
+    </w:p>
+    <w:p>
+      <w:pPr>
+        <w:spacing w:after="0"/>
+        <w:rPr>
+          <w:rFonts w:ascii="Courier" w:hAnsi="Courier"/>
+          <w:sz w:val="13"/>
+          <w:szCs w:val="13"/>
+        </w:rPr>
+      </w:pPr>
+      <w:r>
+        <w:rPr>
+          <w:rFonts w:ascii="Courier" w:hAnsi="Courier"/>
+          <w:sz w:val="13"/>
+          <w:szCs w:val="13"/>
+        </w:rPr>
+        <w:t xml:space="preserve">      </w:t>
+      </w:r>
+      <w:r>
+        <w:rPr>
+          <w:rFonts w:ascii="Courier" w:hAnsi="Courier"/>
+          <w:sz w:val="13"/>
+          <w:szCs w:val="13"/>
+        </w:rPr>
+        <w:t>&lt;id&gt;dev&lt;/id&gt;</w:t>
+      </w:r>
+    </w:p>
+    <w:p>
+      <w:pPr>
+        <w:spacing w:after="0"/>
+        <w:rPr>
+          <w:rFonts w:ascii="Courier" w:hAnsi="Courier"/>
+          <w:sz w:val="13"/>
+          <w:szCs w:val="13"/>
+        </w:rPr>
+      </w:pPr>
+      <w:r>
+        <w:rPr>
+          <w:rFonts w:ascii="Courier" w:hAnsi="Courier"/>
+          <w:sz w:val="13"/>
+          <w:szCs w:val="13"/>
+        </w:rPr>
+        <w:t xml:space="preserve">      &lt;activation&gt;</w:t>
+      </w:r>
+    </w:p>
+    <w:p>
+      <w:pPr>
+        <w:spacing w:after="0"/>
+        <w:rPr>
+          <w:rFonts w:ascii="Courier" w:hAnsi="Courier"/>
+          <w:sz w:val="13"/>
+          <w:szCs w:val="13"/>
+        </w:rPr>
+      </w:pPr>
+      <w:r>
+        <w:rPr>
+          <w:rFonts w:ascii="Courier" w:hAnsi="Courier"/>
+          <w:sz w:val="13"/>
+          <w:szCs w:val="13"/>
+        </w:rPr>
+        <w:t xml:space="preserve">        &lt;activeByDefault&gt;</w:t>
+      </w:r>
+      <w:r>
+        <w:rPr>
+          <w:rFonts w:ascii="Courier" w:hAnsi="Courier"/>
+          <w:sz w:val="13"/>
+          <w:szCs w:val="13"/>
+        </w:rPr>
+        <w:t>true&lt;/activeByDefault&gt;</w:t>
+      </w:r>
+    </w:p>
+    <w:p>
+      <w:pPr>
+        <w:spacing w:after="0"/>
+        <w:rPr>
+          <w:rFonts w:ascii="Courier" w:hAnsi="Courier"/>
+          <w:sz w:val="13"/>
+          <w:szCs w:val="13"/>
+        </w:rPr>
+      </w:pPr>
+      <w:r>
+        <w:rPr>
+          <w:rFonts w:ascii="Courier" w:hAnsi="Courier"/>
+          <w:sz w:val="13"/>
+          <w:szCs w:val="13"/>
+        </w:rPr>
+        <w:t xml:space="preserve">      &lt;/activation&gt;</w:t>
+      </w:r>
+    </w:p>
+    <w:p>
+      <w:pPr>
+        <w:spacing w:after="0"/>
+        <w:rPr>
+          <w:rFonts w:ascii="Courier" w:hAnsi="Courier"/>
+          <w:sz w:val="13"/>
+          <w:szCs w:val="13"/>
+        </w:rPr>
+      </w:pPr>
+      <w:r>
+        <w:rPr>
+          <w:rFonts w:ascii="Courier" w:hAnsi="Courier"/>
+          <w:sz w:val="13"/>
+          <w:szCs w:val="13"/>
+        </w:rPr>
+        <w:t xml:space="preserve">      </w:t>
+      </w:r>
+      <w:r>
+        <w:rPr>
+          <w:rFonts w:ascii="Courier" w:hAnsi="Courier"/>
+          <w:sz w:val="13"/>
+          <w:szCs w:val="13"/>
+        </w:rPr>
+        <w:t>&lt;properties&gt;</w:t>
+      </w:r>
+    </w:p>
+    <w:p>
+      <w:pPr>
+        <w:spacing w:after="0"/>
+        <w:rPr>
+          <w:rFonts w:ascii="Courier" w:hAnsi="Courier"/>
+          <w:sz w:val="13"/>
+          <w:szCs w:val="13"/>
+        </w:rPr>
+      </w:pPr>
+      <w:r>
+        <w:rPr>
+          <w:rFonts w:ascii="Courier" w:hAnsi="Courier"/>
+          <w:sz w:val="13"/>
+          <w:szCs w:val="13"/>
+        </w:rPr>
+        <w:tab/>
+        <w:t>&lt;ojdbc.groupId&gt;com.oracle&lt;/ojdbc.groupId&gt;</w:t>
+      </w:r>
+    </w:p>
+    <w:p>
+      <w:pPr>
+        <w:spacing w:after="0"/>
+        <w:rPr>
+          <w:rFonts w:ascii="Courier" w:hAnsi="Courier"/>
+          <w:sz w:val="13"/>
+          <w:szCs w:val="13"/>
+        </w:rPr>
+      </w:pPr>
+      <w:r>
+        <w:rPr>
+          <w:rFonts w:ascii="Courier" w:hAnsi="Courier"/>
+          <w:sz w:val="13"/>
+          <w:szCs w:val="13"/>
+        </w:rPr>
+        <w:tab/>
+      </w:r>
+      <w:r>
+        <w:rPr>
+          <w:rFonts w:ascii="Courier" w:hAnsi="Courier"/>
+          <w:sz w:val="13"/>
+          <w:szCs w:val="13"/>
+        </w:rPr>
+        <w:t>&lt;ojdbc.artifactId&gt;ojdbc6&lt;/ojdbc.artifactId&gt;</w:t>
+      </w:r>
+    </w:p>
+    <w:p>
+      <w:pPr>
+        <w:spacing w:after="0"/>
+        <w:rPr>
+          <w:rFonts w:ascii="Courier" w:hAnsi="Courier"/>
+          <w:sz w:val="13"/>
+          <w:szCs w:val="13"/>
+        </w:rPr>
+      </w:pPr>
+      <w:r>
+        <w:rPr>
+          <w:rFonts w:ascii="Courier" w:hAnsi="Courier"/>
+          <w:sz w:val="13"/>
+          <w:szCs w:val="13"/>
+        </w:rPr>
+        <w:tab/>
+      </w:r>
+      <w:r>
+        <w:rPr>
+          <w:rFonts w:ascii="Courier" w:hAnsi="Courier"/>
+          <w:sz w:val="13"/>
+          <w:szCs w:val="13"/>
+        </w:rPr>
+        <w:t>&lt;ojdbc.version&gt;11.1.0.7&lt;/ojdbc.version&gt;</w:t>
+      </w:r>
+    </w:p>
+    <w:p>
+      <w:pPr>
+        <w:spacing w:after="0"/>
+        <w:ind w:left="2124"/>
+        <w:rPr>
+          <w:rFonts w:ascii="Courier" w:hAnsi="Courier"/>
+          <w:sz w:val="13"/>
+          <w:szCs w:val="13"/>
+        </w:rPr>
+      </w:pPr>
+    </w:p>
+    <w:p>
+      <w:pPr>
+        <w:spacing w:after="0"/>
+        <w:ind w:left="708"/>
+        <w:rPr>
+          <w:rFonts w:ascii="Courier" w:hAnsi="Courier"/>
+          <w:sz w:val="13"/>
+          <w:szCs w:val="13"/>
+        </w:rPr>
+      </w:pPr>
+      <w:r>
+        <w:rPr>
+          <w:rFonts w:ascii="Courier" w:hAnsi="Courier"/>
+          <w:sz w:val="13"/>
+          <w:szCs w:val="13"/>
+        </w:rPr>
+        <w:t>&lt;jdbc.driverClassName&gt;oracle.jdbc.driver.OracleDriver&lt;/jdbc.driverClassName&gt;</w:t>
+      </w:r>
+    </w:p>
+    <w:p>
+      <w:pPr>
+        <w:spacing w:after="0"/>
+        <w:rPr>
+          <w:rFonts w:ascii="Courier" w:hAnsi="Courier"/>
+          <w:sz w:val="13"/>
+          <w:szCs w:val="13"/>
+        </w:rPr>
+      </w:pPr>
+      <w:r>
+        <w:rPr>
+          <w:rFonts w:ascii="Courier" w:hAnsi="Courier"/>
+          <w:sz w:val="13"/>
+          <w:szCs w:val="13"/>
+        </w:rPr>
+        <w:tab/>
+      </w:r>
+      <w:r>
+        <w:rPr>
+          <w:rFonts w:ascii="Courier" w:hAnsi="Courier"/>
+          <w:sz w:val="13"/>
+          <w:szCs w:val="13"/>
+        </w:rPr>
+        <w:t>&lt;</w:t>
+      </w:r>
+      <w:r>
+        <w:rPr>
+          <w:rFonts w:ascii="Courier" w:hAnsi="Courier"/>
+          <w:sz w:val="13"/>
+          <w:szCs w:val="13"/>
+        </w:rPr>
+        <w:t>jdbc.url&gt;jdbc:oracle:thin:@192.168.1.1:1521:orcl&lt;/jdbc.url&gt;</w:t>
+      </w:r>
+    </w:p>
+    <w:p>
+      <w:pPr>
+        <w:spacing w:after="0"/>
+        <w:rPr>
+          <w:rFonts w:ascii="Courier" w:hAnsi="Courier"/>
+          <w:sz w:val="13"/>
+          <w:szCs w:val="13"/>
+        </w:rPr>
+      </w:pPr>
+      <w:r>
+        <w:rPr>
+          <w:rFonts w:ascii="Courier" w:hAnsi="Courier"/>
+          <w:sz w:val="13"/>
+          <w:szCs w:val="13"/>
+        </w:rPr>
+        <w:tab/>
+      </w:r>
+      <w:r>
+        <w:rPr>
+          <w:rFonts w:ascii="Courier" w:hAnsi="Courier"/>
+          <w:sz w:val="13"/>
+          <w:szCs w:val="13"/>
+        </w:rPr>
+        <w:t>&lt;jdbc.usernam</w:t>
+      </w:r>
+      <w:r>
+        <w:rPr>
+          <w:rFonts w:ascii="Courier" w:hAnsi="Courier"/>
+          <w:sz w:val="13"/>
+          <w:szCs w:val="13"/>
+        </w:rPr>
+        <w:t>e&gt;dev</w:t>
+      </w:r>
+      <w:r>
+        <w:rPr>
+          <w:rFonts w:ascii="Courier" w:hAnsi="Courier"/>
+          <w:sz w:val="13"/>
+          <w:szCs w:val="13"/>
+        </w:rPr>
+        <w:t>server</w:t>
+      </w:r>
+      <w:r>
+        <w:rPr>
+          <w:rFonts w:ascii="Courier" w:hAnsi="Courier"/>
+          <w:sz w:val="13"/>
+          <w:szCs w:val="13"/>
+        </w:rPr>
+        <w:t xml:space="preserve"> </w:t>
+      </w:r>
+      <w:r>
+        <w:rPr>
+          <w:rFonts w:ascii="Courier" w:hAnsi="Courier"/>
+          <w:sz w:val="13"/>
+          <w:szCs w:val="13"/>
+        </w:rPr>
+        <w:t>&lt;/jdbc.username&gt;</w:t>
+      </w:r>
+    </w:p>
+    <w:p>
+      <w:pPr>
+        <w:spacing w:after="0"/>
+        <w:rPr>
+          <w:rFonts w:ascii="Courier" w:hAnsi="Courier"/>
+          <w:sz w:val="13"/>
+          <w:szCs w:val="13"/>
+        </w:rPr>
+      </w:pPr>
+      <w:r>
+        <w:rPr>
+          <w:rFonts w:ascii="Courier" w:hAnsi="Courier"/>
+          <w:sz w:val="13"/>
+          <w:szCs w:val="13"/>
+        </w:rPr>
+        <w:tab/>
+      </w:r>
+      <w:r>
+        <w:rPr>
+          <w:rFonts w:ascii="Courier" w:hAnsi="Courier"/>
+          <w:sz w:val="13"/>
+          <w:szCs w:val="13"/>
+        </w:rPr>
+        <w:t>&lt;jdbc.password&gt;dev</w:t>
+      </w:r>
+      <w:r>
+        <w:rPr>
+          <w:rFonts w:ascii="Courier" w:hAnsi="Courier"/>
+          <w:sz w:val="13"/>
+          <w:szCs w:val="13"/>
+        </w:rPr>
+        <w:t>password</w:t>
+      </w:r>
+      <w:r>
+        <w:rPr>
+          <w:rFonts w:ascii="Courier" w:hAnsi="Courier"/>
+          <w:sz w:val="13"/>
+          <w:szCs w:val="13"/>
+        </w:rPr>
+        <w:t>&lt;/jdbc.password&gt;</w:t>
+      </w:r>
+    </w:p>
+    <w:p>
+      <w:pPr>
+        <w:spacing w:after="0"/>
+        <w:rPr>
+          <w:rFonts w:ascii="Courier" w:hAnsi="Courier"/>
+          <w:sz w:val="13"/>
+          <w:szCs w:val="13"/>
+        </w:rPr>
+      </w:pPr>
+      <w:r>
+        <w:rPr>
+          <w:rFonts w:ascii="Courier" w:hAnsi="Courier"/>
+          <w:sz w:val="13"/>
+          <w:szCs w:val="13"/>
+        </w:rPr>
+        <w:t xml:space="preserve">      </w:t>
+      </w:r>
+      <w:r>
+        <w:rPr>
+          <w:rFonts w:ascii="Courier" w:hAnsi="Courier"/>
+          <w:sz w:val="13"/>
+          <w:szCs w:val="13"/>
+        </w:rPr>
+        <w:t>&lt;/properties&gt;</w:t>
+      </w:r>
+    </w:p>
+    <w:p>
+      <w:pPr>
+        <w:spacing w:after="0"/>
+        <w:rPr>
+          <w:rFonts w:ascii="Courier" w:hAnsi="Courier"/>
+          <w:sz w:val="13"/>
+          <w:szCs w:val="13"/>
+        </w:rPr>
+      </w:pPr>
+      <w:r>
+        <w:rPr>
+          <w:rFonts w:ascii="Courier" w:hAnsi="Courier"/>
+          <w:sz w:val="13"/>
+          <w:szCs w:val="13"/>
+        </w:rPr>
+        <w:t xml:space="preserve">    </w:t>
+      </w:r>
+      <w:r>
+        <w:rPr>
+          <w:rFonts w:ascii="Courier" w:hAnsi="Courier"/>
+          <w:sz w:val="13"/>
+          <w:szCs w:val="13"/>
+        </w:rPr>
+        <w:t>&lt;/profile&gt;</w:t>
+      </w:r>
+    </w:p>
+    <w:p>
+      <w:pPr>
+        <w:spacing w:after="0"/>
+        <w:rPr>
+          <w:rFonts w:ascii="Courier" w:hAnsi="Courier"/>
+          <w:sz w:val="13"/>
+          <w:szCs w:val="13"/>
+        </w:rPr>
+      </w:pPr>
+      <w:r>
+        <w:rPr>
+          <w:rFonts w:ascii="Courier" w:hAnsi="Courier"/>
+          <w:sz w:val="13"/>
+          <w:szCs w:val="13"/>
+        </w:rPr>
+        <w:t xml:space="preserve">  </w:t>
+      </w:r>
+      <w:r>
+        <w:rPr>
+          <w:rFonts w:ascii="Courier" w:hAnsi="Courier"/>
+          <w:sz w:val="13"/>
+          <w:szCs w:val="13"/>
+        </w:rPr>
+        <w:t xml:space="preserve">  </w:t>
+      </w:r>
+      <w:r>
+        <w:rPr>
+          <w:rFonts w:ascii="Courier" w:hAnsi="Courier"/>
+          <w:sz w:val="13"/>
+          <w:szCs w:val="13"/>
+        </w:rPr>
+        <w:t>&lt;profile&gt;</w:t>
+      </w:r>
+    </w:p>
+    <w:p>
+      <w:pPr>
+        <w:spacing w:after="0"/>
+        <w:rPr>
+          <w:rFonts w:ascii="Courier" w:hAnsi="Courier"/>
+          <w:sz w:val="13"/>
+          <w:szCs w:val="13"/>
+        </w:rPr>
+      </w:pPr>
+      <w:r>
+        <w:rPr>
+          <w:rFonts w:ascii="Courier" w:hAnsi="Courier"/>
+          <w:sz w:val="13"/>
+          <w:szCs w:val="13"/>
+        </w:rPr>
+        <w:t xml:space="preserve">      </w:t>
+      </w:r>
+      <w:r>
+        <w:rPr>
+          <w:rFonts w:ascii="Courier" w:hAnsi="Courier"/>
+          <w:sz w:val="13"/>
+          <w:szCs w:val="13"/>
+        </w:rPr>
+        <w:t>&lt;id&gt;</w:t>
+      </w:r>
+      <w:r>
+        <w:rPr>
+          <w:rFonts w:ascii="Courier" w:hAnsi="Courier"/>
+          <w:sz w:val="13"/>
+          <w:szCs w:val="13"/>
+        </w:rPr>
+        <w:t>test</w:t>
+      </w:r>
+      <w:r>
+        <w:rPr>
+          <w:rFonts w:ascii="Courier" w:hAnsi="Courier"/>
+          <w:sz w:val="13"/>
+          <w:szCs w:val="13"/>
+        </w:rPr>
+        <w:t>&lt;/id&gt;</w:t>
+      </w:r>
+    </w:p>
+    <w:p>
+      <w:pPr>
+        <w:spacing w:after="0"/>
+        <w:rPr>
+          <w:rFonts w:ascii="Courier" w:hAnsi="Courier"/>
+          <w:sz w:val="13"/>
+          <w:szCs w:val="13"/>
+        </w:rPr>
+      </w:pPr>
+      <w:r>
+        <w:rPr>
+          <w:rFonts w:ascii="Courier" w:hAnsi="Courier"/>
+          <w:sz w:val="13"/>
+          <w:szCs w:val="13"/>
+        </w:rPr>
+        <w:t xml:space="preserve">      </w:t>
+      </w:r>
+      <w:r>
+        <w:rPr>
+          <w:rFonts w:ascii="Courier" w:hAnsi="Courier"/>
+          <w:sz w:val="13"/>
+          <w:szCs w:val="13"/>
+        </w:rPr>
+        <w:t>&lt;properties&gt;</w:t>
+      </w:r>
+    </w:p>
+    <w:p>
+      <w:pPr>
+        <w:spacing w:after="0"/>
+        <w:rPr>
+          <w:rFonts w:ascii="Courier" w:hAnsi="Courier"/>
+          <w:sz w:val="13"/>
+          <w:szCs w:val="13"/>
+        </w:rPr>
+      </w:pPr>
+      <w:r>
+        <w:rPr>
+          <w:rFonts w:ascii="Courier" w:hAnsi="Courier"/>
+          <w:sz w:val="13"/>
+          <w:szCs w:val="13"/>
+        </w:rPr>
+        <w:tab/>
+        <w:t>&lt;ojdbc.groupId&gt;com.oracle&lt;/ojdbc.groupId&gt;</w:t>
+      </w:r>
+    </w:p>
+    <w:p>
+      <w:pPr>
+        <w:spacing w:after="0"/>
+        <w:rPr>
+          <w:rFonts w:ascii="Courier" w:hAnsi="Courier"/>
+          <w:sz w:val="13"/>
+          <w:szCs w:val="13"/>
+        </w:rPr>
+      </w:pPr>
+      <w:r>
+        <w:rPr>
+          <w:rFonts w:ascii="Courier" w:hAnsi="Courier"/>
+          <w:sz w:val="13"/>
+          <w:szCs w:val="13"/>
+        </w:rPr>
+        <w:tab/>
+      </w:r>
+      <w:r>
+        <w:rPr>
+          <w:rFonts w:ascii="Courier" w:hAnsi="Courier"/>
+          <w:sz w:val="13"/>
+          <w:szCs w:val="13"/>
+        </w:rPr>
+        <w:t>&lt;ojdbc.artifactId&gt;ojdbc6&lt;/ojdbc.artifactId&gt;</w:t>
+      </w:r>
+    </w:p>
+    <w:p>
+      <w:pPr>
+        <w:spacing w:after="0"/>
+        <w:rPr>
+          <w:rFonts w:ascii="Courier" w:hAnsi="Courier"/>
+          <w:sz w:val="13"/>
+          <w:szCs w:val="13"/>
+        </w:rPr>
+      </w:pPr>
+      <w:r>
+        <w:rPr>
+          <w:rFonts w:ascii="Courier" w:hAnsi="Courier"/>
+          <w:sz w:val="13"/>
+          <w:szCs w:val="13"/>
+        </w:rPr>
+        <w:tab/>
+      </w:r>
+      <w:r>
+        <w:rPr>
+          <w:rFonts w:ascii="Courier" w:hAnsi="Courier"/>
+          <w:sz w:val="13"/>
+          <w:szCs w:val="13"/>
+        </w:rPr>
+        <w:t>&lt;ojdbc.version&gt;11.1.0.7&lt;/ojdbc.version&gt;</w:t>
+      </w:r>
+    </w:p>
+    <w:p>
+      <w:pPr>
+        <w:spacing w:after="0"/>
+        <w:ind w:left="2124"/>
+        <w:rPr>
+          <w:rFonts w:ascii="Courier" w:hAnsi="Courier"/>
+          <w:sz w:val="13"/>
+          <w:szCs w:val="13"/>
+        </w:rPr>
+      </w:pPr>
+    </w:p>
+    <w:p>
+      <w:pPr>
+        <w:spacing w:after="0"/>
+        <w:ind w:left="708"/>
+        <w:rPr>
+          <w:rFonts w:ascii="Courier" w:hAnsi="Courier"/>
+          <w:sz w:val="13"/>
+          <w:szCs w:val="13"/>
+        </w:rPr>
+      </w:pPr>
+      <w:r>
+        <w:rPr>
+          <w:rFonts w:ascii="Courier" w:hAnsi="Courier"/>
+          <w:sz w:val="13"/>
+          <w:szCs w:val="13"/>
+        </w:rPr>
+        <w:t>&lt;jdbc.driverClassName&gt;oracle.jdbc.driver.OracleDriver&lt;/jdbc.driverClassName&gt;</w:t>
+      </w:r>
+    </w:p>
+    <w:p>
+      <w:pPr>
+        <w:spacing w:after="0"/>
+        <w:rPr>
+          <w:rFonts w:ascii="Courier" w:hAnsi="Courier"/>
+          <w:sz w:val="13"/>
+          <w:szCs w:val="13"/>
+        </w:rPr>
+      </w:pPr>
+      <w:r>
+        <w:rPr>
+          <w:rFonts w:ascii="Courier" w:hAnsi="Courier"/>
+          <w:sz w:val="13"/>
+          <w:szCs w:val="13"/>
+        </w:rPr>
+        <w:tab/>
+      </w:r>
+      <w:r>
+        <w:rPr>
+          <w:rFonts w:ascii="Courier" w:hAnsi="Courier"/>
+          <w:sz w:val="13"/>
+          <w:szCs w:val="13"/>
+        </w:rPr>
+        <w:t>&lt;</w:t>
+      </w:r>
+      <w:r>
+        <w:rPr>
+          <w:rFonts w:ascii="Courier" w:hAnsi="Courier"/>
+          <w:sz w:val="13"/>
+          <w:szCs w:val="13"/>
+        </w:rPr>
+        <w:t>jdbc.url&gt;jdbc:oracle:thin:@192.168.1.1:1521:orcl&lt;/jdbc.url&gt;</w:t>
+      </w:r>
+    </w:p>
+    <w:p>
+      <w:pPr>
+        <w:spacing w:after="0"/>
+        <w:rPr>
+          <w:rFonts w:ascii="Courier" w:hAnsi="Courier"/>
+          <w:sz w:val="13"/>
+          <w:szCs w:val="13"/>
+        </w:rPr>
+      </w:pPr>
+      <w:r>
+        <w:rPr>
+          <w:rFonts w:ascii="Courier" w:hAnsi="Courier"/>
+          <w:sz w:val="13"/>
+          <w:szCs w:val="13"/>
+        </w:rPr>
+        <w:tab/>
+        <w:t>&lt;jdbc.username&gt;testserver</w:t>
+      </w:r>
+      <w:r>
+        <w:rPr>
+          <w:rFonts w:ascii="Courier" w:hAnsi="Courier"/>
+          <w:sz w:val="13"/>
+          <w:szCs w:val="13"/>
+        </w:rPr>
+        <w:t xml:space="preserve"> &lt;/jdbc.username&gt;</w:t>
+      </w:r>
+    </w:p>
+    <w:p>
+      <w:pPr>
+        <w:spacing w:after="0"/>
+        <w:rPr>
+          <w:rFonts w:ascii="Courier" w:hAnsi="Courier"/>
+          <w:sz w:val="13"/>
+          <w:szCs w:val="13"/>
+        </w:rPr>
+      </w:pPr>
+      <w:r>
+        <w:rPr>
+          <w:rFonts w:ascii="Courier" w:hAnsi="Courier"/>
+          <w:sz w:val="13"/>
+          <w:szCs w:val="13"/>
+        </w:rPr>
+        <w:tab/>
+        <w:t>&lt;jdbc.password&gt;testpassword</w:t>
+      </w:r>
+      <w:r>
+        <w:rPr>
+          <w:rFonts w:ascii="Courier" w:hAnsi="Courier"/>
+          <w:sz w:val="13"/>
+          <w:szCs w:val="13"/>
+        </w:rPr>
+        <w:t>&lt;/jdbc.password&gt;</w:t>
+      </w:r>
+    </w:p>
+    <w:p>
+      <w:pPr>
+        <w:spacing w:after="0"/>
+        <w:rPr>
+          <w:rFonts w:ascii="Courier" w:hAnsi="Courier"/>
+          <w:sz w:val="13"/>
+          <w:szCs w:val="13"/>
+        </w:rPr>
+      </w:pPr>
+      <w:r>
+        <w:rPr>
+          <w:rFonts w:ascii="Courier" w:hAnsi="Courier"/>
+          <w:sz w:val="13"/>
+          <w:szCs w:val="13"/>
+        </w:rPr>
+        <w:t xml:space="preserve">      </w:t>
+      </w:r>
+      <w:r>
+        <w:rPr>
+          <w:rFonts w:ascii="Courier" w:hAnsi="Courier"/>
+          <w:sz w:val="13"/>
+          <w:szCs w:val="13"/>
+        </w:rPr>
+        <w:t>&lt;/properties&gt;</w:t>
+      </w:r>
+    </w:p>
+    <w:p>
+      <w:pPr>
+        <w:spacing w:after="0"/>
+        <w:rPr>
+          <w:rFonts w:ascii="Courier" w:hAnsi="Courier"/>
+          <w:sz w:val="13"/>
+          <w:szCs w:val="13"/>
+        </w:rPr>
+      </w:pPr>
+      <w:r>
+        <w:rPr>
+          <w:rFonts w:ascii="Courier" w:hAnsi="Courier"/>
+          <w:sz w:val="13"/>
+          <w:szCs w:val="13"/>
+        </w:rPr>
+        <w:t xml:space="preserve">    </w:t>
+      </w:r>
+      <w:r>
+        <w:rPr>
+          <w:rFonts w:ascii="Courier" w:hAnsi="Courier"/>
+          <w:sz w:val="13"/>
+          <w:szCs w:val="13"/>
+        </w:rPr>
+        <w:t>&lt;/profile&gt;</w:t>
+      </w:r>
+    </w:p>
+    <w:p>
+      <w:pPr>
+        <w:spacing w:after="0"/>
+        <w:rPr>
+          <w:rFonts w:ascii="Courier" w:hAnsi="Courier"/>
+          <w:sz w:val="13"/>
+          <w:szCs w:val="13"/>
+        </w:rPr>
+      </w:pPr>
+      <w:r>
+        <w:rPr>
+          <w:rFonts w:ascii="Courier" w:hAnsi="Courier"/>
+          <w:sz w:val="13"/>
+          <w:szCs w:val="13"/>
+        </w:rPr>
+        <w:t xml:space="preserve">  </w:t>
+      </w:r>
+      <w:r>
+        <w:rPr>
+          <w:rFonts w:ascii="Courier" w:hAnsi="Courier"/>
+          <w:sz w:val="13"/>
+          <w:szCs w:val="13"/>
+        </w:rPr>
+        <w:t>&lt;/profiles&gt;</w:t>
+      </w:r>
+    </w:p>
+    <w:p>
+      <w:pPr>
+        <w:spacing w:after="0"/>
+        <w:rPr>
+          <w:rFonts w:ascii="Courier" w:hAnsi="Courier"/>
+          <w:sz w:val="13"/>
+          <w:szCs w:val="13"/>
+        </w:rPr>
+      </w:pPr>
+      <w:r>
+        <w:rPr>
+          <w:rFonts w:ascii="Courier" w:hAnsi="Courier"/>
+          <w:sz w:val="13"/>
+          <w:szCs w:val="13"/>
+        </w:rPr>
+        <w:t>&lt;/project&gt;</w:t>
+      </w:r>
+    </w:p>
+    <w:p>
+      <w:pPr>
+        <w:rPr>
+          <w:lang w:val="en-US"/>
+        </w:rPr>
+      </w:pPr>
+      <w:r>
+        <w:rPr>
+          <w:lang w:val="en-US"/>
+        </w:rPr>
+        <w:t xml:space="preserve">Install this </w:t>
+      </w:r>
+      <w:proofErr w:type="spellStart"/>
+      <w:r>
+        <w:rPr>
+          <w:lang w:val="en-US"/>
+        </w:rPr>
+        <w:t>pom</w:t>
+      </w:r>
+      <w:proofErr w:type="spellEnd"/>
+      <w:r>
+        <w:rPr>
+          <w:lang w:val="en-US"/>
+        </w:rPr>
+        <w:t xml:space="preserve"> on the machine with the following command</w:t>
+      </w:r>
+      <w:r>
+        <w:rPr>
+          <w:lang w:val="en-US"/>
+        </w:rPr>
+        <w:t xml:space="preserve">: </w:t>
+      </w:r>
+      <w:proofErr w:type="spellStart"/>
+      <w:r>
+        <w:rPr>
+          <w:lang w:val="en-US"/>
+        </w:rPr>
+        <w:t>mvn</w:t>
+      </w:r>
+      <w:proofErr w:type="spellEnd"/>
+      <w:r>
+        <w:rPr>
+          <w:lang w:val="en-US"/>
+        </w:rPr>
+        <w:t xml:space="preserve"> clean install –f mainPom.xml</w:t>
+      </w:r>
+    </w:p>
+    <w:p>
+      <w:pPr>
+        <w:rPr>
+          <w:lang w:val="en-US"/>
+        </w:rPr>
+      </w:pPr>
+      <w:r>
+        <w:rPr>
+          <w:lang w:val="en-US"/>
+        </w:rPr>
+        <w:t>You can use as many profiles as you want</w:t>
+      </w:r>
+      <w:r>
+        <w:rPr>
+          <w:lang w:val="en-US"/>
+        </w:rPr>
+        <w:t>.</w:t>
+      </w:r>
+      <w:r>
+        <w:rPr>
+          <w:lang w:val="en-US"/>
+        </w:rPr>
+        <w:t xml:space="preserve"> In this example the </w:t>
+      </w:r>
+      <w:proofErr w:type="spellStart"/>
+      <w:r>
+        <w:rPr>
+          <w:lang w:val="en-US"/>
+        </w:rPr>
+        <w:t>dev</w:t>
+      </w:r>
+      <w:proofErr w:type="spellEnd"/>
+      <w:r>
+        <w:rPr>
+          <w:lang w:val="en-US"/>
+        </w:rPr>
+        <w:t xml:space="preserve"> profile is the default profile.</w:t>
+      </w:r>
+      <w:r>
+        <w:rPr>
+          <w:lang w:val="en-US"/>
+        </w:rPr>
+        <w:t xml:space="preserve"> The best practice is that</w:t>
+      </w:r>
+      <w:r>
+        <w:rPr>
+          <w:lang w:val="en-US"/>
+        </w:rPr>
+        <w:t xml:space="preserve"> the</w:t>
+      </w:r>
+      <w:r>
+        <w:rPr>
+          <w:lang w:val="en-US"/>
+        </w:rPr>
+        <w:t xml:space="preserve"> build server uses all profiles available (</w:t>
+      </w:r>
+      <w:proofErr w:type="spellStart"/>
+      <w:r>
+        <w:rPr>
+          <w:lang w:val="en-US"/>
+        </w:rPr>
+        <w:t>tst</w:t>
+      </w:r>
+      <w:proofErr w:type="spellEnd"/>
+      <w:r>
+        <w:rPr>
+          <w:lang w:val="en-US"/>
+        </w:rPr>
+        <w:t>/</w:t>
+      </w:r>
+      <w:r>
+        <w:rPr>
+          <w:lang w:val="en-US"/>
+        </w:rPr>
+        <w:t xml:space="preserve">acceptance/production) and </w:t>
+      </w:r>
+      <w:r>
+        <w:rPr>
+          <w:lang w:val="en-US"/>
+        </w:rPr>
+        <w:t>the developers only use a development profile</w:t>
+      </w:r>
+      <w:r>
+        <w:rPr>
+          <w:lang w:val="en-US"/>
+        </w:rPr>
+        <w:t>.</w:t>
+      </w:r>
+      <w:r>
+        <w:rPr>
+          <w:lang w:val="en-US"/>
+        </w:rPr>
+        <w:t xml:space="preserve"> </w:t>
+      </w:r>
+    </w:p>
+    <w:p>
+      <w:pPr>
+        <w:rPr>
+          <w:lang w:val="en-US"/>
+        </w:rPr>
+      </w:pPr>
+      <w:r>
+        <w:rPr>
+          <w:lang w:val="en-US"/>
+        </w:rPr>
+        <w:br w:type="page"/>
+      </w:r>
+    </w:p>
+    <w:p>
+      <w:pPr>
+        <w:rPr>
+          <w:lang w:val="en-US"/>
+        </w:rPr>
+      </w:pPr>
+      <w:r>
+        <w:rPr>
+          <w:lang w:val="en-US"/>
+        </w:rPr>
+        <w:lastRenderedPageBreak/>
+        <w:t>Now y</w:t>
+      </w:r>
+      <w:r>
+        <w:rPr>
+          <w:lang w:val="en-US"/>
+        </w:rPr>
+        <w:t xml:space="preserve">ou can use a default </w:t>
+      </w:r>
+      <w:proofErr w:type="spellStart"/>
+      <w:r>
+        <w:rPr>
+          <w:lang w:val="en-US"/>
+        </w:rPr>
+        <w:t>pom</w:t>
+      </w:r>
+      <w:proofErr w:type="spellEnd"/>
+      <w:r>
+        <w:rPr>
+          <w:lang w:val="en-US"/>
+        </w:rPr>
+        <w:t xml:space="preserve"> file for your projects. Be sure that you use the same parent </w:t>
+      </w:r>
+      <w:proofErr w:type="spellStart"/>
+      <w:r>
+        <w:rPr>
+          <w:lang w:val="en-US"/>
+        </w:rPr>
+        <w:t>groupId</w:t>
+      </w:r>
+      <w:proofErr w:type="spellEnd"/>
+      <w:r>
+        <w:rPr>
+          <w:lang w:val="en-US"/>
+        </w:rPr>
+        <w:t xml:space="preserve">, </w:t>
+      </w:r>
+      <w:proofErr w:type="spellStart"/>
+      <w:r>
+        <w:rPr>
+          <w:lang w:val="en-US"/>
+        </w:rPr>
+        <w:t>artifactId</w:t>
+      </w:r>
+      <w:proofErr w:type="spellEnd"/>
+      <w:r>
+        <w:rPr>
+          <w:lang w:val="en-US"/>
+        </w:rPr>
+        <w:t xml:space="preserve"> and version as you define in your main </w:t>
+      </w:r>
+      <w:proofErr w:type="spellStart"/>
+      <w:r>
+        <w:rPr>
+          <w:lang w:val="en-US"/>
+        </w:rPr>
+        <w:t>pom</w:t>
+      </w:r>
+      <w:proofErr w:type="spellEnd"/>
+      <w:r>
+        <w:rPr>
+          <w:lang w:val="en-US"/>
+        </w:rPr>
+        <w:t>:</w:t>
+      </w:r>
+    </w:p>
+    <w:p>
+      <w:pPr>
+        <w:spacing w:after="0"/>
+        <w:rPr>
+          <w:rFonts w:ascii="Courier" w:hAnsi="Courier"/>
+          <w:sz w:val="13"/>
+          <w:szCs w:val="13"/>
+          <w:lang w:val="en-US"/>
+        </w:rPr>
+      </w:pPr>
+      <w:proofErr w:type="gramStart"/>
+      <w:r>
+        <w:rPr>
+          <w:rFonts w:ascii="Courier" w:hAnsi="Courier"/>
+          <w:sz w:val="13"/>
+          <w:szCs w:val="13"/>
+          <w:lang w:val="en-US"/>
+        </w:rPr>
+        <w:t>&lt;?xml</w:t>
+      </w:r>
+      <w:proofErr w:type="gramEnd"/>
+      <w:r>
+        <w:rPr>
+          <w:rFonts w:ascii="Courier" w:hAnsi="Courier"/>
+          <w:sz w:val="13"/>
+          <w:szCs w:val="13"/>
+          <w:lang w:val="en-US"/>
+        </w:rPr>
+        <w:t xml:space="preserve"> version="1.0" encoding="UTF-8"?&gt;</w:t>
+      </w:r>
+    </w:p>
+    <w:p>
+      <w:pPr>
+        <w:spacing w:after="0"/>
+        <w:rPr>
+          <w:rFonts w:ascii="Courier" w:hAnsi="Courier"/>
+          <w:sz w:val="13"/>
+          <w:szCs w:val="13"/>
+          <w:lang w:val="en-US"/>
+        </w:rPr>
+      </w:pPr>
+      <w:r>
+        <w:rPr>
+          <w:rFonts w:ascii="Courier" w:hAnsi="Courier"/>
+          <w:sz w:val="13"/>
+          <w:szCs w:val="13"/>
+          <w:lang w:val="en-US"/>
+        </w:rPr>
+        <w:t xml:space="preserve">&lt;project </w:t>
+      </w:r>
+      <w:proofErr w:type="spellStart"/>
+      <w:r>
+        <w:rPr>
+          <w:rFonts w:ascii="Courier" w:hAnsi="Courier"/>
+          <w:sz w:val="13"/>
+          <w:szCs w:val="13"/>
+          <w:lang w:val="en-US"/>
+        </w:rPr>
+        <w:t>xmlns</w:t>
+      </w:r>
+      <w:proofErr w:type="spellEnd"/>
+      <w:r>
+        <w:rPr>
+          <w:rFonts w:ascii="Courier" w:hAnsi="Courier"/>
+          <w:sz w:val="13"/>
+          <w:szCs w:val="13"/>
+          <w:lang w:val="en-US"/>
+        </w:rPr>
+        <w:t xml:space="preserve">="http://maven.apache.org/POM/4.0.0" </w:t>
+      </w:r>
+    </w:p>
+    <w:p>
+      <w:pPr>
+        <w:spacing w:after="0"/>
+        <w:rPr>
+          <w:rFonts w:ascii="Courier" w:hAnsi="Courier"/>
+          <w:sz w:val="13"/>
+          <w:szCs w:val="13"/>
+          <w:lang w:val="en-US"/>
+        </w:rPr>
+      </w:pPr>
+      <w:r>
+        <w:rPr>
+          <w:rFonts w:ascii="Courier" w:hAnsi="Courier"/>
+          <w:sz w:val="13"/>
+          <w:szCs w:val="13"/>
+          <w:lang w:val="en-US"/>
+        </w:rPr>
+        <w:tab/>
+      </w:r>
+      <w:r>
+        <w:rPr>
+          <w:rFonts w:ascii="Courier" w:hAnsi="Courier"/>
+          <w:sz w:val="13"/>
+          <w:szCs w:val="13"/>
+          <w:lang w:val="en-US"/>
+        </w:rPr>
+        <w:tab/>
+        <w:t xml:space="preserve"> </w:t>
+      </w:r>
+      <w:proofErr w:type="spellStart"/>
+      <w:r>
+        <w:rPr>
+          <w:rFonts w:ascii="Courier" w:hAnsi="Courier"/>
+          <w:sz w:val="13"/>
+          <w:szCs w:val="13"/>
+          <w:lang w:val="en-US"/>
+        </w:rPr>
+        <w:t>xmlns:xsi</w:t>
+      </w:r>
+      <w:proofErr w:type="spellEnd"/>
+      <w:r>
+        <w:rPr>
+          <w:rFonts w:ascii="Courier" w:hAnsi="Courier"/>
+          <w:sz w:val="13"/>
+          <w:szCs w:val="13"/>
+          <w:lang w:val="en-US"/>
+        </w:rPr>
+        <w:t xml:space="preserve">="http://www.w3.org/2001/XMLSchema-instance" </w:t>
+      </w:r>
+    </w:p>
+    <w:p>
+      <w:pPr>
+        <w:spacing w:after="0"/>
+        <w:rPr>
+          <w:rFonts w:ascii="Courier" w:hAnsi="Courier"/>
+          <w:sz w:val="13"/>
+          <w:szCs w:val="13"/>
+          <w:lang w:val="en-US"/>
+        </w:rPr>
+      </w:pPr>
+      <w:r>
+        <w:rPr>
+          <w:rFonts w:ascii="Courier" w:hAnsi="Courier"/>
+          <w:sz w:val="13"/>
+          <w:szCs w:val="13"/>
+          <w:lang w:val="en-US"/>
+        </w:rPr>
+        <w:tab/>
+      </w:r>
+      <w:r>
+        <w:rPr>
+          <w:rFonts w:ascii="Courier" w:hAnsi="Courier"/>
+          <w:sz w:val="13"/>
+          <w:szCs w:val="13"/>
+          <w:lang w:val="en-US"/>
+        </w:rPr>
+        <w:tab/>
+        <w:t xml:space="preserve"> </w:t>
+      </w:r>
+      <w:proofErr w:type="spellStart"/>
+      <w:r>
+        <w:rPr>
+          <w:rFonts w:ascii="Courier" w:hAnsi="Courier"/>
+          <w:sz w:val="13"/>
+          <w:szCs w:val="13"/>
+          <w:lang w:val="en-US"/>
+        </w:rPr>
+        <w:t>xsi:schemaLocation</w:t>
+      </w:r>
+      <w:proofErr w:type="spellEnd"/>
+      <w:r>
+        <w:rPr>
+          <w:rFonts w:ascii="Courier" w:hAnsi="Courier"/>
+          <w:sz w:val="13"/>
+          <w:szCs w:val="13"/>
+          <w:lang w:val="en-US"/>
+        </w:rPr>
+        <w:t>="http://maven.apache.org/POM/4.0.0 http://maven.apache.org/maven-v4_0_0.xsd"&gt;</w:t>
+      </w:r>
+    </w:p>
+    <w:p>
+      <w:pPr>
+        <w:spacing w:after="0"/>
+        <w:rPr>
+          <w:rFonts w:ascii="Courier" w:hAnsi="Courier"/>
+          <w:sz w:val="13"/>
+          <w:szCs w:val="13"/>
+          <w:lang w:val="en-US"/>
+        </w:rPr>
+      </w:pPr>
+      <w:r>
+        <w:rPr>
+          <w:rFonts w:ascii="Courier" w:hAnsi="Courier"/>
+          <w:sz w:val="13"/>
+          <w:szCs w:val="13"/>
+          <w:lang w:val="en-US"/>
+        </w:rPr>
+        <w:t xml:space="preserve">  &lt;</w:t>
+      </w:r>
+      <w:proofErr w:type="spellStart"/>
+      <w:r>
+        <w:rPr>
+          <w:rFonts w:ascii="Courier" w:hAnsi="Courier"/>
+          <w:sz w:val="13"/>
+          <w:szCs w:val="13"/>
+          <w:lang w:val="en-US"/>
+        </w:rPr>
+        <w:t>modelVersion</w:t>
+      </w:r>
+      <w:proofErr w:type="spellEnd"/>
+      <w:r>
+        <w:rPr>
+          <w:rFonts w:ascii="Courier" w:hAnsi="Courier"/>
+          <w:sz w:val="13"/>
+          <w:szCs w:val="13"/>
+          <w:lang w:val="en-US"/>
+        </w:rPr>
+        <w:t>&gt;4.0.0&lt;/</w:t>
+      </w:r>
+      <w:proofErr w:type="spellStart"/>
+      <w:r>
+        <w:rPr>
+          <w:rFonts w:ascii="Courier" w:hAnsi="Courier"/>
+          <w:sz w:val="13"/>
+          <w:szCs w:val="13"/>
+          <w:lang w:val="en-US"/>
+        </w:rPr>
+        <w:t>modelVersion</w:t>
+      </w:r>
+      <w:proofErr w:type="spellEnd"/>
+      <w:r>
+        <w:rPr>
+          <w:rFonts w:ascii="Courier" w:hAnsi="Courier"/>
+          <w:sz w:val="13"/>
+          <w:szCs w:val="13"/>
+          <w:lang w:val="en-US"/>
+        </w:rPr>
+        <w:t>&gt;</w:t>
+      </w:r>
+    </w:p>
+    <w:p>
+      <w:pPr>
+        <w:spacing w:after="0"/>
+        <w:rPr>
+          <w:rFonts w:ascii="Courier" w:hAnsi="Courier"/>
+          <w:sz w:val="13"/>
+          <w:szCs w:val="13"/>
+          <w:lang w:val="en-US"/>
+        </w:rPr>
+      </w:pPr>
+      <w:r>
+        <w:rPr>
+          <w:rFonts w:ascii="Courier" w:hAnsi="Courier"/>
+          <w:sz w:val="13"/>
+          <w:szCs w:val="13"/>
+          <w:lang w:val="en-US"/>
+        </w:rPr>
+        <w:t xml:space="preserve">  &lt;</w:t>
+      </w:r>
+      <w:proofErr w:type="spellStart"/>
+      <w:r>
+        <w:rPr>
+          <w:rFonts w:ascii="Courier" w:hAnsi="Courier"/>
+          <w:sz w:val="13"/>
+          <w:szCs w:val="13"/>
+          <w:lang w:val="en-US"/>
+        </w:rPr>
+        <w:t>groupId</w:t>
+      </w:r>
+      <w:proofErr w:type="spellEnd"/>
+      <w:r>
+        <w:rPr>
+          <w:rFonts w:ascii="Courier" w:hAnsi="Courier"/>
+          <w:sz w:val="13"/>
+          <w:szCs w:val="13"/>
+          <w:lang w:val="en-US"/>
+        </w:rPr>
+        <w:t>&gt;</w:t>
+      </w:r>
+      <w:proofErr w:type="spellStart"/>
+      <w:r>
+        <w:rPr>
+          <w:rFonts w:ascii="Courier" w:hAnsi="Courier"/>
+          <w:sz w:val="13"/>
+          <w:szCs w:val="13"/>
+          <w:lang w:val="en-US"/>
+        </w:rPr>
+        <w:t>com.project</w:t>
+      </w:r>
+      <w:proofErr w:type="spellEnd"/>
+      <w:r>
+        <w:rPr>
+          <w:rFonts w:ascii="Courier" w:hAnsi="Courier"/>
+          <w:sz w:val="13"/>
+          <w:szCs w:val="13"/>
+          <w:lang w:val="en-US"/>
+        </w:rPr>
+        <w:t>&lt;/</w:t>
+      </w:r>
+      <w:proofErr w:type="spellStart"/>
+      <w:r>
+        <w:rPr>
+          <w:rFonts w:ascii="Courier" w:hAnsi="Courier"/>
+          <w:sz w:val="13"/>
+          <w:szCs w:val="13"/>
+          <w:lang w:val="en-US"/>
+        </w:rPr>
+        <w:t>groupId</w:t>
+      </w:r>
+      <w:proofErr w:type="spellEnd"/>
+      <w:r>
+        <w:rPr>
+          <w:rFonts w:ascii="Courier" w:hAnsi="Courier"/>
+          <w:sz w:val="13"/>
+          <w:szCs w:val="13"/>
+          <w:lang w:val="en-US"/>
+        </w:rPr>
+        <w:t>&gt;</w:t>
+      </w:r>
+    </w:p>
+    <w:p>
+      <w:pPr>
+        <w:spacing w:after="0"/>
+        <w:rPr>
+          <w:rFonts w:ascii="Courier" w:hAnsi="Courier"/>
+          <w:sz w:val="13"/>
+          <w:szCs w:val="13"/>
+          <w:lang w:val="en-US"/>
+        </w:rPr>
+      </w:pPr>
+      <w:r>
+        <w:rPr>
+          <w:rFonts w:ascii="Courier" w:hAnsi="Courier"/>
+          <w:sz w:val="13"/>
+          <w:szCs w:val="13"/>
+          <w:lang w:val="en-US"/>
+        </w:rPr>
+        <w:t xml:space="preserve">  &lt;</w:t>
+      </w:r>
+      <w:proofErr w:type="spellStart"/>
+      <w:r>
+        <w:rPr>
+          <w:rFonts w:ascii="Courier" w:hAnsi="Courier"/>
+          <w:sz w:val="13"/>
+          <w:szCs w:val="13"/>
+          <w:lang w:val="en-US"/>
+        </w:rPr>
+        <w:t>artifactId</w:t>
+      </w:r>
+      <w:proofErr w:type="spellEnd"/>
+      <w:r>
+        <w:rPr>
+          <w:rFonts w:ascii="Courier" w:hAnsi="Courier"/>
+          <w:sz w:val="13"/>
+          <w:szCs w:val="13"/>
+          <w:lang w:val="en-US"/>
+        </w:rPr>
+        <w:t>&gt;test-project&lt;/</w:t>
+      </w:r>
+      <w:proofErr w:type="spellStart"/>
+      <w:r>
+        <w:rPr>
+          <w:rFonts w:ascii="Courier" w:hAnsi="Courier"/>
+          <w:sz w:val="13"/>
+          <w:szCs w:val="13"/>
+          <w:lang w:val="en-US"/>
+        </w:rPr>
+        <w:t>artifactId</w:t>
+      </w:r>
+      <w:proofErr w:type="spellEnd"/>
+      <w:r>
+        <w:rPr>
+          <w:rFonts w:ascii="Courier" w:hAnsi="Courier"/>
+          <w:sz w:val="13"/>
+          <w:szCs w:val="13"/>
+          <w:lang w:val="en-US"/>
+        </w:rPr>
+        <w:t>&gt;</w:t>
+      </w:r>
+    </w:p>
+    <w:p>
+      <w:pPr>
+        <w:spacing w:after="0"/>
+        <w:rPr>
+          <w:rFonts w:ascii="Courier" w:hAnsi="Courier"/>
+          <w:sz w:val="13"/>
+          <w:szCs w:val="13"/>
+          <w:lang w:val="en-US"/>
+        </w:rPr>
+      </w:pPr>
+      <w:r>
+        <w:rPr>
+          <w:rFonts w:ascii="Courier" w:hAnsi="Courier"/>
+          <w:sz w:val="13"/>
+          <w:szCs w:val="13"/>
+          <w:lang w:val="en-US"/>
+        </w:rPr>
+        <w:t xml:space="preserve">  &lt;packaging&gt;jar&lt;/packaging&gt;</w:t>
+      </w:r>
+    </w:p>
+    <w:p>
+      <w:pPr>
+        <w:spacing w:after="0"/>
+        <w:rPr>
+          <w:rFonts w:ascii="Courier" w:hAnsi="Courier"/>
+          <w:sz w:val="13"/>
+          <w:szCs w:val="13"/>
+          <w:lang w:val="en-US"/>
+        </w:rPr>
+      </w:pPr>
+      <w:r>
+        <w:rPr>
+          <w:rFonts w:ascii="Courier" w:hAnsi="Courier"/>
+          <w:sz w:val="13"/>
+          <w:szCs w:val="13"/>
+          <w:lang w:val="en-US"/>
+        </w:rPr>
+        <w:t xml:space="preserve">  &lt;version&gt;1.0-SNAPSHOT&lt;/version&gt;</w:t>
+      </w:r>
+    </w:p>
+    <w:p>
+      <w:pPr>
+        <w:spacing w:after="0"/>
+        <w:rPr>
+          <w:rFonts w:ascii="Courier" w:hAnsi="Courier"/>
+          <w:sz w:val="13"/>
+          <w:szCs w:val="13"/>
+          <w:lang w:val="en-US"/>
+        </w:rPr>
+      </w:pPr>
+      <w:r>
+        <w:rPr>
+          <w:rFonts w:ascii="Courier" w:hAnsi="Courier"/>
+          <w:sz w:val="13"/>
+          <w:szCs w:val="13"/>
+          <w:lang w:val="en-US"/>
+        </w:rPr>
+        <w:t xml:space="preserve">  &lt;name&gt;Test Project&lt;/name&gt;</w:t>
+      </w:r>
+    </w:p>
+    <w:p>
+      <w:pPr>
+        <w:spacing w:after="0"/>
+        <w:rPr>
+          <w:rFonts w:ascii="Courier" w:hAnsi="Courier"/>
+          <w:sz w:val="13"/>
+          <w:szCs w:val="13"/>
+          <w:lang w:val="en-US"/>
+        </w:rPr>
+      </w:pPr>
+      <w:r>
+        <w:rPr>
+          <w:rFonts w:ascii="Courier" w:hAnsi="Courier"/>
+          <w:sz w:val="13"/>
+          <w:szCs w:val="13"/>
+          <w:lang w:val="en-US"/>
+        </w:rPr>
+        <w:t xml:space="preserve">    </w:t>
+      </w:r>
+    </w:p>
+    <w:p>
+      <w:pPr>
+        <w:spacing w:after="0"/>
+        <w:rPr>
+          <w:rFonts w:ascii="Courier" w:hAnsi="Courier"/>
+          <w:sz w:val="13"/>
+          <w:szCs w:val="13"/>
+          <w:lang w:val="en-US"/>
+        </w:rPr>
+      </w:pPr>
+      <w:r>
+        <w:rPr>
+          <w:rFonts w:ascii="Courier" w:hAnsi="Courier"/>
+          <w:sz w:val="13"/>
+          <w:szCs w:val="13"/>
+          <w:lang w:val="en-US"/>
+        </w:rPr>
+        <w:t xml:space="preserve">  &lt;parent&gt;</w:t>
+      </w:r>
+    </w:p>
+    <w:p>
+      <w:pPr>
+        <w:spacing w:after="0"/>
+        <w:rPr>
+          <w:rFonts w:ascii="Courier" w:hAnsi="Courier"/>
+          <w:sz w:val="13"/>
+          <w:szCs w:val="13"/>
+          <w:lang w:val="en-US"/>
+        </w:rPr>
+      </w:pPr>
+      <w:r>
+        <w:rPr>
+          <w:rFonts w:ascii="Courier" w:hAnsi="Courier"/>
+          <w:sz w:val="13"/>
+          <w:szCs w:val="13"/>
+          <w:lang w:val="en-US"/>
+        </w:rPr>
+        <w:t xml:space="preserve">    &lt;</w:t>
+      </w:r>
+      <w:proofErr w:type="spellStart"/>
+      <w:r>
+        <w:rPr>
+          <w:rFonts w:ascii="Courier" w:hAnsi="Courier"/>
+          <w:sz w:val="13"/>
+          <w:szCs w:val="13"/>
+          <w:lang w:val="en-US"/>
+        </w:rPr>
+        <w:t>groupId</w:t>
+      </w:r>
+      <w:proofErr w:type="spellEnd"/>
+      <w:r>
+        <w:rPr>
+          <w:rFonts w:ascii="Courier" w:hAnsi="Courier"/>
+          <w:sz w:val="13"/>
+          <w:szCs w:val="13"/>
+          <w:lang w:val="en-US"/>
+        </w:rPr>
+        <w:t>&gt;</w:t>
+      </w:r>
+      <w:proofErr w:type="spellStart"/>
+      <w:r>
+        <w:rPr>
+          <w:rFonts w:ascii="Courier" w:hAnsi="Courier"/>
+          <w:sz w:val="13"/>
+          <w:szCs w:val="13"/>
+          <w:lang w:val="en-US"/>
+        </w:rPr>
+        <w:t>com.project</w:t>
+      </w:r>
+      <w:proofErr w:type="spellEnd"/>
+      <w:r>
+        <w:rPr>
+          <w:rFonts w:ascii="Courier" w:hAnsi="Courier"/>
+          <w:sz w:val="13"/>
+          <w:szCs w:val="13"/>
+          <w:lang w:val="en-US"/>
+        </w:rPr>
+        <w:t>&lt;/</w:t>
+      </w:r>
+      <w:proofErr w:type="spellStart"/>
+      <w:r>
+        <w:rPr>
+          <w:rFonts w:ascii="Courier" w:hAnsi="Courier"/>
+          <w:sz w:val="13"/>
+          <w:szCs w:val="13"/>
+          <w:lang w:val="en-US"/>
+        </w:rPr>
+        <w:t>groupId</w:t>
+      </w:r>
+      <w:proofErr w:type="spellEnd"/>
+      <w:r>
+        <w:rPr>
+          <w:rFonts w:ascii="Courier" w:hAnsi="Courier"/>
+          <w:sz w:val="13"/>
+          <w:szCs w:val="13"/>
+          <w:lang w:val="en-US"/>
+        </w:rPr>
+        <w:t>&gt;</w:t>
+      </w:r>
+    </w:p>
+    <w:p>
+      <w:pPr>
+        <w:spacing w:after="0"/>
+        <w:rPr>
+          <w:rFonts w:ascii="Courier" w:hAnsi="Courier"/>
+          <w:sz w:val="13"/>
+          <w:szCs w:val="13"/>
+          <w:lang w:val="en-US"/>
+        </w:rPr>
+      </w:pPr>
+      <w:r>
+        <w:rPr>
+          <w:rFonts w:ascii="Courier" w:hAnsi="Courier"/>
+          <w:sz w:val="13"/>
+          <w:szCs w:val="13"/>
+          <w:lang w:val="en-US"/>
+        </w:rPr>
+        <w:t xml:space="preserve">    &lt;</w:t>
+      </w:r>
+      <w:proofErr w:type="spellStart"/>
+      <w:r>
+        <w:rPr>
+          <w:rFonts w:ascii="Courier" w:hAnsi="Courier"/>
+          <w:sz w:val="13"/>
+          <w:szCs w:val="13"/>
+          <w:lang w:val="en-US"/>
+        </w:rPr>
+        <w:t>artifactId</w:t>
+      </w:r>
+      <w:proofErr w:type="spellEnd"/>
+      <w:r>
+        <w:rPr>
+          <w:rFonts w:ascii="Courier" w:hAnsi="Courier"/>
+          <w:sz w:val="13"/>
+          <w:szCs w:val="13"/>
+          <w:lang w:val="en-US"/>
+        </w:rPr>
+        <w:t>&gt;</w:t>
+      </w:r>
+      <w:proofErr w:type="spellStart"/>
+      <w:r>
+        <w:rPr>
+          <w:rFonts w:ascii="Courier" w:hAnsi="Courier"/>
+          <w:sz w:val="13"/>
+          <w:szCs w:val="13"/>
+          <w:lang w:val="en-US"/>
+        </w:rPr>
+        <w:t>mainpom</w:t>
+      </w:r>
+      <w:proofErr w:type="spellEnd"/>
+      <w:r>
+        <w:rPr>
+          <w:rFonts w:ascii="Courier" w:hAnsi="Courier"/>
+          <w:sz w:val="13"/>
+          <w:szCs w:val="13"/>
+          <w:lang w:val="en-US"/>
+        </w:rPr>
+        <w:t>&lt;/</w:t>
+      </w:r>
+      <w:proofErr w:type="spellStart"/>
+      <w:r>
+        <w:rPr>
+          <w:rFonts w:ascii="Courier" w:hAnsi="Courier"/>
+          <w:sz w:val="13"/>
+          <w:szCs w:val="13"/>
+          <w:lang w:val="en-US"/>
+        </w:rPr>
+        <w:t>artifactId</w:t>
+      </w:r>
+      <w:proofErr w:type="spellEnd"/>
+      <w:r>
+        <w:rPr>
+          <w:rFonts w:ascii="Courier" w:hAnsi="Courier"/>
+          <w:sz w:val="13"/>
+          <w:szCs w:val="13"/>
+          <w:lang w:val="en-US"/>
+        </w:rPr>
+        <w:t>&gt;</w:t>
+      </w:r>
+    </w:p>
+    <w:p>
+      <w:pPr>
+        <w:spacing w:after="0"/>
+        <w:rPr>
+          <w:rFonts w:ascii="Courier" w:hAnsi="Courier"/>
+          <w:sz w:val="13"/>
+          <w:szCs w:val="13"/>
+          <w:lang w:val="en-US"/>
+        </w:rPr>
+      </w:pPr>
+      <w:r>
+        <w:rPr>
+          <w:rFonts w:ascii="Courier" w:hAnsi="Courier"/>
+          <w:sz w:val="13"/>
+          <w:szCs w:val="13"/>
+          <w:lang w:val="en-US"/>
+        </w:rPr>
+        <w:t xml:space="preserve">    &lt;version&gt;1.0-SNAPSHOT&lt;/version&gt;</w:t>
+      </w:r>
+    </w:p>
+    <w:p>
+      <w:pPr>
+        <w:spacing w:after="0"/>
+        <w:rPr>
+          <w:rFonts w:ascii="Courier" w:hAnsi="Courier"/>
+          <w:sz w:val="13"/>
+          <w:szCs w:val="13"/>
+          <w:lang w:val="en-US"/>
+        </w:rPr>
+      </w:pPr>
+      <w:r>
+        <w:rPr>
+          <w:rFonts w:ascii="Courier" w:hAnsi="Courier"/>
+          <w:sz w:val="13"/>
+          <w:szCs w:val="13"/>
+          <w:lang w:val="en-US"/>
+        </w:rPr>
+        <w:t xml:space="preserve">  &lt;/parent&gt;</w:t>
+      </w:r>
+    </w:p>
+    <w:p>
+      <w:pPr>
+        <w:spacing w:after="0"/>
+        <w:rPr>
+          <w:rFonts w:ascii="Courier" w:hAnsi="Courier"/>
+          <w:sz w:val="13"/>
+          <w:szCs w:val="13"/>
+          <w:lang w:val="en-US"/>
+        </w:rPr>
+      </w:pPr>
+      <w:r>
+        <w:rPr>
+          <w:rFonts w:ascii="Courier" w:hAnsi="Courier"/>
+          <w:sz w:val="13"/>
+          <w:szCs w:val="13"/>
+          <w:lang w:val="en-US"/>
+        </w:rPr>
+        <w:t xml:space="preserve">    </w:t>
+      </w:r>
+    </w:p>
+    <w:p>
+      <w:pPr>
+        <w:spacing w:after="0"/>
+        <w:rPr>
+          <w:rFonts w:ascii="Courier" w:hAnsi="Courier"/>
+          <w:sz w:val="13"/>
+          <w:szCs w:val="13"/>
+          <w:lang w:val="en-US"/>
+        </w:rPr>
+      </w:pPr>
+      <w:r>
+        <w:rPr>
+          <w:rFonts w:ascii="Courier" w:hAnsi="Courier"/>
+          <w:sz w:val="13"/>
+          <w:szCs w:val="13"/>
+          <w:lang w:val="en-US"/>
+        </w:rPr>
+        <w:t xml:space="preserve">  &lt;build&gt;</w:t>
+      </w:r>
+    </w:p>
+    <w:p>
+      <w:pPr>
+        <w:spacing w:after="0"/>
+        <w:rPr>
+          <w:rFonts w:ascii="Courier" w:hAnsi="Courier"/>
+          <w:sz w:val="13"/>
+          <w:szCs w:val="13"/>
+          <w:lang w:val="en-US"/>
+        </w:rPr>
+      </w:pPr>
+      <w:r>
+        <w:rPr>
+          <w:rFonts w:ascii="Courier" w:hAnsi="Courier"/>
+          <w:sz w:val="13"/>
+          <w:szCs w:val="13"/>
+          <w:lang w:val="en-US"/>
+        </w:rPr>
+        <w:t xml:space="preserve">    &lt;plugins&gt;</w:t>
+      </w:r>
+    </w:p>
+    <w:p>
+      <w:pPr>
+        <w:spacing w:after="0"/>
+        <w:rPr>
+          <w:rFonts w:ascii="Courier" w:hAnsi="Courier"/>
+          <w:sz w:val="13"/>
+          <w:szCs w:val="13"/>
+          <w:lang w:val="en-US"/>
+        </w:rPr>
+      </w:pPr>
+      <w:r>
+        <w:rPr>
+          <w:rFonts w:ascii="Courier" w:hAnsi="Courier"/>
+          <w:sz w:val="13"/>
+          <w:szCs w:val="13"/>
+          <w:lang w:val="en-US"/>
+        </w:rPr>
+        <w:t xml:space="preserve">      &lt;plugin&gt;</w:t>
+      </w:r>
+    </w:p>
+    <w:p>
+      <w:pPr>
+        <w:spacing w:after="0"/>
+        <w:rPr>
+          <w:rFonts w:ascii="Courier" w:hAnsi="Courier"/>
+          <w:sz w:val="13"/>
+          <w:szCs w:val="13"/>
+          <w:lang w:val="en-US"/>
+        </w:rPr>
+      </w:pPr>
+      <w:r>
+        <w:rPr>
+          <w:rFonts w:ascii="Courier" w:hAnsi="Courier"/>
+          <w:sz w:val="13"/>
+          <w:szCs w:val="13"/>
+          <w:lang w:val="en-US"/>
+        </w:rPr>
+        <w:t xml:space="preserve">        &lt;</w:t>
+      </w:r>
+      <w:proofErr w:type="spellStart"/>
+      <w:r>
+        <w:rPr>
+          <w:rFonts w:ascii="Courier" w:hAnsi="Courier"/>
+          <w:sz w:val="13"/>
+          <w:szCs w:val="13"/>
+          <w:lang w:val="en-US"/>
+        </w:rPr>
+        <w:t>groupId</w:t>
+      </w:r>
+      <w:proofErr w:type="spellEnd"/>
+      <w:r>
+        <w:rPr>
+          <w:rFonts w:ascii="Courier" w:hAnsi="Courier"/>
+          <w:sz w:val="13"/>
+          <w:szCs w:val="13"/>
+          <w:lang w:val="en-US"/>
+        </w:rPr>
+        <w:t>&gt;</w:t>
+      </w:r>
+      <w:proofErr w:type="spellStart"/>
+      <w:r>
+        <w:rPr>
+          <w:rFonts w:ascii="Courier" w:hAnsi="Courier"/>
+          <w:sz w:val="13"/>
+          <w:szCs w:val="13"/>
+          <w:lang w:val="en-US"/>
+        </w:rPr>
+        <w:t>org.liquibase</w:t>
+      </w:r>
+      <w:proofErr w:type="spellEnd"/>
+      <w:r>
+        <w:rPr>
+          <w:rFonts w:ascii="Courier" w:hAnsi="Courier"/>
+          <w:sz w:val="13"/>
+          <w:szCs w:val="13"/>
+          <w:lang w:val="en-US"/>
+        </w:rPr>
+        <w:t>&lt;/</w:t>
+      </w:r>
+      <w:proofErr w:type="spellStart"/>
+      <w:r>
+        <w:rPr>
+          <w:rFonts w:ascii="Courier" w:hAnsi="Courier"/>
+          <w:sz w:val="13"/>
+          <w:szCs w:val="13"/>
+          <w:lang w:val="en-US"/>
+        </w:rPr>
+        <w:t>groupId</w:t>
+      </w:r>
+      <w:proofErr w:type="spellEnd"/>
+      <w:r>
+        <w:rPr>
+          <w:rFonts w:ascii="Courier" w:hAnsi="Courier"/>
+          <w:sz w:val="13"/>
+          <w:szCs w:val="13"/>
+          <w:lang w:val="en-US"/>
+        </w:rPr>
+        <w:t>&gt;</w:t>
+      </w:r>
+    </w:p>
+    <w:p>
+      <w:pPr>
+        <w:spacing w:after="0"/>
+        <w:rPr>
+          <w:rFonts w:ascii="Courier" w:hAnsi="Courier"/>
+          <w:sz w:val="13"/>
+          <w:szCs w:val="13"/>
+          <w:lang w:val="en-US"/>
+        </w:rPr>
+      </w:pPr>
+      <w:r>
+        <w:rPr>
+          <w:rFonts w:ascii="Courier" w:hAnsi="Courier"/>
+          <w:sz w:val="13"/>
+          <w:szCs w:val="13"/>
+          <w:lang w:val="en-US"/>
+        </w:rPr>
+        <w:t xml:space="preserve">        &lt;</w:t>
+      </w:r>
+      <w:proofErr w:type="spellStart"/>
+      <w:r>
+        <w:rPr>
+          <w:rFonts w:ascii="Courier" w:hAnsi="Courier"/>
+          <w:sz w:val="13"/>
+          <w:szCs w:val="13"/>
+          <w:lang w:val="en-US"/>
+        </w:rPr>
+        <w:t>artifactId</w:t>
+      </w:r>
+      <w:proofErr w:type="spellEnd"/>
+      <w:r>
+        <w:rPr>
+          <w:rFonts w:ascii="Courier" w:hAnsi="Courier"/>
+          <w:sz w:val="13"/>
+          <w:szCs w:val="13"/>
+          <w:lang w:val="en-US"/>
+        </w:rPr>
+        <w:t>&gt;</w:t>
+      </w:r>
+      <w:proofErr w:type="spellStart"/>
+      <w:r>
+        <w:rPr>
+          <w:rFonts w:ascii="Courier" w:hAnsi="Courier"/>
+          <w:sz w:val="13"/>
+          <w:szCs w:val="13"/>
+          <w:lang w:val="en-US"/>
+        </w:rPr>
+        <w:t>liquibase</w:t>
+      </w:r>
+      <w:proofErr w:type="spellEnd"/>
+      <w:r>
+        <w:rPr>
+          <w:rFonts w:ascii="Courier" w:hAnsi="Courier"/>
+          <w:sz w:val="13"/>
+          <w:szCs w:val="13"/>
+          <w:lang w:val="en-US"/>
+        </w:rPr>
+        <w:t>-maven-plugin&lt;/</w:t>
+      </w:r>
+      <w:proofErr w:type="spellStart"/>
+      <w:r>
+        <w:rPr>
+          <w:rFonts w:ascii="Courier" w:hAnsi="Courier"/>
+          <w:sz w:val="13"/>
+          <w:szCs w:val="13"/>
+          <w:lang w:val="en-US"/>
+        </w:rPr>
+        <w:t>artifactId</w:t>
+      </w:r>
+      <w:proofErr w:type="spellEnd"/>
+      <w:r>
+        <w:rPr>
+          <w:rFonts w:ascii="Courier" w:hAnsi="Courier"/>
+          <w:sz w:val="13"/>
+          <w:szCs w:val="13"/>
+          <w:lang w:val="en-US"/>
+        </w:rPr>
+        <w:t>&gt;</w:t>
+      </w:r>
+    </w:p>
+    <w:p>
+      <w:pPr>
+        <w:spacing w:after="0"/>
+        <w:rPr>
+          <w:rFonts w:ascii="Courier" w:hAnsi="Courier"/>
+          <w:sz w:val="13"/>
+          <w:szCs w:val="13"/>
+          <w:lang w:val="en-US"/>
+        </w:rPr>
+      </w:pPr>
+      <w:r>
+        <w:rPr>
+          <w:rFonts w:ascii="Courier" w:hAnsi="Courier"/>
+          <w:sz w:val="13"/>
+          <w:szCs w:val="13"/>
+          <w:lang w:val="en-US"/>
+        </w:rPr>
+        <w:t xml:space="preserve">        &lt;version&gt;3.0.5&lt;/version&gt;</w:t>
+      </w:r>
+    </w:p>
+    <w:p>
+      <w:pPr>
+        <w:spacing w:after="0"/>
+        <w:rPr>
+          <w:rFonts w:ascii="Courier" w:hAnsi="Courier"/>
+          <w:sz w:val="13"/>
+          <w:szCs w:val="13"/>
+          <w:lang w:val="en-US"/>
+        </w:rPr>
+      </w:pPr>
+      <w:r>
+        <w:rPr>
+          <w:rFonts w:ascii="Courier" w:hAnsi="Courier"/>
+          <w:sz w:val="13"/>
+          <w:szCs w:val="13"/>
+          <w:lang w:val="en-US"/>
+        </w:rPr>
+        <w:t xml:space="preserve">        </w:t>
+      </w:r>
+    </w:p>
+    <w:p>
+      <w:pPr>
+        <w:spacing w:after="0"/>
+        <w:rPr>
+          <w:rFonts w:ascii="Courier" w:hAnsi="Courier"/>
+          <w:sz w:val="13"/>
+          <w:szCs w:val="13"/>
+          <w:lang w:val="en-US"/>
+        </w:rPr>
+      </w:pPr>
+      <w:r>
+        <w:rPr>
+          <w:rFonts w:ascii="Courier" w:hAnsi="Courier"/>
+          <w:sz w:val="13"/>
+          <w:szCs w:val="13"/>
+          <w:lang w:val="en-US"/>
+        </w:rPr>
+        <w:t xml:space="preserve">        &lt;dependencies&gt;</w:t>
+      </w:r>
+    </w:p>
+    <w:p>
+      <w:pPr>
+        <w:spacing w:after="0"/>
+        <w:rPr>
+          <w:rFonts w:ascii="Courier" w:hAnsi="Courier"/>
+          <w:sz w:val="13"/>
+          <w:szCs w:val="13"/>
+          <w:lang w:val="en-US"/>
+        </w:rPr>
+      </w:pPr>
+      <w:r>
+        <w:rPr>
+          <w:rFonts w:ascii="Courier" w:hAnsi="Courier"/>
+          <w:sz w:val="13"/>
+          <w:szCs w:val="13"/>
+          <w:lang w:val="en-US"/>
+        </w:rPr>
+        <w:t xml:space="preserve">          &lt;dependency&gt;</w:t>
+      </w:r>
+    </w:p>
+    <w:p>
+      <w:pPr>
+        <w:spacing w:after="0"/>
+        <w:rPr>
+          <w:rFonts w:ascii="Courier" w:hAnsi="Courier"/>
+          <w:sz w:val="13"/>
+          <w:szCs w:val="13"/>
+          <w:lang w:val="en-US"/>
+        </w:rPr>
+      </w:pPr>
+      <w:r>
+        <w:rPr>
+          <w:rFonts w:ascii="Courier" w:hAnsi="Courier"/>
+          <w:sz w:val="13"/>
+          <w:szCs w:val="13"/>
+          <w:lang w:val="en-US"/>
+        </w:rPr>
+        <w:t xml:space="preserve">            &lt;</w:t>
+      </w:r>
+      <w:proofErr w:type="spellStart"/>
+      <w:r>
+        <w:rPr>
+          <w:rFonts w:ascii="Courier" w:hAnsi="Courier"/>
+          <w:sz w:val="13"/>
+          <w:szCs w:val="13"/>
+          <w:lang w:val="en-US"/>
+        </w:rPr>
+        <w:t>groupId</w:t>
+      </w:r>
+      <w:proofErr w:type="spellEnd"/>
+      <w:r>
+        <w:rPr>
+          <w:rFonts w:ascii="Courier" w:hAnsi="Courier"/>
+          <w:sz w:val="13"/>
+          <w:szCs w:val="13"/>
+          <w:lang w:val="en-US"/>
+        </w:rPr>
+        <w:t>&gt;${</w:t>
+      </w:r>
+      <w:proofErr w:type="spellStart"/>
+      <w:proofErr w:type="gramStart"/>
+      <w:r>
+        <w:rPr>
+          <w:rFonts w:ascii="Courier" w:hAnsi="Courier"/>
+          <w:sz w:val="13"/>
+          <w:szCs w:val="13"/>
+          <w:lang w:val="en-US"/>
+        </w:rPr>
+        <w:t>ojdbc.groupId</w:t>
+      </w:r>
+      <w:proofErr w:type="spellEnd"/>
+      <w:proofErr w:type="gramEnd"/>
+      <w:r>
+        <w:rPr>
+          <w:rFonts w:ascii="Courier" w:hAnsi="Courier"/>
+          <w:sz w:val="13"/>
+          <w:szCs w:val="13"/>
+          <w:lang w:val="en-US"/>
+        </w:rPr>
+        <w:t>}&lt;/</w:t>
+      </w:r>
+      <w:proofErr w:type="spellStart"/>
+      <w:r>
+        <w:rPr>
+          <w:rFonts w:ascii="Courier" w:hAnsi="Courier"/>
+          <w:sz w:val="13"/>
+          <w:szCs w:val="13"/>
+          <w:lang w:val="en-US"/>
+        </w:rPr>
+        <w:t>groupId</w:t>
+      </w:r>
+      <w:proofErr w:type="spellEnd"/>
+      <w:r>
+        <w:rPr>
+          <w:rFonts w:ascii="Courier" w:hAnsi="Courier"/>
+          <w:sz w:val="13"/>
+          <w:szCs w:val="13"/>
+          <w:lang w:val="en-US"/>
+        </w:rPr>
+        <w:t>&gt;</w:t>
+      </w:r>
+    </w:p>
+    <w:p>
+      <w:pPr>
+        <w:spacing w:after="0"/>
+        <w:rPr>
+          <w:rFonts w:ascii="Courier" w:hAnsi="Courier"/>
+          <w:sz w:val="13"/>
+          <w:szCs w:val="13"/>
+          <w:lang w:val="en-US"/>
+        </w:rPr>
+      </w:pPr>
+      <w:r>
+        <w:rPr>
+          <w:rFonts w:ascii="Courier" w:hAnsi="Courier"/>
+          <w:sz w:val="13"/>
+          <w:szCs w:val="13"/>
+          <w:lang w:val="en-US"/>
+        </w:rPr>
+        <w:t xml:space="preserve">            &lt;</w:t>
+      </w:r>
+      <w:proofErr w:type="spellStart"/>
+      <w:r>
+        <w:rPr>
+          <w:rFonts w:ascii="Courier" w:hAnsi="Courier"/>
+          <w:sz w:val="13"/>
+          <w:szCs w:val="13"/>
+          <w:lang w:val="en-US"/>
+        </w:rPr>
+        <w:t>artifactId</w:t>
+      </w:r>
+      <w:proofErr w:type="spellEnd"/>
+      <w:r>
+        <w:rPr>
+          <w:rFonts w:ascii="Courier" w:hAnsi="Courier"/>
+          <w:sz w:val="13"/>
+          <w:szCs w:val="13"/>
+          <w:lang w:val="en-US"/>
+        </w:rPr>
+        <w:t>&gt;${</w:t>
+      </w:r>
+      <w:proofErr w:type="spellStart"/>
+      <w:proofErr w:type="gramStart"/>
+      <w:r>
+        <w:rPr>
+          <w:rFonts w:ascii="Courier" w:hAnsi="Courier"/>
+          <w:sz w:val="13"/>
+          <w:szCs w:val="13"/>
+          <w:lang w:val="en-US"/>
+        </w:rPr>
+        <w:t>ojdbc.artifactId</w:t>
+      </w:r>
+      <w:proofErr w:type="spellEnd"/>
+      <w:proofErr w:type="gramEnd"/>
+      <w:r>
+        <w:rPr>
+          <w:rFonts w:ascii="Courier" w:hAnsi="Courier"/>
+          <w:sz w:val="13"/>
+          <w:szCs w:val="13"/>
+          <w:lang w:val="en-US"/>
+        </w:rPr>
+        <w:t>}&lt;/</w:t>
+      </w:r>
+      <w:proofErr w:type="spellStart"/>
+      <w:r>
+        <w:rPr>
+          <w:rFonts w:ascii="Courier" w:hAnsi="Courier"/>
+          <w:sz w:val="13"/>
+          <w:szCs w:val="13"/>
+          <w:lang w:val="en-US"/>
+        </w:rPr>
+        <w:t>artifactId</w:t>
+      </w:r>
+      <w:proofErr w:type="spellEnd"/>
+      <w:r>
+        <w:rPr>
+          <w:rFonts w:ascii="Courier" w:hAnsi="Courier"/>
+          <w:sz w:val="13"/>
+          <w:szCs w:val="13"/>
+          <w:lang w:val="en-US"/>
+        </w:rPr>
+        <w:t>&gt;</w:t>
+      </w:r>
+    </w:p>
+    <w:p>
+      <w:pPr>
+        <w:spacing w:after="0"/>
+        <w:rPr>
+          <w:rFonts w:ascii="Courier" w:hAnsi="Courier"/>
+          <w:sz w:val="13"/>
+          <w:szCs w:val="13"/>
+          <w:lang w:val="en-US"/>
+        </w:rPr>
+      </w:pPr>
+      <w:r>
+        <w:rPr>
+          <w:rFonts w:ascii="Courier" w:hAnsi="Courier"/>
+          <w:sz w:val="13"/>
+          <w:szCs w:val="13"/>
+          <w:lang w:val="en-US"/>
+        </w:rPr>
+        <w:t xml:space="preserve">            &lt;version&gt;${</w:t>
+      </w:r>
+      <w:proofErr w:type="spellStart"/>
+      <w:proofErr w:type="gramStart"/>
+      <w:r>
+        <w:rPr>
+          <w:rFonts w:ascii="Courier" w:hAnsi="Courier"/>
+          <w:sz w:val="13"/>
+          <w:szCs w:val="13"/>
+          <w:lang w:val="en-US"/>
+        </w:rPr>
+        <w:t>ojdbc.version</w:t>
+      </w:r>
+      <w:proofErr w:type="spellEnd"/>
+      <w:proofErr w:type="gramEnd"/>
+      <w:r>
+        <w:rPr>
+          <w:rFonts w:ascii="Courier" w:hAnsi="Courier"/>
+          <w:sz w:val="13"/>
+          <w:szCs w:val="13"/>
+          <w:lang w:val="en-US"/>
+        </w:rPr>
+        <w:t>}&lt;/version&gt;</w:t>
+      </w:r>
+    </w:p>
+    <w:p>
+      <w:pPr>
+        <w:spacing w:after="0"/>
+        <w:rPr>
+          <w:rFonts w:ascii="Courier" w:hAnsi="Courier"/>
+          <w:sz w:val="13"/>
+          <w:szCs w:val="13"/>
+          <w:lang w:val="en-US"/>
+        </w:rPr>
+      </w:pPr>
+      <w:r>
+        <w:rPr>
+          <w:rFonts w:ascii="Courier" w:hAnsi="Courier"/>
+          <w:sz w:val="13"/>
+          <w:szCs w:val="13"/>
+          <w:lang w:val="en-US"/>
+        </w:rPr>
+        <w:t xml:space="preserve">          &lt;/dependency&gt;</w:t>
+      </w:r>
+    </w:p>
+    <w:p>
+      <w:pPr>
+        <w:spacing w:after="0"/>
+        <w:rPr>
+          <w:rFonts w:ascii="Courier" w:hAnsi="Courier"/>
+          <w:sz w:val="13"/>
+          <w:szCs w:val="13"/>
+          <w:lang w:val="en-US"/>
+        </w:rPr>
+      </w:pPr>
+      <w:r>
+        <w:rPr>
+          <w:rFonts w:ascii="Courier" w:hAnsi="Courier"/>
+          <w:sz w:val="13"/>
+          <w:szCs w:val="13"/>
+          <w:lang w:val="en-US"/>
+        </w:rPr>
+        <w:t xml:space="preserve">        &lt;/dependencies&gt;</w:t>
+      </w:r>
+    </w:p>
+    <w:p>
+      <w:pPr>
+        <w:spacing w:after="0"/>
+        <w:rPr>
+          <w:rFonts w:ascii="Courier" w:hAnsi="Courier"/>
+          <w:sz w:val="13"/>
+          <w:szCs w:val="13"/>
+          <w:lang w:val="en-US"/>
+        </w:rPr>
+      </w:pPr>
+    </w:p>
+    <w:p>
+      <w:pPr>
+        <w:spacing w:after="0"/>
+        <w:rPr>
+          <w:rFonts w:ascii="Courier" w:hAnsi="Courier"/>
+          <w:sz w:val="13"/>
+          <w:szCs w:val="13"/>
+          <w:lang w:val="en-US"/>
+        </w:rPr>
+      </w:pPr>
+      <w:r>
+        <w:rPr>
+          <w:rFonts w:ascii="Courier" w:hAnsi="Courier"/>
+          <w:sz w:val="13"/>
+          <w:szCs w:val="13"/>
+          <w:lang w:val="en-US"/>
+        </w:rPr>
+        <w:t xml:space="preserve">        </w:t>
+      </w:r>
+      <w:r>
+        <w:rPr>
+          <w:rFonts w:ascii="Courier" w:hAnsi="Courier"/>
+          <w:sz w:val="13"/>
+          <w:szCs w:val="13"/>
+          <w:lang w:val="en-US"/>
+        </w:rPr>
+        <w:t>&lt;configuration&gt;</w:t>
+      </w:r>
+    </w:p>
+    <w:p>
+      <w:pPr>
+        <w:spacing w:after="0"/>
+        <w:rPr>
+          <w:rFonts w:ascii="Courier" w:hAnsi="Courier"/>
+          <w:sz w:val="13"/>
+          <w:szCs w:val="13"/>
+          <w:lang w:val="en-US"/>
+        </w:rPr>
+      </w:pPr>
+      <w:r>
+        <w:rPr>
+          <w:rFonts w:ascii="Courier" w:hAnsi="Courier"/>
+          <w:sz w:val="13"/>
+          <w:szCs w:val="13"/>
+          <w:lang w:val="en-US"/>
+        </w:rPr>
+        <w:t xml:space="preserve">          &lt;</w:t>
+      </w:r>
+      <w:proofErr w:type="spellStart"/>
+      <w:r>
+        <w:rPr>
+          <w:rFonts w:ascii="Courier" w:hAnsi="Courier"/>
+          <w:sz w:val="13"/>
+          <w:szCs w:val="13"/>
+          <w:lang w:val="en-US"/>
+        </w:rPr>
+        <w:t>changeLogFile</w:t>
+      </w:r>
+      <w:proofErr w:type="spellEnd"/>
+      <w:r>
+        <w:rPr>
+          <w:rFonts w:ascii="Courier" w:hAnsi="Courier"/>
+          <w:sz w:val="13"/>
+          <w:szCs w:val="13"/>
+          <w:lang w:val="en-US"/>
+        </w:rPr>
+        <w:t>&gt;</w:t>
+      </w:r>
+      <w:proofErr w:type="spellStart"/>
+      <w:r>
+        <w:rPr>
+          <w:rFonts w:ascii="Courier" w:hAnsi="Courier"/>
+          <w:sz w:val="13"/>
+          <w:szCs w:val="13"/>
+          <w:lang w:val="en-US"/>
+        </w:rPr>
+        <w:t>src</w:t>
+      </w:r>
+      <w:proofErr w:type="spellEnd"/>
+      <w:r>
+        <w:rPr>
+          <w:rFonts w:ascii="Courier" w:hAnsi="Courier"/>
+          <w:sz w:val="13"/>
+          <w:szCs w:val="13"/>
+          <w:lang w:val="en-US"/>
+        </w:rPr>
+        <w:t>/main/master.xml&lt;/</w:t>
+      </w:r>
+      <w:proofErr w:type="spellStart"/>
+      <w:r>
+        <w:rPr>
+          <w:rFonts w:ascii="Courier" w:hAnsi="Courier"/>
+          <w:sz w:val="13"/>
+          <w:szCs w:val="13"/>
+          <w:lang w:val="en-US"/>
+        </w:rPr>
+        <w:t>changeLogFile</w:t>
+      </w:r>
+      <w:proofErr w:type="spellEnd"/>
+      <w:r>
+        <w:rPr>
+          <w:rFonts w:ascii="Courier" w:hAnsi="Courier"/>
+          <w:sz w:val="13"/>
+          <w:szCs w:val="13"/>
+          <w:lang w:val="en-US"/>
+        </w:rPr>
+        <w:t>&gt;</w:t>
+      </w:r>
+    </w:p>
+    <w:p>
+      <w:pPr>
+        <w:spacing w:after="0"/>
+        <w:rPr>
+          <w:rFonts w:ascii="Courier" w:hAnsi="Courier"/>
+          <w:sz w:val="13"/>
+          <w:szCs w:val="13"/>
+          <w:lang w:val="en-US"/>
+        </w:rPr>
+      </w:pPr>
+      <w:r>
+        <w:rPr>
+          <w:rFonts w:ascii="Courier" w:hAnsi="Courier"/>
+          <w:sz w:val="13"/>
+          <w:szCs w:val="13"/>
+          <w:lang w:val="en-US"/>
+        </w:rPr>
+        <w:t xml:space="preserve">          &lt;driver&gt;${</w:t>
+      </w:r>
+      <w:proofErr w:type="spellStart"/>
+      <w:proofErr w:type="gramStart"/>
+      <w:r>
+        <w:rPr>
+          <w:rFonts w:ascii="Courier" w:hAnsi="Courier"/>
+          <w:sz w:val="13"/>
+          <w:szCs w:val="13"/>
+          <w:lang w:val="en-US"/>
+        </w:rPr>
+        <w:t>jdbc.driverClassName</w:t>
+      </w:r>
+      <w:proofErr w:type="spellEnd"/>
+      <w:proofErr w:type="gramEnd"/>
+      <w:r>
+        <w:rPr>
+          <w:rFonts w:ascii="Courier" w:hAnsi="Courier"/>
+          <w:sz w:val="13"/>
+          <w:szCs w:val="13"/>
+          <w:lang w:val="en-US"/>
+        </w:rPr>
+        <w:t>}&lt;/driver&gt;</w:t>
+      </w:r>
+    </w:p>
+    <w:p>
+      <w:pPr>
+        <w:spacing w:after="0"/>
+        <w:rPr>
+          <w:rFonts w:ascii="Courier" w:hAnsi="Courier"/>
+          <w:sz w:val="13"/>
+          <w:szCs w:val="13"/>
+          <w:lang w:val="en-US"/>
+        </w:rPr>
+      </w:pPr>
+      <w:r>
+        <w:rPr>
+          <w:rFonts w:ascii="Courier" w:hAnsi="Courier"/>
+          <w:sz w:val="13"/>
+          <w:szCs w:val="13"/>
+          <w:lang w:val="en-US"/>
+        </w:rPr>
+        <w:t xml:space="preserve">          </w:t>
+      </w:r>
+      <w:r>
+        <w:rPr>
+          <w:rFonts w:ascii="Courier" w:hAnsi="Courier"/>
+          <w:sz w:val="13"/>
+          <w:szCs w:val="13"/>
+          <w:lang w:val="en-US"/>
+        </w:rPr>
+        <w:t>&lt;</w:t>
+      </w:r>
+      <w:proofErr w:type="spellStart"/>
+      <w:r>
+        <w:rPr>
+          <w:rFonts w:ascii="Courier" w:hAnsi="Courier"/>
+          <w:sz w:val="13"/>
+          <w:szCs w:val="13"/>
+          <w:lang w:val="en-US"/>
+        </w:rPr>
+        <w:t>url</w:t>
+      </w:r>
+      <w:proofErr w:type="spellEnd"/>
+      <w:r>
+        <w:rPr>
+          <w:rFonts w:ascii="Courier" w:hAnsi="Courier"/>
+          <w:sz w:val="13"/>
+          <w:szCs w:val="13"/>
+          <w:lang w:val="en-US"/>
+        </w:rPr>
+        <w:t>&gt;${</w:t>
+      </w:r>
+      <w:proofErr w:type="gramStart"/>
+      <w:r>
+        <w:rPr>
+          <w:rFonts w:ascii="Courier" w:hAnsi="Courier"/>
+          <w:sz w:val="13"/>
+          <w:szCs w:val="13"/>
+          <w:lang w:val="en-US"/>
+        </w:rPr>
+        <w:t>jdbc.url}&lt;</w:t>
+      </w:r>
+      <w:proofErr w:type="gramEnd"/>
+      <w:r>
+        <w:rPr>
+          <w:rFonts w:ascii="Courier" w:hAnsi="Courier"/>
+          <w:sz w:val="13"/>
+          <w:szCs w:val="13"/>
+          <w:lang w:val="en-US"/>
+        </w:rPr>
+        <w:t>/</w:t>
+      </w:r>
+      <w:proofErr w:type="spellStart"/>
+      <w:r>
+        <w:rPr>
+          <w:rFonts w:ascii="Courier" w:hAnsi="Courier"/>
+          <w:sz w:val="13"/>
+          <w:szCs w:val="13"/>
+          <w:lang w:val="en-US"/>
+        </w:rPr>
+        <w:t>url</w:t>
+      </w:r>
+      <w:proofErr w:type="spellEnd"/>
+      <w:r>
+        <w:rPr>
+          <w:rFonts w:ascii="Courier" w:hAnsi="Courier"/>
+          <w:sz w:val="13"/>
+          <w:szCs w:val="13"/>
+          <w:lang w:val="en-US"/>
+        </w:rPr>
+        <w:t>&gt;</w:t>
+      </w:r>
+    </w:p>
+    <w:p>
+      <w:pPr>
+        <w:spacing w:after="0"/>
+        <w:rPr>
+          <w:rFonts w:ascii="Courier" w:hAnsi="Courier"/>
+          <w:sz w:val="13"/>
+          <w:szCs w:val="13"/>
+          <w:lang w:val="en-US"/>
+        </w:rPr>
+      </w:pPr>
+      <w:r>
+        <w:rPr>
+          <w:rFonts w:ascii="Courier" w:hAnsi="Courier"/>
+          <w:sz w:val="13"/>
+          <w:szCs w:val="13"/>
+          <w:lang w:val="en-US"/>
+        </w:rPr>
+        <w:tab/>
+        <w:t xml:space="preserve"> &lt;username&gt;${</w:t>
+      </w:r>
+      <w:proofErr w:type="spellStart"/>
+      <w:proofErr w:type="gramStart"/>
+      <w:r>
+        <w:rPr>
+          <w:rFonts w:ascii="Courier" w:hAnsi="Courier"/>
+          <w:sz w:val="13"/>
+          <w:szCs w:val="13"/>
+          <w:lang w:val="en-US"/>
+        </w:rPr>
+        <w:t>jdbc.username</w:t>
+      </w:r>
+      <w:proofErr w:type="spellEnd"/>
+      <w:proofErr w:type="gramEnd"/>
+      <w:r>
+        <w:rPr>
+          <w:rFonts w:ascii="Courier" w:hAnsi="Courier"/>
+          <w:sz w:val="13"/>
+          <w:szCs w:val="13"/>
+          <w:lang w:val="en-US"/>
+        </w:rPr>
+        <w:t>}&lt;/username&gt;</w:t>
+      </w:r>
+    </w:p>
+    <w:p>
+      <w:pPr>
+        <w:spacing w:after="0"/>
+        <w:rPr>
+          <w:rFonts w:ascii="Courier" w:hAnsi="Courier"/>
+          <w:sz w:val="13"/>
+          <w:szCs w:val="13"/>
+          <w:lang w:val="en-US"/>
+        </w:rPr>
+      </w:pPr>
+      <w:r>
+        <w:rPr>
+          <w:rFonts w:ascii="Courier" w:hAnsi="Courier"/>
+          <w:sz w:val="13"/>
+          <w:szCs w:val="13"/>
+          <w:lang w:val="en-US"/>
+        </w:rPr>
+        <w:tab/>
+        <w:t xml:space="preserve"> &lt;password&gt;${</w:t>
+      </w:r>
+      <w:proofErr w:type="spellStart"/>
+      <w:proofErr w:type="gramStart"/>
+      <w:r>
+        <w:rPr>
+          <w:rFonts w:ascii="Courier" w:hAnsi="Courier"/>
+          <w:sz w:val="13"/>
+          <w:szCs w:val="13"/>
+          <w:lang w:val="en-US"/>
+        </w:rPr>
+        <w:t>jdbc.password</w:t>
+      </w:r>
+      <w:proofErr w:type="spellEnd"/>
+      <w:proofErr w:type="gramEnd"/>
+      <w:r>
+        <w:rPr>
+          <w:rFonts w:ascii="Courier" w:hAnsi="Courier"/>
+          <w:sz w:val="13"/>
+          <w:szCs w:val="13"/>
+          <w:lang w:val="en-US"/>
+        </w:rPr>
+        <w:t>}&lt;/password&gt;</w:t>
+      </w:r>
+    </w:p>
+    <w:p>
+      <w:pPr>
+        <w:spacing w:after="0"/>
+        <w:rPr>
+          <w:rFonts w:ascii="Courier" w:hAnsi="Courier"/>
+          <w:sz w:val="13"/>
+          <w:szCs w:val="13"/>
+          <w:lang w:val="en-US"/>
+        </w:rPr>
+      </w:pPr>
+      <w:r>
+        <w:rPr>
+          <w:rFonts w:ascii="Courier" w:hAnsi="Courier"/>
+          <w:sz w:val="13"/>
+          <w:szCs w:val="13"/>
+          <w:lang w:val="en-US"/>
+        </w:rPr>
+        <w:tab/>
+        <w:t xml:space="preserve"> &lt;</w:t>
+      </w:r>
+      <w:proofErr w:type="spellStart"/>
+      <w:r>
+        <w:rPr>
+          <w:rFonts w:ascii="Courier" w:hAnsi="Courier"/>
+          <w:sz w:val="13"/>
+          <w:szCs w:val="13"/>
+          <w:lang w:val="en-US"/>
+        </w:rPr>
+        <w:t>promptOnNonLocalDatabase</w:t>
+      </w:r>
+      <w:proofErr w:type="spellEnd"/>
+      <w:r>
+        <w:rPr>
+          <w:rFonts w:ascii="Courier" w:hAnsi="Courier"/>
+          <w:sz w:val="13"/>
+          <w:szCs w:val="13"/>
+          <w:lang w:val="en-US"/>
+        </w:rPr>
+        <w:t>&gt;</w:t>
+      </w:r>
+      <w:r>
+        <w:rPr>
+          <w:rFonts w:ascii="Courier" w:hAnsi="Courier"/>
+          <w:sz w:val="13"/>
+          <w:szCs w:val="13"/>
+          <w:lang w:val="en-US"/>
+        </w:rPr>
+        <w:t>false</w:t>
+      </w:r>
+      <w:r>
+        <w:rPr>
+          <w:rFonts w:ascii="Courier" w:hAnsi="Courier"/>
+          <w:sz w:val="13"/>
+          <w:szCs w:val="13"/>
+          <w:lang w:val="en-US"/>
+        </w:rPr>
+        <w:t>&lt;</w:t>
+      </w:r>
+      <w:proofErr w:type="spellStart"/>
+      <w:r>
+        <w:rPr>
+          <w:rFonts w:ascii="Courier" w:hAnsi="Courier"/>
+          <w:sz w:val="13"/>
+          <w:szCs w:val="13"/>
+          <w:lang w:val="en-US"/>
+        </w:rPr>
+        <w:t>promptOnNonLocalDatabase</w:t>
+      </w:r>
+      <w:proofErr w:type="spellEnd"/>
+      <w:r>
+        <w:rPr>
+          <w:rFonts w:ascii="Courier" w:hAnsi="Courier"/>
+          <w:sz w:val="13"/>
+          <w:szCs w:val="13"/>
+          <w:lang w:val="en-US"/>
+        </w:rPr>
+        <w:t>&gt;</w:t>
+      </w:r>
+    </w:p>
+    <w:p>
+      <w:pPr>
+        <w:spacing w:after="0"/>
+        <w:rPr>
+          <w:rFonts w:ascii="Courier" w:hAnsi="Courier"/>
+          <w:sz w:val="13"/>
+          <w:szCs w:val="13"/>
+          <w:lang w:val="en-US"/>
+        </w:rPr>
+      </w:pPr>
+      <w:r>
+        <w:rPr>
+          <w:rFonts w:ascii="Courier" w:hAnsi="Courier"/>
+          <w:sz w:val="13"/>
+          <w:szCs w:val="13"/>
+          <w:lang w:val="en-US"/>
+        </w:rPr>
+        <w:tab/>
+      </w:r>
+      <w:r>
+        <w:rPr>
+          <w:rFonts w:ascii="Courier" w:hAnsi="Courier"/>
+          <w:sz w:val="13"/>
+          <w:szCs w:val="13"/>
+          <w:lang w:val="en-US"/>
+        </w:rPr>
+        <w:t xml:space="preserve"> &lt;verbose&gt;false</w:t>
+      </w:r>
+      <w:r>
+        <w:rPr>
+          <w:rFonts w:ascii="Courier" w:hAnsi="Courier"/>
+          <w:sz w:val="13"/>
+          <w:szCs w:val="13"/>
+          <w:lang w:val="en-US"/>
+        </w:rPr>
+        <w:t>&lt;/verbose&gt;</w:t>
+      </w:r>
+      <w:bookmarkStart w:id="0" w:name="_GoBack"/>
+      <w:bookmarkEnd w:id="0"/>
+    </w:p>
+    <w:p>
+      <w:pPr>
+        <w:spacing w:after="0"/>
+        <w:rPr>
+          <w:rFonts w:ascii="Courier" w:hAnsi="Courier"/>
+          <w:sz w:val="13"/>
+          <w:szCs w:val="13"/>
+          <w:lang w:val="en-US"/>
+        </w:rPr>
+      </w:pPr>
+      <w:r>
+        <w:rPr>
+          <w:rFonts w:ascii="Courier" w:hAnsi="Courier"/>
+          <w:sz w:val="13"/>
+          <w:szCs w:val="13"/>
+          <w:lang w:val="en-US"/>
+        </w:rPr>
+        <w:t xml:space="preserve">        </w:t>
+      </w:r>
+      <w:r>
+        <w:rPr>
+          <w:rFonts w:ascii="Courier" w:hAnsi="Courier"/>
+          <w:sz w:val="13"/>
+          <w:szCs w:val="13"/>
+          <w:lang w:val="en-US"/>
+        </w:rPr>
+        <w:t>&lt;/configuration&gt;</w:t>
+      </w:r>
+    </w:p>
+    <w:p>
+      <w:pPr>
+        <w:spacing w:after="0"/>
+        <w:rPr>
+          <w:rFonts w:ascii="Courier" w:hAnsi="Courier"/>
+          <w:sz w:val="13"/>
+          <w:szCs w:val="13"/>
+          <w:lang w:val="en-US"/>
+        </w:rPr>
+      </w:pPr>
+      <w:r>
+        <w:rPr>
+          <w:rFonts w:ascii="Courier" w:hAnsi="Courier"/>
+          <w:sz w:val="13"/>
+          <w:szCs w:val="13"/>
+          <w:lang w:val="en-US"/>
+        </w:rPr>
+        <w:tab/>
+      </w:r>
+      <w:r>
+        <w:rPr>
+          <w:rFonts w:ascii="Courier" w:hAnsi="Courier"/>
+          <w:sz w:val="13"/>
+          <w:szCs w:val="13"/>
+          <w:lang w:val="en-US"/>
+        </w:rPr>
+        <w:tab/>
+      </w:r>
+    </w:p>
+    <w:p>
+      <w:pPr>
+        <w:spacing w:after="0"/>
+        <w:rPr>
+          <w:rFonts w:ascii="Courier" w:hAnsi="Courier"/>
+          <w:sz w:val="13"/>
+          <w:szCs w:val="13"/>
+          <w:lang w:val="en-US"/>
+        </w:rPr>
+      </w:pPr>
+      <w:r>
+        <w:rPr>
+          <w:rFonts w:ascii="Courier" w:hAnsi="Courier"/>
+          <w:sz w:val="13"/>
+          <w:szCs w:val="13"/>
+          <w:lang w:val="en-US"/>
+        </w:rPr>
+        <w:t xml:space="preserve">        &lt;executions&gt;</w:t>
+      </w:r>
+    </w:p>
+    <w:p>
+      <w:pPr>
+        <w:spacing w:after="0"/>
+        <w:rPr>
+          <w:rFonts w:ascii="Courier" w:hAnsi="Courier"/>
+          <w:sz w:val="13"/>
+          <w:szCs w:val="13"/>
+          <w:lang w:val="en-US"/>
+        </w:rPr>
+      </w:pPr>
+      <w:r>
+        <w:rPr>
+          <w:rFonts w:ascii="Courier" w:hAnsi="Courier"/>
+          <w:sz w:val="13"/>
+          <w:szCs w:val="13"/>
+          <w:lang w:val="en-US"/>
+        </w:rPr>
+        <w:t xml:space="preserve"> </w:t>
+      </w:r>
+      <w:r>
+        <w:rPr>
+          <w:rFonts w:ascii="Courier" w:hAnsi="Courier"/>
+          <w:sz w:val="13"/>
+          <w:szCs w:val="13"/>
+          <w:lang w:val="en-US"/>
+        </w:rPr>
+        <w:tab/>
+      </w:r>
+      <w:r>
+        <w:rPr>
+          <w:rFonts w:ascii="Courier" w:hAnsi="Courier"/>
+          <w:sz w:val="13"/>
+          <w:szCs w:val="13"/>
+          <w:lang w:val="en-US"/>
+        </w:rPr>
+        <w:t xml:space="preserve"> </w:t>
+      </w:r>
+      <w:r>
+        <w:rPr>
+          <w:rFonts w:ascii="Courier" w:hAnsi="Courier"/>
+          <w:sz w:val="13"/>
+          <w:szCs w:val="13"/>
+          <w:lang w:val="en-US"/>
+        </w:rPr>
+        <w:t>&lt;execution&gt;</w:t>
+      </w:r>
+    </w:p>
+    <w:p>
+      <w:pPr>
+        <w:spacing w:after="0"/>
+        <w:rPr>
+          <w:rFonts w:ascii="Courier" w:hAnsi="Courier"/>
+          <w:sz w:val="13"/>
+          <w:szCs w:val="13"/>
+          <w:lang w:val="en-US"/>
+        </w:rPr>
+      </w:pPr>
+      <w:r>
+        <w:rPr>
+          <w:rFonts w:ascii="Courier" w:hAnsi="Courier"/>
+          <w:sz w:val="13"/>
+          <w:szCs w:val="13"/>
+          <w:lang w:val="en-US"/>
+        </w:rPr>
+        <w:tab/>
+      </w:r>
+      <w:r>
+        <w:rPr>
+          <w:rFonts w:ascii="Courier" w:hAnsi="Courier"/>
+          <w:sz w:val="13"/>
+          <w:szCs w:val="13"/>
+          <w:lang w:val="en-US"/>
+        </w:rPr>
+        <w:t xml:space="preserve">   </w:t>
+      </w:r>
+      <w:r>
+        <w:rPr>
+          <w:rFonts w:ascii="Courier" w:hAnsi="Courier"/>
+          <w:sz w:val="13"/>
+          <w:szCs w:val="13"/>
+          <w:lang w:val="en-US"/>
+        </w:rPr>
+        <w:t>&lt;id&gt;update&lt;/id&gt;</w:t>
+      </w:r>
+    </w:p>
+    <w:p>
+      <w:pPr>
+        <w:spacing w:after="0"/>
+        <w:rPr>
+          <w:rFonts w:ascii="Courier" w:hAnsi="Courier"/>
+          <w:sz w:val="13"/>
+          <w:szCs w:val="13"/>
+          <w:lang w:val="en-US"/>
+        </w:rPr>
+      </w:pPr>
+      <w:r>
+        <w:rPr>
+          <w:rFonts w:ascii="Courier" w:hAnsi="Courier"/>
+          <w:sz w:val="13"/>
+          <w:szCs w:val="13"/>
+          <w:lang w:val="en-US"/>
+        </w:rPr>
+        <w:tab/>
+      </w:r>
+      <w:r>
+        <w:rPr>
+          <w:rFonts w:ascii="Courier" w:hAnsi="Courier"/>
+          <w:sz w:val="13"/>
+          <w:szCs w:val="13"/>
+          <w:lang w:val="en-US"/>
+        </w:rPr>
+        <w:t xml:space="preserve">   </w:t>
+      </w:r>
+      <w:r>
+        <w:rPr>
+          <w:rFonts w:ascii="Courier" w:hAnsi="Courier"/>
+          <w:sz w:val="13"/>
+          <w:szCs w:val="13"/>
+          <w:lang w:val="en-US"/>
+        </w:rPr>
+        <w:t>&lt;phase&gt;process-resources&lt;/phase&gt;</w:t>
+      </w:r>
+    </w:p>
+    <w:p>
+      <w:pPr>
+        <w:spacing w:after="0"/>
+        <w:rPr>
+          <w:rFonts w:ascii="Courier" w:hAnsi="Courier"/>
+          <w:sz w:val="13"/>
+          <w:szCs w:val="13"/>
+          <w:lang w:val="en-US"/>
+        </w:rPr>
+      </w:pPr>
+      <w:r>
+        <w:rPr>
+          <w:rFonts w:ascii="Courier" w:hAnsi="Courier"/>
+          <w:sz w:val="13"/>
+          <w:szCs w:val="13"/>
+          <w:lang w:val="en-US"/>
+        </w:rPr>
+        <w:tab/>
+      </w:r>
+      <w:r>
+        <w:rPr>
+          <w:rFonts w:ascii="Courier" w:hAnsi="Courier"/>
+          <w:sz w:val="13"/>
+          <w:szCs w:val="13"/>
+          <w:lang w:val="en-US"/>
+        </w:rPr>
+        <w:t xml:space="preserve">   </w:t>
+      </w:r>
+      <w:r>
+        <w:rPr>
+          <w:rFonts w:ascii="Courier" w:hAnsi="Courier"/>
+          <w:sz w:val="13"/>
+          <w:szCs w:val="13"/>
+          <w:lang w:val="en-US"/>
+        </w:rPr>
+        <w:t>&lt;goals&gt;</w:t>
+      </w:r>
+    </w:p>
+    <w:p>
+      <w:pPr>
+        <w:spacing w:after="0"/>
+        <w:rPr>
+          <w:rFonts w:ascii="Courier" w:hAnsi="Courier"/>
+          <w:sz w:val="13"/>
+          <w:szCs w:val="13"/>
+          <w:lang w:val="en-US"/>
+        </w:rPr>
+      </w:pPr>
+      <w:r>
+        <w:rPr>
+          <w:rFonts w:ascii="Courier" w:hAnsi="Courier"/>
+          <w:sz w:val="13"/>
+          <w:szCs w:val="13"/>
+          <w:lang w:val="en-US"/>
+        </w:rPr>
+        <w:tab/>
+      </w:r>
+      <w:r>
+        <w:rPr>
+          <w:rFonts w:ascii="Courier" w:hAnsi="Courier"/>
+          <w:sz w:val="13"/>
+          <w:szCs w:val="13"/>
+          <w:lang w:val="en-US"/>
+        </w:rPr>
+        <w:t xml:space="preserve">     </w:t>
+      </w:r>
+      <w:r>
+        <w:rPr>
+          <w:rFonts w:ascii="Courier" w:hAnsi="Courier"/>
+          <w:sz w:val="13"/>
+          <w:szCs w:val="13"/>
+          <w:lang w:val="en-US"/>
+        </w:rPr>
+        <w:t>&lt;goal&gt;update&lt;/goal&gt;</w:t>
+      </w:r>
+    </w:p>
+    <w:p>
+      <w:pPr>
+        <w:spacing w:after="0"/>
+        <w:rPr>
+          <w:rFonts w:ascii="Courier" w:hAnsi="Courier"/>
+          <w:sz w:val="13"/>
+          <w:szCs w:val="13"/>
+          <w:lang w:val="en-US"/>
+        </w:rPr>
+      </w:pPr>
+      <w:r>
+        <w:rPr>
+          <w:rFonts w:ascii="Courier" w:hAnsi="Courier"/>
+          <w:sz w:val="13"/>
+          <w:szCs w:val="13"/>
+          <w:lang w:val="en-US"/>
+        </w:rPr>
+        <w:tab/>
+        <w:t xml:space="preserve">   </w:t>
+      </w:r>
+      <w:r>
+        <w:rPr>
+          <w:rFonts w:ascii="Courier" w:hAnsi="Courier"/>
+          <w:sz w:val="13"/>
+          <w:szCs w:val="13"/>
+          <w:lang w:val="en-US"/>
+        </w:rPr>
+        <w:t>&lt;/goals&gt;</w:t>
+      </w:r>
+    </w:p>
+    <w:p>
+      <w:pPr>
+        <w:spacing w:after="0"/>
+        <w:rPr>
+          <w:rFonts w:ascii="Courier" w:hAnsi="Courier"/>
+          <w:sz w:val="13"/>
+          <w:szCs w:val="13"/>
+          <w:lang w:val="en-US"/>
+        </w:rPr>
+      </w:pPr>
+      <w:r>
+        <w:rPr>
+          <w:rFonts w:ascii="Courier" w:hAnsi="Courier"/>
+          <w:sz w:val="13"/>
+          <w:szCs w:val="13"/>
+          <w:lang w:val="en-US"/>
+        </w:rPr>
+        <w:tab/>
+      </w:r>
+      <w:r>
+        <w:rPr>
+          <w:rFonts w:ascii="Courier" w:hAnsi="Courier"/>
+          <w:sz w:val="13"/>
+          <w:szCs w:val="13"/>
+          <w:lang w:val="en-US"/>
+        </w:rPr>
+        <w:t xml:space="preserve"> </w:t>
+      </w:r>
+      <w:r>
+        <w:rPr>
+          <w:rFonts w:ascii="Courier" w:hAnsi="Courier"/>
+          <w:sz w:val="13"/>
+          <w:szCs w:val="13"/>
+          <w:lang w:val="en-US"/>
+        </w:rPr>
+        <w:t>&lt;/execution&gt;</w:t>
+      </w:r>
+    </w:p>
+    <w:p>
+      <w:pPr>
+        <w:spacing w:after="0"/>
+        <w:rPr>
+          <w:rFonts w:ascii="Courier" w:hAnsi="Courier"/>
+          <w:sz w:val="13"/>
+          <w:szCs w:val="13"/>
+          <w:lang w:val="en-US"/>
+        </w:rPr>
+      </w:pPr>
+      <w:r>
+        <w:rPr>
+          <w:rFonts w:ascii="Courier" w:hAnsi="Courier"/>
+          <w:sz w:val="13"/>
+          <w:szCs w:val="13"/>
+          <w:lang w:val="en-US"/>
+        </w:rPr>
+        <w:t xml:space="preserve">        &lt;/executions&gt;</w:t>
+      </w:r>
+    </w:p>
+    <w:p>
+      <w:pPr>
+        <w:spacing w:after="0"/>
+        <w:rPr>
+          <w:rFonts w:ascii="Courier" w:hAnsi="Courier"/>
+          <w:sz w:val="13"/>
+          <w:szCs w:val="13"/>
+          <w:lang w:val="en-US"/>
+        </w:rPr>
+      </w:pPr>
+      <w:r>
+        <w:rPr>
+          <w:rFonts w:ascii="Courier" w:hAnsi="Courier"/>
+          <w:sz w:val="13"/>
+          <w:szCs w:val="13"/>
+          <w:lang w:val="en-US"/>
+        </w:rPr>
+        <w:t xml:space="preserve">      &lt;/plugin&gt;</w:t>
+      </w:r>
+    </w:p>
+    <w:p>
+      <w:pPr>
+        <w:spacing w:after="0"/>
+        <w:rPr>
+          <w:rFonts w:ascii="Courier" w:hAnsi="Courier"/>
+          <w:sz w:val="13"/>
+          <w:szCs w:val="13"/>
+          <w:lang w:val="en-US"/>
+        </w:rPr>
+      </w:pPr>
+      <w:r>
+        <w:rPr>
+          <w:rFonts w:ascii="Courier" w:hAnsi="Courier"/>
+          <w:sz w:val="13"/>
+          <w:szCs w:val="13"/>
+          <w:lang w:val="en-US"/>
+        </w:rPr>
+        <w:t xml:space="preserve">    &lt;/plugins&gt;</w:t>
+      </w:r>
+    </w:p>
+    <w:p>
+      <w:pPr>
+        <w:spacing w:after="0"/>
+        <w:rPr>
+          <w:rFonts w:ascii="Courier" w:hAnsi="Courier"/>
+          <w:sz w:val="13"/>
+          <w:szCs w:val="13"/>
+          <w:lang w:val="en-US"/>
+        </w:rPr>
+      </w:pPr>
+      <w:r>
+        <w:rPr>
+          <w:rFonts w:ascii="Courier" w:hAnsi="Courier"/>
+          <w:sz w:val="13"/>
+          <w:szCs w:val="13"/>
+          <w:lang w:val="en-US"/>
+        </w:rPr>
+        <w:t xml:space="preserve">  </w:t>
+      </w:r>
+      <w:r>
+        <w:rPr>
+          <w:rFonts w:ascii="Courier" w:hAnsi="Courier"/>
+          <w:sz w:val="13"/>
+          <w:szCs w:val="13"/>
+          <w:lang w:val="en-US"/>
+        </w:rPr>
+        <w:t>&lt;/build&gt;</w:t>
+      </w:r>
+    </w:p>
+    <w:p>
+      <w:pPr>
+        <w:spacing w:after="0"/>
+        <w:rPr>
+          <w:rFonts w:ascii="Courier" w:hAnsi="Courier"/>
+          <w:sz w:val="13"/>
+          <w:szCs w:val="13"/>
+          <w:lang w:val="en-US"/>
+        </w:rPr>
+      </w:pPr>
+      <w:r>
+        <w:rPr>
+          <w:rFonts w:ascii="Courier" w:hAnsi="Courier"/>
+          <w:sz w:val="13"/>
+          <w:szCs w:val="13"/>
+          <w:lang w:val="en-US"/>
+        </w:rPr>
+        <w:t>&lt;/project&gt;</w:t>
+      </w:r>
+    </w:p>
+    <w:p>
+      <w:pPr>
+        <w:rPr>
+          <w:lang w:val="en-US"/>
+        </w:rPr>
+      </w:pPr>
+      <w:r>
+        <w:rPr>
+          <w:lang w:val="en-US"/>
+        </w:rPr>
+        <w:t xml:space="preserve">In the scope of this project we will only be using </w:t>
+      </w:r>
+      <w:proofErr w:type="spellStart"/>
+      <w:r>
+        <w:rPr>
+          <w:lang w:val="en-US"/>
+        </w:rPr>
+        <w:t>Liquibase</w:t>
+      </w:r>
+      <w:proofErr w:type="spellEnd"/>
+      <w:r>
+        <w:rPr>
+          <w:lang w:val="en-US"/>
+        </w:rPr>
+        <w:t xml:space="preserve">. </w:t>
+      </w:r>
+      <w:proofErr w:type="spellStart"/>
+      <w:r>
+        <w:rPr>
+          <w:lang w:val="en-US"/>
+        </w:rPr>
+        <w:t>Liquibase</w:t>
+      </w:r>
+      <w:proofErr w:type="spellEnd"/>
+      <w:r>
+        <w:rPr>
+          <w:lang w:val="en-US"/>
+        </w:rPr>
+        <w:t xml:space="preserve"> is a powerful tool to deploy </w:t>
+      </w:r>
+      <w:proofErr w:type="spellStart"/>
+      <w:r>
+        <w:rPr>
+          <w:lang w:val="en-US"/>
+        </w:rPr>
+        <w:t>sql</w:t>
+      </w:r>
+      <w:proofErr w:type="spellEnd"/>
+      <w:r>
+        <w:rPr>
+          <w:lang w:val="en-US"/>
+        </w:rPr>
+        <w:t xml:space="preserve"> and </w:t>
+      </w:r>
+      <w:proofErr w:type="spellStart"/>
+      <w:r>
+        <w:rPr>
+          <w:lang w:val="en-US"/>
+        </w:rPr>
+        <w:t>plsql</w:t>
+      </w:r>
+      <w:proofErr w:type="spellEnd"/>
+      <w:r>
+        <w:rPr>
+          <w:lang w:val="en-US"/>
+        </w:rPr>
+        <w:t xml:space="preserve"> scripts to a database. It protects the developer of unwanted changes in scripts that can only be executed once and keeps track of all executed scripts.</w:t>
+      </w:r>
+    </w:p>
+    <w:p>
+      <w:pPr>
+        <w:rPr>
+          <w:lang w:val="en-US"/>
+        </w:rPr>
+      </w:pPr>
+      <w:r>
+        <w:rPr>
+          <w:lang w:val="en-US"/>
+        </w:rPr>
+        <w:t xml:space="preserve">You can extend these </w:t>
+      </w:r>
+      <w:proofErr w:type="spellStart"/>
+      <w:r>
+        <w:rPr>
+          <w:lang w:val="en-US"/>
+        </w:rPr>
+        <w:t>pom</w:t>
+      </w:r>
+      <w:proofErr w:type="spellEnd"/>
+      <w:r>
+        <w:rPr>
+          <w:lang w:val="en-US"/>
+        </w:rPr>
+        <w:t xml:space="preserve"> files with much more tools like </w:t>
+      </w:r>
+      <w:proofErr w:type="spellStart"/>
+      <w:r>
+        <w:rPr>
+          <w:lang w:val="en-US"/>
+        </w:rPr>
+        <w:t>utPlsql</w:t>
+      </w:r>
+      <w:proofErr w:type="spellEnd"/>
+      <w:r>
+        <w:rPr>
+          <w:lang w:val="en-US"/>
+        </w:rPr>
+        <w:t xml:space="preserve"> for unit testing and Natural Doc for auto documentation of </w:t>
+      </w:r>
+      <w:r>
+        <w:rPr>
+          <w:lang w:val="en-US"/>
+        </w:rPr>
+        <w:t>your</w:t>
+      </w:r>
+      <w:r>
+        <w:rPr>
+          <w:lang w:val="en-US"/>
+        </w:rPr>
+        <w:t xml:space="preserve"> packages </w:t>
+      </w:r>
+      <w:r>
+        <w:rPr>
+          <w:lang w:val="en-US"/>
+        </w:rPr>
+        <w:t>and/</w:t>
+      </w:r>
+      <w:r>
+        <w:rPr>
+          <w:lang w:val="en-US"/>
+        </w:rPr>
+        <w:t xml:space="preserve">or tables. This is outside the scope but it shows you how </w:t>
+      </w:r>
+      <w:r>
+        <w:rPr>
+          <w:lang w:val="en-US"/>
+        </w:rPr>
+        <w:t>powerful using</w:t>
+      </w:r>
+      <w:r>
+        <w:rPr>
+          <w:lang w:val="en-US"/>
+        </w:rPr>
+        <w:t xml:space="preserve"> a building mechanism can be.</w:t>
+      </w:r>
+      <w:r>
+        <w:rPr>
+          <w:lang w:val="en-US"/>
+        </w:rPr>
+        <w:t xml:space="preserve"> When you push your code to the build server, Jenkins will </w:t>
+      </w:r>
+      <w:r>
+        <w:rPr>
+          <w:lang w:val="en-US"/>
+        </w:rPr>
+        <w:t>also be using</w:t>
+      </w:r>
+      <w:r>
+        <w:rPr>
+          <w:lang w:val="en-US"/>
+        </w:rPr>
+        <w:t xml:space="preserve"> these </w:t>
+      </w:r>
+      <w:proofErr w:type="spellStart"/>
+      <w:r>
+        <w:rPr>
+          <w:lang w:val="en-US"/>
+        </w:rPr>
+        <w:t>pom</w:t>
+      </w:r>
+      <w:proofErr w:type="spellEnd"/>
+      <w:r>
+        <w:rPr>
+          <w:lang w:val="en-US"/>
+        </w:rPr>
+        <w:t xml:space="preserve"> files to build </w:t>
+      </w:r>
+      <w:r>
+        <w:rPr>
+          <w:lang w:val="en-US"/>
+        </w:rPr>
+        <w:t>everything to the correct server</w:t>
+      </w:r>
+      <w:r>
+        <w:rPr>
+          <w:lang w:val="en-US"/>
+        </w:rPr>
+        <w:t>.</w:t>
+      </w:r>
+    </w:p>
+    <w:p>
+      <w:pPr>
+        <w:rPr>
+          <w:lang w:val="en-US"/>
+        </w:rPr>
+      </w:pPr>
+      <w:r>
+        <w:rPr>
+          <w:lang w:val="en-US"/>
+        </w:rPr>
+        <w:t xml:space="preserve">As you can see the first script </w:t>
+      </w:r>
+      <w:proofErr w:type="spellStart"/>
+      <w:r>
+        <w:rPr>
+          <w:lang w:val="en-US"/>
+        </w:rPr>
+        <w:t>runned</w:t>
+      </w:r>
+      <w:proofErr w:type="spellEnd"/>
+      <w:r>
+        <w:rPr>
+          <w:lang w:val="en-US"/>
+        </w:rPr>
+        <w:t xml:space="preserve"> by </w:t>
+      </w:r>
+      <w:proofErr w:type="spellStart"/>
+      <w:r>
+        <w:rPr>
+          <w:lang w:val="en-US"/>
+        </w:rPr>
+        <w:t>liquibase</w:t>
+      </w:r>
+      <w:proofErr w:type="spellEnd"/>
+      <w:r>
+        <w:rPr>
+          <w:lang w:val="en-US"/>
+        </w:rPr>
+        <w:t xml:space="preserve"> is </w:t>
+      </w:r>
+      <w:proofErr w:type="spellStart"/>
+      <w:r>
+        <w:rPr>
+          <w:lang w:val="en-US"/>
+        </w:rPr>
+        <w:t>src</w:t>
+      </w:r>
+      <w:proofErr w:type="spellEnd"/>
+      <w:r>
+        <w:rPr>
+          <w:lang w:val="en-US"/>
+        </w:rPr>
+        <w:t xml:space="preserve">/main/master.xml. The content of this file </w:t>
       </w:r>
     </w:p>
     <w:p>

</xml_diff>

<commit_message>
Creating first draft of sample project + documentation
</commit_message>
<xml_diff>
--- a/PSA.docx
+++ b/PSA.docx
@@ -369,16 +369,8 @@
         <w:rPr>
           <w:lang w:val="en-US"/>
         </w:rPr>
-        <w:t xml:space="preserve">Click close and start the installation of </w:t>
-      </w:r>
-      <w:proofErr w:type="spellStart"/>
-      <w:r>
-        <w:rPr>
-          <w:lang w:val="en-US"/>
-        </w:rPr>
-        <w:t>Jenkinst</w:t>
-      </w:r>
-      <w:proofErr w:type="spellEnd"/>
+        <w:t>Click close and start the installation of Jenkinst</w:t>
+      </w:r>
     </w:p>
     <w:p>
       <w:pPr>
@@ -500,21 +492,7 @@
         <w:rPr>
           <w:lang w:val="en-US"/>
         </w:rPr>
-        <w:t xml:space="preserve">Save and unpack the zip. Run the </w:t>
-      </w:r>
-      <w:proofErr w:type="spellStart"/>
-      <w:r>
-        <w:rPr>
-          <w:lang w:val="en-US"/>
-        </w:rPr>
-        <w:t>msi</w:t>
-      </w:r>
-      <w:proofErr w:type="spellEnd"/>
-      <w:r>
-        <w:rPr>
-          <w:lang w:val="en-US"/>
-        </w:rPr>
-        <w:t xml:space="preserve"> installer.</w:t>
+        <w:t>Save and unpack the zip. Run the msi installer.</w:t>
       </w:r>
     </w:p>
     <w:p>
@@ -827,16 +805,8 @@
         <w:rPr>
           <w:lang w:val="en-US"/>
         </w:rPr>
-        <w:t xml:space="preserve">Open the Jenkins.xml in c:\Program Files\Jenkins in </w:t>
-      </w:r>
-      <w:proofErr w:type="spellStart"/>
-      <w:r>
-        <w:rPr>
-          <w:lang w:val="en-US"/>
-        </w:rPr>
-        <w:t>wordpad</w:t>
-      </w:r>
-      <w:proofErr w:type="spellEnd"/>
+        <w:t>Open the Jenkins.xml in c:\Program Files\Jenkins in wordpad</w:t>
+      </w:r>
     </w:p>
     <w:p>
       <w:pPr>
@@ -896,21 +866,7 @@
         <w:rPr>
           <w:lang w:val="en-US"/>
         </w:rPr>
-        <w:t xml:space="preserve">Find </w:t>
-      </w:r>
-      <w:proofErr w:type="spellStart"/>
-      <w:r>
-        <w:rPr>
-          <w:lang w:val="en-US"/>
-        </w:rPr>
-        <w:t>httpPort</w:t>
-      </w:r>
-      <w:proofErr w:type="spellEnd"/>
-      <w:r>
-        <w:rPr>
-          <w:lang w:val="en-US"/>
-        </w:rPr>
-        <w:t xml:space="preserve"> in the document and change it</w:t>
+        <w:t>Find httpPort in the document and change it</w:t>
       </w:r>
     </w:p>
     <w:p>
@@ -1006,16 +962,8 @@
         <w:rPr>
           <w:lang w:val="en-US"/>
         </w:rPr>
-        <w:t xml:space="preserve">The idea of building </w:t>
-      </w:r>
-      <w:proofErr w:type="spellStart"/>
-      <w:r>
-        <w:rPr>
-          <w:lang w:val="en-US"/>
-        </w:rPr>
-        <w:t>sql</w:t>
-      </w:r>
-      <w:proofErr w:type="spellEnd"/>
+        <w:t>The idea of building sql</w:t>
+      </w:r>
       <w:r>
         <w:rPr>
           <w:lang w:val="en-US"/>
@@ -1242,21 +1190,7 @@
           <w:lang w:val="en-US"/>
         </w:rPr>
         <w:br/>
-        <w:t xml:space="preserve">Test maven  with </w:t>
-      </w:r>
-      <w:proofErr w:type="spellStart"/>
-      <w:r>
-        <w:rPr>
-          <w:lang w:val="en-US"/>
-        </w:rPr>
-        <w:t>mvn</w:t>
-      </w:r>
-      <w:proofErr w:type="spellEnd"/>
-      <w:r>
-        <w:rPr>
-          <w:lang w:val="en-US"/>
-        </w:rPr>
-        <w:t xml:space="preserve"> –version in a command prompt or terminal</w:t>
+        <w:t>Test maven  with mvn –version in a command prompt or terminal</w:t>
       </w:r>
     </w:p>
     <w:p>
@@ -1312,21 +1246,7 @@
         <w:rPr>
           <w:lang w:val="en-US"/>
         </w:rPr>
-        <w:t xml:space="preserve">Because Oracle is not providing it’s </w:t>
-      </w:r>
-      <w:proofErr w:type="spellStart"/>
-      <w:r>
-        <w:rPr>
-          <w:lang w:val="en-US"/>
-        </w:rPr>
-        <w:t>jdbc</w:t>
-      </w:r>
-      <w:proofErr w:type="spellEnd"/>
-      <w:r>
-        <w:rPr>
-          <w:lang w:val="en-US"/>
-        </w:rPr>
-        <w:t xml:space="preserve"> driver by default in the maven repository we must install it manually. Dow</w:t>
+        <w:t>Because Oracle is not providing it’s jdbc driver by default in the maven repository we must install it manually. Dow</w:t>
       </w:r>
       <w:r>
         <w:t xml:space="preserve">nload </w:t>
@@ -2598,16 +2518,8 @@
         <w:rPr>
           <w:lang w:val="en-US"/>
         </w:rPr>
-        <w:t xml:space="preserve">Install this </w:t>
-      </w:r>
-      <w:proofErr w:type="spellStart"/>
-      <w:r>
-        <w:rPr>
-          <w:lang w:val="en-US"/>
-        </w:rPr>
-        <w:t>pom</w:t>
-      </w:r>
-      <w:proofErr w:type="spellEnd"/>
+        <w:t>Install this pom</w:t>
+      </w:r>
       <w:r>
         <w:rPr>
           <w:lang w:val="en-US"/>
@@ -2618,21 +2530,7 @@
         <w:rPr>
           <w:lang w:val="en-US"/>
         </w:rPr>
-        <w:t xml:space="preserve">: </w:t>
-      </w:r>
-      <w:proofErr w:type="spellStart"/>
-      <w:r>
-        <w:rPr>
-          <w:lang w:val="en-US"/>
-        </w:rPr>
-        <w:t>mvn</w:t>
-      </w:r>
-      <w:proofErr w:type="spellEnd"/>
-      <w:r>
-        <w:rPr>
-          <w:lang w:val="en-US"/>
-        </w:rPr>
-        <w:t xml:space="preserve"> clean install –f mainPom.xml</w:t>
+        <w:t>: mvn clean install –f mainPom.xml</w:t>
       </w:r>
     </w:p>
     <w:p>
@@ -2657,21 +2555,7 @@
         <w:rPr>
           <w:lang w:val="en-US"/>
         </w:rPr>
-        <w:t xml:space="preserve"> In this example the </w:t>
-      </w:r>
-      <w:proofErr w:type="spellStart"/>
-      <w:r>
-        <w:rPr>
-          <w:lang w:val="en-US"/>
-        </w:rPr>
-        <w:t>dev</w:t>
-      </w:r>
-      <w:proofErr w:type="spellEnd"/>
-      <w:r>
-        <w:rPr>
-          <w:lang w:val="en-US"/>
-        </w:rPr>
-        <w:t xml:space="preserve"> profile is the default profile.</w:t>
+        <w:t xml:space="preserve"> In this example the dev profile is the default profile.</w:t>
       </w:r>
       <w:r>
         <w:rPr>
@@ -2689,21 +2573,7 @@
         <w:rPr>
           <w:lang w:val="en-US"/>
         </w:rPr>
-        <w:t xml:space="preserve"> build server uses all profiles available (</w:t>
-      </w:r>
-      <w:proofErr w:type="spellStart"/>
-      <w:r>
-        <w:rPr>
-          <w:lang w:val="en-US"/>
-        </w:rPr>
-        <w:t>tst</w:t>
-      </w:r>
-      <w:proofErr w:type="spellEnd"/>
-      <w:r>
-        <w:rPr>
-          <w:lang w:val="en-US"/>
-        </w:rPr>
-        <w:t>/</w:t>
+        <w:t xml:space="preserve"> build server uses all profiles available (tst/</w:t>
       </w:r>
       <w:r>
         <w:rPr>
@@ -2760,134 +2630,47 @@
         <w:rPr>
           <w:lang w:val="en-US"/>
         </w:rPr>
-        <w:t xml:space="preserve">ou can use a default </w:t>
-      </w:r>
-      <w:proofErr w:type="spellStart"/>
-      <w:r>
-        <w:rPr>
-          <w:lang w:val="en-US"/>
-        </w:rPr>
-        <w:t>pom</w:t>
-      </w:r>
-      <w:proofErr w:type="spellEnd"/>
-      <w:r>
-        <w:rPr>
-          <w:lang w:val="en-US"/>
-        </w:rPr>
-        <w:t xml:space="preserve"> file for your projects. Be sure that you use the same parent </w:t>
-      </w:r>
-      <w:proofErr w:type="spellStart"/>
-      <w:r>
-        <w:rPr>
-          <w:lang w:val="en-US"/>
-        </w:rPr>
-        <w:t>groupId</w:t>
-      </w:r>
-      <w:proofErr w:type="spellEnd"/>
-      <w:r>
-        <w:rPr>
-          <w:lang w:val="en-US"/>
-        </w:rPr>
-        <w:t xml:space="preserve">, </w:t>
-      </w:r>
-      <w:proofErr w:type="spellStart"/>
-      <w:r>
-        <w:rPr>
-          <w:lang w:val="en-US"/>
-        </w:rPr>
-        <w:t>artifactId</w:t>
-      </w:r>
-      <w:proofErr w:type="spellEnd"/>
-      <w:r>
-        <w:rPr>
-          <w:lang w:val="en-US"/>
-        </w:rPr>
-        <w:t xml:space="preserve"> and version as you define in your main </w:t>
-      </w:r>
-      <w:proofErr w:type="spellStart"/>
-      <w:r>
-        <w:rPr>
-          <w:lang w:val="en-US"/>
-        </w:rPr>
-        <w:t>pom</w:t>
-      </w:r>
-      <w:proofErr w:type="spellEnd"/>
-      <w:r>
-        <w:rPr>
-          <w:lang w:val="en-US"/>
-        </w:rPr>
-        <w:t>:</w:t>
-      </w:r>
-    </w:p>
-    <w:p>
-      <w:pPr>
-        <w:spacing w:after="0"/>
-        <w:rPr>
-          <w:rFonts w:ascii="Courier" w:hAnsi="Courier"/>
-          <w:sz w:val="13"/>
-          <w:szCs w:val="13"/>
-          <w:lang w:val="en-US"/>
-        </w:rPr>
-      </w:pPr>
-      <w:proofErr w:type="gramStart"/>
-      <w:r>
-        <w:rPr>
-          <w:rFonts w:ascii="Courier" w:hAnsi="Courier"/>
-          <w:sz w:val="13"/>
-          <w:szCs w:val="13"/>
-          <w:lang w:val="en-US"/>
-        </w:rPr>
-        <w:t>&lt;?xml</w:t>
-      </w:r>
-      <w:proofErr w:type="gramEnd"/>
-      <w:r>
-        <w:rPr>
-          <w:rFonts w:ascii="Courier" w:hAnsi="Courier"/>
-          <w:sz w:val="13"/>
-          <w:szCs w:val="13"/>
-          <w:lang w:val="en-US"/>
-        </w:rPr>
-        <w:t xml:space="preserve"> version="1.0" encoding="UTF-8"?&gt;</w:t>
-      </w:r>
-    </w:p>
-    <w:p>
-      <w:pPr>
-        <w:spacing w:after="0"/>
-        <w:rPr>
-          <w:rFonts w:ascii="Courier" w:hAnsi="Courier"/>
-          <w:sz w:val="13"/>
-          <w:szCs w:val="13"/>
-          <w:lang w:val="en-US"/>
-        </w:rPr>
-      </w:pPr>
-      <w:r>
-        <w:rPr>
-          <w:rFonts w:ascii="Courier" w:hAnsi="Courier"/>
-          <w:sz w:val="13"/>
-          <w:szCs w:val="13"/>
-          <w:lang w:val="en-US"/>
-        </w:rPr>
-        <w:t xml:space="preserve">&lt;project </w:t>
-      </w:r>
-      <w:proofErr w:type="spellStart"/>
-      <w:r>
-        <w:rPr>
-          <w:rFonts w:ascii="Courier" w:hAnsi="Courier"/>
-          <w:sz w:val="13"/>
-          <w:szCs w:val="13"/>
-          <w:lang w:val="en-US"/>
-        </w:rPr>
-        <w:t>xmlns</w:t>
-      </w:r>
-      <w:proofErr w:type="spellEnd"/>
-      <w:r>
-        <w:rPr>
-          <w:rFonts w:ascii="Courier" w:hAnsi="Courier"/>
-          <w:sz w:val="13"/>
-          <w:szCs w:val="13"/>
-          <w:lang w:val="en-US"/>
-        </w:rPr>
-        <w:t xml:space="preserve">="http://maven.apache.org/POM/4.0.0" </w:t>
+        <w:t>ou can use a default pom file for your projects. Be sure that you use the same parent groupId, artifactId and version as you define in your main pom:</w:t>
+      </w:r>
+    </w:p>
+    <w:p>
+      <w:pPr>
+        <w:spacing w:after="0"/>
+        <w:rPr>
+          <w:rFonts w:ascii="Courier" w:hAnsi="Courier"/>
+          <w:sz w:val="13"/>
+          <w:szCs w:val="13"/>
+          <w:lang w:val="en-US"/>
+        </w:rPr>
+      </w:pPr>
+      <w:r>
+        <w:rPr>
+          <w:rFonts w:ascii="Courier" w:hAnsi="Courier"/>
+          <w:sz w:val="13"/>
+          <w:szCs w:val="13"/>
+          <w:lang w:val="en-US"/>
+        </w:rPr>
+        <w:t>&lt;?xml version="1.0" encoding="UTF-8"?&gt;</w:t>
+      </w:r>
+    </w:p>
+    <w:p>
+      <w:pPr>
+        <w:spacing w:after="0"/>
+        <w:rPr>
+          <w:rFonts w:ascii="Courier" w:hAnsi="Courier"/>
+          <w:sz w:val="13"/>
+          <w:szCs w:val="13"/>
+          <w:lang w:val="en-US"/>
+        </w:rPr>
+      </w:pPr>
+      <w:r>
+        <w:rPr>
+          <w:rFonts w:ascii="Courier" w:hAnsi="Courier"/>
+          <w:sz w:val="13"/>
+          <w:szCs w:val="13"/>
+          <w:lang w:val="en-US"/>
+        </w:rPr>
+        <w:t xml:space="preserve">&lt;project xmlns="http://maven.apache.org/POM/4.0.0" </w:t>
       </w:r>
     </w:p>
     <w:p>
@@ -2917,39 +2700,913 @@
           <w:lang w:val="en-US"/>
         </w:rPr>
         <w:tab/>
+        <w:t xml:space="preserve"> xmlns:xsi="http://www.w3.org/2001/XMLSchema-instance" </w:t>
+      </w:r>
+    </w:p>
+    <w:p>
+      <w:pPr>
+        <w:spacing w:after="0"/>
+        <w:rPr>
+          <w:rFonts w:ascii="Courier" w:hAnsi="Courier"/>
+          <w:sz w:val="13"/>
+          <w:szCs w:val="13"/>
+          <w:lang w:val="en-US"/>
+        </w:rPr>
+      </w:pPr>
+      <w:r>
+        <w:rPr>
+          <w:rFonts w:ascii="Courier" w:hAnsi="Courier"/>
+          <w:sz w:val="13"/>
+          <w:szCs w:val="13"/>
+          <w:lang w:val="en-US"/>
+        </w:rPr>
+        <w:tab/>
+      </w:r>
+      <w:r>
+        <w:rPr>
+          <w:rFonts w:ascii="Courier" w:hAnsi="Courier"/>
+          <w:sz w:val="13"/>
+          <w:szCs w:val="13"/>
+          <w:lang w:val="en-US"/>
+        </w:rPr>
+        <w:tab/>
+        <w:t xml:space="preserve"> xsi:schemaLocation="http://maven.apache.org/POM/4.0.0 http://maven.apache.org/maven-v4_0_0.xsd"&gt;</w:t>
+      </w:r>
+    </w:p>
+    <w:p>
+      <w:pPr>
+        <w:spacing w:after="0"/>
+        <w:rPr>
+          <w:rFonts w:ascii="Courier" w:hAnsi="Courier"/>
+          <w:sz w:val="13"/>
+          <w:szCs w:val="13"/>
+          <w:lang w:val="en-US"/>
+        </w:rPr>
+      </w:pPr>
+      <w:r>
+        <w:rPr>
+          <w:rFonts w:ascii="Courier" w:hAnsi="Courier"/>
+          <w:sz w:val="13"/>
+          <w:szCs w:val="13"/>
+          <w:lang w:val="en-US"/>
+        </w:rPr>
+        <w:t xml:space="preserve">  &lt;modelVersion&gt;4.0.0&lt;/modelVersion&gt;</w:t>
+      </w:r>
+    </w:p>
+    <w:p>
+      <w:pPr>
+        <w:spacing w:after="0"/>
+        <w:rPr>
+          <w:rFonts w:ascii="Courier" w:hAnsi="Courier"/>
+          <w:sz w:val="13"/>
+          <w:szCs w:val="13"/>
+          <w:lang w:val="en-US"/>
+        </w:rPr>
+      </w:pPr>
+      <w:r>
+        <w:rPr>
+          <w:rFonts w:ascii="Courier" w:hAnsi="Courier"/>
+          <w:sz w:val="13"/>
+          <w:szCs w:val="13"/>
+          <w:lang w:val="en-US"/>
+        </w:rPr>
+        <w:t xml:space="preserve">  &lt;groupId&gt;com.project&lt;/groupId&gt;</w:t>
+      </w:r>
+    </w:p>
+    <w:p>
+      <w:pPr>
+        <w:spacing w:after="0"/>
+        <w:rPr>
+          <w:rFonts w:ascii="Courier" w:hAnsi="Courier"/>
+          <w:sz w:val="13"/>
+          <w:szCs w:val="13"/>
+          <w:lang w:val="en-US"/>
+        </w:rPr>
+      </w:pPr>
+      <w:r>
+        <w:rPr>
+          <w:rFonts w:ascii="Courier" w:hAnsi="Courier"/>
+          <w:sz w:val="13"/>
+          <w:szCs w:val="13"/>
+          <w:lang w:val="en-US"/>
+        </w:rPr>
+        <w:t xml:space="preserve">  &lt;artifactId&gt;test-project&lt;/artifactId&gt;</w:t>
+      </w:r>
+    </w:p>
+    <w:p>
+      <w:pPr>
+        <w:spacing w:after="0"/>
+        <w:rPr>
+          <w:rFonts w:ascii="Courier" w:hAnsi="Courier"/>
+          <w:sz w:val="13"/>
+          <w:szCs w:val="13"/>
+          <w:lang w:val="en-US"/>
+        </w:rPr>
+      </w:pPr>
+      <w:r>
+        <w:rPr>
+          <w:rFonts w:ascii="Courier" w:hAnsi="Courier"/>
+          <w:sz w:val="13"/>
+          <w:szCs w:val="13"/>
+          <w:lang w:val="en-US"/>
+        </w:rPr>
+        <w:t xml:space="preserve">  &lt;packaging&gt;jar&lt;/packaging&gt;</w:t>
+      </w:r>
+    </w:p>
+    <w:p>
+      <w:pPr>
+        <w:spacing w:after="0"/>
+        <w:rPr>
+          <w:rFonts w:ascii="Courier" w:hAnsi="Courier"/>
+          <w:sz w:val="13"/>
+          <w:szCs w:val="13"/>
+          <w:lang w:val="en-US"/>
+        </w:rPr>
+      </w:pPr>
+      <w:r>
+        <w:rPr>
+          <w:rFonts w:ascii="Courier" w:hAnsi="Courier"/>
+          <w:sz w:val="13"/>
+          <w:szCs w:val="13"/>
+          <w:lang w:val="en-US"/>
+        </w:rPr>
+        <w:t xml:space="preserve">  &lt;version&gt;1.0-SNAPSHOT&lt;/version&gt;</w:t>
+      </w:r>
+    </w:p>
+    <w:p>
+      <w:pPr>
+        <w:spacing w:after="0"/>
+        <w:rPr>
+          <w:rFonts w:ascii="Courier" w:hAnsi="Courier"/>
+          <w:sz w:val="13"/>
+          <w:szCs w:val="13"/>
+          <w:lang w:val="en-US"/>
+        </w:rPr>
+      </w:pPr>
+      <w:r>
+        <w:rPr>
+          <w:rFonts w:ascii="Courier" w:hAnsi="Courier"/>
+          <w:sz w:val="13"/>
+          <w:szCs w:val="13"/>
+          <w:lang w:val="en-US"/>
+        </w:rPr>
+        <w:t xml:space="preserve">  &lt;name&gt;Test Project&lt;/name&gt;</w:t>
+      </w:r>
+    </w:p>
+    <w:p>
+      <w:pPr>
+        <w:spacing w:after="0"/>
+        <w:rPr>
+          <w:rFonts w:ascii="Courier" w:hAnsi="Courier"/>
+          <w:sz w:val="13"/>
+          <w:szCs w:val="13"/>
+          <w:lang w:val="en-US"/>
+        </w:rPr>
+      </w:pPr>
+      <w:r>
+        <w:rPr>
+          <w:rFonts w:ascii="Courier" w:hAnsi="Courier"/>
+          <w:sz w:val="13"/>
+          <w:szCs w:val="13"/>
+          <w:lang w:val="en-US"/>
+        </w:rPr>
+        <w:t xml:space="preserve">    </w:t>
+      </w:r>
+    </w:p>
+    <w:p>
+      <w:pPr>
+        <w:spacing w:after="0"/>
+        <w:rPr>
+          <w:rFonts w:ascii="Courier" w:hAnsi="Courier"/>
+          <w:sz w:val="13"/>
+          <w:szCs w:val="13"/>
+          <w:lang w:val="en-US"/>
+        </w:rPr>
+      </w:pPr>
+      <w:r>
+        <w:rPr>
+          <w:rFonts w:ascii="Courier" w:hAnsi="Courier"/>
+          <w:sz w:val="13"/>
+          <w:szCs w:val="13"/>
+          <w:lang w:val="en-US"/>
+        </w:rPr>
+        <w:t xml:space="preserve">  &lt;parent&gt;</w:t>
+      </w:r>
+    </w:p>
+    <w:p>
+      <w:pPr>
+        <w:spacing w:after="0"/>
+        <w:rPr>
+          <w:rFonts w:ascii="Courier" w:hAnsi="Courier"/>
+          <w:sz w:val="13"/>
+          <w:szCs w:val="13"/>
+          <w:lang w:val="en-US"/>
+        </w:rPr>
+      </w:pPr>
+      <w:r>
+        <w:rPr>
+          <w:rFonts w:ascii="Courier" w:hAnsi="Courier"/>
+          <w:sz w:val="13"/>
+          <w:szCs w:val="13"/>
+          <w:lang w:val="en-US"/>
+        </w:rPr>
+        <w:t xml:space="preserve">    &lt;groupId&gt;com.project&lt;/groupId&gt;</w:t>
+      </w:r>
+    </w:p>
+    <w:p>
+      <w:pPr>
+        <w:spacing w:after="0"/>
+        <w:rPr>
+          <w:rFonts w:ascii="Courier" w:hAnsi="Courier"/>
+          <w:sz w:val="13"/>
+          <w:szCs w:val="13"/>
+          <w:lang w:val="en-US"/>
+        </w:rPr>
+      </w:pPr>
+      <w:r>
+        <w:rPr>
+          <w:rFonts w:ascii="Courier" w:hAnsi="Courier"/>
+          <w:sz w:val="13"/>
+          <w:szCs w:val="13"/>
+          <w:lang w:val="en-US"/>
+        </w:rPr>
+        <w:t xml:space="preserve">    &lt;artifactId&gt;mainpom&lt;/artifactId&gt;</w:t>
+      </w:r>
+    </w:p>
+    <w:p>
+      <w:pPr>
+        <w:spacing w:after="0"/>
+        <w:rPr>
+          <w:rFonts w:ascii="Courier" w:hAnsi="Courier"/>
+          <w:sz w:val="13"/>
+          <w:szCs w:val="13"/>
+          <w:lang w:val="en-US"/>
+        </w:rPr>
+      </w:pPr>
+      <w:r>
+        <w:rPr>
+          <w:rFonts w:ascii="Courier" w:hAnsi="Courier"/>
+          <w:sz w:val="13"/>
+          <w:szCs w:val="13"/>
+          <w:lang w:val="en-US"/>
+        </w:rPr>
+        <w:t xml:space="preserve">    &lt;version&gt;1.0-SNAPSHOT&lt;/version&gt;</w:t>
+      </w:r>
+    </w:p>
+    <w:p>
+      <w:pPr>
+        <w:spacing w:after="0"/>
+        <w:rPr>
+          <w:rFonts w:ascii="Courier" w:hAnsi="Courier"/>
+          <w:sz w:val="13"/>
+          <w:szCs w:val="13"/>
+          <w:lang w:val="en-US"/>
+        </w:rPr>
+      </w:pPr>
+      <w:r>
+        <w:rPr>
+          <w:rFonts w:ascii="Courier" w:hAnsi="Courier"/>
+          <w:sz w:val="13"/>
+          <w:szCs w:val="13"/>
+          <w:lang w:val="en-US"/>
+        </w:rPr>
+        <w:t xml:space="preserve">  &lt;/parent&gt;</w:t>
+      </w:r>
+    </w:p>
+    <w:p>
+      <w:pPr>
+        <w:spacing w:after="0"/>
+        <w:rPr>
+          <w:rFonts w:ascii="Courier" w:hAnsi="Courier"/>
+          <w:sz w:val="13"/>
+          <w:szCs w:val="13"/>
+          <w:lang w:val="en-US"/>
+        </w:rPr>
+      </w:pPr>
+      <w:r>
+        <w:rPr>
+          <w:rFonts w:ascii="Courier" w:hAnsi="Courier"/>
+          <w:sz w:val="13"/>
+          <w:szCs w:val="13"/>
+          <w:lang w:val="en-US"/>
+        </w:rPr>
+        <w:t xml:space="preserve">    </w:t>
+      </w:r>
+    </w:p>
+    <w:p>
+      <w:pPr>
+        <w:spacing w:after="0"/>
+        <w:rPr>
+          <w:rFonts w:ascii="Courier" w:hAnsi="Courier"/>
+          <w:sz w:val="13"/>
+          <w:szCs w:val="13"/>
+          <w:lang w:val="en-US"/>
+        </w:rPr>
+      </w:pPr>
+      <w:r>
+        <w:rPr>
+          <w:rFonts w:ascii="Courier" w:hAnsi="Courier"/>
+          <w:sz w:val="13"/>
+          <w:szCs w:val="13"/>
+          <w:lang w:val="en-US"/>
+        </w:rPr>
+        <w:t xml:space="preserve">  &lt;build&gt;</w:t>
+      </w:r>
+    </w:p>
+    <w:p>
+      <w:pPr>
+        <w:spacing w:after="0"/>
+        <w:rPr>
+          <w:rFonts w:ascii="Courier" w:hAnsi="Courier"/>
+          <w:sz w:val="13"/>
+          <w:szCs w:val="13"/>
+          <w:lang w:val="en-US"/>
+        </w:rPr>
+      </w:pPr>
+      <w:r>
+        <w:rPr>
+          <w:rFonts w:ascii="Courier" w:hAnsi="Courier"/>
+          <w:sz w:val="13"/>
+          <w:szCs w:val="13"/>
+          <w:lang w:val="en-US"/>
+        </w:rPr>
+        <w:t xml:space="preserve">    &lt;plugins&gt;</w:t>
+      </w:r>
+    </w:p>
+    <w:p>
+      <w:pPr>
+        <w:spacing w:after="0"/>
+        <w:rPr>
+          <w:rFonts w:ascii="Courier" w:hAnsi="Courier"/>
+          <w:sz w:val="13"/>
+          <w:szCs w:val="13"/>
+          <w:lang w:val="en-US"/>
+        </w:rPr>
+      </w:pPr>
+      <w:r>
+        <w:rPr>
+          <w:rFonts w:ascii="Courier" w:hAnsi="Courier"/>
+          <w:sz w:val="13"/>
+          <w:szCs w:val="13"/>
+          <w:lang w:val="en-US"/>
+        </w:rPr>
+        <w:t xml:space="preserve">      &lt;plugin&gt;</w:t>
+      </w:r>
+    </w:p>
+    <w:p>
+      <w:pPr>
+        <w:spacing w:after="0"/>
+        <w:rPr>
+          <w:rFonts w:ascii="Courier" w:hAnsi="Courier"/>
+          <w:sz w:val="13"/>
+          <w:szCs w:val="13"/>
+          <w:lang w:val="en-US"/>
+        </w:rPr>
+      </w:pPr>
+      <w:r>
+        <w:rPr>
+          <w:rFonts w:ascii="Courier" w:hAnsi="Courier"/>
+          <w:sz w:val="13"/>
+          <w:szCs w:val="13"/>
+          <w:lang w:val="en-US"/>
+        </w:rPr>
+        <w:t xml:space="preserve">        &lt;groupId&gt;org.liquibase&lt;/groupId&gt;</w:t>
+      </w:r>
+    </w:p>
+    <w:p>
+      <w:pPr>
+        <w:spacing w:after="0"/>
+        <w:rPr>
+          <w:rFonts w:ascii="Courier" w:hAnsi="Courier"/>
+          <w:sz w:val="13"/>
+          <w:szCs w:val="13"/>
+          <w:lang w:val="en-US"/>
+        </w:rPr>
+      </w:pPr>
+      <w:r>
+        <w:rPr>
+          <w:rFonts w:ascii="Courier" w:hAnsi="Courier"/>
+          <w:sz w:val="13"/>
+          <w:szCs w:val="13"/>
+          <w:lang w:val="en-US"/>
+        </w:rPr>
+        <w:t xml:space="preserve">        &lt;artifactId&gt;liquibase-maven-plugin&lt;/artifactId&gt;</w:t>
+      </w:r>
+    </w:p>
+    <w:p>
+      <w:pPr>
+        <w:spacing w:after="0"/>
+        <w:rPr>
+          <w:rFonts w:ascii="Courier" w:hAnsi="Courier"/>
+          <w:sz w:val="13"/>
+          <w:szCs w:val="13"/>
+          <w:lang w:val="en-US"/>
+        </w:rPr>
+      </w:pPr>
+      <w:r>
+        <w:rPr>
+          <w:rFonts w:ascii="Courier" w:hAnsi="Courier"/>
+          <w:sz w:val="13"/>
+          <w:szCs w:val="13"/>
+          <w:lang w:val="en-US"/>
+        </w:rPr>
+        <w:t xml:space="preserve">        &lt;version&gt;3.0.5&lt;/version&gt;</w:t>
+      </w:r>
+    </w:p>
+    <w:p>
+      <w:pPr>
+        <w:spacing w:after="0"/>
+        <w:rPr>
+          <w:rFonts w:ascii="Courier" w:hAnsi="Courier"/>
+          <w:sz w:val="13"/>
+          <w:szCs w:val="13"/>
+          <w:lang w:val="en-US"/>
+        </w:rPr>
+      </w:pPr>
+      <w:r>
+        <w:rPr>
+          <w:rFonts w:ascii="Courier" w:hAnsi="Courier"/>
+          <w:sz w:val="13"/>
+          <w:szCs w:val="13"/>
+          <w:lang w:val="en-US"/>
+        </w:rPr>
+        <w:t xml:space="preserve">        </w:t>
+      </w:r>
+    </w:p>
+    <w:p>
+      <w:pPr>
+        <w:spacing w:after="0"/>
+        <w:rPr>
+          <w:rFonts w:ascii="Courier" w:hAnsi="Courier"/>
+          <w:sz w:val="13"/>
+          <w:szCs w:val="13"/>
+          <w:lang w:val="en-US"/>
+        </w:rPr>
+      </w:pPr>
+      <w:r>
+        <w:rPr>
+          <w:rFonts w:ascii="Courier" w:hAnsi="Courier"/>
+          <w:sz w:val="13"/>
+          <w:szCs w:val="13"/>
+          <w:lang w:val="en-US"/>
+        </w:rPr>
+        <w:t xml:space="preserve">        &lt;dependencies&gt;</w:t>
+      </w:r>
+    </w:p>
+    <w:p>
+      <w:pPr>
+        <w:spacing w:after="0"/>
+        <w:rPr>
+          <w:rFonts w:ascii="Courier" w:hAnsi="Courier"/>
+          <w:sz w:val="13"/>
+          <w:szCs w:val="13"/>
+          <w:lang w:val="en-US"/>
+        </w:rPr>
+      </w:pPr>
+      <w:r>
+        <w:rPr>
+          <w:rFonts w:ascii="Courier" w:hAnsi="Courier"/>
+          <w:sz w:val="13"/>
+          <w:szCs w:val="13"/>
+          <w:lang w:val="en-US"/>
+        </w:rPr>
+        <w:t xml:space="preserve">          &lt;dependency&gt;</w:t>
+      </w:r>
+    </w:p>
+    <w:p>
+      <w:pPr>
+        <w:spacing w:after="0"/>
+        <w:rPr>
+          <w:rFonts w:ascii="Courier" w:hAnsi="Courier"/>
+          <w:sz w:val="13"/>
+          <w:szCs w:val="13"/>
+          <w:lang w:val="en-US"/>
+        </w:rPr>
+      </w:pPr>
+      <w:r>
+        <w:rPr>
+          <w:rFonts w:ascii="Courier" w:hAnsi="Courier"/>
+          <w:sz w:val="13"/>
+          <w:szCs w:val="13"/>
+          <w:lang w:val="en-US"/>
+        </w:rPr>
+        <w:t xml:space="preserve">            &lt;groupId&gt;${ojdbc.groupId}&lt;/groupId&gt;</w:t>
+      </w:r>
+    </w:p>
+    <w:p>
+      <w:pPr>
+        <w:spacing w:after="0"/>
+        <w:rPr>
+          <w:rFonts w:ascii="Courier" w:hAnsi="Courier"/>
+          <w:sz w:val="13"/>
+          <w:szCs w:val="13"/>
+          <w:lang w:val="en-US"/>
+        </w:rPr>
+      </w:pPr>
+      <w:r>
+        <w:rPr>
+          <w:rFonts w:ascii="Courier" w:hAnsi="Courier"/>
+          <w:sz w:val="13"/>
+          <w:szCs w:val="13"/>
+          <w:lang w:val="en-US"/>
+        </w:rPr>
+        <w:t xml:space="preserve">            &lt;artifactId&gt;${ojdbc.artifactId}&lt;/artifactId&gt;</w:t>
+      </w:r>
+    </w:p>
+    <w:p>
+      <w:pPr>
+        <w:spacing w:after="0"/>
+        <w:rPr>
+          <w:rFonts w:ascii="Courier" w:hAnsi="Courier"/>
+          <w:sz w:val="13"/>
+          <w:szCs w:val="13"/>
+          <w:lang w:val="en-US"/>
+        </w:rPr>
+      </w:pPr>
+      <w:r>
+        <w:rPr>
+          <w:rFonts w:ascii="Courier" w:hAnsi="Courier"/>
+          <w:sz w:val="13"/>
+          <w:szCs w:val="13"/>
+          <w:lang w:val="en-US"/>
+        </w:rPr>
+        <w:t xml:space="preserve">            &lt;version&gt;${ojdbc.version}&lt;/version&gt;</w:t>
+      </w:r>
+    </w:p>
+    <w:p>
+      <w:pPr>
+        <w:spacing w:after="0"/>
+        <w:rPr>
+          <w:rFonts w:ascii="Courier" w:hAnsi="Courier"/>
+          <w:sz w:val="13"/>
+          <w:szCs w:val="13"/>
+          <w:lang w:val="en-US"/>
+        </w:rPr>
+      </w:pPr>
+      <w:r>
+        <w:rPr>
+          <w:rFonts w:ascii="Courier" w:hAnsi="Courier"/>
+          <w:sz w:val="13"/>
+          <w:szCs w:val="13"/>
+          <w:lang w:val="en-US"/>
+        </w:rPr>
+        <w:t xml:space="preserve">          &lt;/dependency&gt;</w:t>
+      </w:r>
+    </w:p>
+    <w:p>
+      <w:pPr>
+        <w:spacing w:after="0"/>
+        <w:rPr>
+          <w:rFonts w:ascii="Courier" w:hAnsi="Courier"/>
+          <w:sz w:val="13"/>
+          <w:szCs w:val="13"/>
+          <w:lang w:val="en-US"/>
+        </w:rPr>
+      </w:pPr>
+      <w:r>
+        <w:rPr>
+          <w:rFonts w:ascii="Courier" w:hAnsi="Courier"/>
+          <w:sz w:val="13"/>
+          <w:szCs w:val="13"/>
+          <w:lang w:val="en-US"/>
+        </w:rPr>
+        <w:t xml:space="preserve">        &lt;/dependencies&gt;</w:t>
+      </w:r>
+    </w:p>
+    <w:p>
+      <w:pPr>
+        <w:spacing w:after="0"/>
+        <w:rPr>
+          <w:rFonts w:ascii="Courier" w:hAnsi="Courier"/>
+          <w:sz w:val="13"/>
+          <w:szCs w:val="13"/>
+          <w:lang w:val="en-US"/>
+        </w:rPr>
+      </w:pPr>
+    </w:p>
+    <w:p>
+      <w:pPr>
+        <w:spacing w:after="0"/>
+        <w:rPr>
+          <w:rFonts w:ascii="Courier" w:hAnsi="Courier"/>
+          <w:sz w:val="13"/>
+          <w:szCs w:val="13"/>
+          <w:lang w:val="en-US"/>
+        </w:rPr>
+      </w:pPr>
+      <w:r>
+        <w:rPr>
+          <w:rFonts w:ascii="Courier" w:hAnsi="Courier"/>
+          <w:sz w:val="13"/>
+          <w:szCs w:val="13"/>
+          <w:lang w:val="en-US"/>
+        </w:rPr>
+        <w:t xml:space="preserve">        </w:t>
+      </w:r>
+      <w:r>
+        <w:rPr>
+          <w:rFonts w:ascii="Courier" w:hAnsi="Courier"/>
+          <w:sz w:val="13"/>
+          <w:szCs w:val="13"/>
+          <w:lang w:val="en-US"/>
+        </w:rPr>
+        <w:t>&lt;configuration&gt;</w:t>
+      </w:r>
+    </w:p>
+    <w:p>
+      <w:pPr>
+        <w:spacing w:after="0"/>
+        <w:rPr>
+          <w:rFonts w:ascii="Courier" w:hAnsi="Courier"/>
+          <w:sz w:val="13"/>
+          <w:szCs w:val="13"/>
+          <w:lang w:val="en-US"/>
+        </w:rPr>
+      </w:pPr>
+      <w:r>
+        <w:rPr>
+          <w:rFonts w:ascii="Courier" w:hAnsi="Courier"/>
+          <w:sz w:val="13"/>
+          <w:szCs w:val="13"/>
+          <w:lang w:val="en-US"/>
+        </w:rPr>
+        <w:t xml:space="preserve">          &lt;changeLogFile&gt;src/main/master.xml&lt;/changeLogFile&gt;</w:t>
+      </w:r>
+    </w:p>
+    <w:p>
+      <w:pPr>
+        <w:spacing w:after="0"/>
+        <w:rPr>
+          <w:rFonts w:ascii="Courier" w:hAnsi="Courier"/>
+          <w:sz w:val="13"/>
+          <w:szCs w:val="13"/>
+          <w:lang w:val="en-US"/>
+        </w:rPr>
+      </w:pPr>
+      <w:r>
+        <w:rPr>
+          <w:rFonts w:ascii="Courier" w:hAnsi="Courier"/>
+          <w:sz w:val="13"/>
+          <w:szCs w:val="13"/>
+          <w:lang w:val="en-US"/>
+        </w:rPr>
+        <w:t xml:space="preserve">          &lt;driver&gt;${jdbc.driverClassName}&lt;/driver&gt;</w:t>
+      </w:r>
+    </w:p>
+    <w:p>
+      <w:pPr>
+        <w:spacing w:after="0"/>
+        <w:rPr>
+          <w:rFonts w:ascii="Courier" w:hAnsi="Courier"/>
+          <w:sz w:val="13"/>
+          <w:szCs w:val="13"/>
+          <w:lang w:val="en-US"/>
+        </w:rPr>
+      </w:pPr>
+      <w:r>
+        <w:rPr>
+          <w:rFonts w:ascii="Courier" w:hAnsi="Courier"/>
+          <w:sz w:val="13"/>
+          <w:szCs w:val="13"/>
+          <w:lang w:val="en-US"/>
+        </w:rPr>
+        <w:t xml:space="preserve">          </w:t>
+      </w:r>
+      <w:r>
+        <w:rPr>
+          <w:rFonts w:ascii="Courier" w:hAnsi="Courier"/>
+          <w:sz w:val="13"/>
+          <w:szCs w:val="13"/>
+          <w:lang w:val="en-US"/>
+        </w:rPr>
+        <w:t>&lt;url&gt;${jdbc.url}&lt;/url&gt;</w:t>
+      </w:r>
+    </w:p>
+    <w:p>
+      <w:pPr>
+        <w:spacing w:after="0"/>
+        <w:rPr>
+          <w:rFonts w:ascii="Courier" w:hAnsi="Courier"/>
+          <w:sz w:val="13"/>
+          <w:szCs w:val="13"/>
+          <w:lang w:val="en-US"/>
+        </w:rPr>
+      </w:pPr>
+      <w:r>
+        <w:rPr>
+          <w:rFonts w:ascii="Courier" w:hAnsi="Courier"/>
+          <w:sz w:val="13"/>
+          <w:szCs w:val="13"/>
+          <w:lang w:val="en-US"/>
+        </w:rPr>
+        <w:tab/>
+        <w:t xml:space="preserve"> &lt;username&gt;${jdbc.username}&lt;/username&gt;</w:t>
+      </w:r>
+    </w:p>
+    <w:p>
+      <w:pPr>
+        <w:spacing w:after="0"/>
+        <w:rPr>
+          <w:rFonts w:ascii="Courier" w:hAnsi="Courier"/>
+          <w:sz w:val="13"/>
+          <w:szCs w:val="13"/>
+          <w:lang w:val="en-US"/>
+        </w:rPr>
+      </w:pPr>
+      <w:r>
+        <w:rPr>
+          <w:rFonts w:ascii="Courier" w:hAnsi="Courier"/>
+          <w:sz w:val="13"/>
+          <w:szCs w:val="13"/>
+          <w:lang w:val="en-US"/>
+        </w:rPr>
+        <w:tab/>
+        <w:t xml:space="preserve"> &lt;password&gt;${jdbc.password}&lt;/password&gt;</w:t>
+      </w:r>
+    </w:p>
+    <w:p>
+      <w:pPr>
+        <w:spacing w:after="0"/>
+        <w:rPr>
+          <w:rFonts w:ascii="Courier" w:hAnsi="Courier"/>
+          <w:sz w:val="13"/>
+          <w:szCs w:val="13"/>
+          <w:lang w:val="en-US"/>
+        </w:rPr>
+      </w:pPr>
+      <w:r>
+        <w:rPr>
+          <w:rFonts w:ascii="Courier" w:hAnsi="Courier"/>
+          <w:sz w:val="13"/>
+          <w:szCs w:val="13"/>
+          <w:lang w:val="en-US"/>
+        </w:rPr>
+        <w:tab/>
+        <w:t xml:space="preserve"> &lt;promptOnNonLocalDatabase&gt;</w:t>
+      </w:r>
+      <w:r>
+        <w:rPr>
+          <w:rFonts w:ascii="Courier" w:hAnsi="Courier"/>
+          <w:sz w:val="13"/>
+          <w:szCs w:val="13"/>
+          <w:lang w:val="en-US"/>
+        </w:rPr>
+        <w:t>false</w:t>
+      </w:r>
+      <w:r>
+        <w:rPr>
+          <w:rFonts w:ascii="Courier" w:hAnsi="Courier"/>
+          <w:sz w:val="13"/>
+          <w:szCs w:val="13"/>
+          <w:lang w:val="en-US"/>
+        </w:rPr>
+        <w:t>&lt;</w:t>
+      </w:r>
+      <w:r>
+        <w:rPr>
+          <w:rFonts w:ascii="Courier" w:hAnsi="Courier"/>
+          <w:sz w:val="13"/>
+          <w:szCs w:val="13"/>
+          <w:lang w:val="en-US"/>
+        </w:rPr>
+        <w:t>promptOnNonLocalDatabase&gt;</w:t>
+      </w:r>
+    </w:p>
+    <w:p>
+      <w:pPr>
+        <w:spacing w:after="0"/>
+        <w:rPr>
+          <w:rFonts w:ascii="Courier" w:hAnsi="Courier"/>
+          <w:sz w:val="13"/>
+          <w:szCs w:val="13"/>
+          <w:lang w:val="en-US"/>
+        </w:rPr>
+      </w:pPr>
+      <w:r>
+        <w:rPr>
+          <w:rFonts w:ascii="Courier" w:hAnsi="Courier"/>
+          <w:sz w:val="13"/>
+          <w:szCs w:val="13"/>
+          <w:lang w:val="en-US"/>
+        </w:rPr>
+        <w:tab/>
+      </w:r>
+      <w:r>
+        <w:rPr>
+          <w:rFonts w:ascii="Courier" w:hAnsi="Courier"/>
+          <w:sz w:val="13"/>
+          <w:szCs w:val="13"/>
+          <w:lang w:val="en-US"/>
+        </w:rPr>
+        <w:t xml:space="preserve"> &lt;verbose&gt;false</w:t>
+      </w:r>
+      <w:r>
+        <w:rPr>
+          <w:rFonts w:ascii="Courier" w:hAnsi="Courier"/>
+          <w:sz w:val="13"/>
+          <w:szCs w:val="13"/>
+          <w:lang w:val="en-US"/>
+        </w:rPr>
+        <w:t>&lt;/verbose&gt;</w:t>
+      </w:r>
+    </w:p>
+    <w:p>
+      <w:pPr>
+        <w:spacing w:after="0"/>
+        <w:rPr>
+          <w:rFonts w:ascii="Courier" w:hAnsi="Courier"/>
+          <w:sz w:val="13"/>
+          <w:szCs w:val="13"/>
+          <w:lang w:val="en-US"/>
+        </w:rPr>
+      </w:pPr>
+      <w:r>
+        <w:rPr>
+          <w:rFonts w:ascii="Courier" w:hAnsi="Courier"/>
+          <w:sz w:val="13"/>
+          <w:szCs w:val="13"/>
+          <w:lang w:val="en-US"/>
+        </w:rPr>
+        <w:t xml:space="preserve">        </w:t>
+      </w:r>
+      <w:r>
+        <w:rPr>
+          <w:rFonts w:ascii="Courier" w:hAnsi="Courier"/>
+          <w:sz w:val="13"/>
+          <w:szCs w:val="13"/>
+          <w:lang w:val="en-US"/>
+        </w:rPr>
+        <w:t>&lt;/configuration&gt;</w:t>
+      </w:r>
+    </w:p>
+    <w:p>
+      <w:pPr>
+        <w:spacing w:after="0"/>
+        <w:rPr>
+          <w:rFonts w:ascii="Courier" w:hAnsi="Courier"/>
+          <w:sz w:val="13"/>
+          <w:szCs w:val="13"/>
+          <w:lang w:val="en-US"/>
+        </w:rPr>
+      </w:pPr>
+      <w:r>
+        <w:rPr>
+          <w:rFonts w:ascii="Courier" w:hAnsi="Courier"/>
+          <w:sz w:val="13"/>
+          <w:szCs w:val="13"/>
+          <w:lang w:val="en-US"/>
+        </w:rPr>
+        <w:tab/>
+      </w:r>
+      <w:r>
+        <w:rPr>
+          <w:rFonts w:ascii="Courier" w:hAnsi="Courier"/>
+          <w:sz w:val="13"/>
+          <w:szCs w:val="13"/>
+          <w:lang w:val="en-US"/>
+        </w:rPr>
+        <w:tab/>
+      </w:r>
+    </w:p>
+    <w:p>
+      <w:pPr>
+        <w:spacing w:after="0"/>
+        <w:rPr>
+          <w:rFonts w:ascii="Courier" w:hAnsi="Courier"/>
+          <w:sz w:val="13"/>
+          <w:szCs w:val="13"/>
+          <w:lang w:val="en-US"/>
+        </w:rPr>
+      </w:pPr>
+      <w:r>
+        <w:rPr>
+          <w:rFonts w:ascii="Courier" w:hAnsi="Courier"/>
+          <w:sz w:val="13"/>
+          <w:szCs w:val="13"/>
+          <w:lang w:val="en-US"/>
+        </w:rPr>
+        <w:t xml:space="preserve">        &lt;executions&gt;</w:t>
+      </w:r>
+    </w:p>
+    <w:p>
+      <w:pPr>
+        <w:spacing w:after="0"/>
+        <w:rPr>
+          <w:rFonts w:ascii="Courier" w:hAnsi="Courier"/>
+          <w:sz w:val="13"/>
+          <w:szCs w:val="13"/>
+          <w:lang w:val="en-US"/>
+        </w:rPr>
+      </w:pPr>
+      <w:r>
+        <w:rPr>
+          <w:rFonts w:ascii="Courier" w:hAnsi="Courier"/>
+          <w:sz w:val="13"/>
+          <w:szCs w:val="13"/>
+          <w:lang w:val="en-US"/>
+        </w:rPr>
         <w:t xml:space="preserve"> </w:t>
       </w:r>
-      <w:proofErr w:type="spellStart"/>
-      <w:r>
-        <w:rPr>
-          <w:rFonts w:ascii="Courier" w:hAnsi="Courier"/>
-          <w:sz w:val="13"/>
-          <w:szCs w:val="13"/>
-          <w:lang w:val="en-US"/>
-        </w:rPr>
-        <w:t>xmlns:xsi</w:t>
-      </w:r>
-      <w:proofErr w:type="spellEnd"/>
-      <w:r>
-        <w:rPr>
-          <w:rFonts w:ascii="Courier" w:hAnsi="Courier"/>
-          <w:sz w:val="13"/>
-          <w:szCs w:val="13"/>
-          <w:lang w:val="en-US"/>
-        </w:rPr>
-        <w:t xml:space="preserve">="http://www.w3.org/2001/XMLSchema-instance" </w:t>
-      </w:r>
-    </w:p>
-    <w:p>
-      <w:pPr>
-        <w:spacing w:after="0"/>
-        <w:rPr>
-          <w:rFonts w:ascii="Courier" w:hAnsi="Courier"/>
-          <w:sz w:val="13"/>
-          <w:szCs w:val="13"/>
-          <w:lang w:val="en-US"/>
-        </w:rPr>
-      </w:pPr>
       <w:r>
         <w:rPr>
           <w:rFonts w:ascii="Courier" w:hAnsi="Courier"/>
@@ -2966,2249 +3623,676 @@
           <w:szCs w:val="13"/>
           <w:lang w:val="en-US"/>
         </w:rPr>
+        <w:t xml:space="preserve"> </w:t>
+      </w:r>
+      <w:r>
+        <w:rPr>
+          <w:rFonts w:ascii="Courier" w:hAnsi="Courier"/>
+          <w:sz w:val="13"/>
+          <w:szCs w:val="13"/>
+          <w:lang w:val="en-US"/>
+        </w:rPr>
+        <w:t>&lt;execution&gt;</w:t>
+      </w:r>
+    </w:p>
+    <w:p>
+      <w:pPr>
+        <w:spacing w:after="0"/>
+        <w:rPr>
+          <w:rFonts w:ascii="Courier" w:hAnsi="Courier"/>
+          <w:sz w:val="13"/>
+          <w:szCs w:val="13"/>
+          <w:lang w:val="en-US"/>
+        </w:rPr>
+      </w:pPr>
+      <w:r>
+        <w:rPr>
+          <w:rFonts w:ascii="Courier" w:hAnsi="Courier"/>
+          <w:sz w:val="13"/>
+          <w:szCs w:val="13"/>
+          <w:lang w:val="en-US"/>
+        </w:rPr>
         <w:tab/>
+      </w:r>
+      <w:r>
+        <w:rPr>
+          <w:rFonts w:ascii="Courier" w:hAnsi="Courier"/>
+          <w:sz w:val="13"/>
+          <w:szCs w:val="13"/>
+          <w:lang w:val="en-US"/>
+        </w:rPr>
+        <w:t xml:space="preserve">   </w:t>
+      </w:r>
+      <w:r>
+        <w:rPr>
+          <w:rFonts w:ascii="Courier" w:hAnsi="Courier"/>
+          <w:sz w:val="13"/>
+          <w:szCs w:val="13"/>
+          <w:lang w:val="en-US"/>
+        </w:rPr>
+        <w:t>&lt;id&gt;update&lt;/id&gt;</w:t>
+      </w:r>
+    </w:p>
+    <w:p>
+      <w:pPr>
+        <w:spacing w:after="0"/>
+        <w:rPr>
+          <w:rFonts w:ascii="Courier" w:hAnsi="Courier"/>
+          <w:sz w:val="13"/>
+          <w:szCs w:val="13"/>
+          <w:lang w:val="en-US"/>
+        </w:rPr>
+      </w:pPr>
+      <w:r>
+        <w:rPr>
+          <w:rFonts w:ascii="Courier" w:hAnsi="Courier"/>
+          <w:sz w:val="13"/>
+          <w:szCs w:val="13"/>
+          <w:lang w:val="en-US"/>
+        </w:rPr>
+        <w:tab/>
+      </w:r>
+      <w:r>
+        <w:rPr>
+          <w:rFonts w:ascii="Courier" w:hAnsi="Courier"/>
+          <w:sz w:val="13"/>
+          <w:szCs w:val="13"/>
+          <w:lang w:val="en-US"/>
+        </w:rPr>
+        <w:t xml:space="preserve">   </w:t>
+      </w:r>
+      <w:r>
+        <w:rPr>
+          <w:rFonts w:ascii="Courier" w:hAnsi="Courier"/>
+          <w:sz w:val="13"/>
+          <w:szCs w:val="13"/>
+          <w:lang w:val="en-US"/>
+        </w:rPr>
+        <w:t>&lt;phase&gt;process-resources&lt;/phase&gt;</w:t>
+      </w:r>
+    </w:p>
+    <w:p>
+      <w:pPr>
+        <w:spacing w:after="0"/>
+        <w:rPr>
+          <w:rFonts w:ascii="Courier" w:hAnsi="Courier"/>
+          <w:sz w:val="13"/>
+          <w:szCs w:val="13"/>
+          <w:lang w:val="en-US"/>
+        </w:rPr>
+      </w:pPr>
+      <w:r>
+        <w:rPr>
+          <w:rFonts w:ascii="Courier" w:hAnsi="Courier"/>
+          <w:sz w:val="13"/>
+          <w:szCs w:val="13"/>
+          <w:lang w:val="en-US"/>
+        </w:rPr>
+        <w:tab/>
+      </w:r>
+      <w:r>
+        <w:rPr>
+          <w:rFonts w:ascii="Courier" w:hAnsi="Courier"/>
+          <w:sz w:val="13"/>
+          <w:szCs w:val="13"/>
+          <w:lang w:val="en-US"/>
+        </w:rPr>
+        <w:t xml:space="preserve">   </w:t>
+      </w:r>
+      <w:r>
+        <w:rPr>
+          <w:rFonts w:ascii="Courier" w:hAnsi="Courier"/>
+          <w:sz w:val="13"/>
+          <w:szCs w:val="13"/>
+          <w:lang w:val="en-US"/>
+        </w:rPr>
+        <w:t>&lt;goals&gt;</w:t>
+      </w:r>
+    </w:p>
+    <w:p>
+      <w:pPr>
+        <w:spacing w:after="0"/>
+        <w:rPr>
+          <w:rFonts w:ascii="Courier" w:hAnsi="Courier"/>
+          <w:sz w:val="13"/>
+          <w:szCs w:val="13"/>
+          <w:lang w:val="en-US"/>
+        </w:rPr>
+      </w:pPr>
+      <w:r>
+        <w:rPr>
+          <w:rFonts w:ascii="Courier" w:hAnsi="Courier"/>
+          <w:sz w:val="13"/>
+          <w:szCs w:val="13"/>
+          <w:lang w:val="en-US"/>
+        </w:rPr>
+        <w:tab/>
+      </w:r>
+      <w:r>
+        <w:rPr>
+          <w:rFonts w:ascii="Courier" w:hAnsi="Courier"/>
+          <w:sz w:val="13"/>
+          <w:szCs w:val="13"/>
+          <w:lang w:val="en-US"/>
+        </w:rPr>
+        <w:t xml:space="preserve">     </w:t>
+      </w:r>
+      <w:r>
+        <w:rPr>
+          <w:rFonts w:ascii="Courier" w:hAnsi="Courier"/>
+          <w:sz w:val="13"/>
+          <w:szCs w:val="13"/>
+          <w:lang w:val="en-US"/>
+        </w:rPr>
+        <w:t>&lt;goal&gt;update&lt;/goal&gt;</w:t>
+      </w:r>
+    </w:p>
+    <w:p>
+      <w:pPr>
+        <w:spacing w:after="0"/>
+        <w:rPr>
+          <w:rFonts w:ascii="Courier" w:hAnsi="Courier"/>
+          <w:sz w:val="13"/>
+          <w:szCs w:val="13"/>
+          <w:lang w:val="en-US"/>
+        </w:rPr>
+      </w:pPr>
+      <w:r>
+        <w:rPr>
+          <w:rFonts w:ascii="Courier" w:hAnsi="Courier"/>
+          <w:sz w:val="13"/>
+          <w:szCs w:val="13"/>
+          <w:lang w:val="en-US"/>
+        </w:rPr>
+        <w:tab/>
+        <w:t xml:space="preserve">   </w:t>
+      </w:r>
+      <w:r>
+        <w:rPr>
+          <w:rFonts w:ascii="Courier" w:hAnsi="Courier"/>
+          <w:sz w:val="13"/>
+          <w:szCs w:val="13"/>
+          <w:lang w:val="en-US"/>
+        </w:rPr>
+        <w:t>&lt;/goals&gt;</w:t>
+      </w:r>
+    </w:p>
+    <w:p>
+      <w:pPr>
+        <w:spacing w:after="0"/>
+        <w:rPr>
+          <w:rFonts w:ascii="Courier" w:hAnsi="Courier"/>
+          <w:sz w:val="13"/>
+          <w:szCs w:val="13"/>
+          <w:lang w:val="en-US"/>
+        </w:rPr>
+      </w:pPr>
+      <w:r>
+        <w:rPr>
+          <w:rFonts w:ascii="Courier" w:hAnsi="Courier"/>
+          <w:sz w:val="13"/>
+          <w:szCs w:val="13"/>
+          <w:lang w:val="en-US"/>
+        </w:rPr>
+        <w:tab/>
+      </w:r>
+      <w:r>
+        <w:rPr>
+          <w:rFonts w:ascii="Courier" w:hAnsi="Courier"/>
+          <w:sz w:val="13"/>
+          <w:szCs w:val="13"/>
+          <w:lang w:val="en-US"/>
+        </w:rPr>
         <w:t xml:space="preserve"> </w:t>
       </w:r>
-      <w:proofErr w:type="spellStart"/>
-      <w:r>
-        <w:rPr>
-          <w:rFonts w:ascii="Courier" w:hAnsi="Courier"/>
-          <w:sz w:val="13"/>
-          <w:szCs w:val="13"/>
-          <w:lang w:val="en-US"/>
-        </w:rPr>
-        <w:t>xsi:schemaLocation</w:t>
-      </w:r>
-      <w:proofErr w:type="spellEnd"/>
-      <w:r>
-        <w:rPr>
-          <w:rFonts w:ascii="Courier" w:hAnsi="Courier"/>
-          <w:sz w:val="13"/>
-          <w:szCs w:val="13"/>
-          <w:lang w:val="en-US"/>
-        </w:rPr>
-        <w:t>="http://maven.apache.org/POM/4.0.0 http://maven.apache.org/maven-v4_0_0.xsd"&gt;</w:t>
-      </w:r>
-    </w:p>
-    <w:p>
-      <w:pPr>
-        <w:spacing w:after="0"/>
-        <w:rPr>
-          <w:rFonts w:ascii="Courier" w:hAnsi="Courier"/>
-          <w:sz w:val="13"/>
-          <w:szCs w:val="13"/>
-          <w:lang w:val="en-US"/>
-        </w:rPr>
-      </w:pPr>
-      <w:r>
-        <w:rPr>
-          <w:rFonts w:ascii="Courier" w:hAnsi="Courier"/>
-          <w:sz w:val="13"/>
-          <w:szCs w:val="13"/>
-          <w:lang w:val="en-US"/>
-        </w:rPr>
-        <w:t xml:space="preserve">  &lt;</w:t>
-      </w:r>
-      <w:proofErr w:type="spellStart"/>
-      <w:r>
-        <w:rPr>
-          <w:rFonts w:ascii="Courier" w:hAnsi="Courier"/>
-          <w:sz w:val="13"/>
-          <w:szCs w:val="13"/>
-          <w:lang w:val="en-US"/>
-        </w:rPr>
-        <w:t>modelVersion</w:t>
-      </w:r>
-      <w:proofErr w:type="spellEnd"/>
-      <w:r>
-        <w:rPr>
-          <w:rFonts w:ascii="Courier" w:hAnsi="Courier"/>
-          <w:sz w:val="13"/>
-          <w:szCs w:val="13"/>
-          <w:lang w:val="en-US"/>
-        </w:rPr>
-        <w:t>&gt;4.0.0&lt;/</w:t>
-      </w:r>
-      <w:proofErr w:type="spellStart"/>
-      <w:r>
-        <w:rPr>
-          <w:rFonts w:ascii="Courier" w:hAnsi="Courier"/>
-          <w:sz w:val="13"/>
-          <w:szCs w:val="13"/>
-          <w:lang w:val="en-US"/>
-        </w:rPr>
-        <w:t>modelVersion</w:t>
-      </w:r>
-      <w:proofErr w:type="spellEnd"/>
-      <w:r>
-        <w:rPr>
-          <w:rFonts w:ascii="Courier" w:hAnsi="Courier"/>
-          <w:sz w:val="13"/>
-          <w:szCs w:val="13"/>
-          <w:lang w:val="en-US"/>
-        </w:rPr>
-        <w:t>&gt;</w:t>
-      </w:r>
-    </w:p>
-    <w:p>
-      <w:pPr>
-        <w:spacing w:after="0"/>
-        <w:rPr>
-          <w:rFonts w:ascii="Courier" w:hAnsi="Courier"/>
-          <w:sz w:val="13"/>
-          <w:szCs w:val="13"/>
-          <w:lang w:val="en-US"/>
-        </w:rPr>
-      </w:pPr>
-      <w:r>
-        <w:rPr>
-          <w:rFonts w:ascii="Courier" w:hAnsi="Courier"/>
-          <w:sz w:val="13"/>
-          <w:szCs w:val="13"/>
-          <w:lang w:val="en-US"/>
-        </w:rPr>
-        <w:t xml:space="preserve">  &lt;</w:t>
-      </w:r>
-      <w:proofErr w:type="spellStart"/>
-      <w:r>
-        <w:rPr>
-          <w:rFonts w:ascii="Courier" w:hAnsi="Courier"/>
-          <w:sz w:val="13"/>
-          <w:szCs w:val="13"/>
-          <w:lang w:val="en-US"/>
-        </w:rPr>
-        <w:t>groupId</w:t>
-      </w:r>
-      <w:proofErr w:type="spellEnd"/>
-      <w:r>
-        <w:rPr>
-          <w:rFonts w:ascii="Courier" w:hAnsi="Courier"/>
-          <w:sz w:val="13"/>
-          <w:szCs w:val="13"/>
-          <w:lang w:val="en-US"/>
-        </w:rPr>
-        <w:t>&gt;</w:t>
-      </w:r>
-      <w:proofErr w:type="spellStart"/>
-      <w:r>
-        <w:rPr>
-          <w:rFonts w:ascii="Courier" w:hAnsi="Courier"/>
-          <w:sz w:val="13"/>
-          <w:szCs w:val="13"/>
-          <w:lang w:val="en-US"/>
-        </w:rPr>
-        <w:t>com.project</w:t>
-      </w:r>
-      <w:proofErr w:type="spellEnd"/>
-      <w:r>
-        <w:rPr>
-          <w:rFonts w:ascii="Courier" w:hAnsi="Courier"/>
-          <w:sz w:val="13"/>
-          <w:szCs w:val="13"/>
-          <w:lang w:val="en-US"/>
-        </w:rPr>
-        <w:t>&lt;/</w:t>
-      </w:r>
-      <w:proofErr w:type="spellStart"/>
-      <w:r>
-        <w:rPr>
-          <w:rFonts w:ascii="Courier" w:hAnsi="Courier"/>
-          <w:sz w:val="13"/>
-          <w:szCs w:val="13"/>
-          <w:lang w:val="en-US"/>
-        </w:rPr>
-        <w:t>groupId</w:t>
-      </w:r>
-      <w:proofErr w:type="spellEnd"/>
-      <w:r>
-        <w:rPr>
-          <w:rFonts w:ascii="Courier" w:hAnsi="Courier"/>
-          <w:sz w:val="13"/>
-          <w:szCs w:val="13"/>
-          <w:lang w:val="en-US"/>
-        </w:rPr>
-        <w:t>&gt;</w:t>
-      </w:r>
-    </w:p>
-    <w:p>
-      <w:pPr>
-        <w:spacing w:after="0"/>
-        <w:rPr>
-          <w:rFonts w:ascii="Courier" w:hAnsi="Courier"/>
-          <w:sz w:val="13"/>
-          <w:szCs w:val="13"/>
-          <w:lang w:val="en-US"/>
-        </w:rPr>
-      </w:pPr>
-      <w:r>
-        <w:rPr>
-          <w:rFonts w:ascii="Courier" w:hAnsi="Courier"/>
-          <w:sz w:val="13"/>
-          <w:szCs w:val="13"/>
-          <w:lang w:val="en-US"/>
-        </w:rPr>
-        <w:t xml:space="preserve">  &lt;</w:t>
-      </w:r>
-      <w:proofErr w:type="spellStart"/>
-      <w:r>
-        <w:rPr>
-          <w:rFonts w:ascii="Courier" w:hAnsi="Courier"/>
-          <w:sz w:val="13"/>
-          <w:szCs w:val="13"/>
-          <w:lang w:val="en-US"/>
-        </w:rPr>
-        <w:t>artifactId</w:t>
-      </w:r>
-      <w:proofErr w:type="spellEnd"/>
-      <w:r>
-        <w:rPr>
-          <w:rFonts w:ascii="Courier" w:hAnsi="Courier"/>
-          <w:sz w:val="13"/>
-          <w:szCs w:val="13"/>
-          <w:lang w:val="en-US"/>
-        </w:rPr>
-        <w:t>&gt;test-project&lt;/</w:t>
-      </w:r>
-      <w:proofErr w:type="spellStart"/>
-      <w:r>
-        <w:rPr>
-          <w:rFonts w:ascii="Courier" w:hAnsi="Courier"/>
-          <w:sz w:val="13"/>
-          <w:szCs w:val="13"/>
-          <w:lang w:val="en-US"/>
-        </w:rPr>
-        <w:t>artifactId</w:t>
-      </w:r>
-      <w:proofErr w:type="spellEnd"/>
-      <w:r>
-        <w:rPr>
-          <w:rFonts w:ascii="Courier" w:hAnsi="Courier"/>
-          <w:sz w:val="13"/>
-          <w:szCs w:val="13"/>
-          <w:lang w:val="en-US"/>
-        </w:rPr>
-        <w:t>&gt;</w:t>
-      </w:r>
-    </w:p>
-    <w:p>
-      <w:pPr>
-        <w:spacing w:after="0"/>
-        <w:rPr>
-          <w:rFonts w:ascii="Courier" w:hAnsi="Courier"/>
-          <w:sz w:val="13"/>
-          <w:szCs w:val="13"/>
-          <w:lang w:val="en-US"/>
-        </w:rPr>
-      </w:pPr>
-      <w:r>
-        <w:rPr>
-          <w:rFonts w:ascii="Courier" w:hAnsi="Courier"/>
-          <w:sz w:val="13"/>
-          <w:szCs w:val="13"/>
-          <w:lang w:val="en-US"/>
-        </w:rPr>
-        <w:t xml:space="preserve">  &lt;packaging&gt;jar&lt;/packaging&gt;</w:t>
-      </w:r>
-    </w:p>
-    <w:p>
-      <w:pPr>
-        <w:spacing w:after="0"/>
-        <w:rPr>
-          <w:rFonts w:ascii="Courier" w:hAnsi="Courier"/>
-          <w:sz w:val="13"/>
-          <w:szCs w:val="13"/>
-          <w:lang w:val="en-US"/>
-        </w:rPr>
-      </w:pPr>
-      <w:r>
-        <w:rPr>
-          <w:rFonts w:ascii="Courier" w:hAnsi="Courier"/>
-          <w:sz w:val="13"/>
-          <w:szCs w:val="13"/>
-          <w:lang w:val="en-US"/>
-        </w:rPr>
-        <w:t xml:space="preserve">  &lt;version&gt;1.0-SNAPSHOT&lt;/version&gt;</w:t>
-      </w:r>
-    </w:p>
-    <w:p>
-      <w:pPr>
-        <w:spacing w:after="0"/>
-        <w:rPr>
-          <w:rFonts w:ascii="Courier" w:hAnsi="Courier"/>
-          <w:sz w:val="13"/>
-          <w:szCs w:val="13"/>
-          <w:lang w:val="en-US"/>
-        </w:rPr>
-      </w:pPr>
-      <w:r>
-        <w:rPr>
-          <w:rFonts w:ascii="Courier" w:hAnsi="Courier"/>
-          <w:sz w:val="13"/>
-          <w:szCs w:val="13"/>
-          <w:lang w:val="en-US"/>
-        </w:rPr>
-        <w:t xml:space="preserve">  &lt;name&gt;Test Project&lt;/name&gt;</w:t>
-      </w:r>
-    </w:p>
-    <w:p>
-      <w:pPr>
-        <w:spacing w:after="0"/>
-        <w:rPr>
-          <w:rFonts w:ascii="Courier" w:hAnsi="Courier"/>
-          <w:sz w:val="13"/>
-          <w:szCs w:val="13"/>
-          <w:lang w:val="en-US"/>
-        </w:rPr>
-      </w:pPr>
-      <w:r>
-        <w:rPr>
-          <w:rFonts w:ascii="Courier" w:hAnsi="Courier"/>
-          <w:sz w:val="13"/>
-          <w:szCs w:val="13"/>
-          <w:lang w:val="en-US"/>
-        </w:rPr>
-        <w:t xml:space="preserve">    </w:t>
-      </w:r>
-    </w:p>
-    <w:p>
-      <w:pPr>
-        <w:spacing w:after="0"/>
-        <w:rPr>
-          <w:rFonts w:ascii="Courier" w:hAnsi="Courier"/>
-          <w:sz w:val="13"/>
-          <w:szCs w:val="13"/>
-          <w:lang w:val="en-US"/>
-        </w:rPr>
-      </w:pPr>
-      <w:r>
-        <w:rPr>
-          <w:rFonts w:ascii="Courier" w:hAnsi="Courier"/>
-          <w:sz w:val="13"/>
-          <w:szCs w:val="13"/>
-          <w:lang w:val="en-US"/>
-        </w:rPr>
-        <w:t xml:space="preserve">  &lt;parent&gt;</w:t>
-      </w:r>
-    </w:p>
-    <w:p>
-      <w:pPr>
-        <w:spacing w:after="0"/>
-        <w:rPr>
-          <w:rFonts w:ascii="Courier" w:hAnsi="Courier"/>
-          <w:sz w:val="13"/>
-          <w:szCs w:val="13"/>
-          <w:lang w:val="en-US"/>
-        </w:rPr>
-      </w:pPr>
-      <w:r>
-        <w:rPr>
-          <w:rFonts w:ascii="Courier" w:hAnsi="Courier"/>
-          <w:sz w:val="13"/>
-          <w:szCs w:val="13"/>
-          <w:lang w:val="en-US"/>
-        </w:rPr>
-        <w:t xml:space="preserve">    &lt;</w:t>
-      </w:r>
-      <w:proofErr w:type="spellStart"/>
-      <w:r>
-        <w:rPr>
-          <w:rFonts w:ascii="Courier" w:hAnsi="Courier"/>
-          <w:sz w:val="13"/>
-          <w:szCs w:val="13"/>
-          <w:lang w:val="en-US"/>
-        </w:rPr>
-        <w:t>groupId</w:t>
-      </w:r>
-      <w:proofErr w:type="spellEnd"/>
-      <w:r>
-        <w:rPr>
-          <w:rFonts w:ascii="Courier" w:hAnsi="Courier"/>
-          <w:sz w:val="13"/>
-          <w:szCs w:val="13"/>
-          <w:lang w:val="en-US"/>
-        </w:rPr>
-        <w:t>&gt;</w:t>
-      </w:r>
-      <w:proofErr w:type="spellStart"/>
-      <w:r>
-        <w:rPr>
-          <w:rFonts w:ascii="Courier" w:hAnsi="Courier"/>
-          <w:sz w:val="13"/>
-          <w:szCs w:val="13"/>
-          <w:lang w:val="en-US"/>
-        </w:rPr>
-        <w:t>com.project</w:t>
-      </w:r>
-      <w:proofErr w:type="spellEnd"/>
-      <w:r>
-        <w:rPr>
-          <w:rFonts w:ascii="Courier" w:hAnsi="Courier"/>
-          <w:sz w:val="13"/>
-          <w:szCs w:val="13"/>
-          <w:lang w:val="en-US"/>
-        </w:rPr>
-        <w:t>&lt;/</w:t>
-      </w:r>
-      <w:proofErr w:type="spellStart"/>
-      <w:r>
-        <w:rPr>
-          <w:rFonts w:ascii="Courier" w:hAnsi="Courier"/>
-          <w:sz w:val="13"/>
-          <w:szCs w:val="13"/>
-          <w:lang w:val="en-US"/>
-        </w:rPr>
-        <w:t>groupId</w:t>
-      </w:r>
-      <w:proofErr w:type="spellEnd"/>
-      <w:r>
-        <w:rPr>
-          <w:rFonts w:ascii="Courier" w:hAnsi="Courier"/>
-          <w:sz w:val="13"/>
-          <w:szCs w:val="13"/>
-          <w:lang w:val="en-US"/>
-        </w:rPr>
-        <w:t>&gt;</w:t>
-      </w:r>
-    </w:p>
-    <w:p>
-      <w:pPr>
-        <w:spacing w:after="0"/>
-        <w:rPr>
-          <w:rFonts w:ascii="Courier" w:hAnsi="Courier"/>
-          <w:sz w:val="13"/>
-          <w:szCs w:val="13"/>
-          <w:lang w:val="en-US"/>
-        </w:rPr>
-      </w:pPr>
-      <w:r>
-        <w:rPr>
-          <w:rFonts w:ascii="Courier" w:hAnsi="Courier"/>
-          <w:sz w:val="13"/>
-          <w:szCs w:val="13"/>
-          <w:lang w:val="en-US"/>
-        </w:rPr>
-        <w:t xml:space="preserve">    &lt;</w:t>
-      </w:r>
-      <w:proofErr w:type="spellStart"/>
-      <w:r>
-        <w:rPr>
-          <w:rFonts w:ascii="Courier" w:hAnsi="Courier"/>
-          <w:sz w:val="13"/>
-          <w:szCs w:val="13"/>
-          <w:lang w:val="en-US"/>
-        </w:rPr>
-        <w:t>artifactId</w:t>
-      </w:r>
-      <w:proofErr w:type="spellEnd"/>
-      <w:r>
-        <w:rPr>
-          <w:rFonts w:ascii="Courier" w:hAnsi="Courier"/>
-          <w:sz w:val="13"/>
-          <w:szCs w:val="13"/>
-          <w:lang w:val="en-US"/>
-        </w:rPr>
-        <w:t>&gt;</w:t>
-      </w:r>
-      <w:proofErr w:type="spellStart"/>
-      <w:r>
-        <w:rPr>
-          <w:rFonts w:ascii="Courier" w:hAnsi="Courier"/>
-          <w:sz w:val="13"/>
-          <w:szCs w:val="13"/>
-          <w:lang w:val="en-US"/>
-        </w:rPr>
-        <w:t>mainpom</w:t>
-      </w:r>
-      <w:proofErr w:type="spellEnd"/>
-      <w:r>
-        <w:rPr>
-          <w:rFonts w:ascii="Courier" w:hAnsi="Courier"/>
-          <w:sz w:val="13"/>
-          <w:szCs w:val="13"/>
-          <w:lang w:val="en-US"/>
-        </w:rPr>
-        <w:t>&lt;/</w:t>
-      </w:r>
-      <w:proofErr w:type="spellStart"/>
-      <w:r>
-        <w:rPr>
-          <w:rFonts w:ascii="Courier" w:hAnsi="Courier"/>
-          <w:sz w:val="13"/>
-          <w:szCs w:val="13"/>
-          <w:lang w:val="en-US"/>
-        </w:rPr>
-        <w:t>artifactId</w:t>
-      </w:r>
-      <w:proofErr w:type="spellEnd"/>
-      <w:r>
-        <w:rPr>
-          <w:rFonts w:ascii="Courier" w:hAnsi="Courier"/>
-          <w:sz w:val="13"/>
-          <w:szCs w:val="13"/>
-          <w:lang w:val="en-US"/>
-        </w:rPr>
-        <w:t>&gt;</w:t>
-      </w:r>
-    </w:p>
-    <w:p>
-      <w:pPr>
-        <w:spacing w:after="0"/>
-        <w:rPr>
-          <w:rFonts w:ascii="Courier" w:hAnsi="Courier"/>
-          <w:sz w:val="13"/>
-          <w:szCs w:val="13"/>
-          <w:lang w:val="en-US"/>
-        </w:rPr>
-      </w:pPr>
-      <w:r>
-        <w:rPr>
-          <w:rFonts w:ascii="Courier" w:hAnsi="Courier"/>
-          <w:sz w:val="13"/>
-          <w:szCs w:val="13"/>
-          <w:lang w:val="en-US"/>
-        </w:rPr>
-        <w:t xml:space="preserve">    &lt;version&gt;1.0-SNAPSHOT&lt;/version&gt;</w:t>
-      </w:r>
-    </w:p>
-    <w:p>
-      <w:pPr>
-        <w:spacing w:after="0"/>
-        <w:rPr>
-          <w:rFonts w:ascii="Courier" w:hAnsi="Courier"/>
-          <w:sz w:val="13"/>
-          <w:szCs w:val="13"/>
-          <w:lang w:val="en-US"/>
-        </w:rPr>
-      </w:pPr>
-      <w:r>
-        <w:rPr>
-          <w:rFonts w:ascii="Courier" w:hAnsi="Courier"/>
-          <w:sz w:val="13"/>
-          <w:szCs w:val="13"/>
-          <w:lang w:val="en-US"/>
-        </w:rPr>
-        <w:t xml:space="preserve">  &lt;/parent&gt;</w:t>
-      </w:r>
-    </w:p>
-    <w:p>
-      <w:pPr>
-        <w:spacing w:after="0"/>
-        <w:rPr>
-          <w:rFonts w:ascii="Courier" w:hAnsi="Courier"/>
-          <w:sz w:val="13"/>
-          <w:szCs w:val="13"/>
-          <w:lang w:val="en-US"/>
-        </w:rPr>
-      </w:pPr>
-      <w:r>
-        <w:rPr>
-          <w:rFonts w:ascii="Courier" w:hAnsi="Courier"/>
-          <w:sz w:val="13"/>
-          <w:szCs w:val="13"/>
-          <w:lang w:val="en-US"/>
-        </w:rPr>
-        <w:t xml:space="preserve">    </w:t>
-      </w:r>
-    </w:p>
-    <w:p>
-      <w:pPr>
-        <w:spacing w:after="0"/>
-        <w:rPr>
-          <w:rFonts w:ascii="Courier" w:hAnsi="Courier"/>
-          <w:sz w:val="13"/>
-          <w:szCs w:val="13"/>
-          <w:lang w:val="en-US"/>
-        </w:rPr>
-      </w:pPr>
-      <w:r>
-        <w:rPr>
-          <w:rFonts w:ascii="Courier" w:hAnsi="Courier"/>
-          <w:sz w:val="13"/>
-          <w:szCs w:val="13"/>
-          <w:lang w:val="en-US"/>
-        </w:rPr>
-        <w:t xml:space="preserve">  &lt;build&gt;</w:t>
-      </w:r>
-    </w:p>
-    <w:p>
-      <w:pPr>
-        <w:spacing w:after="0"/>
-        <w:rPr>
-          <w:rFonts w:ascii="Courier" w:hAnsi="Courier"/>
-          <w:sz w:val="13"/>
-          <w:szCs w:val="13"/>
-          <w:lang w:val="en-US"/>
-        </w:rPr>
-      </w:pPr>
-      <w:r>
-        <w:rPr>
-          <w:rFonts w:ascii="Courier" w:hAnsi="Courier"/>
-          <w:sz w:val="13"/>
-          <w:szCs w:val="13"/>
-          <w:lang w:val="en-US"/>
-        </w:rPr>
-        <w:t xml:space="preserve">    &lt;plugins&gt;</w:t>
-      </w:r>
-    </w:p>
-    <w:p>
-      <w:pPr>
-        <w:spacing w:after="0"/>
-        <w:rPr>
-          <w:rFonts w:ascii="Courier" w:hAnsi="Courier"/>
-          <w:sz w:val="13"/>
-          <w:szCs w:val="13"/>
-          <w:lang w:val="en-US"/>
-        </w:rPr>
-      </w:pPr>
-      <w:r>
-        <w:rPr>
-          <w:rFonts w:ascii="Courier" w:hAnsi="Courier"/>
-          <w:sz w:val="13"/>
-          <w:szCs w:val="13"/>
-          <w:lang w:val="en-US"/>
-        </w:rPr>
-        <w:t xml:space="preserve">      &lt;plugin&gt;</w:t>
-      </w:r>
-    </w:p>
-    <w:p>
-      <w:pPr>
-        <w:spacing w:after="0"/>
-        <w:rPr>
-          <w:rFonts w:ascii="Courier" w:hAnsi="Courier"/>
-          <w:sz w:val="13"/>
-          <w:szCs w:val="13"/>
-          <w:lang w:val="en-US"/>
-        </w:rPr>
-      </w:pPr>
-      <w:r>
-        <w:rPr>
-          <w:rFonts w:ascii="Courier" w:hAnsi="Courier"/>
-          <w:sz w:val="13"/>
-          <w:szCs w:val="13"/>
-          <w:lang w:val="en-US"/>
-        </w:rPr>
-        <w:t xml:space="preserve">        &lt;</w:t>
-      </w:r>
-      <w:proofErr w:type="spellStart"/>
-      <w:r>
-        <w:rPr>
-          <w:rFonts w:ascii="Courier" w:hAnsi="Courier"/>
-          <w:sz w:val="13"/>
-          <w:szCs w:val="13"/>
-          <w:lang w:val="en-US"/>
-        </w:rPr>
-        <w:t>groupId</w:t>
-      </w:r>
-      <w:proofErr w:type="spellEnd"/>
-      <w:r>
-        <w:rPr>
-          <w:rFonts w:ascii="Courier" w:hAnsi="Courier"/>
-          <w:sz w:val="13"/>
-          <w:szCs w:val="13"/>
-          <w:lang w:val="en-US"/>
-        </w:rPr>
-        <w:t>&gt;</w:t>
-      </w:r>
-      <w:proofErr w:type="spellStart"/>
-      <w:r>
-        <w:rPr>
-          <w:rFonts w:ascii="Courier" w:hAnsi="Courier"/>
-          <w:sz w:val="13"/>
-          <w:szCs w:val="13"/>
-          <w:lang w:val="en-US"/>
-        </w:rPr>
-        <w:t>org.liquibase</w:t>
-      </w:r>
-      <w:proofErr w:type="spellEnd"/>
-      <w:r>
-        <w:rPr>
-          <w:rFonts w:ascii="Courier" w:hAnsi="Courier"/>
-          <w:sz w:val="13"/>
-          <w:szCs w:val="13"/>
-          <w:lang w:val="en-US"/>
-        </w:rPr>
-        <w:t>&lt;/</w:t>
-      </w:r>
-      <w:proofErr w:type="spellStart"/>
-      <w:r>
-        <w:rPr>
-          <w:rFonts w:ascii="Courier" w:hAnsi="Courier"/>
-          <w:sz w:val="13"/>
-          <w:szCs w:val="13"/>
-          <w:lang w:val="en-US"/>
-        </w:rPr>
-        <w:t>groupId</w:t>
-      </w:r>
-      <w:proofErr w:type="spellEnd"/>
-      <w:r>
-        <w:rPr>
-          <w:rFonts w:ascii="Courier" w:hAnsi="Courier"/>
-          <w:sz w:val="13"/>
-          <w:szCs w:val="13"/>
-          <w:lang w:val="en-US"/>
-        </w:rPr>
-        <w:t>&gt;</w:t>
-      </w:r>
-    </w:p>
-    <w:p>
-      <w:pPr>
-        <w:spacing w:after="0"/>
-        <w:rPr>
-          <w:rFonts w:ascii="Courier" w:hAnsi="Courier"/>
-          <w:sz w:val="13"/>
-          <w:szCs w:val="13"/>
-          <w:lang w:val="en-US"/>
-        </w:rPr>
-      </w:pPr>
-      <w:r>
-        <w:rPr>
-          <w:rFonts w:ascii="Courier" w:hAnsi="Courier"/>
-          <w:sz w:val="13"/>
-          <w:szCs w:val="13"/>
-          <w:lang w:val="en-US"/>
-        </w:rPr>
-        <w:t xml:space="preserve">        &lt;</w:t>
-      </w:r>
-      <w:proofErr w:type="spellStart"/>
-      <w:r>
-        <w:rPr>
-          <w:rFonts w:ascii="Courier" w:hAnsi="Courier"/>
-          <w:sz w:val="13"/>
-          <w:szCs w:val="13"/>
-          <w:lang w:val="en-US"/>
-        </w:rPr>
-        <w:t>artifactId</w:t>
-      </w:r>
-      <w:proofErr w:type="spellEnd"/>
-      <w:r>
-        <w:rPr>
-          <w:rFonts w:ascii="Courier" w:hAnsi="Courier"/>
-          <w:sz w:val="13"/>
-          <w:szCs w:val="13"/>
-          <w:lang w:val="en-US"/>
-        </w:rPr>
-        <w:t>&gt;</w:t>
-      </w:r>
-      <w:proofErr w:type="spellStart"/>
-      <w:r>
-        <w:rPr>
-          <w:rFonts w:ascii="Courier" w:hAnsi="Courier"/>
-          <w:sz w:val="13"/>
-          <w:szCs w:val="13"/>
-          <w:lang w:val="en-US"/>
-        </w:rPr>
-        <w:t>liquibase</w:t>
-      </w:r>
-      <w:proofErr w:type="spellEnd"/>
-      <w:r>
-        <w:rPr>
-          <w:rFonts w:ascii="Courier" w:hAnsi="Courier"/>
-          <w:sz w:val="13"/>
-          <w:szCs w:val="13"/>
-          <w:lang w:val="en-US"/>
-        </w:rPr>
-        <w:t>-maven-plugin&lt;/</w:t>
-      </w:r>
-      <w:proofErr w:type="spellStart"/>
-      <w:r>
-        <w:rPr>
-          <w:rFonts w:ascii="Courier" w:hAnsi="Courier"/>
-          <w:sz w:val="13"/>
-          <w:szCs w:val="13"/>
-          <w:lang w:val="en-US"/>
-        </w:rPr>
-        <w:t>artifactId</w:t>
-      </w:r>
-      <w:proofErr w:type="spellEnd"/>
-      <w:r>
-        <w:rPr>
-          <w:rFonts w:ascii="Courier" w:hAnsi="Courier"/>
-          <w:sz w:val="13"/>
-          <w:szCs w:val="13"/>
-          <w:lang w:val="en-US"/>
-        </w:rPr>
-        <w:t>&gt;</w:t>
-      </w:r>
-    </w:p>
-    <w:p>
-      <w:pPr>
-        <w:spacing w:after="0"/>
-        <w:rPr>
-          <w:rFonts w:ascii="Courier" w:hAnsi="Courier"/>
-          <w:sz w:val="13"/>
-          <w:szCs w:val="13"/>
-          <w:lang w:val="en-US"/>
-        </w:rPr>
-      </w:pPr>
-      <w:r>
-        <w:rPr>
-          <w:rFonts w:ascii="Courier" w:hAnsi="Courier"/>
-          <w:sz w:val="13"/>
-          <w:szCs w:val="13"/>
-          <w:lang w:val="en-US"/>
-        </w:rPr>
-        <w:t xml:space="preserve">        &lt;version&gt;3.0.5&lt;/version&gt;</w:t>
-      </w:r>
-    </w:p>
-    <w:p>
-      <w:pPr>
-        <w:spacing w:after="0"/>
-        <w:rPr>
-          <w:rFonts w:ascii="Courier" w:hAnsi="Courier"/>
-          <w:sz w:val="13"/>
-          <w:szCs w:val="13"/>
-          <w:lang w:val="en-US"/>
-        </w:rPr>
-      </w:pPr>
-      <w:r>
-        <w:rPr>
-          <w:rFonts w:ascii="Courier" w:hAnsi="Courier"/>
-          <w:sz w:val="13"/>
-          <w:szCs w:val="13"/>
-          <w:lang w:val="en-US"/>
-        </w:rPr>
-        <w:t xml:space="preserve">        </w:t>
-      </w:r>
-    </w:p>
-    <w:p>
-      <w:pPr>
-        <w:spacing w:after="0"/>
-        <w:rPr>
-          <w:rFonts w:ascii="Courier" w:hAnsi="Courier"/>
-          <w:sz w:val="13"/>
-          <w:szCs w:val="13"/>
-          <w:lang w:val="en-US"/>
-        </w:rPr>
-      </w:pPr>
-      <w:r>
-        <w:rPr>
-          <w:rFonts w:ascii="Courier" w:hAnsi="Courier"/>
-          <w:sz w:val="13"/>
-          <w:szCs w:val="13"/>
-          <w:lang w:val="en-US"/>
-        </w:rPr>
-        <w:t xml:space="preserve">        &lt;dependencies&gt;</w:t>
-      </w:r>
-    </w:p>
-    <w:p>
-      <w:pPr>
-        <w:spacing w:after="0"/>
-        <w:rPr>
-          <w:rFonts w:ascii="Courier" w:hAnsi="Courier"/>
-          <w:sz w:val="13"/>
-          <w:szCs w:val="13"/>
-          <w:lang w:val="en-US"/>
-        </w:rPr>
-      </w:pPr>
-      <w:r>
-        <w:rPr>
-          <w:rFonts w:ascii="Courier" w:hAnsi="Courier"/>
-          <w:sz w:val="13"/>
-          <w:szCs w:val="13"/>
-          <w:lang w:val="en-US"/>
-        </w:rPr>
-        <w:t xml:space="preserve">          &lt;dependency&gt;</w:t>
-      </w:r>
-    </w:p>
-    <w:p>
-      <w:pPr>
-        <w:spacing w:after="0"/>
-        <w:rPr>
-          <w:rFonts w:ascii="Courier" w:hAnsi="Courier"/>
-          <w:sz w:val="13"/>
-          <w:szCs w:val="13"/>
-          <w:lang w:val="en-US"/>
-        </w:rPr>
-      </w:pPr>
-      <w:r>
-        <w:rPr>
-          <w:rFonts w:ascii="Courier" w:hAnsi="Courier"/>
-          <w:sz w:val="13"/>
-          <w:szCs w:val="13"/>
-          <w:lang w:val="en-US"/>
-        </w:rPr>
-        <w:t xml:space="preserve">            &lt;</w:t>
-      </w:r>
-      <w:proofErr w:type="spellStart"/>
-      <w:r>
-        <w:rPr>
-          <w:rFonts w:ascii="Courier" w:hAnsi="Courier"/>
-          <w:sz w:val="13"/>
-          <w:szCs w:val="13"/>
-          <w:lang w:val="en-US"/>
-        </w:rPr>
-        <w:t>groupId</w:t>
-      </w:r>
-      <w:proofErr w:type="spellEnd"/>
-      <w:r>
-        <w:rPr>
-          <w:rFonts w:ascii="Courier" w:hAnsi="Courier"/>
-          <w:sz w:val="13"/>
-          <w:szCs w:val="13"/>
-          <w:lang w:val="en-US"/>
-        </w:rPr>
-        <w:t>&gt;${</w:t>
-      </w:r>
-      <w:proofErr w:type="spellStart"/>
-      <w:proofErr w:type="gramStart"/>
-      <w:r>
-        <w:rPr>
-          <w:rFonts w:ascii="Courier" w:hAnsi="Courier"/>
-          <w:sz w:val="13"/>
-          <w:szCs w:val="13"/>
-          <w:lang w:val="en-US"/>
-        </w:rPr>
-        <w:t>ojdbc.groupId</w:t>
-      </w:r>
-      <w:proofErr w:type="spellEnd"/>
-      <w:proofErr w:type="gramEnd"/>
-      <w:r>
-        <w:rPr>
-          <w:rFonts w:ascii="Courier" w:hAnsi="Courier"/>
-          <w:sz w:val="13"/>
-          <w:szCs w:val="13"/>
-          <w:lang w:val="en-US"/>
-        </w:rPr>
-        <w:t>}&lt;/</w:t>
-      </w:r>
-      <w:proofErr w:type="spellStart"/>
-      <w:r>
-        <w:rPr>
-          <w:rFonts w:ascii="Courier" w:hAnsi="Courier"/>
-          <w:sz w:val="13"/>
-          <w:szCs w:val="13"/>
-          <w:lang w:val="en-US"/>
-        </w:rPr>
-        <w:t>groupId</w:t>
-      </w:r>
-      <w:proofErr w:type="spellEnd"/>
-      <w:r>
-        <w:rPr>
-          <w:rFonts w:ascii="Courier" w:hAnsi="Courier"/>
-          <w:sz w:val="13"/>
-          <w:szCs w:val="13"/>
-          <w:lang w:val="en-US"/>
-        </w:rPr>
-        <w:t>&gt;</w:t>
-      </w:r>
-    </w:p>
-    <w:p>
-      <w:pPr>
-        <w:spacing w:after="0"/>
-        <w:rPr>
-          <w:rFonts w:ascii="Courier" w:hAnsi="Courier"/>
-          <w:sz w:val="13"/>
-          <w:szCs w:val="13"/>
-          <w:lang w:val="en-US"/>
-        </w:rPr>
-      </w:pPr>
-      <w:r>
-        <w:rPr>
-          <w:rFonts w:ascii="Courier" w:hAnsi="Courier"/>
-          <w:sz w:val="13"/>
-          <w:szCs w:val="13"/>
-          <w:lang w:val="en-US"/>
-        </w:rPr>
-        <w:t xml:space="preserve">            &lt;</w:t>
-      </w:r>
-      <w:proofErr w:type="spellStart"/>
-      <w:r>
-        <w:rPr>
-          <w:rFonts w:ascii="Courier" w:hAnsi="Courier"/>
-          <w:sz w:val="13"/>
-          <w:szCs w:val="13"/>
-          <w:lang w:val="en-US"/>
-        </w:rPr>
-        <w:t>artifactId</w:t>
-      </w:r>
-      <w:proofErr w:type="spellEnd"/>
-      <w:r>
-        <w:rPr>
-          <w:rFonts w:ascii="Courier" w:hAnsi="Courier"/>
-          <w:sz w:val="13"/>
-          <w:szCs w:val="13"/>
-          <w:lang w:val="en-US"/>
-        </w:rPr>
-        <w:t>&gt;${</w:t>
-      </w:r>
-      <w:proofErr w:type="spellStart"/>
-      <w:proofErr w:type="gramStart"/>
-      <w:r>
-        <w:rPr>
-          <w:rFonts w:ascii="Courier" w:hAnsi="Courier"/>
-          <w:sz w:val="13"/>
-          <w:szCs w:val="13"/>
-          <w:lang w:val="en-US"/>
-        </w:rPr>
-        <w:t>ojdbc.artifactId</w:t>
-      </w:r>
-      <w:proofErr w:type="spellEnd"/>
-      <w:proofErr w:type="gramEnd"/>
-      <w:r>
-        <w:rPr>
-          <w:rFonts w:ascii="Courier" w:hAnsi="Courier"/>
-          <w:sz w:val="13"/>
-          <w:szCs w:val="13"/>
-          <w:lang w:val="en-US"/>
-        </w:rPr>
-        <w:t>}&lt;/</w:t>
-      </w:r>
-      <w:proofErr w:type="spellStart"/>
-      <w:r>
-        <w:rPr>
-          <w:rFonts w:ascii="Courier" w:hAnsi="Courier"/>
-          <w:sz w:val="13"/>
-          <w:szCs w:val="13"/>
-          <w:lang w:val="en-US"/>
-        </w:rPr>
-        <w:t>artifactId</w:t>
-      </w:r>
-      <w:proofErr w:type="spellEnd"/>
-      <w:r>
-        <w:rPr>
-          <w:rFonts w:ascii="Courier" w:hAnsi="Courier"/>
-          <w:sz w:val="13"/>
-          <w:szCs w:val="13"/>
-          <w:lang w:val="en-US"/>
-        </w:rPr>
-        <w:t>&gt;</w:t>
-      </w:r>
-    </w:p>
-    <w:p>
-      <w:pPr>
-        <w:spacing w:after="0"/>
-        <w:rPr>
-          <w:rFonts w:ascii="Courier" w:hAnsi="Courier"/>
-          <w:sz w:val="13"/>
-          <w:szCs w:val="13"/>
-          <w:lang w:val="en-US"/>
-        </w:rPr>
-      </w:pPr>
-      <w:r>
-        <w:rPr>
-          <w:rFonts w:ascii="Courier" w:hAnsi="Courier"/>
-          <w:sz w:val="13"/>
-          <w:szCs w:val="13"/>
-          <w:lang w:val="en-US"/>
-        </w:rPr>
-        <w:t xml:space="preserve">            &lt;version&gt;${</w:t>
-      </w:r>
-      <w:proofErr w:type="spellStart"/>
-      <w:proofErr w:type="gramStart"/>
-      <w:r>
-        <w:rPr>
-          <w:rFonts w:ascii="Courier" w:hAnsi="Courier"/>
-          <w:sz w:val="13"/>
-          <w:szCs w:val="13"/>
-          <w:lang w:val="en-US"/>
-        </w:rPr>
-        <w:t>ojdbc.version</w:t>
-      </w:r>
-      <w:proofErr w:type="spellEnd"/>
-      <w:proofErr w:type="gramEnd"/>
-      <w:r>
-        <w:rPr>
-          <w:rFonts w:ascii="Courier" w:hAnsi="Courier"/>
-          <w:sz w:val="13"/>
-          <w:szCs w:val="13"/>
-          <w:lang w:val="en-US"/>
-        </w:rPr>
-        <w:t>}&lt;/version&gt;</w:t>
-      </w:r>
-    </w:p>
-    <w:p>
-      <w:pPr>
-        <w:spacing w:after="0"/>
-        <w:rPr>
-          <w:rFonts w:ascii="Courier" w:hAnsi="Courier"/>
-          <w:sz w:val="13"/>
-          <w:szCs w:val="13"/>
-          <w:lang w:val="en-US"/>
-        </w:rPr>
-      </w:pPr>
-      <w:r>
-        <w:rPr>
-          <w:rFonts w:ascii="Courier" w:hAnsi="Courier"/>
-          <w:sz w:val="13"/>
-          <w:szCs w:val="13"/>
-          <w:lang w:val="en-US"/>
-        </w:rPr>
-        <w:t xml:space="preserve">          &lt;/dependency&gt;</w:t>
-      </w:r>
-    </w:p>
-    <w:p>
-      <w:pPr>
-        <w:spacing w:after="0"/>
-        <w:rPr>
-          <w:rFonts w:ascii="Courier" w:hAnsi="Courier"/>
-          <w:sz w:val="13"/>
-          <w:szCs w:val="13"/>
-          <w:lang w:val="en-US"/>
-        </w:rPr>
-      </w:pPr>
-      <w:r>
-        <w:rPr>
-          <w:rFonts w:ascii="Courier" w:hAnsi="Courier"/>
-          <w:sz w:val="13"/>
-          <w:szCs w:val="13"/>
-          <w:lang w:val="en-US"/>
-        </w:rPr>
-        <w:t xml:space="preserve">        &lt;/dependencies&gt;</w:t>
-      </w:r>
-    </w:p>
-    <w:p>
-      <w:pPr>
-        <w:spacing w:after="0"/>
-        <w:rPr>
-          <w:rFonts w:ascii="Courier" w:hAnsi="Courier"/>
-          <w:sz w:val="13"/>
-          <w:szCs w:val="13"/>
-          <w:lang w:val="en-US"/>
-        </w:rPr>
-      </w:pPr>
-    </w:p>
-    <w:p>
-      <w:pPr>
-        <w:spacing w:after="0"/>
-        <w:rPr>
-          <w:rFonts w:ascii="Courier" w:hAnsi="Courier"/>
-          <w:sz w:val="13"/>
-          <w:szCs w:val="13"/>
-          <w:lang w:val="en-US"/>
-        </w:rPr>
-      </w:pPr>
-      <w:r>
-        <w:rPr>
-          <w:rFonts w:ascii="Courier" w:hAnsi="Courier"/>
-          <w:sz w:val="13"/>
-          <w:szCs w:val="13"/>
-          <w:lang w:val="en-US"/>
-        </w:rPr>
-        <w:t xml:space="preserve">        </w:t>
-      </w:r>
-      <w:r>
-        <w:rPr>
-          <w:rFonts w:ascii="Courier" w:hAnsi="Courier"/>
-          <w:sz w:val="13"/>
-          <w:szCs w:val="13"/>
-          <w:lang w:val="en-US"/>
-        </w:rPr>
-        <w:t>&lt;configuration&gt;</w:t>
-      </w:r>
-    </w:p>
-    <w:p>
-      <w:pPr>
-        <w:spacing w:after="0"/>
-        <w:rPr>
-          <w:rFonts w:ascii="Courier" w:hAnsi="Courier"/>
-          <w:sz w:val="13"/>
-          <w:szCs w:val="13"/>
-          <w:lang w:val="en-US"/>
-        </w:rPr>
-      </w:pPr>
-      <w:r>
-        <w:rPr>
-          <w:rFonts w:ascii="Courier" w:hAnsi="Courier"/>
-          <w:sz w:val="13"/>
-          <w:szCs w:val="13"/>
-          <w:lang w:val="en-US"/>
-        </w:rPr>
-        <w:t xml:space="preserve">          &lt;</w:t>
-      </w:r>
-      <w:proofErr w:type="spellStart"/>
-      <w:r>
-        <w:rPr>
-          <w:rFonts w:ascii="Courier" w:hAnsi="Courier"/>
-          <w:sz w:val="13"/>
-          <w:szCs w:val="13"/>
-          <w:lang w:val="en-US"/>
-        </w:rPr>
-        <w:t>changeLogFile</w:t>
-      </w:r>
-      <w:proofErr w:type="spellEnd"/>
-      <w:r>
-        <w:rPr>
-          <w:rFonts w:ascii="Courier" w:hAnsi="Courier"/>
-          <w:sz w:val="13"/>
-          <w:szCs w:val="13"/>
-          <w:lang w:val="en-US"/>
-        </w:rPr>
-        <w:t>&gt;</w:t>
-      </w:r>
-      <w:proofErr w:type="spellStart"/>
-      <w:r>
-        <w:rPr>
-          <w:rFonts w:ascii="Courier" w:hAnsi="Courier"/>
-          <w:sz w:val="13"/>
-          <w:szCs w:val="13"/>
-          <w:lang w:val="en-US"/>
-        </w:rPr>
-        <w:t>src</w:t>
-      </w:r>
-      <w:proofErr w:type="spellEnd"/>
-      <w:r>
-        <w:rPr>
-          <w:rFonts w:ascii="Courier" w:hAnsi="Courier"/>
-          <w:sz w:val="13"/>
-          <w:szCs w:val="13"/>
-          <w:lang w:val="en-US"/>
-        </w:rPr>
-        <w:t>/main/master.xml&lt;/</w:t>
-      </w:r>
-      <w:proofErr w:type="spellStart"/>
-      <w:r>
-        <w:rPr>
-          <w:rFonts w:ascii="Courier" w:hAnsi="Courier"/>
-          <w:sz w:val="13"/>
-          <w:szCs w:val="13"/>
-          <w:lang w:val="en-US"/>
-        </w:rPr>
-        <w:t>changeLogFile</w:t>
-      </w:r>
-      <w:proofErr w:type="spellEnd"/>
-      <w:r>
-        <w:rPr>
-          <w:rFonts w:ascii="Courier" w:hAnsi="Courier"/>
-          <w:sz w:val="13"/>
-          <w:szCs w:val="13"/>
-          <w:lang w:val="en-US"/>
-        </w:rPr>
-        <w:t>&gt;</w:t>
-      </w:r>
-    </w:p>
-    <w:p>
-      <w:pPr>
-        <w:spacing w:after="0"/>
-        <w:rPr>
-          <w:rFonts w:ascii="Courier" w:hAnsi="Courier"/>
-          <w:sz w:val="13"/>
-          <w:szCs w:val="13"/>
-          <w:lang w:val="en-US"/>
-        </w:rPr>
-      </w:pPr>
-      <w:r>
-        <w:rPr>
-          <w:rFonts w:ascii="Courier" w:hAnsi="Courier"/>
-          <w:sz w:val="13"/>
-          <w:szCs w:val="13"/>
-          <w:lang w:val="en-US"/>
-        </w:rPr>
-        <w:t xml:space="preserve">          &lt;driver&gt;${</w:t>
-      </w:r>
-      <w:proofErr w:type="spellStart"/>
-      <w:proofErr w:type="gramStart"/>
-      <w:r>
-        <w:rPr>
-          <w:rFonts w:ascii="Courier" w:hAnsi="Courier"/>
-          <w:sz w:val="13"/>
-          <w:szCs w:val="13"/>
-          <w:lang w:val="en-US"/>
-        </w:rPr>
-        <w:t>jdbc.driverClassName</w:t>
-      </w:r>
-      <w:proofErr w:type="spellEnd"/>
-      <w:proofErr w:type="gramEnd"/>
-      <w:r>
-        <w:rPr>
-          <w:rFonts w:ascii="Courier" w:hAnsi="Courier"/>
-          <w:sz w:val="13"/>
-          <w:szCs w:val="13"/>
-          <w:lang w:val="en-US"/>
-        </w:rPr>
-        <w:t>}&lt;/driver&gt;</w:t>
-      </w:r>
-    </w:p>
-    <w:p>
-      <w:pPr>
-        <w:spacing w:after="0"/>
-        <w:rPr>
-          <w:rFonts w:ascii="Courier" w:hAnsi="Courier"/>
-          <w:sz w:val="13"/>
-          <w:szCs w:val="13"/>
-          <w:lang w:val="en-US"/>
-        </w:rPr>
-      </w:pPr>
-      <w:r>
-        <w:rPr>
-          <w:rFonts w:ascii="Courier" w:hAnsi="Courier"/>
-          <w:sz w:val="13"/>
-          <w:szCs w:val="13"/>
-          <w:lang w:val="en-US"/>
-        </w:rPr>
-        <w:t xml:space="preserve">          </w:t>
-      </w:r>
-      <w:r>
-        <w:rPr>
-          <w:rFonts w:ascii="Courier" w:hAnsi="Courier"/>
-          <w:sz w:val="13"/>
-          <w:szCs w:val="13"/>
-          <w:lang w:val="en-US"/>
-        </w:rPr>
-        <w:t>&lt;</w:t>
-      </w:r>
-      <w:proofErr w:type="spellStart"/>
-      <w:r>
-        <w:rPr>
-          <w:rFonts w:ascii="Courier" w:hAnsi="Courier"/>
-          <w:sz w:val="13"/>
-          <w:szCs w:val="13"/>
-          <w:lang w:val="en-US"/>
-        </w:rPr>
-        <w:t>url</w:t>
-      </w:r>
-      <w:proofErr w:type="spellEnd"/>
-      <w:r>
-        <w:rPr>
-          <w:rFonts w:ascii="Courier" w:hAnsi="Courier"/>
-          <w:sz w:val="13"/>
-          <w:szCs w:val="13"/>
-          <w:lang w:val="en-US"/>
-        </w:rPr>
-        <w:t>&gt;${</w:t>
-      </w:r>
-      <w:proofErr w:type="gramStart"/>
-      <w:r>
-        <w:rPr>
-          <w:rFonts w:ascii="Courier" w:hAnsi="Courier"/>
-          <w:sz w:val="13"/>
-          <w:szCs w:val="13"/>
-          <w:lang w:val="en-US"/>
-        </w:rPr>
-        <w:t>jdbc.url}&lt;</w:t>
-      </w:r>
-      <w:proofErr w:type="gramEnd"/>
-      <w:r>
-        <w:rPr>
-          <w:rFonts w:ascii="Courier" w:hAnsi="Courier"/>
-          <w:sz w:val="13"/>
-          <w:szCs w:val="13"/>
-          <w:lang w:val="en-US"/>
-        </w:rPr>
-        <w:t>/</w:t>
-      </w:r>
-      <w:proofErr w:type="spellStart"/>
-      <w:r>
-        <w:rPr>
-          <w:rFonts w:ascii="Courier" w:hAnsi="Courier"/>
-          <w:sz w:val="13"/>
-          <w:szCs w:val="13"/>
-          <w:lang w:val="en-US"/>
-        </w:rPr>
-        <w:t>url</w:t>
-      </w:r>
-      <w:proofErr w:type="spellEnd"/>
-      <w:r>
-        <w:rPr>
-          <w:rFonts w:ascii="Courier" w:hAnsi="Courier"/>
-          <w:sz w:val="13"/>
-          <w:szCs w:val="13"/>
-          <w:lang w:val="en-US"/>
-        </w:rPr>
-        <w:t>&gt;</w:t>
-      </w:r>
-    </w:p>
-    <w:p>
-      <w:pPr>
-        <w:spacing w:after="0"/>
-        <w:rPr>
-          <w:rFonts w:ascii="Courier" w:hAnsi="Courier"/>
-          <w:sz w:val="13"/>
-          <w:szCs w:val="13"/>
-          <w:lang w:val="en-US"/>
-        </w:rPr>
-      </w:pPr>
-      <w:r>
-        <w:rPr>
-          <w:rFonts w:ascii="Courier" w:hAnsi="Courier"/>
-          <w:sz w:val="13"/>
-          <w:szCs w:val="13"/>
-          <w:lang w:val="en-US"/>
-        </w:rPr>
-        <w:tab/>
-        <w:t xml:space="preserve"> &lt;username&gt;${</w:t>
-      </w:r>
-      <w:proofErr w:type="spellStart"/>
-      <w:proofErr w:type="gramStart"/>
-      <w:r>
-        <w:rPr>
-          <w:rFonts w:ascii="Courier" w:hAnsi="Courier"/>
-          <w:sz w:val="13"/>
-          <w:szCs w:val="13"/>
-          <w:lang w:val="en-US"/>
-        </w:rPr>
-        <w:t>jdbc.username</w:t>
-      </w:r>
-      <w:proofErr w:type="spellEnd"/>
-      <w:proofErr w:type="gramEnd"/>
-      <w:r>
-        <w:rPr>
-          <w:rFonts w:ascii="Courier" w:hAnsi="Courier"/>
-          <w:sz w:val="13"/>
-          <w:szCs w:val="13"/>
-          <w:lang w:val="en-US"/>
-        </w:rPr>
-        <w:t>}&lt;/username&gt;</w:t>
-      </w:r>
-    </w:p>
-    <w:p>
-      <w:pPr>
-        <w:spacing w:after="0"/>
-        <w:rPr>
-          <w:rFonts w:ascii="Courier" w:hAnsi="Courier"/>
-          <w:sz w:val="13"/>
-          <w:szCs w:val="13"/>
-          <w:lang w:val="en-US"/>
-        </w:rPr>
-      </w:pPr>
-      <w:r>
-        <w:rPr>
-          <w:rFonts w:ascii="Courier" w:hAnsi="Courier"/>
-          <w:sz w:val="13"/>
-          <w:szCs w:val="13"/>
-          <w:lang w:val="en-US"/>
-        </w:rPr>
-        <w:tab/>
-        <w:t xml:space="preserve"> &lt;password&gt;${</w:t>
-      </w:r>
-      <w:proofErr w:type="spellStart"/>
-      <w:proofErr w:type="gramStart"/>
-      <w:r>
-        <w:rPr>
-          <w:rFonts w:ascii="Courier" w:hAnsi="Courier"/>
-          <w:sz w:val="13"/>
-          <w:szCs w:val="13"/>
-          <w:lang w:val="en-US"/>
-        </w:rPr>
-        <w:t>jdbc.password</w:t>
-      </w:r>
-      <w:proofErr w:type="spellEnd"/>
-      <w:proofErr w:type="gramEnd"/>
-      <w:r>
-        <w:rPr>
-          <w:rFonts w:ascii="Courier" w:hAnsi="Courier"/>
-          <w:sz w:val="13"/>
-          <w:szCs w:val="13"/>
-          <w:lang w:val="en-US"/>
-        </w:rPr>
-        <w:t>}&lt;/password&gt;</w:t>
-      </w:r>
-    </w:p>
-    <w:p>
-      <w:pPr>
-        <w:spacing w:after="0"/>
-        <w:rPr>
-          <w:rFonts w:ascii="Courier" w:hAnsi="Courier"/>
-          <w:sz w:val="13"/>
-          <w:szCs w:val="13"/>
-          <w:lang w:val="en-US"/>
-        </w:rPr>
-      </w:pPr>
-      <w:r>
-        <w:rPr>
-          <w:rFonts w:ascii="Courier" w:hAnsi="Courier"/>
-          <w:sz w:val="13"/>
-          <w:szCs w:val="13"/>
-          <w:lang w:val="en-US"/>
-        </w:rPr>
-        <w:tab/>
-        <w:t xml:space="preserve"> &lt;</w:t>
-      </w:r>
-      <w:proofErr w:type="spellStart"/>
-      <w:r>
-        <w:rPr>
-          <w:rFonts w:ascii="Courier" w:hAnsi="Courier"/>
-          <w:sz w:val="13"/>
-          <w:szCs w:val="13"/>
-          <w:lang w:val="en-US"/>
-        </w:rPr>
-        <w:t>promptOnNonLocalDatabase</w:t>
-      </w:r>
-      <w:proofErr w:type="spellEnd"/>
-      <w:r>
-        <w:rPr>
-          <w:rFonts w:ascii="Courier" w:hAnsi="Courier"/>
-          <w:sz w:val="13"/>
-          <w:szCs w:val="13"/>
-          <w:lang w:val="en-US"/>
-        </w:rPr>
-        <w:t>&gt;</w:t>
-      </w:r>
-      <w:r>
-        <w:rPr>
-          <w:rFonts w:ascii="Courier" w:hAnsi="Courier"/>
-          <w:sz w:val="13"/>
-          <w:szCs w:val="13"/>
-          <w:lang w:val="en-US"/>
-        </w:rPr>
-        <w:t>false</w:t>
-      </w:r>
-      <w:r>
-        <w:rPr>
-          <w:rFonts w:ascii="Courier" w:hAnsi="Courier"/>
-          <w:sz w:val="13"/>
-          <w:szCs w:val="13"/>
-          <w:lang w:val="en-US"/>
-        </w:rPr>
-        <w:t>&lt;</w:t>
-      </w:r>
-      <w:proofErr w:type="spellStart"/>
-      <w:r>
-        <w:rPr>
-          <w:rFonts w:ascii="Courier" w:hAnsi="Courier"/>
-          <w:sz w:val="13"/>
-          <w:szCs w:val="13"/>
-          <w:lang w:val="en-US"/>
-        </w:rPr>
-        <w:t>promptOnNonLocalDatabase</w:t>
-      </w:r>
-      <w:proofErr w:type="spellEnd"/>
-      <w:r>
-        <w:rPr>
-          <w:rFonts w:ascii="Courier" w:hAnsi="Courier"/>
-          <w:sz w:val="13"/>
-          <w:szCs w:val="13"/>
-          <w:lang w:val="en-US"/>
-        </w:rPr>
-        <w:t>&gt;</w:t>
-      </w:r>
-    </w:p>
-    <w:p>
-      <w:pPr>
-        <w:spacing w:after="0"/>
-        <w:rPr>
-          <w:rFonts w:ascii="Courier" w:hAnsi="Courier"/>
-          <w:sz w:val="13"/>
-          <w:szCs w:val="13"/>
-          <w:lang w:val="en-US"/>
-        </w:rPr>
-      </w:pPr>
-      <w:r>
-        <w:rPr>
-          <w:rFonts w:ascii="Courier" w:hAnsi="Courier"/>
-          <w:sz w:val="13"/>
-          <w:szCs w:val="13"/>
-          <w:lang w:val="en-US"/>
-        </w:rPr>
-        <w:tab/>
-      </w:r>
-      <w:r>
-        <w:rPr>
-          <w:rFonts w:ascii="Courier" w:hAnsi="Courier"/>
-          <w:sz w:val="13"/>
-          <w:szCs w:val="13"/>
-          <w:lang w:val="en-US"/>
-        </w:rPr>
-        <w:t xml:space="preserve"> &lt;verbose&gt;false</w:t>
-      </w:r>
-      <w:r>
-        <w:rPr>
-          <w:rFonts w:ascii="Courier" w:hAnsi="Courier"/>
-          <w:sz w:val="13"/>
-          <w:szCs w:val="13"/>
-          <w:lang w:val="en-US"/>
-        </w:rPr>
-        <w:t>&lt;/verbose&gt;</w:t>
+      <w:r>
+        <w:rPr>
+          <w:rFonts w:ascii="Courier" w:hAnsi="Courier"/>
+          <w:sz w:val="13"/>
+          <w:szCs w:val="13"/>
+          <w:lang w:val="en-US"/>
+        </w:rPr>
+        <w:t>&lt;/execution&gt;</w:t>
+      </w:r>
+    </w:p>
+    <w:p>
+      <w:pPr>
+        <w:spacing w:after="0"/>
+        <w:rPr>
+          <w:rFonts w:ascii="Courier" w:hAnsi="Courier"/>
+          <w:sz w:val="13"/>
+          <w:szCs w:val="13"/>
+          <w:lang w:val="en-US"/>
+        </w:rPr>
+      </w:pPr>
+      <w:r>
+        <w:rPr>
+          <w:rFonts w:ascii="Courier" w:hAnsi="Courier"/>
+          <w:sz w:val="13"/>
+          <w:szCs w:val="13"/>
+          <w:lang w:val="en-US"/>
+        </w:rPr>
+        <w:t xml:space="preserve">        &lt;/executions&gt;</w:t>
+      </w:r>
+    </w:p>
+    <w:p>
+      <w:pPr>
+        <w:spacing w:after="0"/>
+        <w:rPr>
+          <w:rFonts w:ascii="Courier" w:hAnsi="Courier"/>
+          <w:sz w:val="13"/>
+          <w:szCs w:val="13"/>
+          <w:lang w:val="en-US"/>
+        </w:rPr>
+      </w:pPr>
+      <w:r>
+        <w:rPr>
+          <w:rFonts w:ascii="Courier" w:hAnsi="Courier"/>
+          <w:sz w:val="13"/>
+          <w:szCs w:val="13"/>
+          <w:lang w:val="en-US"/>
+        </w:rPr>
+        <w:t xml:space="preserve">      &lt;/plugin&gt;</w:t>
+      </w:r>
+    </w:p>
+    <w:p>
+      <w:pPr>
+        <w:spacing w:after="0"/>
+        <w:rPr>
+          <w:rFonts w:ascii="Courier" w:hAnsi="Courier"/>
+          <w:sz w:val="13"/>
+          <w:szCs w:val="13"/>
+          <w:lang w:val="en-US"/>
+        </w:rPr>
+      </w:pPr>
+      <w:r>
+        <w:rPr>
+          <w:rFonts w:ascii="Courier" w:hAnsi="Courier"/>
+          <w:sz w:val="13"/>
+          <w:szCs w:val="13"/>
+          <w:lang w:val="en-US"/>
+        </w:rPr>
+        <w:t xml:space="preserve">    &lt;/plugins&gt;</w:t>
+      </w:r>
+    </w:p>
+    <w:p>
+      <w:pPr>
+        <w:spacing w:after="0"/>
+        <w:rPr>
+          <w:rFonts w:ascii="Courier" w:hAnsi="Courier"/>
+          <w:sz w:val="13"/>
+          <w:szCs w:val="13"/>
+          <w:lang w:val="en-US"/>
+        </w:rPr>
+      </w:pPr>
+      <w:r>
+        <w:rPr>
+          <w:rFonts w:ascii="Courier" w:hAnsi="Courier"/>
+          <w:sz w:val="13"/>
+          <w:szCs w:val="13"/>
+          <w:lang w:val="en-US"/>
+        </w:rPr>
+        <w:t xml:space="preserve">  </w:t>
+      </w:r>
+      <w:r>
+        <w:rPr>
+          <w:rFonts w:ascii="Courier" w:hAnsi="Courier"/>
+          <w:sz w:val="13"/>
+          <w:szCs w:val="13"/>
+          <w:lang w:val="en-US"/>
+        </w:rPr>
+        <w:t>&lt;/build&gt;</w:t>
+      </w:r>
+    </w:p>
+    <w:p>
+      <w:pPr>
+        <w:spacing w:after="0"/>
+        <w:rPr>
+          <w:rFonts w:ascii="Courier" w:hAnsi="Courier"/>
+          <w:sz w:val="13"/>
+          <w:szCs w:val="13"/>
+          <w:lang w:val="en-US"/>
+        </w:rPr>
+      </w:pPr>
+      <w:r>
+        <w:rPr>
+          <w:rFonts w:ascii="Courier" w:hAnsi="Courier"/>
+          <w:sz w:val="13"/>
+          <w:szCs w:val="13"/>
+          <w:lang w:val="en-US"/>
+        </w:rPr>
+        <w:t>&lt;/project&gt;</w:t>
+      </w:r>
+    </w:p>
+    <w:p>
+      <w:pPr>
+        <w:rPr>
+          <w:lang w:val="en-US"/>
+        </w:rPr>
+      </w:pPr>
+      <w:r>
+        <w:rPr>
+          <w:lang w:val="en-US"/>
+        </w:rPr>
+        <w:t>In the scope of this project we will only be using Liquibase. Liquibase is a powerful tool to deploy sql and plsql scripts to a database. It protects the developer of unwanted changes in scripts that can only be executed once and keeps track of all executed scripts.</w:t>
+      </w:r>
+    </w:p>
+    <w:p>
+      <w:pPr>
+        <w:rPr>
+          <w:lang w:val="en-US"/>
+        </w:rPr>
+      </w:pPr>
+      <w:r>
+        <w:rPr>
+          <w:lang w:val="en-US"/>
+        </w:rPr>
+        <w:t xml:space="preserve">You can extend these pom files with much more tools like utPlsql for unit testing and Natural Doc for auto documentation of </w:t>
+      </w:r>
+      <w:r>
+        <w:rPr>
+          <w:lang w:val="en-US"/>
+        </w:rPr>
+        <w:t>your</w:t>
+      </w:r>
+      <w:r>
+        <w:rPr>
+          <w:lang w:val="en-US"/>
+        </w:rPr>
+        <w:t xml:space="preserve"> packages </w:t>
+      </w:r>
+      <w:r>
+        <w:rPr>
+          <w:lang w:val="en-US"/>
+        </w:rPr>
+        <w:t>and/</w:t>
+      </w:r>
+      <w:r>
+        <w:rPr>
+          <w:lang w:val="en-US"/>
+        </w:rPr>
+        <w:t xml:space="preserve">or tables. This is outside the scope but it shows you how </w:t>
+      </w:r>
+      <w:r>
+        <w:rPr>
+          <w:lang w:val="en-US"/>
+        </w:rPr>
+        <w:t>powerful using</w:t>
+      </w:r>
+      <w:r>
+        <w:rPr>
+          <w:lang w:val="en-US"/>
+        </w:rPr>
+        <w:t xml:space="preserve"> a building mechanism can be.</w:t>
+      </w:r>
+      <w:r>
+        <w:rPr>
+          <w:lang w:val="en-US"/>
+        </w:rPr>
+        <w:t xml:space="preserve"> When you push your code to the build server, Jenkins will </w:t>
+      </w:r>
+      <w:r>
+        <w:rPr>
+          <w:lang w:val="en-US"/>
+        </w:rPr>
+        <w:t>also be using</w:t>
+      </w:r>
+      <w:r>
+        <w:rPr>
+          <w:lang w:val="en-US"/>
+        </w:rPr>
+        <w:t xml:space="preserve"> these pom files to build </w:t>
+      </w:r>
+      <w:r>
+        <w:rPr>
+          <w:lang w:val="en-US"/>
+        </w:rPr>
+        <w:t>everything to the correct server</w:t>
+      </w:r>
+      <w:r>
+        <w:rPr>
+          <w:lang w:val="en-US"/>
+        </w:rPr>
+        <w:t>.</w:t>
+      </w:r>
+    </w:p>
+    <w:p>
+      <w:pPr>
+        <w:rPr>
+          <w:lang w:val="en-US"/>
+        </w:rPr>
+      </w:pPr>
+      <w:r>
+        <w:rPr>
+          <w:lang w:val="en-US"/>
+        </w:rPr>
+        <w:t xml:space="preserve">As you can see the first script runned by liquibase is src/main/master.xml. </w:t>
+      </w:r>
+      <w:r>
+        <w:rPr>
+          <w:lang w:val="en-US"/>
+        </w:rPr>
+        <w:t>In our demo application we will set this master to run some scripts. For now the content should just be:</w:t>
+      </w:r>
+    </w:p>
+    <w:p>
+      <w:pPr>
+        <w:spacing w:after="0"/>
+        <w:rPr>
+          <w:rFonts w:ascii="Courier" w:hAnsi="Courier"/>
+          <w:sz w:val="13"/>
+          <w:szCs w:val="13"/>
+        </w:rPr>
+      </w:pPr>
+      <w:r>
+        <w:rPr>
+          <w:rFonts w:ascii="Courier" w:hAnsi="Courier"/>
+          <w:sz w:val="13"/>
+          <w:szCs w:val="13"/>
+        </w:rPr>
+        <w:t>&lt;?xml version="1.0" enco</w:t>
+      </w:r>
+      <w:r>
+        <w:rPr>
+          <w:rFonts w:ascii="Courier" w:hAnsi="Courier"/>
+          <w:sz w:val="13"/>
+          <w:szCs w:val="13"/>
+        </w:rPr>
+        <w:t>ding="UTF-8" standalone="no"?&gt;</w:t>
+      </w:r>
+    </w:p>
+    <w:p>
+      <w:pPr>
+        <w:spacing w:after="0"/>
+        <w:rPr>
+          <w:rFonts w:ascii="Courier" w:hAnsi="Courier"/>
+          <w:sz w:val="13"/>
+          <w:szCs w:val="13"/>
+        </w:rPr>
+      </w:pPr>
+      <w:r>
+        <w:rPr>
+          <w:rFonts w:ascii="Courier" w:hAnsi="Courier"/>
+          <w:sz w:val="13"/>
+          <w:szCs w:val="13"/>
+        </w:rPr>
+        <w:t>&lt;databaseChangeLog  xmlns="http://www.liq</w:t>
+      </w:r>
+      <w:r>
+        <w:rPr>
+          <w:rFonts w:ascii="Courier" w:hAnsi="Courier"/>
+          <w:sz w:val="13"/>
+          <w:szCs w:val="13"/>
+        </w:rPr>
+        <w:t>uibase.org/xml/ns/dbchangelog"</w:t>
+      </w:r>
+    </w:p>
+    <w:p>
+      <w:pPr>
+        <w:spacing w:after="0"/>
+        <w:rPr>
+          <w:rFonts w:ascii="Courier" w:hAnsi="Courier"/>
+          <w:sz w:val="13"/>
+          <w:szCs w:val="13"/>
+        </w:rPr>
+      </w:pPr>
+      <w:r>
+        <w:rPr>
+          <w:rFonts w:ascii="Courier" w:hAnsi="Courier"/>
+          <w:sz w:val="13"/>
+          <w:szCs w:val="13"/>
+        </w:rPr>
+        <w:t xml:space="preserve">                    xmlns:xsi="http://www.w</w:t>
+      </w:r>
+      <w:r>
+        <w:rPr>
+          <w:rFonts w:ascii="Courier" w:hAnsi="Courier"/>
+          <w:sz w:val="13"/>
+          <w:szCs w:val="13"/>
+        </w:rPr>
+        <w:t>3.org/2001/XMLSchema-instance"</w:t>
+      </w:r>
+    </w:p>
+    <w:p>
+      <w:pPr>
+        <w:spacing w:after="0"/>
+        <w:rPr>
+          <w:rFonts w:ascii="Courier" w:hAnsi="Courier"/>
+          <w:sz w:val="13"/>
+          <w:szCs w:val="13"/>
+        </w:rPr>
+      </w:pPr>
+      <w:r>
+        <w:rPr>
+          <w:rFonts w:ascii="Courier" w:hAnsi="Courier"/>
+          <w:sz w:val="13"/>
+          <w:szCs w:val="13"/>
+        </w:rPr>
+        <w:t xml:space="preserve">                    xsi:schemaLocation="http://www.liquibase.org/xml/ns/dbchangelog http://www.liquibase.org/xml/ns/dbchangelog/dbchangelog-2.0.xsd"&gt;</w:t>
+      </w:r>
+      <w:r>
+        <w:rPr>
+          <w:rFonts w:ascii="Courier" w:hAnsi="Courier"/>
+          <w:sz w:val="13"/>
+          <w:szCs w:val="13"/>
+        </w:rPr>
+        <w:t xml:space="preserve"> </w:t>
+      </w:r>
+    </w:p>
+    <w:p>
+      <w:pPr>
+        <w:spacing w:after="0"/>
+        <w:rPr>
+          <w:rFonts w:ascii="Courier" w:hAnsi="Courier"/>
+          <w:sz w:val="13"/>
+          <w:szCs w:val="13"/>
+        </w:rPr>
+      </w:pPr>
+      <w:r>
+        <w:rPr>
+          <w:rFonts w:ascii="Courier" w:hAnsi="Courier"/>
+          <w:sz w:val="13"/>
+          <w:szCs w:val="13"/>
+        </w:rPr>
+        <w:t>&lt;/databaseChangeLog&gt;</w:t>
+      </w:r>
+    </w:p>
+    <w:p>
+      <w:pPr>
+        <w:rPr>
+          <w:rFonts w:ascii="Courier" w:hAnsi="Courier"/>
+          <w:sz w:val="13"/>
+          <w:szCs w:val="13"/>
+        </w:rPr>
+      </w:pPr>
+      <w:r>
+        <w:rPr>
+          <w:rFonts w:ascii="Courier" w:hAnsi="Courier"/>
+          <w:sz w:val="13"/>
+          <w:szCs w:val="13"/>
+        </w:rPr>
+        <w:br w:type="page"/>
+      </w:r>
+    </w:p>
+    <w:p>
+      <w:pPr>
+        <w:rPr>
+          <w:lang w:val="en-US"/>
+        </w:rPr>
+      </w:pPr>
+      <w:r>
+        <w:rPr>
+          <w:lang w:val="en-US"/>
+        </w:rPr>
+        <w:lastRenderedPageBreak/>
+        <w:t>Now you can test the build by executing mvn clean install in the sampleproject root directory. (The folder where pom.xml is)</w:t>
+      </w:r>
+      <w:r>
+        <w:rPr>
+          <w:lang w:val="en-US"/>
+        </w:rPr>
+        <w:t xml:space="preserve">. </w:t>
+      </w:r>
+      <w:r>
+        <w:rPr>
+          <w:lang w:val="en-US"/>
+        </w:rPr>
+        <w:t>If you see something like this it means your pc is correctly installed.</w:t>
       </w:r>
       <w:bookmarkStart w:id="0" w:name="_GoBack"/>
       <w:bookmarkEnd w:id="0"/>
-    </w:p>
-    <w:p>
-      <w:pPr>
-        <w:spacing w:after="0"/>
-        <w:rPr>
-          <w:rFonts w:ascii="Courier" w:hAnsi="Courier"/>
-          <w:sz w:val="13"/>
-          <w:szCs w:val="13"/>
-          <w:lang w:val="en-US"/>
-        </w:rPr>
-      </w:pPr>
-      <w:r>
-        <w:rPr>
-          <w:rFonts w:ascii="Courier" w:hAnsi="Courier"/>
-          <w:sz w:val="13"/>
-          <w:szCs w:val="13"/>
-          <w:lang w:val="en-US"/>
-        </w:rPr>
-        <w:t xml:space="preserve">        </w:t>
-      </w:r>
-      <w:r>
-        <w:rPr>
-          <w:rFonts w:ascii="Courier" w:hAnsi="Courier"/>
-          <w:sz w:val="13"/>
-          <w:szCs w:val="13"/>
-          <w:lang w:val="en-US"/>
-        </w:rPr>
-        <w:t>&lt;/configuration&gt;</w:t>
-      </w:r>
-    </w:p>
-    <w:p>
-      <w:pPr>
-        <w:spacing w:after="0"/>
-        <w:rPr>
-          <w:rFonts w:ascii="Courier" w:hAnsi="Courier"/>
-          <w:sz w:val="13"/>
-          <w:szCs w:val="13"/>
-          <w:lang w:val="en-US"/>
-        </w:rPr>
-      </w:pPr>
-      <w:r>
-        <w:rPr>
-          <w:rFonts w:ascii="Courier" w:hAnsi="Courier"/>
-          <w:sz w:val="13"/>
-          <w:szCs w:val="13"/>
-          <w:lang w:val="en-US"/>
-        </w:rPr>
-        <w:tab/>
-      </w:r>
-      <w:r>
-        <w:rPr>
-          <w:rFonts w:ascii="Courier" w:hAnsi="Courier"/>
-          <w:sz w:val="13"/>
-          <w:szCs w:val="13"/>
-          <w:lang w:val="en-US"/>
-        </w:rPr>
-        <w:tab/>
-      </w:r>
-    </w:p>
-    <w:p>
-      <w:pPr>
-        <w:spacing w:after="0"/>
-        <w:rPr>
-          <w:rFonts w:ascii="Courier" w:hAnsi="Courier"/>
-          <w:sz w:val="13"/>
-          <w:szCs w:val="13"/>
-          <w:lang w:val="en-US"/>
-        </w:rPr>
-      </w:pPr>
-      <w:r>
-        <w:rPr>
-          <w:rFonts w:ascii="Courier" w:hAnsi="Courier"/>
-          <w:sz w:val="13"/>
-          <w:szCs w:val="13"/>
-          <w:lang w:val="en-US"/>
-        </w:rPr>
-        <w:t xml:space="preserve">        &lt;executions&gt;</w:t>
-      </w:r>
-    </w:p>
-    <w:p>
-      <w:pPr>
-        <w:spacing w:after="0"/>
-        <w:rPr>
-          <w:rFonts w:ascii="Courier" w:hAnsi="Courier"/>
-          <w:sz w:val="13"/>
-          <w:szCs w:val="13"/>
-          <w:lang w:val="en-US"/>
-        </w:rPr>
-      </w:pPr>
-      <w:r>
-        <w:rPr>
-          <w:rFonts w:ascii="Courier" w:hAnsi="Courier"/>
-          <w:sz w:val="13"/>
-          <w:szCs w:val="13"/>
+      <w:r>
+        <w:rPr>
           <w:lang w:val="en-US"/>
         </w:rPr>
         <w:t xml:space="preserve"> </w:t>
       </w:r>
-      <w:r>
-        <w:rPr>
-          <w:rFonts w:ascii="Courier" w:hAnsi="Courier"/>
-          <w:sz w:val="13"/>
-          <w:szCs w:val="13"/>
-          <w:lang w:val="en-US"/>
-        </w:rPr>
-        <w:tab/>
-      </w:r>
-      <w:r>
-        <w:rPr>
-          <w:rFonts w:ascii="Courier" w:hAnsi="Courier"/>
-          <w:sz w:val="13"/>
-          <w:szCs w:val="13"/>
-          <w:lang w:val="en-US"/>
-        </w:rPr>
-        <w:t xml:space="preserve"> </w:t>
-      </w:r>
-      <w:r>
-        <w:rPr>
-          <w:rFonts w:ascii="Courier" w:hAnsi="Courier"/>
-          <w:sz w:val="13"/>
-          <w:szCs w:val="13"/>
-          <w:lang w:val="en-US"/>
-        </w:rPr>
-        <w:t>&lt;execution&gt;</w:t>
-      </w:r>
-    </w:p>
-    <w:p>
-      <w:pPr>
-        <w:spacing w:after="0"/>
-        <w:rPr>
-          <w:rFonts w:ascii="Courier" w:hAnsi="Courier"/>
-          <w:sz w:val="13"/>
-          <w:szCs w:val="13"/>
-          <w:lang w:val="en-US"/>
-        </w:rPr>
-      </w:pPr>
-      <w:r>
-        <w:rPr>
-          <w:rFonts w:ascii="Courier" w:hAnsi="Courier"/>
-          <w:sz w:val="13"/>
-          <w:szCs w:val="13"/>
-          <w:lang w:val="en-US"/>
-        </w:rPr>
-        <w:tab/>
-      </w:r>
-      <w:r>
-        <w:rPr>
-          <w:rFonts w:ascii="Courier" w:hAnsi="Courier"/>
-          <w:sz w:val="13"/>
-          <w:szCs w:val="13"/>
-          <w:lang w:val="en-US"/>
-        </w:rPr>
-        <w:t xml:space="preserve">   </w:t>
-      </w:r>
-      <w:r>
-        <w:rPr>
-          <w:rFonts w:ascii="Courier" w:hAnsi="Courier"/>
-          <w:sz w:val="13"/>
-          <w:szCs w:val="13"/>
-          <w:lang w:val="en-US"/>
-        </w:rPr>
-        <w:t>&lt;id&gt;update&lt;/id&gt;</w:t>
-      </w:r>
-    </w:p>
-    <w:p>
-      <w:pPr>
-        <w:spacing w:after="0"/>
-        <w:rPr>
-          <w:rFonts w:ascii="Courier" w:hAnsi="Courier"/>
-          <w:sz w:val="13"/>
-          <w:szCs w:val="13"/>
-          <w:lang w:val="en-US"/>
-        </w:rPr>
-      </w:pPr>
-      <w:r>
-        <w:rPr>
-          <w:rFonts w:ascii="Courier" w:hAnsi="Courier"/>
-          <w:sz w:val="13"/>
-          <w:szCs w:val="13"/>
-          <w:lang w:val="en-US"/>
-        </w:rPr>
-        <w:tab/>
-      </w:r>
-      <w:r>
-        <w:rPr>
-          <w:rFonts w:ascii="Courier" w:hAnsi="Courier"/>
-          <w:sz w:val="13"/>
-          <w:szCs w:val="13"/>
-          <w:lang w:val="en-US"/>
-        </w:rPr>
-        <w:t xml:space="preserve">   </w:t>
-      </w:r>
-      <w:r>
-        <w:rPr>
-          <w:rFonts w:ascii="Courier" w:hAnsi="Courier"/>
-          <w:sz w:val="13"/>
-          <w:szCs w:val="13"/>
-          <w:lang w:val="en-US"/>
-        </w:rPr>
-        <w:t>&lt;phase&gt;process-resources&lt;/phase&gt;</w:t>
-      </w:r>
-    </w:p>
-    <w:p>
-      <w:pPr>
-        <w:spacing w:after="0"/>
-        <w:rPr>
-          <w:rFonts w:ascii="Courier" w:hAnsi="Courier"/>
-          <w:sz w:val="13"/>
-          <w:szCs w:val="13"/>
-          <w:lang w:val="en-US"/>
-        </w:rPr>
-      </w:pPr>
-      <w:r>
-        <w:rPr>
-          <w:rFonts w:ascii="Courier" w:hAnsi="Courier"/>
-          <w:sz w:val="13"/>
-          <w:szCs w:val="13"/>
-          <w:lang w:val="en-US"/>
-        </w:rPr>
-        <w:tab/>
-      </w:r>
-      <w:r>
-        <w:rPr>
-          <w:rFonts w:ascii="Courier" w:hAnsi="Courier"/>
-          <w:sz w:val="13"/>
-          <w:szCs w:val="13"/>
-          <w:lang w:val="en-US"/>
-        </w:rPr>
-        <w:t xml:space="preserve">   </w:t>
-      </w:r>
-      <w:r>
-        <w:rPr>
-          <w:rFonts w:ascii="Courier" w:hAnsi="Courier"/>
-          <w:sz w:val="13"/>
-          <w:szCs w:val="13"/>
-          <w:lang w:val="en-US"/>
-        </w:rPr>
-        <w:t>&lt;goals&gt;</w:t>
-      </w:r>
-    </w:p>
-    <w:p>
-      <w:pPr>
-        <w:spacing w:after="0"/>
-        <w:rPr>
-          <w:rFonts w:ascii="Courier" w:hAnsi="Courier"/>
-          <w:sz w:val="13"/>
-          <w:szCs w:val="13"/>
-          <w:lang w:val="en-US"/>
-        </w:rPr>
-      </w:pPr>
-      <w:r>
-        <w:rPr>
-          <w:rFonts w:ascii="Courier" w:hAnsi="Courier"/>
-          <w:sz w:val="13"/>
-          <w:szCs w:val="13"/>
-          <w:lang w:val="en-US"/>
-        </w:rPr>
-        <w:tab/>
-      </w:r>
-      <w:r>
-        <w:rPr>
-          <w:rFonts w:ascii="Courier" w:hAnsi="Courier"/>
-          <w:sz w:val="13"/>
-          <w:szCs w:val="13"/>
-          <w:lang w:val="en-US"/>
-        </w:rPr>
-        <w:t xml:space="preserve">     </w:t>
-      </w:r>
-      <w:r>
-        <w:rPr>
-          <w:rFonts w:ascii="Courier" w:hAnsi="Courier"/>
-          <w:sz w:val="13"/>
-          <w:szCs w:val="13"/>
-          <w:lang w:val="en-US"/>
-        </w:rPr>
-        <w:t>&lt;goal&gt;update&lt;/goal&gt;</w:t>
-      </w:r>
-    </w:p>
-    <w:p>
-      <w:pPr>
-        <w:spacing w:after="0"/>
-        <w:rPr>
-          <w:rFonts w:ascii="Courier" w:hAnsi="Courier"/>
-          <w:sz w:val="13"/>
-          <w:szCs w:val="13"/>
-          <w:lang w:val="en-US"/>
-        </w:rPr>
-      </w:pPr>
-      <w:r>
-        <w:rPr>
-          <w:rFonts w:ascii="Courier" w:hAnsi="Courier"/>
-          <w:sz w:val="13"/>
-          <w:szCs w:val="13"/>
-          <w:lang w:val="en-US"/>
-        </w:rPr>
-        <w:tab/>
-        <w:t xml:space="preserve">   </w:t>
-      </w:r>
-      <w:r>
-        <w:rPr>
-          <w:rFonts w:ascii="Courier" w:hAnsi="Courier"/>
-          <w:sz w:val="13"/>
-          <w:szCs w:val="13"/>
-          <w:lang w:val="en-US"/>
-        </w:rPr>
-        <w:t>&lt;/goals&gt;</w:t>
-      </w:r>
-    </w:p>
-    <w:p>
-      <w:pPr>
-        <w:spacing w:after="0"/>
-        <w:rPr>
-          <w:rFonts w:ascii="Courier" w:hAnsi="Courier"/>
-          <w:sz w:val="13"/>
-          <w:szCs w:val="13"/>
-          <w:lang w:val="en-US"/>
-        </w:rPr>
-      </w:pPr>
-      <w:r>
-        <w:rPr>
-          <w:rFonts w:ascii="Courier" w:hAnsi="Courier"/>
-          <w:sz w:val="13"/>
-          <w:szCs w:val="13"/>
-          <w:lang w:val="en-US"/>
-        </w:rPr>
-        <w:tab/>
-      </w:r>
-      <w:r>
-        <w:rPr>
-          <w:rFonts w:ascii="Courier" w:hAnsi="Courier"/>
-          <w:sz w:val="13"/>
-          <w:szCs w:val="13"/>
-          <w:lang w:val="en-US"/>
-        </w:rPr>
-        <w:t xml:space="preserve"> </w:t>
-      </w:r>
-      <w:r>
-        <w:rPr>
-          <w:rFonts w:ascii="Courier" w:hAnsi="Courier"/>
-          <w:sz w:val="13"/>
-          <w:szCs w:val="13"/>
-          <w:lang w:val="en-US"/>
-        </w:rPr>
-        <w:t>&lt;/execution&gt;</w:t>
-      </w:r>
-    </w:p>
-    <w:p>
-      <w:pPr>
-        <w:spacing w:after="0"/>
-        <w:rPr>
-          <w:rFonts w:ascii="Courier" w:hAnsi="Courier"/>
-          <w:sz w:val="13"/>
-          <w:szCs w:val="13"/>
-          <w:lang w:val="en-US"/>
-        </w:rPr>
-      </w:pPr>
-      <w:r>
-        <w:rPr>
-          <w:rFonts w:ascii="Courier" w:hAnsi="Courier"/>
-          <w:sz w:val="13"/>
-          <w:szCs w:val="13"/>
-          <w:lang w:val="en-US"/>
-        </w:rPr>
-        <w:t xml:space="preserve">        &lt;/executions&gt;</w:t>
-      </w:r>
-    </w:p>
-    <w:p>
-      <w:pPr>
-        <w:spacing w:after="0"/>
-        <w:rPr>
-          <w:rFonts w:ascii="Courier" w:hAnsi="Courier"/>
-          <w:sz w:val="13"/>
-          <w:szCs w:val="13"/>
-          <w:lang w:val="en-US"/>
-        </w:rPr>
-      </w:pPr>
-      <w:r>
-        <w:rPr>
-          <w:rFonts w:ascii="Courier" w:hAnsi="Courier"/>
-          <w:sz w:val="13"/>
-          <w:szCs w:val="13"/>
-          <w:lang w:val="en-US"/>
-        </w:rPr>
-        <w:t xml:space="preserve">      &lt;/plugin&gt;</w:t>
-      </w:r>
-    </w:p>
-    <w:p>
-      <w:pPr>
-        <w:spacing w:after="0"/>
-        <w:rPr>
-          <w:rFonts w:ascii="Courier" w:hAnsi="Courier"/>
-          <w:sz w:val="13"/>
-          <w:szCs w:val="13"/>
-          <w:lang w:val="en-US"/>
-        </w:rPr>
-      </w:pPr>
-      <w:r>
-        <w:rPr>
-          <w:rFonts w:ascii="Courier" w:hAnsi="Courier"/>
-          <w:sz w:val="13"/>
-          <w:szCs w:val="13"/>
-          <w:lang w:val="en-US"/>
-        </w:rPr>
-        <w:t xml:space="preserve">    &lt;/plugins&gt;</w:t>
-      </w:r>
-    </w:p>
-    <w:p>
-      <w:pPr>
-        <w:spacing w:after="0"/>
-        <w:rPr>
-          <w:rFonts w:ascii="Courier" w:hAnsi="Courier"/>
-          <w:sz w:val="13"/>
-          <w:szCs w:val="13"/>
-          <w:lang w:val="en-US"/>
-        </w:rPr>
-      </w:pPr>
-      <w:r>
-        <w:rPr>
-          <w:rFonts w:ascii="Courier" w:hAnsi="Courier"/>
-          <w:sz w:val="13"/>
-          <w:szCs w:val="13"/>
-          <w:lang w:val="en-US"/>
-        </w:rPr>
-        <w:t xml:space="preserve">  </w:t>
-      </w:r>
-      <w:r>
-        <w:rPr>
-          <w:rFonts w:ascii="Courier" w:hAnsi="Courier"/>
-          <w:sz w:val="13"/>
-          <w:szCs w:val="13"/>
-          <w:lang w:val="en-US"/>
-        </w:rPr>
-        <w:t>&lt;/build&gt;</w:t>
-      </w:r>
-    </w:p>
-    <w:p>
-      <w:pPr>
-        <w:spacing w:after="0"/>
-        <w:rPr>
-          <w:rFonts w:ascii="Courier" w:hAnsi="Courier"/>
-          <w:sz w:val="13"/>
-          <w:szCs w:val="13"/>
-          <w:lang w:val="en-US"/>
-        </w:rPr>
-      </w:pPr>
-      <w:r>
-        <w:rPr>
-          <w:rFonts w:ascii="Courier" w:hAnsi="Courier"/>
-          <w:sz w:val="13"/>
-          <w:szCs w:val="13"/>
-          <w:lang w:val="en-US"/>
-        </w:rPr>
-        <w:t>&lt;/project&gt;</w:t>
-      </w:r>
-    </w:p>
-    <w:p>
-      <w:pPr>
-        <w:rPr>
-          <w:lang w:val="en-US"/>
-        </w:rPr>
-      </w:pPr>
-      <w:r>
-        <w:rPr>
-          <w:lang w:val="en-US"/>
-        </w:rPr>
-        <w:t xml:space="preserve">In the scope of this project we will only be using </w:t>
-      </w:r>
-      <w:proofErr w:type="spellStart"/>
-      <w:r>
-        <w:rPr>
-          <w:lang w:val="en-US"/>
-        </w:rPr>
-        <w:t>Liquibase</w:t>
-      </w:r>
-      <w:proofErr w:type="spellEnd"/>
-      <w:r>
-        <w:rPr>
-          <w:lang w:val="en-US"/>
-        </w:rPr>
-        <w:t xml:space="preserve">. </w:t>
-      </w:r>
-      <w:proofErr w:type="spellStart"/>
-      <w:r>
-        <w:rPr>
-          <w:lang w:val="en-US"/>
-        </w:rPr>
-        <w:t>Liquibase</w:t>
-      </w:r>
-      <w:proofErr w:type="spellEnd"/>
-      <w:r>
-        <w:rPr>
-          <w:lang w:val="en-US"/>
-        </w:rPr>
-        <w:t xml:space="preserve"> is a powerful tool to deploy </w:t>
-      </w:r>
-      <w:proofErr w:type="spellStart"/>
-      <w:r>
-        <w:rPr>
-          <w:lang w:val="en-US"/>
-        </w:rPr>
-        <w:t>sql</w:t>
-      </w:r>
-      <w:proofErr w:type="spellEnd"/>
-      <w:r>
-        <w:rPr>
-          <w:lang w:val="en-US"/>
-        </w:rPr>
-        <w:t xml:space="preserve"> and </w:t>
-      </w:r>
-      <w:proofErr w:type="spellStart"/>
-      <w:r>
-        <w:rPr>
-          <w:lang w:val="en-US"/>
-        </w:rPr>
-        <w:t>plsql</w:t>
-      </w:r>
-      <w:proofErr w:type="spellEnd"/>
-      <w:r>
-        <w:rPr>
-          <w:lang w:val="en-US"/>
-        </w:rPr>
-        <w:t xml:space="preserve"> scripts to a database. It protects the developer of unwanted changes in scripts that can only be executed once and keeps track of all executed scripts.</w:t>
-      </w:r>
-    </w:p>
-    <w:p>
-      <w:pPr>
-        <w:rPr>
-          <w:lang w:val="en-US"/>
-        </w:rPr>
-      </w:pPr>
-      <w:r>
-        <w:rPr>
-          <w:lang w:val="en-US"/>
-        </w:rPr>
-        <w:t xml:space="preserve">You can extend these </w:t>
-      </w:r>
-      <w:proofErr w:type="spellStart"/>
-      <w:r>
-        <w:rPr>
-          <w:lang w:val="en-US"/>
-        </w:rPr>
-        <w:t>pom</w:t>
-      </w:r>
-      <w:proofErr w:type="spellEnd"/>
-      <w:r>
-        <w:rPr>
-          <w:lang w:val="en-US"/>
-        </w:rPr>
-        <w:t xml:space="preserve"> files with much more tools like </w:t>
-      </w:r>
-      <w:proofErr w:type="spellStart"/>
-      <w:r>
-        <w:rPr>
-          <w:lang w:val="en-US"/>
-        </w:rPr>
-        <w:t>utPlsql</w:t>
-      </w:r>
-      <w:proofErr w:type="spellEnd"/>
-      <w:r>
-        <w:rPr>
-          <w:lang w:val="en-US"/>
-        </w:rPr>
-        <w:t xml:space="preserve"> for unit testing and Natural Doc for auto documentation of </w:t>
-      </w:r>
-      <w:r>
-        <w:rPr>
-          <w:lang w:val="en-US"/>
-        </w:rPr>
-        <w:t>your</w:t>
-      </w:r>
-      <w:r>
-        <w:rPr>
-          <w:lang w:val="en-US"/>
-        </w:rPr>
-        <w:t xml:space="preserve"> packages </w:t>
-      </w:r>
-      <w:r>
-        <w:rPr>
-          <w:lang w:val="en-US"/>
-        </w:rPr>
-        <w:t>and/</w:t>
-      </w:r>
-      <w:r>
-        <w:rPr>
-          <w:lang w:val="en-US"/>
-        </w:rPr>
-        <w:t xml:space="preserve">or tables. This is outside the scope but it shows you how </w:t>
-      </w:r>
-      <w:r>
-        <w:rPr>
-          <w:lang w:val="en-US"/>
-        </w:rPr>
-        <w:t>powerful using</w:t>
-      </w:r>
-      <w:r>
-        <w:rPr>
-          <w:lang w:val="en-US"/>
-        </w:rPr>
-        <w:t xml:space="preserve"> a building mechanism can be.</w:t>
-      </w:r>
-      <w:r>
-        <w:rPr>
-          <w:lang w:val="en-US"/>
-        </w:rPr>
-        <w:t xml:space="preserve"> When you push your code to the build server, Jenkins will </w:t>
-      </w:r>
-      <w:r>
-        <w:rPr>
-          <w:lang w:val="en-US"/>
-        </w:rPr>
-        <w:t>also be using</w:t>
-      </w:r>
-      <w:r>
-        <w:rPr>
-          <w:lang w:val="en-US"/>
-        </w:rPr>
-        <w:t xml:space="preserve"> these </w:t>
-      </w:r>
-      <w:proofErr w:type="spellStart"/>
-      <w:r>
-        <w:rPr>
-          <w:lang w:val="en-US"/>
-        </w:rPr>
-        <w:t>pom</w:t>
-      </w:r>
-      <w:proofErr w:type="spellEnd"/>
-      <w:r>
-        <w:rPr>
-          <w:lang w:val="en-US"/>
-        </w:rPr>
-        <w:t xml:space="preserve"> files to build </w:t>
-      </w:r>
-      <w:r>
-        <w:rPr>
-          <w:lang w:val="en-US"/>
-        </w:rPr>
-        <w:t>everything to the correct server</w:t>
-      </w:r>
-      <w:r>
-        <w:rPr>
-          <w:lang w:val="en-US"/>
-        </w:rPr>
-        <w:t>.</w:t>
-      </w:r>
-    </w:p>
-    <w:p>
-      <w:pPr>
-        <w:rPr>
-          <w:lang w:val="en-US"/>
-        </w:rPr>
-      </w:pPr>
-      <w:r>
-        <w:rPr>
-          <w:lang w:val="en-US"/>
-        </w:rPr>
-        <w:t xml:space="preserve">As you can see the first script </w:t>
-      </w:r>
-      <w:proofErr w:type="spellStart"/>
-      <w:r>
-        <w:rPr>
-          <w:lang w:val="en-US"/>
-        </w:rPr>
-        <w:t>runned</w:t>
-      </w:r>
-      <w:proofErr w:type="spellEnd"/>
-      <w:r>
-        <w:rPr>
-          <w:lang w:val="en-US"/>
-        </w:rPr>
-        <w:t xml:space="preserve"> by </w:t>
-      </w:r>
-      <w:proofErr w:type="spellStart"/>
-      <w:r>
-        <w:rPr>
-          <w:lang w:val="en-US"/>
-        </w:rPr>
-        <w:t>liquibase</w:t>
-      </w:r>
-      <w:proofErr w:type="spellEnd"/>
-      <w:r>
-        <w:rPr>
-          <w:lang w:val="en-US"/>
-        </w:rPr>
-        <w:t xml:space="preserve"> is </w:t>
-      </w:r>
-      <w:proofErr w:type="spellStart"/>
-      <w:r>
-        <w:rPr>
-          <w:lang w:val="en-US"/>
-        </w:rPr>
-        <w:t>src</w:t>
-      </w:r>
-      <w:proofErr w:type="spellEnd"/>
-      <w:r>
-        <w:rPr>
-          <w:lang w:val="en-US"/>
-        </w:rPr>
-        <w:t xml:space="preserve">/main/master.xml. The content of this file </w:t>
+    </w:p>
+    <w:p>
+      <w:pPr>
+        <w:rPr>
+          <w:lang w:val="en-US"/>
+        </w:rPr>
+      </w:pPr>
+      <w:r>
+        <w:rPr>
+          <w:lang w:val="en-US"/>
+        </w:rPr>
+        <w:drawing>
+          <wp:inline distT="0" distB="0" distL="0" distR="0" wp14:anchorId="2C38D77E" wp14:editId="72330D46">
+            <wp:extent cx="5760720" cy="3516630"/>
+            <wp:effectExtent l="0" t="0" r="5080" b="0"/>
+            <wp:docPr id="18" name="Picture 18"/>
+            <wp:cNvGraphicFramePr>
+              <a:graphicFrameLocks xmlns:a="http://schemas.openxmlformats.org/drawingml/2006/main" noChangeAspect="1"/>
+            </wp:cNvGraphicFramePr>
+            <a:graphic xmlns:a="http://schemas.openxmlformats.org/drawingml/2006/main">
+              <a:graphicData uri="http://schemas.openxmlformats.org/drawingml/2006/picture">
+                <pic:pic xmlns:pic="http://schemas.openxmlformats.org/drawingml/2006/picture">
+                  <pic:nvPicPr>
+                    <pic:cNvPr id="1" name=""/>
+                    <pic:cNvPicPr/>
+                  </pic:nvPicPr>
+                  <pic:blipFill>
+                    <a:blip r:embed="rId24"/>
+                    <a:stretch>
+                      <a:fillRect/>
+                    </a:stretch>
+                  </pic:blipFill>
+                  <pic:spPr>
+                    <a:xfrm>
+                      <a:off x="0" y="0"/>
+                      <a:ext cx="5760720" cy="3516630"/>
+                    </a:xfrm>
+                    <a:prstGeom prst="rect">
+                      <a:avLst/>
+                    </a:prstGeom>
+                  </pic:spPr>
+                </pic:pic>
+              </a:graphicData>
+            </a:graphic>
+          </wp:inline>
+        </w:drawing>
       </w:r>
     </w:p>
     <w:p>
@@ -5642,6 +4726,7 @@
   <w:style w:type="paragraph" w:default="1" w:styleId="Normal">
     <w:name w:val="Normal"/>
     <w:qFormat/>
+    <w:rsid w:val="0061369A"/>
   </w:style>
   <w:style w:type="paragraph" w:styleId="Heading1">
     <w:name w:val="heading 1"/>

</xml_diff>

<commit_message>
Add build sequence and triggers + documentation
</commit_message>
<xml_diff>
--- a/PSA.docx
+++ b/PSA.docx
@@ -4170,8 +4170,6 @@
         </w:rPr>
         <w:t>3</w:t>
       </w:r>
-      <w:bookmarkStart w:id="0" w:name="_GoBack"/>
-      <w:bookmarkEnd w:id="0"/>
       <w:r>
         <w:rPr>
           <w:rFonts w:ascii="Courier" w:hAnsi="Courier"/>
@@ -4950,9 +4948,9 @@
       <w:r>
         <w:lastRenderedPageBreak/>
         <w:drawing>
-          <wp:inline distT="0" distB="0" distL="0" distR="0" wp14:anchorId="22AD56E0" wp14:editId="386E5069">
-            <wp:extent cx="5760720" cy="3641725"/>
-            <wp:effectExtent l="0" t="0" r="5080" b="0"/>
+          <wp:inline distT="0" distB="0" distL="0" distR="0" wp14:anchorId="22AD56E0" wp14:editId="223C7CD8">
+            <wp:extent cx="5437495" cy="3437393"/>
+            <wp:effectExtent l="0" t="0" r="0" b="0"/>
             <wp:docPr id="22" name="Picture 22"/>
             <wp:cNvGraphicFramePr>
               <a:graphicFrameLocks xmlns:a="http://schemas.openxmlformats.org/drawingml/2006/main" noChangeAspect="1"/>
@@ -4973,7 +4971,7 @@
                   <pic:spPr>
                     <a:xfrm>
                       <a:off x="0" y="0"/>
-                      <a:ext cx="5760720" cy="3641725"/>
+                      <a:ext cx="5443776" cy="3441363"/>
                     </a:xfrm>
                     <a:prstGeom prst="rect">
                       <a:avLst/>
@@ -5002,7 +5000,1449 @@
         <w:t>Not all scripts are run once. You can add this as a parameter to your changeSet. We will see this in plsql code because you can run packages multiple time.</w:t>
       </w:r>
     </w:p>
+    <w:p>
+      <w:r>
+        <w:t>Now we create 2 more files for the sequences and 2 more for the triggers</w:t>
+      </w:r>
+      <w:r>
+        <w:t>:</w:t>
+      </w:r>
+    </w:p>
+    <w:p>
+      <w:pPr>
+        <w:spacing w:after="0"/>
+        <w:rPr>
+          <w:rFonts w:ascii="Courier" w:hAnsi="Courier"/>
+          <w:b/>
+          <w:sz w:val="13"/>
+          <w:szCs w:val="13"/>
+        </w:rPr>
+      </w:pPr>
+      <w:r>
+        <w:rPr>
+          <w:rFonts w:ascii="Courier" w:hAnsi="Courier"/>
+          <w:b/>
+          <w:sz w:val="13"/>
+          <w:szCs w:val="13"/>
+        </w:rPr>
+        <w:t>seq_persons.sql</w:t>
+      </w:r>
+    </w:p>
+    <w:p>
+      <w:pPr>
+        <w:spacing w:after="0"/>
+        <w:rPr>
+          <w:rFonts w:ascii="Courier" w:hAnsi="Courier"/>
+          <w:sz w:val="13"/>
+          <w:szCs w:val="13"/>
+        </w:rPr>
+      </w:pPr>
+      <w:r>
+        <w:rPr>
+          <w:rFonts w:ascii="Courier" w:hAnsi="Courier"/>
+          <w:sz w:val="13"/>
+          <w:szCs w:val="13"/>
+        </w:rPr>
+        <w:t>create sequence seq_persons;</w:t>
+      </w:r>
+    </w:p>
+    <w:p>
+      <w:pPr>
+        <w:spacing w:after="0"/>
+        <w:rPr>
+          <w:rFonts w:ascii="Courier" w:hAnsi="Courier"/>
+          <w:sz w:val="13"/>
+          <w:szCs w:val="13"/>
+        </w:rPr>
+      </w:pPr>
+    </w:p>
+    <w:p>
+      <w:pPr>
+        <w:spacing w:after="0"/>
+        <w:rPr>
+          <w:rFonts w:ascii="Courier" w:hAnsi="Courier"/>
+          <w:b/>
+          <w:sz w:val="13"/>
+          <w:szCs w:val="13"/>
+        </w:rPr>
+      </w:pPr>
+      <w:r>
+        <w:rPr>
+          <w:rFonts w:ascii="Courier" w:hAnsi="Courier"/>
+          <w:b/>
+          <w:sz w:val="13"/>
+          <w:szCs w:val="13"/>
+        </w:rPr>
+        <w:t>seq_addresses.sql</w:t>
+      </w:r>
+    </w:p>
+    <w:p>
+      <w:pPr>
+        <w:spacing w:after="0"/>
+        <w:rPr>
+          <w:rFonts w:ascii="Courier" w:hAnsi="Courier"/>
+          <w:sz w:val="13"/>
+          <w:szCs w:val="13"/>
+        </w:rPr>
+      </w:pPr>
+      <w:r>
+        <w:rPr>
+          <w:rFonts w:ascii="Courier" w:hAnsi="Courier"/>
+          <w:sz w:val="13"/>
+          <w:szCs w:val="13"/>
+        </w:rPr>
+        <w:t>create sequence seq_addresses;</w:t>
+      </w:r>
+    </w:p>
+    <w:p>
+      <w:pPr>
+        <w:spacing w:after="0"/>
+        <w:rPr>
+          <w:rFonts w:ascii="Courier" w:hAnsi="Courier"/>
+          <w:sz w:val="13"/>
+          <w:szCs w:val="13"/>
+        </w:rPr>
+      </w:pPr>
+    </w:p>
+    <w:p>
+      <w:pPr>
+        <w:spacing w:after="0"/>
+        <w:rPr>
+          <w:rFonts w:ascii="Courier" w:hAnsi="Courier"/>
+          <w:b/>
+          <w:sz w:val="13"/>
+          <w:szCs w:val="13"/>
+        </w:rPr>
+      </w:pPr>
+      <w:r>
+        <w:rPr>
+          <w:rFonts w:ascii="Courier" w:hAnsi="Courier"/>
+          <w:b/>
+          <w:sz w:val="13"/>
+          <w:szCs w:val="13"/>
+        </w:rPr>
+        <w:t>trigger_br_i_persons.sql</w:t>
+      </w:r>
+    </w:p>
+    <w:p>
+      <w:pPr>
+        <w:spacing w:after="0"/>
+        <w:rPr>
+          <w:rFonts w:ascii="Courier" w:hAnsi="Courier"/>
+          <w:sz w:val="13"/>
+          <w:szCs w:val="13"/>
+        </w:rPr>
+      </w:pPr>
+      <w:r>
+        <w:rPr>
+          <w:rFonts w:ascii="Courier" w:hAnsi="Courier"/>
+          <w:sz w:val="13"/>
+          <w:szCs w:val="13"/>
+        </w:rPr>
+        <w:t>create or replace trigger br_i_persons</w:t>
+      </w:r>
+    </w:p>
+    <w:p>
+      <w:pPr>
+        <w:spacing w:after="0"/>
+        <w:rPr>
+          <w:rFonts w:ascii="Courier" w:hAnsi="Courier"/>
+          <w:sz w:val="13"/>
+          <w:szCs w:val="13"/>
+        </w:rPr>
+      </w:pPr>
+      <w:r>
+        <w:rPr>
+          <w:rFonts w:ascii="Courier" w:hAnsi="Courier"/>
+          <w:sz w:val="13"/>
+          <w:szCs w:val="13"/>
+        </w:rPr>
+        <w:t>before insert on persons</w:t>
+      </w:r>
+    </w:p>
+    <w:p>
+      <w:pPr>
+        <w:spacing w:after="0"/>
+        <w:rPr>
+          <w:rFonts w:ascii="Courier" w:hAnsi="Courier"/>
+          <w:sz w:val="13"/>
+          <w:szCs w:val="13"/>
+        </w:rPr>
+      </w:pPr>
+      <w:r>
+        <w:rPr>
+          <w:rFonts w:ascii="Courier" w:hAnsi="Courier"/>
+          <w:sz w:val="13"/>
+          <w:szCs w:val="13"/>
+        </w:rPr>
+        <w:t>for each row</w:t>
+      </w:r>
+    </w:p>
+    <w:p>
+      <w:pPr>
+        <w:spacing w:after="0"/>
+        <w:rPr>
+          <w:rFonts w:ascii="Courier" w:hAnsi="Courier"/>
+          <w:sz w:val="13"/>
+          <w:szCs w:val="13"/>
+        </w:rPr>
+      </w:pPr>
+      <w:r>
+        <w:rPr>
+          <w:rFonts w:ascii="Courier" w:hAnsi="Courier"/>
+          <w:sz w:val="13"/>
+          <w:szCs w:val="13"/>
+        </w:rPr>
+        <w:t>declare</w:t>
+      </w:r>
+    </w:p>
+    <w:p>
+      <w:pPr>
+        <w:spacing w:after="0"/>
+        <w:rPr>
+          <w:rFonts w:ascii="Courier" w:hAnsi="Courier"/>
+          <w:sz w:val="13"/>
+          <w:szCs w:val="13"/>
+        </w:rPr>
+      </w:pPr>
+      <w:r>
+        <w:rPr>
+          <w:rFonts w:ascii="Courier" w:hAnsi="Courier"/>
+          <w:sz w:val="13"/>
+          <w:szCs w:val="13"/>
+        </w:rPr>
+        <w:t xml:space="preserve">  l_nextval pls_integer;</w:t>
+      </w:r>
+    </w:p>
+    <w:p>
+      <w:pPr>
+        <w:spacing w:after="0"/>
+        <w:rPr>
+          <w:rFonts w:ascii="Courier" w:hAnsi="Courier"/>
+          <w:sz w:val="13"/>
+          <w:szCs w:val="13"/>
+        </w:rPr>
+      </w:pPr>
+      <w:r>
+        <w:rPr>
+          <w:rFonts w:ascii="Courier" w:hAnsi="Courier"/>
+          <w:sz w:val="13"/>
+          <w:szCs w:val="13"/>
+        </w:rPr>
+        <w:t>begin</w:t>
+      </w:r>
+    </w:p>
+    <w:p>
+      <w:pPr>
+        <w:spacing w:after="0"/>
+        <w:rPr>
+          <w:rFonts w:ascii="Courier" w:hAnsi="Courier"/>
+          <w:sz w:val="13"/>
+          <w:szCs w:val="13"/>
+        </w:rPr>
+      </w:pPr>
+      <w:r>
+        <w:rPr>
+          <w:rFonts w:ascii="Courier" w:hAnsi="Courier"/>
+          <w:sz w:val="13"/>
+          <w:szCs w:val="13"/>
+        </w:rPr>
+        <w:t xml:space="preserve">    select seq_persons.nextval</w:t>
+      </w:r>
+    </w:p>
+    <w:p>
+      <w:pPr>
+        <w:spacing w:after="0"/>
+        <w:rPr>
+          <w:rFonts w:ascii="Courier" w:hAnsi="Courier"/>
+          <w:sz w:val="13"/>
+          <w:szCs w:val="13"/>
+        </w:rPr>
+      </w:pPr>
+      <w:r>
+        <w:rPr>
+          <w:rFonts w:ascii="Courier" w:hAnsi="Courier"/>
+          <w:sz w:val="13"/>
+          <w:szCs w:val="13"/>
+        </w:rPr>
+        <w:t xml:space="preserve">    into l_nextval</w:t>
+      </w:r>
+    </w:p>
+    <w:p>
+      <w:pPr>
+        <w:spacing w:after="0"/>
+        <w:rPr>
+          <w:rFonts w:ascii="Courier" w:hAnsi="Courier"/>
+          <w:sz w:val="13"/>
+          <w:szCs w:val="13"/>
+        </w:rPr>
+      </w:pPr>
+      <w:r>
+        <w:rPr>
+          <w:rFonts w:ascii="Courier" w:hAnsi="Courier"/>
+          <w:sz w:val="13"/>
+          <w:szCs w:val="13"/>
+        </w:rPr>
+        <w:t xml:space="preserve">    from dual;</w:t>
+      </w:r>
+    </w:p>
+    <w:p>
+      <w:pPr>
+        <w:spacing w:after="0"/>
+        <w:rPr>
+          <w:rFonts w:ascii="Courier" w:hAnsi="Courier"/>
+          <w:sz w:val="13"/>
+          <w:szCs w:val="13"/>
+        </w:rPr>
+      </w:pPr>
+    </w:p>
+    <w:p>
+      <w:pPr>
+        <w:spacing w:after="0"/>
+        <w:rPr>
+          <w:rFonts w:ascii="Courier" w:hAnsi="Courier"/>
+          <w:sz w:val="13"/>
+          <w:szCs w:val="13"/>
+        </w:rPr>
+      </w:pPr>
+      <w:r>
+        <w:rPr>
+          <w:rFonts w:ascii="Courier" w:hAnsi="Courier"/>
+          <w:sz w:val="13"/>
+          <w:szCs w:val="13"/>
+        </w:rPr>
+        <w:t xml:space="preserve">    :new.pk_id := l_nextval;</w:t>
+      </w:r>
+    </w:p>
+    <w:p>
+      <w:pPr>
+        <w:spacing w:after="0"/>
+        <w:rPr>
+          <w:rFonts w:ascii="Courier" w:hAnsi="Courier"/>
+          <w:sz w:val="13"/>
+          <w:szCs w:val="13"/>
+        </w:rPr>
+      </w:pPr>
+      <w:r>
+        <w:rPr>
+          <w:rFonts w:ascii="Courier" w:hAnsi="Courier"/>
+          <w:sz w:val="13"/>
+          <w:szCs w:val="13"/>
+        </w:rPr>
+        <w:t>end br_i_persons;</w:t>
+      </w:r>
+    </w:p>
+    <w:p>
+      <w:pPr>
+        <w:spacing w:after="0"/>
+        <w:rPr>
+          <w:rFonts w:ascii="Courier" w:hAnsi="Courier"/>
+          <w:sz w:val="13"/>
+          <w:szCs w:val="13"/>
+        </w:rPr>
+      </w:pPr>
+    </w:p>
+    <w:p>
+      <w:pPr>
+        <w:spacing w:after="0"/>
+        <w:rPr>
+          <w:rFonts w:ascii="Courier" w:hAnsi="Courier"/>
+          <w:b/>
+          <w:sz w:val="13"/>
+          <w:szCs w:val="13"/>
+        </w:rPr>
+      </w:pPr>
+      <w:r>
+        <w:rPr>
+          <w:rFonts w:ascii="Courier" w:hAnsi="Courier"/>
+          <w:b/>
+          <w:sz w:val="13"/>
+          <w:szCs w:val="13"/>
+        </w:rPr>
+        <w:t>trigger_</w:t>
+      </w:r>
+      <w:r>
+        <w:rPr>
+          <w:rFonts w:ascii="Courier" w:hAnsi="Courier"/>
+          <w:b/>
+          <w:sz w:val="13"/>
+          <w:szCs w:val="13"/>
+        </w:rPr>
+        <w:t>br_i_addresses.sql</w:t>
+      </w:r>
+    </w:p>
+    <w:p>
+      <w:pPr>
+        <w:spacing w:after="0"/>
+        <w:rPr>
+          <w:rFonts w:ascii="Courier" w:hAnsi="Courier"/>
+          <w:sz w:val="13"/>
+          <w:szCs w:val="13"/>
+        </w:rPr>
+      </w:pPr>
+      <w:r>
+        <w:rPr>
+          <w:rFonts w:ascii="Courier" w:hAnsi="Courier"/>
+          <w:sz w:val="13"/>
+          <w:szCs w:val="13"/>
+        </w:rPr>
+        <w:t>create or replace trigger br_i_addresses</w:t>
+      </w:r>
+    </w:p>
+    <w:p>
+      <w:pPr>
+        <w:spacing w:after="0"/>
+        <w:rPr>
+          <w:rFonts w:ascii="Courier" w:hAnsi="Courier"/>
+          <w:sz w:val="13"/>
+          <w:szCs w:val="13"/>
+        </w:rPr>
+      </w:pPr>
+      <w:r>
+        <w:rPr>
+          <w:rFonts w:ascii="Courier" w:hAnsi="Courier"/>
+          <w:sz w:val="13"/>
+          <w:szCs w:val="13"/>
+        </w:rPr>
+        <w:t>before insert on addresses</w:t>
+      </w:r>
+    </w:p>
+    <w:p>
+      <w:pPr>
+        <w:spacing w:after="0"/>
+        <w:rPr>
+          <w:rFonts w:ascii="Courier" w:hAnsi="Courier"/>
+          <w:sz w:val="13"/>
+          <w:szCs w:val="13"/>
+        </w:rPr>
+      </w:pPr>
+      <w:r>
+        <w:rPr>
+          <w:rFonts w:ascii="Courier" w:hAnsi="Courier"/>
+          <w:sz w:val="13"/>
+          <w:szCs w:val="13"/>
+        </w:rPr>
+        <w:t>for each row</w:t>
+      </w:r>
+    </w:p>
+    <w:p>
+      <w:pPr>
+        <w:spacing w:after="0"/>
+        <w:rPr>
+          <w:rFonts w:ascii="Courier" w:hAnsi="Courier"/>
+          <w:sz w:val="13"/>
+          <w:szCs w:val="13"/>
+        </w:rPr>
+      </w:pPr>
+      <w:r>
+        <w:rPr>
+          <w:rFonts w:ascii="Courier" w:hAnsi="Courier"/>
+          <w:sz w:val="13"/>
+          <w:szCs w:val="13"/>
+        </w:rPr>
+        <w:t>declare</w:t>
+      </w:r>
+    </w:p>
+    <w:p>
+      <w:pPr>
+        <w:spacing w:after="0"/>
+        <w:rPr>
+          <w:rFonts w:ascii="Courier" w:hAnsi="Courier"/>
+          <w:sz w:val="13"/>
+          <w:szCs w:val="13"/>
+        </w:rPr>
+      </w:pPr>
+      <w:r>
+        <w:rPr>
+          <w:rFonts w:ascii="Courier" w:hAnsi="Courier"/>
+          <w:sz w:val="13"/>
+          <w:szCs w:val="13"/>
+        </w:rPr>
+        <w:t xml:space="preserve">  l_nextval pls_integer;</w:t>
+      </w:r>
+    </w:p>
+    <w:p>
+      <w:pPr>
+        <w:spacing w:after="0"/>
+        <w:rPr>
+          <w:rFonts w:ascii="Courier" w:hAnsi="Courier"/>
+          <w:sz w:val="13"/>
+          <w:szCs w:val="13"/>
+        </w:rPr>
+      </w:pPr>
+      <w:r>
+        <w:rPr>
+          <w:rFonts w:ascii="Courier" w:hAnsi="Courier"/>
+          <w:sz w:val="13"/>
+          <w:szCs w:val="13"/>
+        </w:rPr>
+        <w:t>begin</w:t>
+      </w:r>
+    </w:p>
+    <w:p>
+      <w:pPr>
+        <w:spacing w:after="0"/>
+        <w:rPr>
+          <w:rFonts w:ascii="Courier" w:hAnsi="Courier"/>
+          <w:sz w:val="13"/>
+          <w:szCs w:val="13"/>
+        </w:rPr>
+      </w:pPr>
+      <w:r>
+        <w:rPr>
+          <w:rFonts w:ascii="Courier" w:hAnsi="Courier"/>
+          <w:sz w:val="13"/>
+          <w:szCs w:val="13"/>
+        </w:rPr>
+        <w:t xml:space="preserve">    select seq_addresses.nextval</w:t>
+      </w:r>
+    </w:p>
+    <w:p>
+      <w:pPr>
+        <w:spacing w:after="0"/>
+        <w:rPr>
+          <w:rFonts w:ascii="Courier" w:hAnsi="Courier"/>
+          <w:sz w:val="13"/>
+          <w:szCs w:val="13"/>
+        </w:rPr>
+      </w:pPr>
+      <w:r>
+        <w:rPr>
+          <w:rFonts w:ascii="Courier" w:hAnsi="Courier"/>
+          <w:sz w:val="13"/>
+          <w:szCs w:val="13"/>
+        </w:rPr>
+        <w:t xml:space="preserve">    into l_nextval</w:t>
+      </w:r>
+    </w:p>
+    <w:p>
+      <w:pPr>
+        <w:spacing w:after="0"/>
+        <w:rPr>
+          <w:rFonts w:ascii="Courier" w:hAnsi="Courier"/>
+          <w:sz w:val="13"/>
+          <w:szCs w:val="13"/>
+        </w:rPr>
+      </w:pPr>
+      <w:r>
+        <w:rPr>
+          <w:rFonts w:ascii="Courier" w:hAnsi="Courier"/>
+          <w:sz w:val="13"/>
+          <w:szCs w:val="13"/>
+        </w:rPr>
+        <w:t xml:space="preserve">    from dual;</w:t>
+      </w:r>
+    </w:p>
+    <w:p>
+      <w:pPr>
+        <w:spacing w:after="0"/>
+        <w:rPr>
+          <w:rFonts w:ascii="Courier" w:hAnsi="Courier"/>
+          <w:sz w:val="13"/>
+          <w:szCs w:val="13"/>
+        </w:rPr>
+      </w:pPr>
+    </w:p>
+    <w:p>
+      <w:pPr>
+        <w:spacing w:after="0"/>
+        <w:rPr>
+          <w:rFonts w:ascii="Courier" w:hAnsi="Courier"/>
+          <w:sz w:val="13"/>
+          <w:szCs w:val="13"/>
+        </w:rPr>
+      </w:pPr>
+      <w:r>
+        <w:rPr>
+          <w:rFonts w:ascii="Courier" w:hAnsi="Courier"/>
+          <w:sz w:val="13"/>
+          <w:szCs w:val="13"/>
+        </w:rPr>
+        <w:t xml:space="preserve">    :new.pk_id := l_nextval;</w:t>
+      </w:r>
+    </w:p>
+    <w:p>
+      <w:pPr>
+        <w:spacing w:after="0"/>
+        <w:rPr>
+          <w:rFonts w:ascii="Courier" w:hAnsi="Courier"/>
+          <w:sz w:val="13"/>
+          <w:szCs w:val="13"/>
+        </w:rPr>
+      </w:pPr>
+      <w:r>
+        <w:rPr>
+          <w:rFonts w:ascii="Courier" w:hAnsi="Courier"/>
+          <w:sz w:val="13"/>
+          <w:szCs w:val="13"/>
+        </w:rPr>
+        <w:t>end br_i_addresses;</w:t>
+      </w:r>
+    </w:p>
     <w:p/>
+    <w:p>
+      <w:r>
+        <w:t xml:space="preserve">For the sequences we will use the same changeSets. For the trigger we add </w:t>
+      </w:r>
+      <w:r>
+        <w:t xml:space="preserve">runOnChange="true" </w:t>
+      </w:r>
+      <w:r>
+        <w:t xml:space="preserve">and </w:t>
+      </w:r>
+      <w:r>
+        <w:t>runAlways="true"</w:t>
+      </w:r>
+      <w:r>
+        <w:t>.</w:t>
+      </w:r>
+      <w:r>
+        <w:t xml:space="preserve"> For pl/sql you would also need the </w:t>
+      </w:r>
+      <w:r>
+        <w:t>splitStatements="false"</w:t>
+      </w:r>
+      <w:r>
+        <w:t xml:space="preserve"> in the sqlFile tag. Else you would ex</w:t>
+      </w:r>
+      <w:r>
+        <w:t>ecute the code after the first semi colon.</w:t>
+      </w:r>
+    </w:p>
+    <w:p>
+      <w:pPr>
+        <w:rPr>
+          <w:rFonts w:ascii="Courier" w:hAnsi="Courier"/>
+          <w:b/>
+          <w:sz w:val="13"/>
+          <w:szCs w:val="13"/>
+        </w:rPr>
+      </w:pPr>
+      <w:r>
+        <w:rPr>
+          <w:rFonts w:ascii="Courier" w:hAnsi="Courier"/>
+          <w:b/>
+          <w:sz w:val="13"/>
+          <w:szCs w:val="13"/>
+        </w:rPr>
+        <w:lastRenderedPageBreak/>
+        <w:t>Master.xml</w:t>
+      </w:r>
+    </w:p>
+    <w:p>
+      <w:pPr>
+        <w:widowControl w:val="0"/>
+        <w:tabs>
+          <w:tab w:val="left" w:pos="560"/>
+          <w:tab w:val="left" w:pos="1120"/>
+          <w:tab w:val="left" w:pos="1680"/>
+          <w:tab w:val="left" w:pos="2240"/>
+          <w:tab w:val="left" w:pos="2800"/>
+          <w:tab w:val="left" w:pos="3360"/>
+          <w:tab w:val="left" w:pos="3920"/>
+          <w:tab w:val="left" w:pos="4480"/>
+          <w:tab w:val="left" w:pos="5040"/>
+          <w:tab w:val="left" w:pos="5600"/>
+          <w:tab w:val="left" w:pos="6160"/>
+          <w:tab w:val="left" w:pos="6720"/>
+        </w:tabs>
+        <w:autoSpaceDE w:val="0"/>
+        <w:autoSpaceDN w:val="0"/>
+        <w:adjustRightInd w:val="0"/>
+        <w:spacing w:after="0" w:line="240" w:lineRule="auto"/>
+        <w:rPr>
+          <w:rFonts w:ascii="Courier" w:hAnsi="Courier"/>
+          <w:sz w:val="13"/>
+          <w:szCs w:val="13"/>
+        </w:rPr>
+      </w:pPr>
+      <w:r>
+        <w:rPr>
+          <w:rFonts w:ascii="Courier" w:hAnsi="Courier"/>
+          <w:sz w:val="13"/>
+          <w:szCs w:val="13"/>
+        </w:rPr>
+        <w:t>&lt;?xml version="1.0" encoding="UTF-8" standalone="no"?&gt;</w:t>
+      </w:r>
+    </w:p>
+    <w:p>
+      <w:pPr>
+        <w:widowControl w:val="0"/>
+        <w:tabs>
+          <w:tab w:val="left" w:pos="560"/>
+          <w:tab w:val="left" w:pos="1120"/>
+          <w:tab w:val="left" w:pos="1680"/>
+          <w:tab w:val="left" w:pos="2240"/>
+          <w:tab w:val="left" w:pos="2800"/>
+          <w:tab w:val="left" w:pos="3360"/>
+          <w:tab w:val="left" w:pos="3920"/>
+          <w:tab w:val="left" w:pos="4480"/>
+          <w:tab w:val="left" w:pos="5040"/>
+          <w:tab w:val="left" w:pos="5600"/>
+          <w:tab w:val="left" w:pos="6160"/>
+          <w:tab w:val="left" w:pos="6720"/>
+        </w:tabs>
+        <w:autoSpaceDE w:val="0"/>
+        <w:autoSpaceDN w:val="0"/>
+        <w:adjustRightInd w:val="0"/>
+        <w:spacing w:after="0" w:line="240" w:lineRule="auto"/>
+        <w:rPr>
+          <w:rFonts w:ascii="Courier" w:hAnsi="Courier"/>
+          <w:sz w:val="13"/>
+          <w:szCs w:val="13"/>
+        </w:rPr>
+      </w:pPr>
+      <w:r>
+        <w:rPr>
+          <w:rFonts w:ascii="Courier" w:hAnsi="Courier"/>
+          <w:sz w:val="13"/>
+          <w:szCs w:val="13"/>
+        </w:rPr>
+        <w:t>&lt;databaseChangeLog  xmlns="http://www.liquibase.org/xml/ns/dbchangelog"</w:t>
+      </w:r>
+    </w:p>
+    <w:p>
+      <w:pPr>
+        <w:widowControl w:val="0"/>
+        <w:tabs>
+          <w:tab w:val="left" w:pos="560"/>
+          <w:tab w:val="left" w:pos="1120"/>
+          <w:tab w:val="left" w:pos="1680"/>
+          <w:tab w:val="left" w:pos="2240"/>
+          <w:tab w:val="left" w:pos="2800"/>
+          <w:tab w:val="left" w:pos="3360"/>
+          <w:tab w:val="left" w:pos="3920"/>
+          <w:tab w:val="left" w:pos="4480"/>
+          <w:tab w:val="left" w:pos="5040"/>
+          <w:tab w:val="left" w:pos="5600"/>
+          <w:tab w:val="left" w:pos="6160"/>
+          <w:tab w:val="left" w:pos="6720"/>
+        </w:tabs>
+        <w:autoSpaceDE w:val="0"/>
+        <w:autoSpaceDN w:val="0"/>
+        <w:adjustRightInd w:val="0"/>
+        <w:spacing w:after="0" w:line="240" w:lineRule="auto"/>
+        <w:rPr>
+          <w:rFonts w:ascii="Courier" w:hAnsi="Courier"/>
+          <w:sz w:val="13"/>
+          <w:szCs w:val="13"/>
+        </w:rPr>
+      </w:pPr>
+      <w:r>
+        <w:rPr>
+          <w:rFonts w:ascii="Courier" w:hAnsi="Courier"/>
+          <w:sz w:val="13"/>
+          <w:szCs w:val="13"/>
+        </w:rPr>
+        <w:t xml:space="preserve">                    xmlns:xsi="http://www.w3.org/2001/XMLSchema-instance"</w:t>
+      </w:r>
+    </w:p>
+    <w:p>
+      <w:pPr>
+        <w:widowControl w:val="0"/>
+        <w:tabs>
+          <w:tab w:val="left" w:pos="560"/>
+          <w:tab w:val="left" w:pos="1120"/>
+          <w:tab w:val="left" w:pos="1680"/>
+          <w:tab w:val="left" w:pos="2240"/>
+          <w:tab w:val="left" w:pos="2800"/>
+          <w:tab w:val="left" w:pos="3360"/>
+          <w:tab w:val="left" w:pos="3920"/>
+          <w:tab w:val="left" w:pos="4480"/>
+          <w:tab w:val="left" w:pos="5040"/>
+          <w:tab w:val="left" w:pos="5600"/>
+          <w:tab w:val="left" w:pos="6160"/>
+          <w:tab w:val="left" w:pos="6720"/>
+        </w:tabs>
+        <w:autoSpaceDE w:val="0"/>
+        <w:autoSpaceDN w:val="0"/>
+        <w:adjustRightInd w:val="0"/>
+        <w:spacing w:after="0" w:line="240" w:lineRule="auto"/>
+        <w:rPr>
+          <w:rFonts w:ascii="Courier" w:hAnsi="Courier"/>
+          <w:sz w:val="13"/>
+          <w:szCs w:val="13"/>
+        </w:rPr>
+      </w:pPr>
+      <w:r>
+        <w:rPr>
+          <w:rFonts w:ascii="Courier" w:hAnsi="Courier"/>
+          <w:sz w:val="13"/>
+          <w:szCs w:val="13"/>
+        </w:rPr>
+        <w:t xml:space="preserve">                    xsi:schemaLocation="http://www.liquibase.org/xml/ns/dbchangelog http://www.liquibase.org/xml/ns/dbchangelog/dbchangelog-3.0.xsd"&gt;</w:t>
+      </w:r>
+    </w:p>
+    <w:p>
+      <w:pPr>
+        <w:widowControl w:val="0"/>
+        <w:tabs>
+          <w:tab w:val="left" w:pos="560"/>
+          <w:tab w:val="left" w:pos="1120"/>
+          <w:tab w:val="left" w:pos="1680"/>
+          <w:tab w:val="left" w:pos="2240"/>
+          <w:tab w:val="left" w:pos="2800"/>
+          <w:tab w:val="left" w:pos="3360"/>
+          <w:tab w:val="left" w:pos="3920"/>
+          <w:tab w:val="left" w:pos="4480"/>
+          <w:tab w:val="left" w:pos="5040"/>
+          <w:tab w:val="left" w:pos="5600"/>
+          <w:tab w:val="left" w:pos="6160"/>
+          <w:tab w:val="left" w:pos="6720"/>
+        </w:tabs>
+        <w:autoSpaceDE w:val="0"/>
+        <w:autoSpaceDN w:val="0"/>
+        <w:adjustRightInd w:val="0"/>
+        <w:spacing w:after="0" w:line="240" w:lineRule="auto"/>
+        <w:rPr>
+          <w:rFonts w:ascii="Courier" w:hAnsi="Courier"/>
+          <w:sz w:val="13"/>
+          <w:szCs w:val="13"/>
+        </w:rPr>
+      </w:pPr>
+      <w:r>
+        <w:rPr>
+          <w:rFonts w:ascii="Courier" w:hAnsi="Courier"/>
+          <w:sz w:val="13"/>
+          <w:szCs w:val="13"/>
+        </w:rPr>
+        <w:t xml:space="preserve">  &lt;changeSet id="create_persons" author="nico_martens"&gt;</w:t>
+      </w:r>
+    </w:p>
+    <w:p>
+      <w:pPr>
+        <w:widowControl w:val="0"/>
+        <w:tabs>
+          <w:tab w:val="left" w:pos="560"/>
+          <w:tab w:val="left" w:pos="1120"/>
+          <w:tab w:val="left" w:pos="1680"/>
+          <w:tab w:val="left" w:pos="2240"/>
+          <w:tab w:val="left" w:pos="2800"/>
+          <w:tab w:val="left" w:pos="3360"/>
+          <w:tab w:val="left" w:pos="3920"/>
+          <w:tab w:val="left" w:pos="4480"/>
+          <w:tab w:val="left" w:pos="5040"/>
+          <w:tab w:val="left" w:pos="5600"/>
+          <w:tab w:val="left" w:pos="6160"/>
+          <w:tab w:val="left" w:pos="6720"/>
+        </w:tabs>
+        <w:autoSpaceDE w:val="0"/>
+        <w:autoSpaceDN w:val="0"/>
+        <w:adjustRightInd w:val="0"/>
+        <w:spacing w:after="0" w:line="240" w:lineRule="auto"/>
+        <w:rPr>
+          <w:rFonts w:ascii="Courier" w:hAnsi="Courier"/>
+          <w:sz w:val="13"/>
+          <w:szCs w:val="13"/>
+        </w:rPr>
+      </w:pPr>
+      <w:r>
+        <w:rPr>
+          <w:rFonts w:ascii="Courier" w:hAnsi="Courier"/>
+          <w:sz w:val="13"/>
+          <w:szCs w:val="13"/>
+        </w:rPr>
+        <w:t xml:space="preserve">    &lt;sqlFile path="src/main/sql/persons.sql"/&gt;</w:t>
+      </w:r>
+    </w:p>
+    <w:p>
+      <w:pPr>
+        <w:widowControl w:val="0"/>
+        <w:tabs>
+          <w:tab w:val="left" w:pos="560"/>
+          <w:tab w:val="left" w:pos="1120"/>
+          <w:tab w:val="left" w:pos="1680"/>
+          <w:tab w:val="left" w:pos="2240"/>
+          <w:tab w:val="left" w:pos="2800"/>
+          <w:tab w:val="left" w:pos="3360"/>
+          <w:tab w:val="left" w:pos="3920"/>
+          <w:tab w:val="left" w:pos="4480"/>
+          <w:tab w:val="left" w:pos="5040"/>
+          <w:tab w:val="left" w:pos="5600"/>
+          <w:tab w:val="left" w:pos="6160"/>
+          <w:tab w:val="left" w:pos="6720"/>
+        </w:tabs>
+        <w:autoSpaceDE w:val="0"/>
+        <w:autoSpaceDN w:val="0"/>
+        <w:adjustRightInd w:val="0"/>
+        <w:spacing w:after="0" w:line="240" w:lineRule="auto"/>
+        <w:rPr>
+          <w:rFonts w:ascii="Courier" w:hAnsi="Courier"/>
+          <w:sz w:val="13"/>
+          <w:szCs w:val="13"/>
+        </w:rPr>
+      </w:pPr>
+      <w:r>
+        <w:rPr>
+          <w:rFonts w:ascii="Courier" w:hAnsi="Courier"/>
+          <w:sz w:val="13"/>
+          <w:szCs w:val="13"/>
+        </w:rPr>
+        <w:t xml:space="preserve">  &lt;/changeSet&gt;</w:t>
+      </w:r>
+    </w:p>
+    <w:p>
+      <w:pPr>
+        <w:widowControl w:val="0"/>
+        <w:tabs>
+          <w:tab w:val="left" w:pos="560"/>
+          <w:tab w:val="left" w:pos="1120"/>
+          <w:tab w:val="left" w:pos="1680"/>
+          <w:tab w:val="left" w:pos="2240"/>
+          <w:tab w:val="left" w:pos="2800"/>
+          <w:tab w:val="left" w:pos="3360"/>
+          <w:tab w:val="left" w:pos="3920"/>
+          <w:tab w:val="left" w:pos="4480"/>
+          <w:tab w:val="left" w:pos="5040"/>
+          <w:tab w:val="left" w:pos="5600"/>
+          <w:tab w:val="left" w:pos="6160"/>
+          <w:tab w:val="left" w:pos="6720"/>
+        </w:tabs>
+        <w:autoSpaceDE w:val="0"/>
+        <w:autoSpaceDN w:val="0"/>
+        <w:adjustRightInd w:val="0"/>
+        <w:spacing w:after="0" w:line="240" w:lineRule="auto"/>
+        <w:rPr>
+          <w:rFonts w:ascii="Courier" w:hAnsi="Courier"/>
+          <w:sz w:val="13"/>
+          <w:szCs w:val="13"/>
+        </w:rPr>
+      </w:pPr>
+      <w:r>
+        <w:rPr>
+          <w:rFonts w:ascii="Courier" w:hAnsi="Courier"/>
+          <w:sz w:val="13"/>
+          <w:szCs w:val="13"/>
+        </w:rPr>
+        <w:t xml:space="preserve">  &lt;changeSet id="create_addresses" author="nico_martens"&gt;</w:t>
+      </w:r>
+    </w:p>
+    <w:p>
+      <w:pPr>
+        <w:widowControl w:val="0"/>
+        <w:tabs>
+          <w:tab w:val="left" w:pos="560"/>
+          <w:tab w:val="left" w:pos="1120"/>
+          <w:tab w:val="left" w:pos="1680"/>
+          <w:tab w:val="left" w:pos="2240"/>
+          <w:tab w:val="left" w:pos="2800"/>
+          <w:tab w:val="left" w:pos="3360"/>
+          <w:tab w:val="left" w:pos="3920"/>
+          <w:tab w:val="left" w:pos="4480"/>
+          <w:tab w:val="left" w:pos="5040"/>
+          <w:tab w:val="left" w:pos="5600"/>
+          <w:tab w:val="left" w:pos="6160"/>
+          <w:tab w:val="left" w:pos="6720"/>
+        </w:tabs>
+        <w:autoSpaceDE w:val="0"/>
+        <w:autoSpaceDN w:val="0"/>
+        <w:adjustRightInd w:val="0"/>
+        <w:spacing w:after="0" w:line="240" w:lineRule="auto"/>
+        <w:rPr>
+          <w:rFonts w:ascii="Courier" w:hAnsi="Courier"/>
+          <w:sz w:val="13"/>
+          <w:szCs w:val="13"/>
+        </w:rPr>
+      </w:pPr>
+      <w:r>
+        <w:rPr>
+          <w:rFonts w:ascii="Courier" w:hAnsi="Courier"/>
+          <w:sz w:val="13"/>
+          <w:szCs w:val="13"/>
+        </w:rPr>
+        <w:t xml:space="preserve">    &lt;sqlFile path="src/main/sql/addresses.sql"/&gt;</w:t>
+      </w:r>
+    </w:p>
+    <w:p>
+      <w:pPr>
+        <w:widowControl w:val="0"/>
+        <w:tabs>
+          <w:tab w:val="left" w:pos="560"/>
+          <w:tab w:val="left" w:pos="1120"/>
+          <w:tab w:val="left" w:pos="1680"/>
+          <w:tab w:val="left" w:pos="2240"/>
+          <w:tab w:val="left" w:pos="2800"/>
+          <w:tab w:val="left" w:pos="3360"/>
+          <w:tab w:val="left" w:pos="3920"/>
+          <w:tab w:val="left" w:pos="4480"/>
+          <w:tab w:val="left" w:pos="5040"/>
+          <w:tab w:val="left" w:pos="5600"/>
+          <w:tab w:val="left" w:pos="6160"/>
+          <w:tab w:val="left" w:pos="6720"/>
+        </w:tabs>
+        <w:autoSpaceDE w:val="0"/>
+        <w:autoSpaceDN w:val="0"/>
+        <w:adjustRightInd w:val="0"/>
+        <w:spacing w:after="0" w:line="240" w:lineRule="auto"/>
+        <w:rPr>
+          <w:rFonts w:ascii="Courier" w:hAnsi="Courier"/>
+          <w:sz w:val="13"/>
+          <w:szCs w:val="13"/>
+        </w:rPr>
+      </w:pPr>
+      <w:r>
+        <w:rPr>
+          <w:rFonts w:ascii="Courier" w:hAnsi="Courier"/>
+          <w:sz w:val="13"/>
+          <w:szCs w:val="13"/>
+        </w:rPr>
+        <w:t xml:space="preserve">  &lt;/changeSet&gt;</w:t>
+      </w:r>
+    </w:p>
+    <w:p>
+      <w:pPr>
+        <w:widowControl w:val="0"/>
+        <w:tabs>
+          <w:tab w:val="left" w:pos="560"/>
+          <w:tab w:val="left" w:pos="1120"/>
+          <w:tab w:val="left" w:pos="1680"/>
+          <w:tab w:val="left" w:pos="2240"/>
+          <w:tab w:val="left" w:pos="2800"/>
+          <w:tab w:val="left" w:pos="3360"/>
+          <w:tab w:val="left" w:pos="3920"/>
+          <w:tab w:val="left" w:pos="4480"/>
+          <w:tab w:val="left" w:pos="5040"/>
+          <w:tab w:val="left" w:pos="5600"/>
+          <w:tab w:val="left" w:pos="6160"/>
+          <w:tab w:val="left" w:pos="6720"/>
+        </w:tabs>
+        <w:autoSpaceDE w:val="0"/>
+        <w:autoSpaceDN w:val="0"/>
+        <w:adjustRightInd w:val="0"/>
+        <w:spacing w:after="0" w:line="240" w:lineRule="auto"/>
+        <w:rPr>
+          <w:rFonts w:ascii="Courier" w:hAnsi="Courier"/>
+          <w:sz w:val="13"/>
+          <w:szCs w:val="13"/>
+        </w:rPr>
+      </w:pPr>
+      <w:r>
+        <w:rPr>
+          <w:rFonts w:ascii="Courier" w:hAnsi="Courier"/>
+          <w:sz w:val="13"/>
+          <w:szCs w:val="13"/>
+        </w:rPr>
+        <w:t xml:space="preserve">  &lt;changeSet id="create_seq_persons" author="nico_martens"&gt;</w:t>
+      </w:r>
+    </w:p>
+    <w:p>
+      <w:pPr>
+        <w:widowControl w:val="0"/>
+        <w:tabs>
+          <w:tab w:val="left" w:pos="560"/>
+          <w:tab w:val="left" w:pos="1120"/>
+          <w:tab w:val="left" w:pos="1680"/>
+          <w:tab w:val="left" w:pos="2240"/>
+          <w:tab w:val="left" w:pos="2800"/>
+          <w:tab w:val="left" w:pos="3360"/>
+          <w:tab w:val="left" w:pos="3920"/>
+          <w:tab w:val="left" w:pos="4480"/>
+          <w:tab w:val="left" w:pos="5040"/>
+          <w:tab w:val="left" w:pos="5600"/>
+          <w:tab w:val="left" w:pos="6160"/>
+          <w:tab w:val="left" w:pos="6720"/>
+        </w:tabs>
+        <w:autoSpaceDE w:val="0"/>
+        <w:autoSpaceDN w:val="0"/>
+        <w:adjustRightInd w:val="0"/>
+        <w:spacing w:after="0" w:line="240" w:lineRule="auto"/>
+        <w:rPr>
+          <w:rFonts w:ascii="Courier" w:hAnsi="Courier"/>
+          <w:sz w:val="13"/>
+          <w:szCs w:val="13"/>
+        </w:rPr>
+      </w:pPr>
+      <w:r>
+        <w:rPr>
+          <w:rFonts w:ascii="Courier" w:hAnsi="Courier"/>
+          <w:sz w:val="13"/>
+          <w:szCs w:val="13"/>
+        </w:rPr>
+        <w:t xml:space="preserve">    &lt;sqlFile path="src/main/sql/seq_persons.sql"/&gt;</w:t>
+      </w:r>
+    </w:p>
+    <w:p>
+      <w:pPr>
+        <w:widowControl w:val="0"/>
+        <w:tabs>
+          <w:tab w:val="left" w:pos="560"/>
+          <w:tab w:val="left" w:pos="1120"/>
+          <w:tab w:val="left" w:pos="1680"/>
+          <w:tab w:val="left" w:pos="2240"/>
+          <w:tab w:val="left" w:pos="2800"/>
+          <w:tab w:val="left" w:pos="3360"/>
+          <w:tab w:val="left" w:pos="3920"/>
+          <w:tab w:val="left" w:pos="4480"/>
+          <w:tab w:val="left" w:pos="5040"/>
+          <w:tab w:val="left" w:pos="5600"/>
+          <w:tab w:val="left" w:pos="6160"/>
+          <w:tab w:val="left" w:pos="6720"/>
+        </w:tabs>
+        <w:autoSpaceDE w:val="0"/>
+        <w:autoSpaceDN w:val="0"/>
+        <w:adjustRightInd w:val="0"/>
+        <w:spacing w:after="0" w:line="240" w:lineRule="auto"/>
+        <w:rPr>
+          <w:rFonts w:ascii="Courier" w:hAnsi="Courier"/>
+          <w:sz w:val="13"/>
+          <w:szCs w:val="13"/>
+        </w:rPr>
+      </w:pPr>
+      <w:r>
+        <w:rPr>
+          <w:rFonts w:ascii="Courier" w:hAnsi="Courier"/>
+          <w:sz w:val="13"/>
+          <w:szCs w:val="13"/>
+        </w:rPr>
+        <w:t xml:space="preserve">  &lt;/changeSet&gt;</w:t>
+      </w:r>
+    </w:p>
+    <w:p>
+      <w:pPr>
+        <w:widowControl w:val="0"/>
+        <w:tabs>
+          <w:tab w:val="left" w:pos="560"/>
+          <w:tab w:val="left" w:pos="1120"/>
+          <w:tab w:val="left" w:pos="1680"/>
+          <w:tab w:val="left" w:pos="2240"/>
+          <w:tab w:val="left" w:pos="2800"/>
+          <w:tab w:val="left" w:pos="3360"/>
+          <w:tab w:val="left" w:pos="3920"/>
+          <w:tab w:val="left" w:pos="4480"/>
+          <w:tab w:val="left" w:pos="5040"/>
+          <w:tab w:val="left" w:pos="5600"/>
+          <w:tab w:val="left" w:pos="6160"/>
+          <w:tab w:val="left" w:pos="6720"/>
+        </w:tabs>
+        <w:autoSpaceDE w:val="0"/>
+        <w:autoSpaceDN w:val="0"/>
+        <w:adjustRightInd w:val="0"/>
+        <w:spacing w:after="0" w:line="240" w:lineRule="auto"/>
+        <w:rPr>
+          <w:rFonts w:ascii="Courier" w:hAnsi="Courier"/>
+          <w:sz w:val="13"/>
+          <w:szCs w:val="13"/>
+        </w:rPr>
+      </w:pPr>
+      <w:r>
+        <w:rPr>
+          <w:rFonts w:ascii="Courier" w:hAnsi="Courier"/>
+          <w:sz w:val="13"/>
+          <w:szCs w:val="13"/>
+        </w:rPr>
+        <w:t xml:space="preserve">  &lt;changeSet id="create_seq_addresses" author="nico_martens"&gt;</w:t>
+      </w:r>
+    </w:p>
+    <w:p>
+      <w:pPr>
+        <w:widowControl w:val="0"/>
+        <w:tabs>
+          <w:tab w:val="left" w:pos="560"/>
+          <w:tab w:val="left" w:pos="1120"/>
+          <w:tab w:val="left" w:pos="1680"/>
+          <w:tab w:val="left" w:pos="2240"/>
+          <w:tab w:val="left" w:pos="2800"/>
+          <w:tab w:val="left" w:pos="3360"/>
+          <w:tab w:val="left" w:pos="3920"/>
+          <w:tab w:val="left" w:pos="4480"/>
+          <w:tab w:val="left" w:pos="5040"/>
+          <w:tab w:val="left" w:pos="5600"/>
+          <w:tab w:val="left" w:pos="6160"/>
+          <w:tab w:val="left" w:pos="6720"/>
+        </w:tabs>
+        <w:autoSpaceDE w:val="0"/>
+        <w:autoSpaceDN w:val="0"/>
+        <w:adjustRightInd w:val="0"/>
+        <w:spacing w:after="0" w:line="240" w:lineRule="auto"/>
+        <w:rPr>
+          <w:rFonts w:ascii="Courier" w:hAnsi="Courier"/>
+          <w:sz w:val="13"/>
+          <w:szCs w:val="13"/>
+        </w:rPr>
+      </w:pPr>
+      <w:r>
+        <w:rPr>
+          <w:rFonts w:ascii="Courier" w:hAnsi="Courier"/>
+          <w:sz w:val="13"/>
+          <w:szCs w:val="13"/>
+        </w:rPr>
+        <w:t xml:space="preserve">    &lt;sqlFile path="src/main/sql/seq_addresses.sql"/&gt;</w:t>
+      </w:r>
+    </w:p>
+    <w:p>
+      <w:pPr>
+        <w:widowControl w:val="0"/>
+        <w:tabs>
+          <w:tab w:val="left" w:pos="560"/>
+          <w:tab w:val="left" w:pos="1120"/>
+          <w:tab w:val="left" w:pos="1680"/>
+          <w:tab w:val="left" w:pos="2240"/>
+          <w:tab w:val="left" w:pos="2800"/>
+          <w:tab w:val="left" w:pos="3360"/>
+          <w:tab w:val="left" w:pos="3920"/>
+          <w:tab w:val="left" w:pos="4480"/>
+          <w:tab w:val="left" w:pos="5040"/>
+          <w:tab w:val="left" w:pos="5600"/>
+          <w:tab w:val="left" w:pos="6160"/>
+          <w:tab w:val="left" w:pos="6720"/>
+        </w:tabs>
+        <w:autoSpaceDE w:val="0"/>
+        <w:autoSpaceDN w:val="0"/>
+        <w:adjustRightInd w:val="0"/>
+        <w:spacing w:after="0" w:line="240" w:lineRule="auto"/>
+        <w:rPr>
+          <w:rFonts w:ascii="Courier" w:hAnsi="Courier"/>
+          <w:sz w:val="13"/>
+          <w:szCs w:val="13"/>
+        </w:rPr>
+      </w:pPr>
+      <w:r>
+        <w:rPr>
+          <w:rFonts w:ascii="Courier" w:hAnsi="Courier"/>
+          <w:sz w:val="13"/>
+          <w:szCs w:val="13"/>
+        </w:rPr>
+        <w:t xml:space="preserve">  &lt;/changeSet&gt;</w:t>
+      </w:r>
+    </w:p>
+    <w:p>
+      <w:pPr>
+        <w:widowControl w:val="0"/>
+        <w:tabs>
+          <w:tab w:val="left" w:pos="560"/>
+          <w:tab w:val="left" w:pos="1120"/>
+          <w:tab w:val="left" w:pos="1680"/>
+          <w:tab w:val="left" w:pos="2240"/>
+          <w:tab w:val="left" w:pos="2800"/>
+          <w:tab w:val="left" w:pos="3360"/>
+          <w:tab w:val="left" w:pos="3920"/>
+          <w:tab w:val="left" w:pos="4480"/>
+          <w:tab w:val="left" w:pos="5040"/>
+          <w:tab w:val="left" w:pos="5600"/>
+          <w:tab w:val="left" w:pos="6160"/>
+          <w:tab w:val="left" w:pos="6720"/>
+        </w:tabs>
+        <w:autoSpaceDE w:val="0"/>
+        <w:autoSpaceDN w:val="0"/>
+        <w:adjustRightInd w:val="0"/>
+        <w:spacing w:after="0" w:line="240" w:lineRule="auto"/>
+        <w:rPr>
+          <w:rFonts w:ascii="Courier" w:hAnsi="Courier"/>
+          <w:sz w:val="13"/>
+          <w:szCs w:val="13"/>
+        </w:rPr>
+      </w:pPr>
+      <w:r>
+        <w:rPr>
+          <w:rFonts w:ascii="Courier" w:hAnsi="Courier"/>
+          <w:sz w:val="13"/>
+          <w:szCs w:val="13"/>
+        </w:rPr>
+        <w:t xml:space="preserve">  &lt;changeSet id="trigger_br_i_persons" author="nico_martens" runOnChange="true" runAlways="true"&gt;</w:t>
+      </w:r>
+    </w:p>
+    <w:p>
+      <w:pPr>
+        <w:widowControl w:val="0"/>
+        <w:tabs>
+          <w:tab w:val="left" w:pos="560"/>
+          <w:tab w:val="left" w:pos="1120"/>
+          <w:tab w:val="left" w:pos="1680"/>
+          <w:tab w:val="left" w:pos="2240"/>
+          <w:tab w:val="left" w:pos="2800"/>
+          <w:tab w:val="left" w:pos="3360"/>
+          <w:tab w:val="left" w:pos="3920"/>
+          <w:tab w:val="left" w:pos="4480"/>
+          <w:tab w:val="left" w:pos="5040"/>
+          <w:tab w:val="left" w:pos="5600"/>
+          <w:tab w:val="left" w:pos="6160"/>
+          <w:tab w:val="left" w:pos="6720"/>
+        </w:tabs>
+        <w:autoSpaceDE w:val="0"/>
+        <w:autoSpaceDN w:val="0"/>
+        <w:adjustRightInd w:val="0"/>
+        <w:spacing w:after="0" w:line="240" w:lineRule="auto"/>
+        <w:rPr>
+          <w:rFonts w:ascii="Courier" w:hAnsi="Courier"/>
+          <w:sz w:val="13"/>
+          <w:szCs w:val="13"/>
+        </w:rPr>
+      </w:pPr>
+      <w:r>
+        <w:rPr>
+          <w:rFonts w:ascii="Courier" w:hAnsi="Courier"/>
+          <w:sz w:val="13"/>
+          <w:szCs w:val="13"/>
+        </w:rPr>
+        <w:t xml:space="preserve">    &lt;sqlFile splitStatements="false" path="src/main/plsql/trigger_br_i_persons.sql"/&gt;</w:t>
+      </w:r>
+    </w:p>
+    <w:p>
+      <w:pPr>
+        <w:widowControl w:val="0"/>
+        <w:tabs>
+          <w:tab w:val="left" w:pos="560"/>
+          <w:tab w:val="left" w:pos="1120"/>
+          <w:tab w:val="left" w:pos="1680"/>
+          <w:tab w:val="left" w:pos="2240"/>
+          <w:tab w:val="left" w:pos="2800"/>
+          <w:tab w:val="left" w:pos="3360"/>
+          <w:tab w:val="left" w:pos="3920"/>
+          <w:tab w:val="left" w:pos="4480"/>
+          <w:tab w:val="left" w:pos="5040"/>
+          <w:tab w:val="left" w:pos="5600"/>
+          <w:tab w:val="left" w:pos="6160"/>
+          <w:tab w:val="left" w:pos="6720"/>
+        </w:tabs>
+        <w:autoSpaceDE w:val="0"/>
+        <w:autoSpaceDN w:val="0"/>
+        <w:adjustRightInd w:val="0"/>
+        <w:spacing w:after="0" w:line="240" w:lineRule="auto"/>
+        <w:rPr>
+          <w:rFonts w:ascii="Courier" w:hAnsi="Courier"/>
+          <w:sz w:val="13"/>
+          <w:szCs w:val="13"/>
+        </w:rPr>
+      </w:pPr>
+      <w:r>
+        <w:rPr>
+          <w:rFonts w:ascii="Courier" w:hAnsi="Courier"/>
+          <w:sz w:val="13"/>
+          <w:szCs w:val="13"/>
+        </w:rPr>
+        <w:t xml:space="preserve">  &lt;/changeSet&gt;</w:t>
+      </w:r>
+    </w:p>
+    <w:p>
+      <w:pPr>
+        <w:widowControl w:val="0"/>
+        <w:tabs>
+          <w:tab w:val="left" w:pos="560"/>
+          <w:tab w:val="left" w:pos="1120"/>
+          <w:tab w:val="left" w:pos="1680"/>
+          <w:tab w:val="left" w:pos="2240"/>
+          <w:tab w:val="left" w:pos="2800"/>
+          <w:tab w:val="left" w:pos="3360"/>
+          <w:tab w:val="left" w:pos="3920"/>
+          <w:tab w:val="left" w:pos="4480"/>
+          <w:tab w:val="left" w:pos="5040"/>
+          <w:tab w:val="left" w:pos="5600"/>
+          <w:tab w:val="left" w:pos="6160"/>
+          <w:tab w:val="left" w:pos="6720"/>
+        </w:tabs>
+        <w:autoSpaceDE w:val="0"/>
+        <w:autoSpaceDN w:val="0"/>
+        <w:adjustRightInd w:val="0"/>
+        <w:spacing w:after="0" w:line="240" w:lineRule="auto"/>
+        <w:rPr>
+          <w:rFonts w:ascii="Courier" w:hAnsi="Courier"/>
+          <w:sz w:val="13"/>
+          <w:szCs w:val="13"/>
+        </w:rPr>
+      </w:pPr>
+      <w:r>
+        <w:rPr>
+          <w:rFonts w:ascii="Courier" w:hAnsi="Courier"/>
+          <w:sz w:val="13"/>
+          <w:szCs w:val="13"/>
+        </w:rPr>
+        <w:t xml:space="preserve">  &lt;changeSet id="trigger_br_i_addresses" author="nico_martens" runOnChange="true" runAlways="true"&gt;</w:t>
+      </w:r>
+    </w:p>
+    <w:p>
+      <w:pPr>
+        <w:widowControl w:val="0"/>
+        <w:tabs>
+          <w:tab w:val="left" w:pos="560"/>
+          <w:tab w:val="left" w:pos="1120"/>
+          <w:tab w:val="left" w:pos="1680"/>
+          <w:tab w:val="left" w:pos="2240"/>
+          <w:tab w:val="left" w:pos="2800"/>
+          <w:tab w:val="left" w:pos="3360"/>
+          <w:tab w:val="left" w:pos="3920"/>
+          <w:tab w:val="left" w:pos="4480"/>
+          <w:tab w:val="left" w:pos="5040"/>
+          <w:tab w:val="left" w:pos="5600"/>
+          <w:tab w:val="left" w:pos="6160"/>
+          <w:tab w:val="left" w:pos="6720"/>
+        </w:tabs>
+        <w:autoSpaceDE w:val="0"/>
+        <w:autoSpaceDN w:val="0"/>
+        <w:adjustRightInd w:val="0"/>
+        <w:spacing w:after="0" w:line="240" w:lineRule="auto"/>
+        <w:rPr>
+          <w:rFonts w:ascii="Courier" w:hAnsi="Courier"/>
+          <w:sz w:val="13"/>
+          <w:szCs w:val="13"/>
+        </w:rPr>
+      </w:pPr>
+      <w:r>
+        <w:rPr>
+          <w:rFonts w:ascii="Courier" w:hAnsi="Courier"/>
+          <w:sz w:val="13"/>
+          <w:szCs w:val="13"/>
+        </w:rPr>
+        <w:t xml:space="preserve">    &lt;sqlFile splitStatements="false" path="src/main/plsql/trigger_br_i_addresses.sql"/&gt;</w:t>
+      </w:r>
+    </w:p>
+    <w:p>
+      <w:pPr>
+        <w:widowControl w:val="0"/>
+        <w:tabs>
+          <w:tab w:val="left" w:pos="560"/>
+          <w:tab w:val="left" w:pos="1120"/>
+          <w:tab w:val="left" w:pos="1680"/>
+          <w:tab w:val="left" w:pos="2240"/>
+          <w:tab w:val="left" w:pos="2800"/>
+          <w:tab w:val="left" w:pos="3360"/>
+          <w:tab w:val="left" w:pos="3920"/>
+          <w:tab w:val="left" w:pos="4480"/>
+          <w:tab w:val="left" w:pos="5040"/>
+          <w:tab w:val="left" w:pos="5600"/>
+          <w:tab w:val="left" w:pos="6160"/>
+          <w:tab w:val="left" w:pos="6720"/>
+        </w:tabs>
+        <w:autoSpaceDE w:val="0"/>
+        <w:autoSpaceDN w:val="0"/>
+        <w:adjustRightInd w:val="0"/>
+        <w:spacing w:after="0" w:line="240" w:lineRule="auto"/>
+        <w:rPr>
+          <w:rFonts w:ascii="Courier" w:hAnsi="Courier"/>
+          <w:sz w:val="13"/>
+          <w:szCs w:val="13"/>
+        </w:rPr>
+      </w:pPr>
+      <w:r>
+        <w:rPr>
+          <w:rFonts w:ascii="Courier" w:hAnsi="Courier"/>
+          <w:sz w:val="13"/>
+          <w:szCs w:val="13"/>
+        </w:rPr>
+        <w:t xml:space="preserve">  &lt;/changeSet&gt;</w:t>
+      </w:r>
+    </w:p>
+    <w:p>
+      <w:r>
+        <w:rPr>
+          <w:rFonts w:ascii="Courier" w:hAnsi="Courier"/>
+          <w:sz w:val="13"/>
+          <w:szCs w:val="13"/>
+        </w:rPr>
+        <w:t>&lt;/databaseChangeLog&gt;</w:t>
+      </w:r>
+    </w:p>
+    <w:p>
+      <w:r>
+        <w:t xml:space="preserve">Execute mvn clean install on the root. You should now have a valid table, sequence and trigger in a script that you can run as many times as you like. </w:t>
+      </w:r>
+    </w:p>
+    <w:p>
+      <w:bookmarkStart w:id="0" w:name="_GoBack"/>
+      <w:bookmarkEnd w:id="0"/>
+      <w:r>
+        <w:t>These are the builds that will be executed on the build server to make CI possible.</w:t>
+      </w:r>
+    </w:p>
     <w:sectPr>
       <w:pgSz w:w="11906" w:h="16838"/>
       <w:pgMar w:top="1417" w:right="1417" w:bottom="1417" w:left="1417" w:header="708" w:footer="708" w:gutter="0"/>
@@ -5526,7 +6966,7 @@
   <w:style w:type="paragraph" w:default="1" w:styleId="Normal">
     <w:name w:val="Normal"/>
     <w:qFormat/>
-    <w:rsid w:val="0061369A"/>
+    <w:rsid w:val="0057611B"/>
   </w:style>
   <w:style w:type="paragraph" w:styleId="Heading1">
     <w:name w:val="heading 1"/>

</xml_diff>